<commit_message>
Napisano poglavlje Konfiguracija servera i baza podataka
</commit_message>
<xml_diff>
--- a/Dokumentacija/Tehnicka dokumentacija.docx
+++ b/Dokumentacija/Tehnicka dokumentacija.docx
@@ -660,8 +660,6 @@
       </w:r>
     </w:p>
     <w:p/>
-    <w:bookmarkStart w:id="0" w:name="_GoBack"/>
-    <w:bookmarkEnd w:id="0"/>
     <w:p>
       <w:pPr>
         <w:pStyle w:val="TOC1"/>
@@ -681,7 +679,7 @@
       <w:r>
         <w:fldChar w:fldCharType="separate"/>
       </w:r>
-      <w:hyperlink w:anchor="_Toc434222939" w:history="1">
+      <w:hyperlink w:anchor="_Toc434945110" w:history="1">
         <w:r>
           <w:rPr>
             <w:rStyle w:val="Hyperlink"/>
@@ -724,7 +722,7 @@
             <w:noProof/>
             <w:webHidden/>
           </w:rPr>
-          <w:instrText xml:space="preserve"> PAGEREF _Toc434222939 \h </w:instrText>
+          <w:instrText xml:space="preserve"> PAGEREF _Toc434945110 \h </w:instrText>
         </w:r>
         <w:r>
           <w:rPr>
@@ -765,7 +763,7 @@
           <w:szCs w:val="22"/>
         </w:rPr>
       </w:pPr>
-      <w:hyperlink w:anchor="_Toc434222940" w:history="1">
+      <w:hyperlink w:anchor="_Toc434945111" w:history="1">
         <w:r>
           <w:rPr>
             <w:rStyle w:val="Hyperlink"/>
@@ -808,7 +806,7 @@
             <w:noProof/>
             <w:webHidden/>
           </w:rPr>
-          <w:instrText xml:space="preserve"> PAGEREF _Toc434222940 \h </w:instrText>
+          <w:instrText xml:space="preserve"> PAGEREF _Toc434945111 \h </w:instrText>
         </w:r>
         <w:r>
           <w:rPr>
@@ -849,7 +847,7 @@
           <w:szCs w:val="22"/>
         </w:rPr>
       </w:pPr>
-      <w:hyperlink w:anchor="_Toc434222941" w:history="1">
+      <w:hyperlink w:anchor="_Toc434945112" w:history="1">
         <w:r>
           <w:rPr>
             <w:rStyle w:val="Hyperlink"/>
@@ -871,7 +869,7 @@
             <w:rStyle w:val="Hyperlink"/>
             <w:noProof/>
           </w:rPr>
-          <w:t>Konfiguracija servera i baza podataka</w:t>
+          <w:t>Konfiguracija servera i baze podataka</w:t>
         </w:r>
         <w:r>
           <w:rPr>
@@ -892,7 +890,7 @@
             <w:noProof/>
             <w:webHidden/>
           </w:rPr>
-          <w:instrText xml:space="preserve"> PAGEREF _Toc434222941 \h </w:instrText>
+          <w:instrText xml:space="preserve"> PAGEREF _Toc434945112 \h </w:instrText>
         </w:r>
         <w:r>
           <w:rPr>
@@ -933,7 +931,7 @@
           <w:szCs w:val="22"/>
         </w:rPr>
       </w:pPr>
-      <w:hyperlink w:anchor="_Toc434222942" w:history="1">
+      <w:hyperlink w:anchor="_Toc434945113" w:history="1">
         <w:r>
           <w:rPr>
             <w:rStyle w:val="Hyperlink"/>
@@ -976,7 +974,7 @@
             <w:noProof/>
             <w:webHidden/>
           </w:rPr>
-          <w:instrText xml:space="preserve"> PAGEREF _Toc434222942 \h </w:instrText>
+          <w:instrText xml:space="preserve"> PAGEREF _Toc434945113 \h </w:instrText>
         </w:r>
         <w:r>
           <w:rPr>
@@ -996,7 +994,7 @@
             <w:noProof/>
             <w:webHidden/>
           </w:rPr>
-          <w:t>4</w:t>
+          <w:t>6</w:t>
         </w:r>
         <w:r>
           <w:rPr>
@@ -1017,7 +1015,7 @@
           <w:szCs w:val="22"/>
         </w:rPr>
       </w:pPr>
-      <w:hyperlink w:anchor="_Toc434222943" w:history="1">
+      <w:hyperlink w:anchor="_Toc434945114" w:history="1">
         <w:r>
           <w:rPr>
             <w:rStyle w:val="Hyperlink"/>
@@ -1060,7 +1058,7 @@
             <w:noProof/>
             <w:webHidden/>
           </w:rPr>
-          <w:instrText xml:space="preserve"> PAGEREF _Toc434222943 \h </w:instrText>
+          <w:instrText xml:space="preserve"> PAGEREF _Toc434945114 \h </w:instrText>
         </w:r>
         <w:r>
           <w:rPr>
@@ -1080,7 +1078,7 @@
             <w:noProof/>
             <w:webHidden/>
           </w:rPr>
-          <w:t>4</w:t>
+          <w:t>6</w:t>
         </w:r>
         <w:r>
           <w:rPr>
@@ -1101,7 +1099,7 @@
           <w:szCs w:val="22"/>
         </w:rPr>
       </w:pPr>
-      <w:hyperlink w:anchor="_Toc434222944" w:history="1">
+      <w:hyperlink w:anchor="_Toc434945115" w:history="1">
         <w:r>
           <w:rPr>
             <w:rStyle w:val="Hyperlink"/>
@@ -1144,7 +1142,7 @@
             <w:noProof/>
             <w:webHidden/>
           </w:rPr>
-          <w:instrText xml:space="preserve"> PAGEREF _Toc434222944 \h </w:instrText>
+          <w:instrText xml:space="preserve"> PAGEREF _Toc434945115 \h </w:instrText>
         </w:r>
         <w:r>
           <w:rPr>
@@ -1164,7 +1162,7 @@
             <w:noProof/>
             <w:webHidden/>
           </w:rPr>
-          <w:t>4</w:t>
+          <w:t>6</w:t>
         </w:r>
         <w:r>
           <w:rPr>
@@ -1185,7 +1183,7 @@
           <w:szCs w:val="22"/>
         </w:rPr>
       </w:pPr>
-      <w:hyperlink w:anchor="_Toc434222945" w:history="1">
+      <w:hyperlink w:anchor="_Toc434945116" w:history="1">
         <w:r>
           <w:rPr>
             <w:rStyle w:val="Hyperlink"/>
@@ -1228,7 +1226,7 @@
             <w:noProof/>
             <w:webHidden/>
           </w:rPr>
-          <w:instrText xml:space="preserve"> PAGEREF _Toc434222945 \h </w:instrText>
+          <w:instrText xml:space="preserve"> PAGEREF _Toc434945116 \h </w:instrText>
         </w:r>
         <w:r>
           <w:rPr>
@@ -1248,7 +1246,7 @@
             <w:noProof/>
             <w:webHidden/>
           </w:rPr>
-          <w:t>4</w:t>
+          <w:t>6</w:t>
         </w:r>
         <w:r>
           <w:rPr>
@@ -1269,7 +1267,7 @@
           <w:szCs w:val="22"/>
         </w:rPr>
       </w:pPr>
-      <w:hyperlink w:anchor="_Toc434222946" w:history="1">
+      <w:hyperlink w:anchor="_Toc434945117" w:history="1">
         <w:r>
           <w:rPr>
             <w:rStyle w:val="Hyperlink"/>
@@ -1312,7 +1310,7 @@
             <w:noProof/>
             <w:webHidden/>
           </w:rPr>
-          <w:instrText xml:space="preserve"> PAGEREF _Toc434222946 \h </w:instrText>
+          <w:instrText xml:space="preserve"> PAGEREF _Toc434945117 \h </w:instrText>
         </w:r>
         <w:r>
           <w:rPr>
@@ -1332,7 +1330,7 @@
             <w:noProof/>
             <w:webHidden/>
           </w:rPr>
-          <w:t>4</w:t>
+          <w:t>6</w:t>
         </w:r>
         <w:r>
           <w:rPr>
@@ -1353,7 +1351,7 @@
           <w:szCs w:val="22"/>
         </w:rPr>
       </w:pPr>
-      <w:hyperlink w:anchor="_Toc434222947" w:history="1">
+      <w:hyperlink w:anchor="_Toc434945118" w:history="1">
         <w:r>
           <w:rPr>
             <w:rStyle w:val="Hyperlink"/>
@@ -1396,7 +1394,7 @@
             <w:noProof/>
             <w:webHidden/>
           </w:rPr>
-          <w:instrText xml:space="preserve"> PAGEREF _Toc434222947 \h </w:instrText>
+          <w:instrText xml:space="preserve"> PAGEREF _Toc434945118 \h </w:instrText>
         </w:r>
         <w:r>
           <w:rPr>
@@ -1416,7 +1414,7 @@
             <w:noProof/>
             <w:webHidden/>
           </w:rPr>
-          <w:t>5</w:t>
+          <w:t>7</w:t>
         </w:r>
         <w:r>
           <w:rPr>
@@ -1437,7 +1435,7 @@
           <w:szCs w:val="22"/>
         </w:rPr>
       </w:pPr>
-      <w:hyperlink w:anchor="_Toc434222948" w:history="1">
+      <w:hyperlink w:anchor="_Toc434945119" w:history="1">
         <w:r>
           <w:rPr>
             <w:rStyle w:val="Hyperlink"/>
@@ -1480,7 +1478,7 @@
             <w:noProof/>
             <w:webHidden/>
           </w:rPr>
-          <w:instrText xml:space="preserve"> PAGEREF _Toc434222948 \h </w:instrText>
+          <w:instrText xml:space="preserve"> PAGEREF _Toc434945119 \h </w:instrText>
         </w:r>
         <w:r>
           <w:rPr>
@@ -1500,7 +1498,7 @@
             <w:noProof/>
             <w:webHidden/>
           </w:rPr>
-          <w:t>6</w:t>
+          <w:t>8</w:t>
         </w:r>
         <w:r>
           <w:rPr>
@@ -1521,7 +1519,7 @@
           <w:szCs w:val="22"/>
         </w:rPr>
       </w:pPr>
-      <w:hyperlink w:anchor="_Toc434222949" w:history="1">
+      <w:hyperlink w:anchor="_Toc434945120" w:history="1">
         <w:r>
           <w:rPr>
             <w:rStyle w:val="Hyperlink"/>
@@ -1564,7 +1562,7 @@
             <w:noProof/>
             <w:webHidden/>
           </w:rPr>
-          <w:instrText xml:space="preserve"> PAGEREF _Toc434222949 \h </w:instrText>
+          <w:instrText xml:space="preserve"> PAGEREF _Toc434945120 \h </w:instrText>
         </w:r>
         <w:r>
           <w:rPr>
@@ -1584,7 +1582,7 @@
             <w:noProof/>
             <w:webHidden/>
           </w:rPr>
-          <w:t>7</w:t>
+          <w:t>9</w:t>
         </w:r>
         <w:r>
           <w:rPr>
@@ -1623,12 +1621,12 @@
       <w:pPr>
         <w:pStyle w:val="FOINaslov1"/>
       </w:pPr>
-      <w:bookmarkStart w:id="1" w:name="_Toc434222939"/>
+      <w:bookmarkStart w:id="0" w:name="_Toc434945110"/>
       <w:r>
         <w:lastRenderedPageBreak/>
         <w:t>Uvod</w:t>
       </w:r>
-      <w:bookmarkEnd w:id="1"/>
+      <w:bookmarkEnd w:id="0"/>
     </w:p>
     <w:p>
       <w:pPr>
@@ -1679,7 +1677,7 @@
       <w:pPr>
         <w:pStyle w:val="FOINaslov1"/>
       </w:pPr>
-      <w:bookmarkStart w:id="2" w:name="_Toc434222940"/>
+      <w:bookmarkStart w:id="1" w:name="_Toc434945111"/>
       <w:r>
         <w:lastRenderedPageBreak/>
         <w:t>Use-</w:t>
@@ -1687,7 +1685,7 @@
       <w:r>
         <w:t>Case Dijagram</w:t>
       </w:r>
-      <w:bookmarkEnd w:id="2"/>
+      <w:bookmarkEnd w:id="1"/>
     </w:p>
     <w:p>
       <w:pPr>
@@ -1703,7 +1701,7 @@
         <mc:AlternateContent>
           <mc:Choice Requires="wps">
             <w:drawing>
-              <wp:anchor distT="0" distB="0" distL="114300" distR="114300" simplePos="0" relativeHeight="251659264" behindDoc="0" locked="0" layoutInCell="1" allowOverlap="1">
+              <wp:anchor distT="0" distB="0" distL="114300" distR="114300" simplePos="0" relativeHeight="251659264" behindDoc="0" locked="0" layoutInCell="1" allowOverlap="1" wp14:anchorId="20152E7E" wp14:editId="67A55AC2">
                 <wp:simplePos x="0" y="0"/>
                 <wp:positionH relativeFrom="column">
                   <wp:posOffset>1243330</wp:posOffset>
@@ -1820,7 +1818,7 @@
           <w:noProof/>
         </w:rPr>
         <w:drawing>
-          <wp:inline distT="0" distB="0" distL="0" distR="0" wp14:anchorId="7478C611" wp14:editId="58537B6D">
+          <wp:inline distT="0" distB="0" distL="0" distR="0" wp14:anchorId="4D97AD27" wp14:editId="4EDA817E">
             <wp:extent cx="5760720" cy="4252170"/>
             <wp:effectExtent l="0" t="0" r="0" b="0"/>
             <wp:docPr id="1" name="Picture 1" descr="C:\Users\JurmanLap\Desktop\use_case_air_chatUp.jpg"/>
@@ -1906,22 +1904,1272 @@
       <w:pPr>
         <w:pStyle w:val="FOINaslov1"/>
       </w:pPr>
-      <w:bookmarkStart w:id="3" w:name="_Toc434222941"/>
+      <w:bookmarkStart w:id="2" w:name="_Toc434945112"/>
       <w:r>
         <w:lastRenderedPageBreak/>
-        <w:t>Konfiguracija servera i baza podataka</w:t>
-      </w:r>
-      <w:bookmarkEnd w:id="3"/>
+        <w:t>Konfiguracija servera i baz</w:t>
+      </w:r>
+      <w:r>
+        <w:t>e</w:t>
+      </w:r>
+      <w:r>
+        <w:t xml:space="preserve"> podataka</w:t>
+      </w:r>
+      <w:bookmarkEnd w:id="2"/>
+    </w:p>
+    <w:p>
+      <w:pPr>
+        <w:jc w:val="both"/>
+      </w:pPr>
+      <w:r>
+        <w:t>Za bazu podataka odlučili smo koristiti CouchDB</w:t>
+      </w:r>
+      <w:r>
+        <w:rPr>
+          <w:rStyle w:val="FootnoteReference"/>
+        </w:rPr>
+        <w:footnoteReference w:id="1"/>
+      </w:r>
+      <w:r>
+        <w:t xml:space="preserve">. </w:t>
+      </w:r>
+      <w:r>
+        <w:t>CouchDB baza podataka sprema podatke u obliku JSON-a (engl. JavaScript Object Notation) i spada</w:t>
+      </w:r>
+      <w:r>
+        <w:t xml:space="preserve"> </w:t>
+      </w:r>
+      <w:r>
+        <w:t>u NoSQL baze podataka. Pristup podacima i upiti mogu se odvijati preko web preglednika putem</w:t>
+      </w:r>
+      <w:r>
+        <w:t xml:space="preserve"> </w:t>
+      </w:r>
+      <w:r>
+        <w:t>HTTP protokola. Indeksiranje, spajanje i transformira</w:t>
+      </w:r>
+      <w:r>
+        <w:t>nje dokumenata vrš</w:t>
+      </w:r>
+      <w:r>
+        <w:t>i se s JavaScript pro</w:t>
+      </w:r>
+      <w:r>
+        <w:t>gramskim jezikom. CouchDB odlič</w:t>
+      </w:r>
+      <w:r>
+        <w:t>no radi s modernim web i mobil</w:t>
+      </w:r>
+      <w:r>
+        <w:t>nim aplikacijama. Takođ</w:t>
+      </w:r>
+      <w:r>
+        <w:t>er podrž</w:t>
+      </w:r>
+      <w:r>
+        <w:t>ava</w:t>
+      </w:r>
+      <w:r>
+        <w:t xml:space="preserve"> </w:t>
+      </w:r>
+      <w:r>
+        <w:t>inkrementalnu replikaciju za distribuciju pod</w:t>
+      </w:r>
+      <w:r>
+        <w:t>ataka ili aplikacij</w:t>
+      </w:r>
+      <w:r>
+        <w:t>u</w:t>
+      </w:r>
+      <w:r>
+        <w:t xml:space="preserve"> putem mrež</w:t>
+      </w:r>
+      <w:r>
+        <w:t>e.</w:t>
+      </w:r>
+    </w:p>
+    <w:p>
+      <w:pPr>
+        <w:jc w:val="both"/>
+      </w:pPr>
+    </w:p>
+    <w:p>
+      <w:pPr>
+        <w:jc w:val="both"/>
+      </w:pPr>
+      <w:r>
+        <w:t>CouchDB dokument je JSON objekt koji se sastoji od imenovanih polja. Vrijednosti polja mogu biti</w:t>
+      </w:r>
+      <w:r>
+        <w:t xml:space="preserve"> </w:t>
+      </w:r>
+      <w:r>
+        <w:t xml:space="preserve">tekstualni, </w:t>
+      </w:r>
+      <w:r>
+        <w:t>numerički, datumski pa čak i poslož</w:t>
+      </w:r>
+      <w:r>
+        <w:t>ena lista ili mapa.</w:t>
+      </w:r>
+      <w:r>
+        <w:t xml:space="preserve"> Za rješ</w:t>
+      </w:r>
+      <w:r>
+        <w:t>avanje problema dodavanja strukture natrag u polustrukturirane podatke, CouchDB integrira</w:t>
+      </w:r>
+      <w:r>
+        <w:t xml:space="preserve"> </w:t>
+      </w:r>
+      <w:r>
+        <w:t>model pogleda koriste</w:t>
+      </w:r>
+      <w:r>
+        <w:t>ći</w:t>
+      </w:r>
+      <w:r>
+        <w:t xml:space="preserve"> JavaScript za opis. Pogledi (</w:t>
+      </w:r>
+      <w:r>
+        <w:t xml:space="preserve">engl. </w:t>
+      </w:r>
+      <w:r>
+        <w:t>Views) su na</w:t>
+      </w:r>
+      <w:r>
+        <w:t>čini agregiranja i izvješ</w:t>
+      </w:r>
+      <w:r>
+        <w:t>tavanja o</w:t>
+      </w:r>
+      <w:r>
+        <w:t xml:space="preserve"> </w:t>
+      </w:r>
+      <w:r>
+        <w:t>dokumentima unutar baze</w:t>
+      </w:r>
+      <w:r>
+        <w:t>.</w:t>
+      </w:r>
+    </w:p>
+    <w:p>
+      <w:pPr>
+        <w:jc w:val="both"/>
+      </w:pPr>
+    </w:p>
+    <w:p>
+      <w:pPr>
+        <w:jc w:val="both"/>
+      </w:pPr>
+      <w:r>
+        <w:t>Da bi baza bila dostupna svima, potrebno je CouchDB smjestiti na server. U ovom projektu koristio</w:t>
+      </w:r>
+      <w:r>
+        <w:t xml:space="preserve"> </w:t>
+      </w:r>
+      <w:r>
+        <w:t>se jedan od servera na Digital Ocean</w:t>
+      </w:r>
+      <w:r>
+        <w:rPr>
+          <w:rStyle w:val="FootnoteReference"/>
+        </w:rPr>
+        <w:footnoteReference w:id="2"/>
+      </w:r>
+      <w:r>
+        <w:t xml:space="preserve"> stranici. Nakon izrade droplet-a dobije se javna IP adresa preko</w:t>
+      </w:r>
+      <w:r>
+        <w:t xml:space="preserve"> koje </w:t>
+      </w:r>
+      <w:r>
+        <w:t xml:space="preserve">se </w:t>
+      </w:r>
+      <w:r>
+        <w:t>mož</w:t>
+      </w:r>
+      <w:r>
+        <w:t>e</w:t>
+      </w:r>
+      <w:r>
+        <w:t xml:space="preserve"> dohva</w:t>
+      </w:r>
+      <w:r>
+        <w:t>ćati baza</w:t>
+      </w:r>
+      <w:r>
+        <w:t>.</w:t>
+      </w:r>
+      <w:r>
+        <w:t xml:space="preserve"> </w:t>
+      </w:r>
+    </w:p>
+    <w:p>
+      <w:pPr>
+        <w:jc w:val="both"/>
+      </w:pPr>
+    </w:p>
+    <w:p>
+      <w:pPr>
+        <w:jc w:val="both"/>
+      </w:pPr>
+      <w:r>
+        <w:t>Slika 1</w:t>
+      </w:r>
+      <w:r>
+        <w:t xml:space="preserve"> prikazuje korisnič</w:t>
+      </w:r>
+      <w:r>
+        <w:t>ko su</w:t>
+      </w:r>
+      <w:r>
+        <w:t>č</w:t>
+      </w:r>
+      <w:r>
+        <w:t>elje na stranici DigitalOcean-a.</w:t>
+      </w:r>
+    </w:p>
+    <w:p>
+      <w:pPr>
+        <w:jc w:val="both"/>
+      </w:pPr>
+    </w:p>
+    <w:p>
+      <w:pPr>
+        <w:jc w:val="both"/>
+      </w:pPr>
+    </w:p>
+    <w:p>
+      <w:pPr>
+        <w:keepNext/>
+        <w:jc w:val="both"/>
+      </w:pPr>
+      <w:r>
+        <w:rPr>
+          <w:noProof/>
+        </w:rPr>
+        <w:drawing>
+          <wp:inline distT="0" distB="0" distL="0" distR="0" wp14:anchorId="2FA68DD3" wp14:editId="239BA355">
+            <wp:extent cx="5601497" cy="612000"/>
+            <wp:effectExtent l="0" t="0" r="0" b="0"/>
+            <wp:docPr id="3" name="Picture 3"/>
+            <wp:cNvGraphicFramePr>
+              <a:graphicFrameLocks xmlns:a="http://schemas.openxmlformats.org/drawingml/2006/main" noChangeAspect="1"/>
+            </wp:cNvGraphicFramePr>
+            <a:graphic xmlns:a="http://schemas.openxmlformats.org/drawingml/2006/main">
+              <a:graphicData uri="http://schemas.openxmlformats.org/drawingml/2006/picture">
+                <pic:pic xmlns:pic="http://schemas.openxmlformats.org/drawingml/2006/picture">
+                  <pic:nvPicPr>
+                    <pic:cNvPr id="0" name=""/>
+                    <pic:cNvPicPr/>
+                  </pic:nvPicPr>
+                  <pic:blipFill rotWithShape="1">
+                    <a:blip r:embed="rId12"/>
+                    <a:srcRect l="18530" t="34442" r="19540" b="53529"/>
+                    <a:stretch/>
+                  </pic:blipFill>
+                  <pic:spPr bwMode="auto">
+                    <a:xfrm>
+                      <a:off x="0" y="0"/>
+                      <a:ext cx="5601497" cy="612000"/>
+                    </a:xfrm>
+                    <a:prstGeom prst="rect">
+                      <a:avLst/>
+                    </a:prstGeom>
+                    <a:ln>
+                      <a:noFill/>
+                    </a:ln>
+                    <a:extLst>
+                      <a:ext uri="{53640926-AAD7-44D8-BBD7-CCE9431645EC}">
+                        <a14:shadowObscured xmlns:a14="http://schemas.microsoft.com/office/drawing/2010/main"/>
+                      </a:ext>
+                    </a:extLst>
+                  </pic:spPr>
+                </pic:pic>
+              </a:graphicData>
+            </a:graphic>
+          </wp:inline>
+        </w:drawing>
+      </w:r>
+    </w:p>
+    <w:p>
+      <w:pPr>
+        <w:pStyle w:val="Caption"/>
+        <w:jc w:val="center"/>
+        <w:rPr>
+          <w:color w:val="auto"/>
+        </w:rPr>
+      </w:pPr>
+      <w:r>
+        <w:rPr>
+          <w:color w:val="auto"/>
+        </w:rPr>
+        <w:t xml:space="preserve">Slika </w:t>
+      </w:r>
+      <w:r>
+        <w:rPr>
+          <w:color w:val="auto"/>
+        </w:rPr>
+        <w:fldChar w:fldCharType="begin"/>
+      </w:r>
+      <w:r>
+        <w:rPr>
+          <w:color w:val="auto"/>
+        </w:rPr>
+        <w:instrText xml:space="preserve"> SEQ Slika \* ARABIC </w:instrText>
+      </w:r>
+      <w:r>
+        <w:rPr>
+          <w:color w:val="auto"/>
+        </w:rPr>
+        <w:fldChar w:fldCharType="separate"/>
+      </w:r>
+      <w:r>
+        <w:rPr>
+          <w:noProof/>
+          <w:color w:val="auto"/>
+        </w:rPr>
+        <w:t>1</w:t>
+      </w:r>
+      <w:r>
+        <w:rPr>
+          <w:color w:val="auto"/>
+        </w:rPr>
+        <w:fldChar w:fldCharType="end"/>
+      </w:r>
+      <w:r>
+        <w:rPr>
+          <w:color w:val="auto"/>
+        </w:rPr>
+        <w:t xml:space="preserve"> Podaci droplet-a korištenog na projektu</w:t>
+      </w:r>
+    </w:p>
+    <w:p>
+      <w:pPr>
+        <w:jc w:val="both"/>
+      </w:pPr>
+      <w:r>
+        <w:t>Nakon instalacije baze potrebno je kreirati bazu i njezine dokumente. Od dokumenata u projektu koristit će se dvije vrste dokumenata za pohranu podataka. Prvi dokument sadrži podatke o pojedinom korisniku dok drugi dokument bi sadržavao pohranu razgovora između dva ili više korisnika.</w:t>
+      </w:r>
     </w:p>
     <w:p/>
     <w:p>
+      <w:r>
+        <w:t>Izgled dokumenta koji sadrži podatke o korisniku u prvoj fazi izrade projekta izgleda ovako:</w:t>
+      </w:r>
+    </w:p>
+    <w:p/>
+    <w:p>
       <w:pPr>
         <w:spacing w:after="200" w:line="276" w:lineRule="auto"/>
-      </w:pPr>
-      <w:r>
+        <w:ind w:left="708"/>
         <w:rPr>
           <w:b/>
           <w:bCs/>
+          <w:sz w:val="18"/>
+          <w:szCs w:val="18"/>
+        </w:rPr>
+      </w:pPr>
+      <w:r>
+        <w:rPr>
+          <w:b/>
+          <w:bCs/>
+          <w:sz w:val="18"/>
+          <w:szCs w:val="18"/>
+        </w:rPr>
+        <w:t>{</w:t>
+      </w:r>
+      <w:r>
+        <w:rPr>
+          <w:b/>
+          <w:bCs/>
+          <w:sz w:val="18"/>
+          <w:szCs w:val="18"/>
+        </w:rPr>
+        <w:br/>
+      </w:r>
+      <w:r>
+        <w:rPr>
+          <w:b/>
+          <w:bCs/>
+          <w:sz w:val="18"/>
+          <w:szCs w:val="18"/>
+        </w:rPr>
+        <w:t xml:space="preserve">   "_id": "mirko@mail.hr",</w:t>
+      </w:r>
+      <w:r>
+        <w:rPr>
+          <w:b/>
+          <w:bCs/>
+          <w:sz w:val="18"/>
+          <w:szCs w:val="18"/>
+        </w:rPr>
+        <w:br/>
+      </w:r>
+      <w:r>
+        <w:rPr>
+          <w:b/>
+          <w:bCs/>
+          <w:sz w:val="18"/>
+          <w:szCs w:val="18"/>
+        </w:rPr>
+        <w:t xml:space="preserve">   "_rev": "2-d765a93614eeeca829c0c859f3c47482",</w:t>
+      </w:r>
+      <w:r>
+        <w:rPr>
+          <w:b/>
+          <w:bCs/>
+          <w:sz w:val="18"/>
+          <w:szCs w:val="18"/>
+        </w:rPr>
+        <w:br/>
+      </w:r>
+      <w:r>
+        <w:rPr>
+          <w:b/>
+          <w:bCs/>
+          <w:sz w:val="18"/>
+          <w:szCs w:val="18"/>
+        </w:rPr>
+        <w:t xml:space="preserve">   "mail": "mirko@mail.hr",</w:t>
+      </w:r>
+      <w:r>
+        <w:rPr>
+          <w:b/>
+          <w:bCs/>
+          <w:sz w:val="18"/>
+          <w:szCs w:val="18"/>
+        </w:rPr>
+        <w:br/>
+      </w:r>
+      <w:r>
+        <w:rPr>
+          <w:b/>
+          <w:bCs/>
+          <w:sz w:val="18"/>
+          <w:szCs w:val="18"/>
+        </w:rPr>
+        <w:t xml:space="preserve">   "username": "mirko",</w:t>
+      </w:r>
+      <w:r>
+        <w:rPr>
+          <w:b/>
+          <w:bCs/>
+          <w:sz w:val="18"/>
+          <w:szCs w:val="18"/>
+        </w:rPr>
+        <w:br/>
+      </w:r>
+      <w:r>
+        <w:rPr>
+          <w:b/>
+          <w:bCs/>
+          <w:sz w:val="18"/>
+          <w:szCs w:val="18"/>
+        </w:rPr>
+        <w:t xml:space="preserve">   "password": "mirko123",</w:t>
+      </w:r>
+      <w:r>
+        <w:rPr>
+          <w:b/>
+          <w:bCs/>
+          <w:sz w:val="18"/>
+          <w:szCs w:val="18"/>
+        </w:rPr>
+        <w:br/>
+      </w:r>
+      <w:r>
+        <w:rPr>
+          <w:b/>
+          <w:bCs/>
+          <w:sz w:val="18"/>
+          <w:szCs w:val="18"/>
+        </w:rPr>
+        <w:t xml:space="preserve">   "status": "offline",</w:t>
+      </w:r>
+      <w:r>
+        <w:rPr>
+          <w:b/>
+          <w:bCs/>
+          <w:sz w:val="18"/>
+          <w:szCs w:val="18"/>
+        </w:rPr>
+        <w:br/>
+      </w:r>
+      <w:r>
+        <w:rPr>
+          <w:b/>
+          <w:bCs/>
+          <w:sz w:val="18"/>
+          <w:szCs w:val="18"/>
+        </w:rPr>
+        <w:t xml:space="preserve">   "gender": "m",</w:t>
+      </w:r>
+      <w:r>
+        <w:rPr>
+          <w:b/>
+          <w:bCs/>
+          <w:sz w:val="18"/>
+          <w:szCs w:val="18"/>
+        </w:rPr>
+        <w:br/>
+      </w:r>
+      <w:r>
+        <w:rPr>
+          <w:b/>
+          <w:bCs/>
+          <w:sz w:val="18"/>
+          <w:szCs w:val="18"/>
+        </w:rPr>
+        <w:t xml:space="preserve">   "dateOfBirth": "2011-02-02",</w:t>
+      </w:r>
+      <w:r>
+        <w:rPr>
+          <w:b/>
+          <w:bCs/>
+          <w:sz w:val="18"/>
+          <w:szCs w:val="18"/>
+        </w:rPr>
+        <w:br/>
+      </w:r>
+      <w:r>
+        <w:rPr>
+          <w:b/>
+          <w:bCs/>
+          <w:sz w:val="18"/>
+          <w:szCs w:val="18"/>
+        </w:rPr>
+        <w:t xml:space="preserve">   "friends": "darko",</w:t>
+      </w:r>
+      <w:r>
+        <w:rPr>
+          <w:b/>
+          <w:bCs/>
+          <w:sz w:val="18"/>
+          <w:szCs w:val="18"/>
+        </w:rPr>
+        <w:br/>
+      </w:r>
+      <w:r>
+        <w:rPr>
+          <w:b/>
+          <w:bCs/>
+          <w:sz w:val="18"/>
+          <w:szCs w:val="18"/>
+        </w:rPr>
+        <w:t xml:space="preserve">   "type": "user"</w:t>
+      </w:r>
+      <w:r>
+        <w:rPr>
+          <w:b/>
+          <w:bCs/>
+          <w:sz w:val="18"/>
+          <w:szCs w:val="18"/>
+        </w:rPr>
+        <w:br/>
+      </w:r>
+      <w:r>
+        <w:rPr>
+          <w:b/>
+          <w:bCs/>
+          <w:sz w:val="18"/>
+          <w:szCs w:val="18"/>
+        </w:rPr>
+        <w:t>}</w:t>
+      </w:r>
+    </w:p>
+    <w:p>
+      <w:pPr>
+        <w:spacing w:line="276" w:lineRule="auto"/>
+      </w:pPr>
+    </w:p>
+    <w:p>
+      <w:pPr>
+        <w:spacing w:line="276" w:lineRule="auto"/>
+      </w:pPr>
+      <w:r>
+        <w:lastRenderedPageBreak/>
+        <w:t>Također smo za početak odredili da bi dokument koji bi spremao razgovor trebao izgledati ovako:</w:t>
+      </w:r>
+    </w:p>
+    <w:p/>
+    <w:p>
+      <w:pPr>
+        <w:spacing w:line="276" w:lineRule="auto"/>
+        <w:ind w:left="708"/>
+        <w:rPr>
+          <w:b/>
+          <w:sz w:val="18"/>
+          <w:szCs w:val="18"/>
+        </w:rPr>
+      </w:pPr>
+      <w:r>
+        <w:rPr>
+          <w:b/>
+          <w:sz w:val="18"/>
+          <w:szCs w:val="18"/>
+        </w:rPr>
+        <w:t>{</w:t>
+      </w:r>
+    </w:p>
+    <w:p>
+      <w:pPr>
+        <w:spacing w:line="276" w:lineRule="auto"/>
+        <w:ind w:left="708"/>
+        <w:rPr>
+          <w:b/>
+          <w:sz w:val="18"/>
+          <w:szCs w:val="18"/>
+        </w:rPr>
+      </w:pPr>
+      <w:r>
+        <w:rPr>
+          <w:b/>
+          <w:sz w:val="18"/>
+          <w:szCs w:val="18"/>
+        </w:rPr>
+        <w:t xml:space="preserve">   "_id": "e99c446798df424685560eb5fb0013cb",</w:t>
+      </w:r>
+    </w:p>
+    <w:p>
+      <w:pPr>
+        <w:spacing w:line="276" w:lineRule="auto"/>
+        <w:ind w:left="708"/>
+        <w:rPr>
+          <w:b/>
+          <w:sz w:val="18"/>
+          <w:szCs w:val="18"/>
+        </w:rPr>
+      </w:pPr>
+      <w:r>
+        <w:rPr>
+          <w:b/>
+          <w:sz w:val="18"/>
+          <w:szCs w:val="18"/>
+        </w:rPr>
+        <w:t xml:space="preserve">   "_rev": "1-efd67a6538a03aa677a32b06bad2e5ee",</w:t>
+      </w:r>
+    </w:p>
+    <w:p>
+      <w:pPr>
+        <w:spacing w:line="276" w:lineRule="auto"/>
+        <w:ind w:left="708"/>
+        <w:rPr>
+          <w:b/>
+          <w:sz w:val="18"/>
+          <w:szCs w:val="18"/>
+        </w:rPr>
+      </w:pPr>
+      <w:r>
+        <w:rPr>
+          <w:b/>
+          <w:sz w:val="18"/>
+          <w:szCs w:val="18"/>
+        </w:rPr>
+        <w:t xml:space="preserve">   "participants": [</w:t>
+      </w:r>
+    </w:p>
+    <w:p>
+      <w:pPr>
+        <w:spacing w:line="276" w:lineRule="auto"/>
+        <w:ind w:left="708"/>
+        <w:rPr>
+          <w:b/>
+          <w:sz w:val="18"/>
+          <w:szCs w:val="18"/>
+        </w:rPr>
+      </w:pPr>
+      <w:r>
+        <w:rPr>
+          <w:b/>
+          <w:sz w:val="18"/>
+          <w:szCs w:val="18"/>
+        </w:rPr>
+        <w:t xml:space="preserve">       {</w:t>
+      </w:r>
+    </w:p>
+    <w:p>
+      <w:pPr>
+        <w:spacing w:line="276" w:lineRule="auto"/>
+        <w:ind w:left="708"/>
+        <w:rPr>
+          <w:b/>
+          <w:sz w:val="18"/>
+          <w:szCs w:val="18"/>
+        </w:rPr>
+      </w:pPr>
+      <w:r>
+        <w:rPr>
+          <w:b/>
+          <w:sz w:val="18"/>
+          <w:szCs w:val="18"/>
+        </w:rPr>
+        <w:t xml:space="preserve">           "mail": "darko@mail.hr"</w:t>
+      </w:r>
+    </w:p>
+    <w:p>
+      <w:pPr>
+        <w:spacing w:line="276" w:lineRule="auto"/>
+        <w:ind w:left="708"/>
+        <w:rPr>
+          <w:b/>
+          <w:sz w:val="18"/>
+          <w:szCs w:val="18"/>
+        </w:rPr>
+      </w:pPr>
+      <w:r>
+        <w:rPr>
+          <w:b/>
+          <w:sz w:val="18"/>
+          <w:szCs w:val="18"/>
+        </w:rPr>
+        <w:t xml:space="preserve">       },</w:t>
+      </w:r>
+    </w:p>
+    <w:p>
+      <w:pPr>
+        <w:spacing w:line="276" w:lineRule="auto"/>
+        <w:ind w:left="708"/>
+        <w:rPr>
+          <w:b/>
+          <w:sz w:val="18"/>
+          <w:szCs w:val="18"/>
+        </w:rPr>
+      </w:pPr>
+      <w:r>
+        <w:rPr>
+          <w:b/>
+          <w:sz w:val="18"/>
+          <w:szCs w:val="18"/>
+        </w:rPr>
+        <w:t xml:space="preserve">       {</w:t>
+      </w:r>
+    </w:p>
+    <w:p>
+      <w:pPr>
+        <w:spacing w:line="276" w:lineRule="auto"/>
+        <w:ind w:left="708"/>
+        <w:rPr>
+          <w:b/>
+          <w:sz w:val="18"/>
+          <w:szCs w:val="18"/>
+        </w:rPr>
+      </w:pPr>
+      <w:r>
+        <w:rPr>
+          <w:b/>
+          <w:sz w:val="18"/>
+          <w:szCs w:val="18"/>
+        </w:rPr>
+        <w:t xml:space="preserve">           "mail": "mirko@mail.hr"</w:t>
+      </w:r>
+    </w:p>
+    <w:p>
+      <w:pPr>
+        <w:spacing w:line="276" w:lineRule="auto"/>
+        <w:ind w:left="708"/>
+        <w:rPr>
+          <w:b/>
+          <w:sz w:val="18"/>
+          <w:szCs w:val="18"/>
+        </w:rPr>
+      </w:pPr>
+      <w:r>
+        <w:rPr>
+          <w:b/>
+          <w:sz w:val="18"/>
+          <w:szCs w:val="18"/>
+        </w:rPr>
+        <w:t xml:space="preserve">       }</w:t>
+      </w:r>
+    </w:p>
+    <w:p>
+      <w:pPr>
+        <w:spacing w:line="276" w:lineRule="auto"/>
+        <w:ind w:left="708"/>
+        <w:rPr>
+          <w:b/>
+          <w:sz w:val="18"/>
+          <w:szCs w:val="18"/>
+        </w:rPr>
+      </w:pPr>
+      <w:r>
+        <w:rPr>
+          <w:b/>
+          <w:sz w:val="18"/>
+          <w:szCs w:val="18"/>
+        </w:rPr>
+        <w:t xml:space="preserve">   ],</w:t>
+      </w:r>
+    </w:p>
+    <w:p>
+      <w:pPr>
+        <w:spacing w:line="276" w:lineRule="auto"/>
+        <w:ind w:left="708"/>
+        <w:rPr>
+          <w:b/>
+          <w:sz w:val="18"/>
+          <w:szCs w:val="18"/>
+        </w:rPr>
+      </w:pPr>
+      <w:r>
+        <w:rPr>
+          <w:b/>
+          <w:sz w:val="18"/>
+          <w:szCs w:val="18"/>
+        </w:rPr>
+        <w:t xml:space="preserve">   "chat": [</w:t>
+      </w:r>
+    </w:p>
+    <w:p>
+      <w:pPr>
+        <w:spacing w:line="276" w:lineRule="auto"/>
+        <w:ind w:left="708"/>
+        <w:rPr>
+          <w:b/>
+          <w:sz w:val="18"/>
+          <w:szCs w:val="18"/>
+        </w:rPr>
+      </w:pPr>
+      <w:r>
+        <w:rPr>
+          <w:b/>
+          <w:sz w:val="18"/>
+          <w:szCs w:val="18"/>
+        </w:rPr>
+        <w:t xml:space="preserve">       {</w:t>
+      </w:r>
+    </w:p>
+    <w:p>
+      <w:pPr>
+        <w:spacing w:line="276" w:lineRule="auto"/>
+        <w:ind w:left="708"/>
+        <w:rPr>
+          <w:b/>
+          <w:sz w:val="18"/>
+          <w:szCs w:val="18"/>
+        </w:rPr>
+      </w:pPr>
+      <w:r>
+        <w:rPr>
+          <w:b/>
+          <w:sz w:val="18"/>
+          <w:szCs w:val="18"/>
+        </w:rPr>
+        <w:t xml:space="preserve">           "sender": "darko",</w:t>
+      </w:r>
+    </w:p>
+    <w:p>
+      <w:pPr>
+        <w:spacing w:line="276" w:lineRule="auto"/>
+        <w:ind w:left="708"/>
+        <w:rPr>
+          <w:b/>
+          <w:sz w:val="18"/>
+          <w:szCs w:val="18"/>
+        </w:rPr>
+      </w:pPr>
+      <w:r>
+        <w:rPr>
+          <w:b/>
+          <w:sz w:val="18"/>
+          <w:szCs w:val="18"/>
+        </w:rPr>
+        <w:t xml:space="preserve">           "text": "Pozdrav!",</w:t>
+      </w:r>
+    </w:p>
+    <w:p>
+      <w:pPr>
+        <w:spacing w:line="276" w:lineRule="auto"/>
+        <w:ind w:left="708"/>
+        <w:rPr>
+          <w:b/>
+          <w:sz w:val="18"/>
+          <w:szCs w:val="18"/>
+        </w:rPr>
+      </w:pPr>
+      <w:r>
+        <w:rPr>
+          <w:b/>
+          <w:sz w:val="18"/>
+          <w:szCs w:val="18"/>
+        </w:rPr>
+        <w:t xml:space="preserve">           "timeSend": "1235482156",</w:t>
+      </w:r>
+    </w:p>
+    <w:p>
+      <w:pPr>
+        <w:spacing w:line="276" w:lineRule="auto"/>
+        <w:ind w:left="708"/>
+        <w:rPr>
+          <w:b/>
+          <w:sz w:val="18"/>
+          <w:szCs w:val="18"/>
+        </w:rPr>
+      </w:pPr>
+      <w:r>
+        <w:rPr>
+          <w:b/>
+          <w:sz w:val="18"/>
+          <w:szCs w:val="18"/>
+        </w:rPr>
+        <w:t xml:space="preserve">           "location": ""</w:t>
+      </w:r>
+    </w:p>
+    <w:p>
+      <w:pPr>
+        <w:spacing w:line="276" w:lineRule="auto"/>
+        <w:ind w:left="708"/>
+        <w:rPr>
+          <w:b/>
+          <w:sz w:val="18"/>
+          <w:szCs w:val="18"/>
+        </w:rPr>
+      </w:pPr>
+      <w:r>
+        <w:rPr>
+          <w:b/>
+          <w:sz w:val="18"/>
+          <w:szCs w:val="18"/>
+        </w:rPr>
+        <w:t xml:space="preserve">       },</w:t>
+      </w:r>
+    </w:p>
+    <w:p>
+      <w:pPr>
+        <w:spacing w:line="276" w:lineRule="auto"/>
+        <w:ind w:left="708"/>
+        <w:rPr>
+          <w:b/>
+          <w:sz w:val="18"/>
+          <w:szCs w:val="18"/>
+        </w:rPr>
+      </w:pPr>
+      <w:r>
+        <w:rPr>
+          <w:b/>
+          <w:sz w:val="18"/>
+          <w:szCs w:val="18"/>
+        </w:rPr>
+        <w:t xml:space="preserve">       {</w:t>
+      </w:r>
+    </w:p>
+    <w:p>
+      <w:pPr>
+        <w:spacing w:line="276" w:lineRule="auto"/>
+        <w:ind w:left="708"/>
+        <w:rPr>
+          <w:b/>
+          <w:sz w:val="18"/>
+          <w:szCs w:val="18"/>
+        </w:rPr>
+      </w:pPr>
+      <w:r>
+        <w:rPr>
+          <w:b/>
+          <w:sz w:val="18"/>
+          <w:szCs w:val="18"/>
+        </w:rPr>
+        <w:t xml:space="preserve">           "sender": "mirko",</w:t>
+      </w:r>
+    </w:p>
+    <w:p>
+      <w:pPr>
+        <w:spacing w:line="276" w:lineRule="auto"/>
+        <w:ind w:left="708"/>
+        <w:rPr>
+          <w:b/>
+          <w:sz w:val="18"/>
+          <w:szCs w:val="18"/>
+        </w:rPr>
+      </w:pPr>
+      <w:r>
+        <w:rPr>
+          <w:b/>
+          <w:sz w:val="18"/>
+          <w:szCs w:val="18"/>
+        </w:rPr>
+        <w:t xml:space="preserve">           "text": "Bok. Kako je",</w:t>
+      </w:r>
+    </w:p>
+    <w:p>
+      <w:pPr>
+        <w:spacing w:line="276" w:lineRule="auto"/>
+        <w:ind w:left="708"/>
+        <w:rPr>
+          <w:b/>
+          <w:sz w:val="18"/>
+          <w:szCs w:val="18"/>
+        </w:rPr>
+      </w:pPr>
+      <w:r>
+        <w:rPr>
+          <w:b/>
+          <w:sz w:val="18"/>
+          <w:szCs w:val="18"/>
+        </w:rPr>
+        <w:t xml:space="preserve">           "timeSend": "1235482158",</w:t>
+      </w:r>
+    </w:p>
+    <w:p>
+      <w:pPr>
+        <w:spacing w:line="276" w:lineRule="auto"/>
+        <w:ind w:left="708"/>
+        <w:rPr>
+          <w:b/>
+          <w:sz w:val="18"/>
+          <w:szCs w:val="18"/>
+        </w:rPr>
+      </w:pPr>
+      <w:r>
+        <w:rPr>
+          <w:b/>
+          <w:sz w:val="18"/>
+          <w:szCs w:val="18"/>
+        </w:rPr>
+        <w:t xml:space="preserve">           "location": ""</w:t>
+      </w:r>
+    </w:p>
+    <w:p>
+      <w:pPr>
+        <w:spacing w:line="276" w:lineRule="auto"/>
+        <w:ind w:left="708"/>
+        <w:rPr>
+          <w:b/>
+          <w:sz w:val="18"/>
+          <w:szCs w:val="18"/>
+        </w:rPr>
+      </w:pPr>
+      <w:r>
+        <w:rPr>
+          <w:b/>
+          <w:sz w:val="18"/>
+          <w:szCs w:val="18"/>
+        </w:rPr>
+        <w:t xml:space="preserve">       }</w:t>
+      </w:r>
+    </w:p>
+    <w:p>
+      <w:pPr>
+        <w:spacing w:line="276" w:lineRule="auto"/>
+        <w:ind w:left="708"/>
+        <w:rPr>
+          <w:b/>
+          <w:sz w:val="18"/>
+          <w:szCs w:val="18"/>
+        </w:rPr>
+      </w:pPr>
+      <w:r>
+        <w:rPr>
+          <w:b/>
+          <w:sz w:val="18"/>
+          <w:szCs w:val="18"/>
+        </w:rPr>
+        <w:t xml:space="preserve">   ]</w:t>
+      </w:r>
+    </w:p>
+    <w:p>
+      <w:pPr>
+        <w:spacing w:line="276" w:lineRule="auto"/>
+        <w:ind w:left="708"/>
+        <w:rPr>
+          <w:b/>
+          <w:sz w:val="18"/>
+          <w:szCs w:val="18"/>
+        </w:rPr>
+      </w:pPr>
+      <w:r>
+        <w:rPr>
+          <w:b/>
+          <w:sz w:val="18"/>
+          <w:szCs w:val="18"/>
+        </w:rPr>
+        <w:t>}</w:t>
+      </w:r>
+    </w:p>
+    <w:p>
+      <w:pPr>
+        <w:ind w:left="708"/>
+        <w:rPr>
+          <w:b/>
+          <w:sz w:val="18"/>
+          <w:szCs w:val="18"/>
+        </w:rPr>
+      </w:pPr>
+    </w:p>
+    <w:p>
+      <w:pPr>
+        <w:jc w:val="both"/>
+      </w:pPr>
+      <w:r>
+        <w:t xml:space="preserve">Vjerujemo da će se </w:t>
+      </w:r>
+      <w:r>
+        <w:t>struktura</w:t>
+      </w:r>
+      <w:r>
+        <w:t xml:space="preserve"> dokumenata s vremenom nešto promjeniti zbog dodavanja novih mogućnosti za aplikaciju.</w:t>
+      </w:r>
+      <w:r>
+        <w:t xml:space="preserve"> Također baza sadrži i nekoliko pogleda koje koriste web servisi.</w:t>
+      </w:r>
+    </w:p>
+    <w:p>
+      <w:pPr>
+        <w:jc w:val="both"/>
+      </w:pPr>
+    </w:p>
+    <w:p>
+      <w:pPr>
+        <w:jc w:val="both"/>
+      </w:pPr>
+      <w:r>
+        <w:t>Slika 2 grafički prikazuje sadržaj glavnih dokumenata i njihovu vezu.</w:t>
+      </w:r>
+    </w:p>
+    <w:p>
+      <w:pPr>
+        <w:jc w:val="both"/>
+      </w:pPr>
+    </w:p>
+    <w:p>
+      <w:pPr>
+        <w:keepNext/>
+        <w:jc w:val="center"/>
+      </w:pPr>
+      <w:r>
+        <w:rPr>
+          <w:noProof/>
+        </w:rPr>
+        <w:drawing>
+          <wp:inline distT="0" distB="0" distL="0" distR="0" wp14:anchorId="24D5B8E4" wp14:editId="3622C178">
+            <wp:extent cx="3141306" cy="2916000"/>
+            <wp:effectExtent l="0" t="0" r="2540" b="0"/>
+            <wp:docPr id="4" name="Picture 4"/>
+            <wp:cNvGraphicFramePr>
+              <a:graphicFrameLocks xmlns:a="http://schemas.openxmlformats.org/drawingml/2006/main" noChangeAspect="1"/>
+            </wp:cNvGraphicFramePr>
+            <a:graphic xmlns:a="http://schemas.openxmlformats.org/drawingml/2006/main">
+              <a:graphicData uri="http://schemas.openxmlformats.org/drawingml/2006/picture">
+                <pic:pic xmlns:pic="http://schemas.openxmlformats.org/drawingml/2006/picture">
+                  <pic:nvPicPr>
+                    <pic:cNvPr id="0" name="prikaz.jpg"/>
+                    <pic:cNvPicPr/>
+                  </pic:nvPicPr>
+                  <pic:blipFill>
+                    <a:blip r:embed="rId13">
+                      <a:extLst>
+                        <a:ext uri="{28A0092B-C50C-407E-A947-70E740481C1C}">
+                          <a14:useLocalDpi xmlns:a14="http://schemas.microsoft.com/office/drawing/2010/main" val="0"/>
+                        </a:ext>
+                      </a:extLst>
+                    </a:blip>
+                    <a:stretch>
+                      <a:fillRect/>
+                    </a:stretch>
+                  </pic:blipFill>
+                  <pic:spPr>
+                    <a:xfrm>
+                      <a:off x="0" y="0"/>
+                      <a:ext cx="3141306" cy="2916000"/>
+                    </a:xfrm>
+                    <a:prstGeom prst="rect">
+                      <a:avLst/>
+                    </a:prstGeom>
+                  </pic:spPr>
+                </pic:pic>
+              </a:graphicData>
+            </a:graphic>
+          </wp:inline>
+        </w:drawing>
+      </w:r>
+    </w:p>
+    <w:p>
+      <w:pPr>
+        <w:pStyle w:val="Caption"/>
+        <w:jc w:val="center"/>
+        <w:rPr>
+          <w:color w:val="auto"/>
+        </w:rPr>
+      </w:pPr>
+      <w:r>
+        <w:rPr>
+          <w:color w:val="auto"/>
+        </w:rPr>
+        <w:t xml:space="preserve">Slika </w:t>
+      </w:r>
+      <w:r>
+        <w:rPr>
+          <w:color w:val="auto"/>
+        </w:rPr>
+        <w:fldChar w:fldCharType="begin"/>
+      </w:r>
+      <w:r>
+        <w:rPr>
+          <w:color w:val="auto"/>
+        </w:rPr>
+        <w:instrText xml:space="preserve"> SEQ Slika \* ARABIC </w:instrText>
+      </w:r>
+      <w:r>
+        <w:rPr>
+          <w:color w:val="auto"/>
+        </w:rPr>
+        <w:fldChar w:fldCharType="separate"/>
+      </w:r>
+      <w:r>
+        <w:rPr>
+          <w:noProof/>
+          <w:color w:val="auto"/>
+        </w:rPr>
+        <w:t>2</w:t>
+      </w:r>
+      <w:r>
+        <w:rPr>
+          <w:color w:val="auto"/>
+        </w:rPr>
+        <w:fldChar w:fldCharType="end"/>
+      </w:r>
+      <w:r>
+        <w:rPr>
+          <w:color w:val="auto"/>
+        </w:rPr>
+        <w:t xml:space="preserve"> Grafički prikaz dokumenata i njihovih veza</w:t>
+      </w:r>
+    </w:p>
+    <w:p>
+      <w:pPr>
+        <w:jc w:val="both"/>
+      </w:pPr>
+      <w:r>
+        <w:lastRenderedPageBreak/>
+        <w:t>Dva lijeva dokumenta predstavljaju pojedinog registriranog korisnika. Kada započnu razgovor kreira se poseban dokument za njihov razgovor u koji se spremaju sve poruke poslane između tih korisnika. Razgovor može sadržavati dva ili više sudionika.</w:t>
+      </w:r>
+    </w:p>
+    <w:p>
+      <w:pPr>
+        <w:jc w:val="both"/>
+      </w:pPr>
+    </w:p>
+    <w:p>
+      <w:pPr>
+        <w:jc w:val="both"/>
+      </w:pPr>
+      <w:r>
+        <w:t>Da bi baza i aplikacija na mobitelu mogli međusobno komunicirati potrebno je izraditi web servise. Oni će detaljno biti razrađeni u sljedećem poglavlju.</w:t>
+      </w:r>
+    </w:p>
+    <w:p>
+      <w:pPr>
+        <w:rPr>
+          <w:b/>
+          <w:sz w:val="18"/>
+          <w:szCs w:val="18"/>
+        </w:rPr>
+      </w:pPr>
+      <w:r>
+        <w:rPr>
+          <w:b/>
+          <w:bCs/>
         </w:rPr>
         <w:br w:type="page"/>
       </w:r>
@@ -1930,12 +3178,12 @@
       <w:pPr>
         <w:pStyle w:val="FOINaslov1"/>
       </w:pPr>
-      <w:bookmarkStart w:id="4" w:name="_Toc434222942"/>
+      <w:bookmarkStart w:id="3" w:name="_Toc434945113"/>
       <w:r>
         <w:lastRenderedPageBreak/>
         <w:t>Web servisi</w:t>
       </w:r>
-      <w:bookmarkEnd w:id="4"/>
+      <w:bookmarkEnd w:id="3"/>
     </w:p>
     <w:p>
       <w:pPr>
@@ -1958,24 +3206,39 @@
       <w:pPr>
         <w:pStyle w:val="FOINaslov2"/>
       </w:pPr>
-      <w:bookmarkStart w:id="5" w:name="_Toc434222943"/>
+      <w:bookmarkStart w:id="4" w:name="_Toc434945114"/>
       <w:r>
         <w:t>server.js</w:t>
       </w:r>
+      <w:bookmarkEnd w:id="4"/>
+    </w:p>
+    <w:p>
+      <w:pPr>
+        <w:ind w:left="708"/>
+      </w:pPr>
+    </w:p>
+    <w:p>
+      <w:pPr>
+        <w:pStyle w:val="FOINaslov2"/>
+      </w:pPr>
+      <w:bookmarkStart w:id="5" w:name="_Toc434945115"/>
+      <w:r>
+        <w:t>register.js</w:t>
+      </w:r>
       <w:bookmarkEnd w:id="5"/>
     </w:p>
     <w:p>
       <w:pPr>
-        <w:ind w:left="708"/>
+        <w:pStyle w:val="ListParagraph"/>
       </w:pPr>
     </w:p>
     <w:p>
       <w:pPr>
         <w:pStyle w:val="FOINaslov2"/>
       </w:pPr>
-      <w:bookmarkStart w:id="6" w:name="_Toc434222944"/>
-      <w:r>
-        <w:t>register.js</w:t>
+      <w:bookmarkStart w:id="6" w:name="_Toc434945116"/>
+      <w:r>
+        <w:t>log_in.js</w:t>
       </w:r>
       <w:bookmarkEnd w:id="6"/>
     </w:p>
@@ -1988,27 +3251,68 @@
       <w:pPr>
         <w:pStyle w:val="FOINaslov2"/>
       </w:pPr>
-      <w:bookmarkStart w:id="7" w:name="_Toc434222945"/>
-      <w:r>
-        <w:t>log_in.js</w:t>
+      <w:bookmarkStart w:id="7" w:name="_Toc434945117"/>
+      <w:r>
+        <w:t>log_out.js</w:t>
       </w:r>
       <w:bookmarkEnd w:id="7"/>
     </w:p>
     <w:p>
       <w:pPr>
-        <w:pStyle w:val="ListParagraph"/>
-      </w:pPr>
-    </w:p>
-    <w:p>
-      <w:pPr>
-        <w:pStyle w:val="FOINaslov2"/>
-      </w:pPr>
-      <w:bookmarkStart w:id="8" w:name="_Toc434222946"/>
-      <w:r>
-        <w:t>log_out.js</w:t>
-      </w:r>
+        <w:jc w:val="both"/>
+      </w:pPr>
+      <w:r>
+        <w:t xml:space="preserve">Web servis za odjavu korisnika vrlo je jednostavan. U njemu se provjera da li je u bazi korisnik koji se želi odjaviti zapravo online, te ako je, web servis mijenja </w:t>
+      </w:r>
+      <w:r>
+        <w:t xml:space="preserve">polje </w:t>
+      </w:r>
+      <w:r>
+        <w:rPr>
+          <w:i/>
+        </w:rPr>
+        <w:t>status</w:t>
+      </w:r>
+      <w:r>
+        <w:rPr>
+          <w:i/>
+        </w:rPr>
+        <w:t xml:space="preserve"> </w:t>
+      </w:r>
+      <w:r>
+        <w:t>u offline.</w:t>
+      </w:r>
+    </w:p>
+    <w:p>
+      <w:pPr>
+        <w:jc w:val="both"/>
+      </w:pPr>
+    </w:p>
+    <w:p>
+      <w:pPr>
+        <w:jc w:val="both"/>
+      </w:pPr>
+      <w:bookmarkStart w:id="8" w:name="_GoBack"/>
       <w:bookmarkEnd w:id="8"/>
     </w:p>
+    <w:p>
+      <w:pPr>
+        <w:jc w:val="both"/>
+      </w:pPr>
+    </w:p>
+    <w:p>
+      <w:pPr>
+        <w:pStyle w:val="FOINaslov1"/>
+      </w:pPr>
+      <w:bookmarkStart w:id="9" w:name="_Toc434945118"/>
+      <w:r>
+        <w:t>Dijagram</w:t>
+      </w:r>
+      <w:r>
+        <w:t xml:space="preserve"> klasa</w:t>
+      </w:r>
+      <w:bookmarkEnd w:id="9"/>
+    </w:p>
     <w:p/>
     <w:p>
       <w:pPr>
@@ -2030,35 +3334,7 @@
       <w:pPr>
         <w:pStyle w:val="FOINaslov1"/>
       </w:pPr>
-      <w:bookmarkStart w:id="9" w:name="_Toc434222947"/>
-      <w:r>
-        <w:lastRenderedPageBreak/>
-        <w:t>Dijagram klasa</w:t>
-      </w:r>
-      <w:bookmarkEnd w:id="9"/>
-    </w:p>
-    <w:p/>
-    <w:p>
-      <w:pPr>
-        <w:spacing w:after="200" w:line="276" w:lineRule="auto"/>
-        <w:rPr>
-          <w:b/>
-          <w:sz w:val="36"/>
-        </w:rPr>
-      </w:pPr>
-      <w:r>
-        <w:rPr>
-          <w:b/>
-          <w:sz w:val="36"/>
-        </w:rPr>
-        <w:br w:type="page"/>
-      </w:r>
-    </w:p>
-    <w:p>
-      <w:pPr>
-        <w:pStyle w:val="FOINaslov1"/>
-      </w:pPr>
-      <w:bookmarkStart w:id="10" w:name="_Toc434222948"/>
+      <w:bookmarkStart w:id="10" w:name="_Toc434945119"/>
       <w:r>
         <w:lastRenderedPageBreak/>
         <w:t>Android aplikacija (javadocs)</w:t>
@@ -2082,7 +3358,7 @@
       <w:pPr>
         <w:pStyle w:val="FOINaslov1"/>
       </w:pPr>
-      <w:bookmarkStart w:id="11" w:name="_Toc434222949"/>
+      <w:bookmarkStart w:id="11" w:name="_Toc434945120"/>
       <w:r>
         <w:lastRenderedPageBreak/>
         <w:t>Literatura</w:t>
@@ -2690,7 +3966,7 @@
       </w:pPr>
     </w:p>
     <w:sectPr>
-      <w:footerReference w:type="default" r:id="rId12"/>
+      <w:footerReference w:type="default" r:id="rId14"/>
       <w:pgSz w:w="11906" w:h="16838"/>
       <w:pgMar w:top="1417" w:right="1417" w:bottom="1417" w:left="1417" w:header="708" w:footer="708" w:gutter="0"/>
       <w:pgNumType w:start="1"/>
@@ -2746,6 +4022,7 @@
         <w:docPartUnique/>
       </w:docPartObj>
     </w:sdtPr>
+    <w:sdtEndPr/>
     <w:sdtContent>
       <w:p>
         <w:pPr>
@@ -2794,6 +4071,7 @@
         <w:docPartUnique/>
       </w:docPartObj>
     </w:sdtPr>
+    <w:sdtEndPr/>
     <w:sdtContent>
       <w:p>
         <w:pPr>
@@ -2813,7 +4091,7 @@
           <w:rPr>
             <w:noProof/>
           </w:rPr>
-          <w:t>7</w:t>
+          <w:t>6</w:t>
         </w:r>
         <w:r>
           <w:rPr>
@@ -2848,6 +4126,56 @@
       </w:r>
     </w:p>
   </w:footnote>
+  <w:footnote w:id="1">
+    <w:p>
+      <w:pPr>
+        <w:pStyle w:val="FootnoteText"/>
+      </w:pPr>
+      <w:r>
+        <w:rPr>
+          <w:rStyle w:val="FootnoteReference"/>
+        </w:rPr>
+        <w:footnoteRef/>
+      </w:r>
+      <w:r>
+        <w:t xml:space="preserve"> Apache CouchDB - </w:t>
+      </w:r>
+      <w:r>
+        <w:t>http://couchdb.apache.org/</w:t>
+      </w:r>
+    </w:p>
+  </w:footnote>
+  <w:footnote w:id="2">
+    <w:p>
+      <w:pPr>
+        <w:pStyle w:val="FootnoteText"/>
+      </w:pPr>
+      <w:r>
+        <w:rPr>
+          <w:rStyle w:val="FootnoteReference"/>
+        </w:rPr>
+        <w:footnoteRef/>
+      </w:r>
+      <w:r>
+        <w:t xml:space="preserve"> </w:t>
+      </w:r>
+      <w:r>
+        <w:t>DigitalOcean</w:t>
+      </w:r>
+      <w:r>
+        <w:t xml:space="preserve">, </w:t>
+      </w:r>
+      <w:r>
+        <w:t>Simple Cloud Hosting</w:t>
+      </w:r>
+      <w:r>
+        <w:t xml:space="preserve"> - </w:t>
+      </w:r>
+      <w:r>
+        <w:t>https://www.digitalocean.com/</w:t>
+      </w:r>
+    </w:p>
+  </w:footnote>
 </w:footnotes>
 </file>
 
@@ -3876,7 +5204,7 @@
   <w:abstractNum w:abstractNumId="9">
     <w:nsid w:val="69832197"/>
     <w:multiLevelType w:val="multilevel"/>
-    <w:tmpl w:val="A906C7DC"/>
+    <w:tmpl w:val="C08E9B2C"/>
     <w:lvl w:ilvl="0">
       <w:start w:val="1"/>
       <w:numFmt w:val="decimal"/>
@@ -4758,7 +6086,7 @@
     <w:link w:val="FOINaslov1Char"/>
     <w:autoRedefine/>
     <w:qFormat/>
-    <w:rsid w:val="00C103FB"/>
+    <w:rsid w:val="008E1F8E"/>
     <w:pPr>
       <w:numPr>
         <w:numId w:val="1"/>
@@ -4818,7 +6146,7 @@
     <w:name w:val="FOI Naslov 1 Char"/>
     <w:basedOn w:val="MjestoChar"/>
     <w:link w:val="FOINaslov1"/>
-    <w:rsid w:val="00C103FB"/>
+    <w:rsid w:val="008E1F8E"/>
     <w:rPr>
       <w:rFonts w:ascii="Times New Roman" w:eastAsia="Times New Roman" w:hAnsi="Times New Roman" w:cs="Times New Roman"/>
       <w:b/>
@@ -5292,6 +6620,63 @@
       <w:sz w:val="20"/>
       <w:szCs w:val="20"/>
       <w:lang w:eastAsia="hr-HR"/>
+    </w:rPr>
+  </w:style>
+  <w:style w:type="paragraph" w:styleId="FootnoteText">
+    <w:name w:val="footnote text"/>
+    <w:basedOn w:val="Normal"/>
+    <w:link w:val="FootnoteTextChar"/>
+    <w:uiPriority w:val="99"/>
+    <w:semiHidden/>
+    <w:unhideWhenUsed/>
+    <w:rsid w:val="00996F16"/>
+    <w:rPr>
+      <w:sz w:val="20"/>
+      <w:szCs w:val="20"/>
+    </w:rPr>
+  </w:style>
+  <w:style w:type="character" w:customStyle="1" w:styleId="FootnoteTextChar">
+    <w:name w:val="Footnote Text Char"/>
+    <w:basedOn w:val="DefaultParagraphFont"/>
+    <w:link w:val="FootnoteText"/>
+    <w:uiPriority w:val="99"/>
+    <w:semiHidden/>
+    <w:rsid w:val="00996F16"/>
+    <w:rPr>
+      <w:rFonts w:ascii="Times New Roman" w:eastAsia="Times New Roman" w:hAnsi="Times New Roman" w:cs="Times New Roman"/>
+      <w:sz w:val="20"/>
+      <w:szCs w:val="20"/>
+      <w:lang w:eastAsia="hr-HR"/>
+    </w:rPr>
+  </w:style>
+  <w:style w:type="character" w:styleId="FootnoteReference">
+    <w:name w:val="footnote reference"/>
+    <w:basedOn w:val="DefaultParagraphFont"/>
+    <w:uiPriority w:val="99"/>
+    <w:semiHidden/>
+    <w:unhideWhenUsed/>
+    <w:rsid w:val="00996F16"/>
+    <w:rPr>
+      <w:vertAlign w:val="superscript"/>
+    </w:rPr>
+  </w:style>
+  <w:style w:type="paragraph" w:styleId="Caption">
+    <w:name w:val="caption"/>
+    <w:basedOn w:val="Normal"/>
+    <w:next w:val="Normal"/>
+    <w:uiPriority w:val="35"/>
+    <w:unhideWhenUsed/>
+    <w:qFormat/>
+    <w:rsid w:val="00996F16"/>
+    <w:pPr>
+      <w:spacing w:after="200"/>
+    </w:pPr>
+    <w:rPr>
+      <w:b/>
+      <w:bCs/>
+      <w:color w:val="4F81BD" w:themeColor="accent1"/>
+      <w:sz w:val="18"/>
+      <w:szCs w:val="18"/>
     </w:rPr>
   </w:style>
 </w:styles>
@@ -5661,7 +7046,7 @@
     <w:link w:val="FOINaslov1Char"/>
     <w:autoRedefine/>
     <w:qFormat/>
-    <w:rsid w:val="00C103FB"/>
+    <w:rsid w:val="008E1F8E"/>
     <w:pPr>
       <w:numPr>
         <w:numId w:val="1"/>
@@ -5721,7 +7106,7 @@
     <w:name w:val="FOI Naslov 1 Char"/>
     <w:basedOn w:val="MjestoChar"/>
     <w:link w:val="FOINaslov1"/>
-    <w:rsid w:val="00C103FB"/>
+    <w:rsid w:val="008E1F8E"/>
     <w:rPr>
       <w:rFonts w:ascii="Times New Roman" w:eastAsia="Times New Roman" w:hAnsi="Times New Roman" w:cs="Times New Roman"/>
       <w:b/>
@@ -6195,6 +7580,63 @@
       <w:sz w:val="20"/>
       <w:szCs w:val="20"/>
       <w:lang w:eastAsia="hr-HR"/>
+    </w:rPr>
+  </w:style>
+  <w:style w:type="paragraph" w:styleId="FootnoteText">
+    <w:name w:val="footnote text"/>
+    <w:basedOn w:val="Normal"/>
+    <w:link w:val="FootnoteTextChar"/>
+    <w:uiPriority w:val="99"/>
+    <w:semiHidden/>
+    <w:unhideWhenUsed/>
+    <w:rsid w:val="00996F16"/>
+    <w:rPr>
+      <w:sz w:val="20"/>
+      <w:szCs w:val="20"/>
+    </w:rPr>
+  </w:style>
+  <w:style w:type="character" w:customStyle="1" w:styleId="FootnoteTextChar">
+    <w:name w:val="Footnote Text Char"/>
+    <w:basedOn w:val="DefaultParagraphFont"/>
+    <w:link w:val="FootnoteText"/>
+    <w:uiPriority w:val="99"/>
+    <w:semiHidden/>
+    <w:rsid w:val="00996F16"/>
+    <w:rPr>
+      <w:rFonts w:ascii="Times New Roman" w:eastAsia="Times New Roman" w:hAnsi="Times New Roman" w:cs="Times New Roman"/>
+      <w:sz w:val="20"/>
+      <w:szCs w:val="20"/>
+      <w:lang w:eastAsia="hr-HR"/>
+    </w:rPr>
+  </w:style>
+  <w:style w:type="character" w:styleId="FootnoteReference">
+    <w:name w:val="footnote reference"/>
+    <w:basedOn w:val="DefaultParagraphFont"/>
+    <w:uiPriority w:val="99"/>
+    <w:semiHidden/>
+    <w:unhideWhenUsed/>
+    <w:rsid w:val="00996F16"/>
+    <w:rPr>
+      <w:vertAlign w:val="superscript"/>
+    </w:rPr>
+  </w:style>
+  <w:style w:type="paragraph" w:styleId="Caption">
+    <w:name w:val="caption"/>
+    <w:basedOn w:val="Normal"/>
+    <w:next w:val="Normal"/>
+    <w:uiPriority w:val="35"/>
+    <w:unhideWhenUsed/>
+    <w:qFormat/>
+    <w:rsid w:val="00996F16"/>
+    <w:pPr>
+      <w:spacing w:after="200"/>
+    </w:pPr>
+    <w:rPr>
+      <w:b/>
+      <w:bCs/>
+      <w:color w:val="4F81BD" w:themeColor="accent1"/>
+      <w:sz w:val="18"/>
+      <w:szCs w:val="18"/>
     </w:rPr>
   </w:style>
 </w:styles>
@@ -6488,7 +7930,7 @@
 </file>
 
 <file path=customXml/itemProps1.xml><?xml version="1.0" encoding="utf-8"?>
-<ds:datastoreItem xmlns:ds="http://schemas.openxmlformats.org/officeDocument/2006/customXml" ds:itemID="{5E2F2D47-6D74-4F2D-9763-CE9F812F6613}">
+<ds:datastoreItem xmlns:ds="http://schemas.openxmlformats.org/officeDocument/2006/customXml" ds:itemID="{7264C4D7-EACB-43E1-BB93-BC3F31075753}">
   <ds:schemaRefs>
     <ds:schemaRef ds:uri="http://schemas.openxmlformats.org/officeDocument/2006/bibliography"/>
   </ds:schemaRefs>

</xml_diff>

<commit_message>
Opisan log_in.js i prored podešen, treba biti 1.5
</commit_message>
<xml_diff>
--- a/Dokumentacija/Tehnicka dokumentacija.docx
+++ b/Dokumentacija/Tehnicka dokumentacija.docx
@@ -1341,6 +1341,8 @@
         </w:r>
       </w:hyperlink>
     </w:p>
+    <w:bookmarkStart w:id="0" w:name="_GoBack"/>
+    <w:bookmarkEnd w:id="0"/>
     <w:p>
       <w:pPr>
         <w:pStyle w:val="TOC1"/>
@@ -1351,79 +1353,92 @@
           <w:szCs w:val="22"/>
         </w:rPr>
       </w:pPr>
-      <w:hyperlink w:anchor="_Toc435005628" w:history="1">
-        <w:r>
-          <w:rPr>
-            <w:rStyle w:val="Hyperlink"/>
-            <w:noProof/>
-          </w:rPr>
-          <w:t>5.</w:t>
-        </w:r>
-        <w:r>
-          <w:rPr>
-            <w:rFonts w:asciiTheme="minorHAnsi" w:eastAsiaTheme="minorEastAsia" w:hAnsiTheme="minorHAnsi" w:cstheme="minorBidi"/>
-            <w:noProof/>
-            <w:sz w:val="22"/>
-            <w:szCs w:val="22"/>
-          </w:rPr>
-          <w:tab/>
-        </w:r>
-        <w:r>
-          <w:rPr>
-            <w:rStyle w:val="Hyperlink"/>
-            <w:noProof/>
-          </w:rPr>
-          <w:t>Dijagram klasa</w:t>
-        </w:r>
-        <w:r>
-          <w:rPr>
-            <w:noProof/>
-            <w:webHidden/>
-          </w:rPr>
-          <w:tab/>
-        </w:r>
-        <w:r>
-          <w:rPr>
-            <w:noProof/>
-            <w:webHidden/>
-          </w:rPr>
-          <w:fldChar w:fldCharType="begin"/>
-        </w:r>
-        <w:r>
-          <w:rPr>
-            <w:noProof/>
-            <w:webHidden/>
-          </w:rPr>
-          <w:instrText xml:space="preserve"> PAGEREF _Toc435005628 \h </w:instrText>
-        </w:r>
-        <w:r>
-          <w:rPr>
-            <w:noProof/>
-            <w:webHidden/>
-          </w:rPr>
-        </w:r>
-        <w:r>
-          <w:rPr>
-            <w:noProof/>
-            <w:webHidden/>
-          </w:rPr>
-          <w:fldChar w:fldCharType="separate"/>
-        </w:r>
-        <w:r>
-          <w:rPr>
-            <w:noProof/>
-            <w:webHidden/>
-          </w:rPr>
-          <w:t>6</w:t>
-        </w:r>
-        <w:r>
-          <w:rPr>
-            <w:noProof/>
-            <w:webHidden/>
-          </w:rPr>
-          <w:fldChar w:fldCharType="end"/>
-        </w:r>
-      </w:hyperlink>
+      <w:r>
+        <w:fldChar w:fldCharType="begin"/>
+      </w:r>
+      <w:r>
+        <w:instrText xml:space="preserve"> HYPERLINK \l "_Toc435005628" </w:instrText>
+      </w:r>
+      <w:r>
+        <w:fldChar w:fldCharType="separate"/>
+      </w:r>
+      <w:r>
+        <w:rPr>
+          <w:rStyle w:val="Hyperlink"/>
+          <w:noProof/>
+        </w:rPr>
+        <w:t>5.</w:t>
+      </w:r>
+      <w:r>
+        <w:rPr>
+          <w:rFonts w:asciiTheme="minorHAnsi" w:eastAsiaTheme="minorEastAsia" w:hAnsiTheme="minorHAnsi" w:cstheme="minorBidi"/>
+          <w:noProof/>
+          <w:sz w:val="22"/>
+          <w:szCs w:val="22"/>
+        </w:rPr>
+        <w:tab/>
+      </w:r>
+      <w:r>
+        <w:rPr>
+          <w:rStyle w:val="Hyperlink"/>
+          <w:noProof/>
+        </w:rPr>
+        <w:t>Dijagram klasa</w:t>
+      </w:r>
+      <w:r>
+        <w:rPr>
+          <w:noProof/>
+          <w:webHidden/>
+        </w:rPr>
+        <w:tab/>
+      </w:r>
+      <w:r>
+        <w:rPr>
+          <w:noProof/>
+          <w:webHidden/>
+        </w:rPr>
+        <w:fldChar w:fldCharType="begin"/>
+      </w:r>
+      <w:r>
+        <w:rPr>
+          <w:noProof/>
+          <w:webHidden/>
+        </w:rPr>
+        <w:instrText xml:space="preserve"> PAGEREF _Toc435005628 \h </w:instrText>
+      </w:r>
+      <w:r>
+        <w:rPr>
+          <w:noProof/>
+          <w:webHidden/>
+        </w:rPr>
+      </w:r>
+      <w:r>
+        <w:rPr>
+          <w:noProof/>
+          <w:webHidden/>
+        </w:rPr>
+        <w:fldChar w:fldCharType="separate"/>
+      </w:r>
+      <w:r>
+        <w:rPr>
+          <w:noProof/>
+          <w:webHidden/>
+        </w:rPr>
+        <w:t>6</w:t>
+      </w:r>
+      <w:r>
+        <w:rPr>
+          <w:noProof/>
+          <w:webHidden/>
+        </w:rPr>
+        <w:fldChar w:fldCharType="end"/>
+      </w:r>
+      <w:r>
+        <w:rPr>
+          <w:noProof/>
+        </w:rPr>
+        <w:fldChar w:fldCharType="end"/>
+      </w:r>
     </w:p>
     <w:p>
       <w:pPr>
@@ -1621,12 +1636,12 @@
       <w:pPr>
         <w:pStyle w:val="FOINaslov1"/>
       </w:pPr>
-      <w:bookmarkStart w:id="0" w:name="_Toc435005620"/>
+      <w:bookmarkStart w:id="1" w:name="_Toc435005620"/>
       <w:r>
         <w:lastRenderedPageBreak/>
         <w:t>Uvod</w:t>
       </w:r>
-      <w:bookmarkEnd w:id="0"/>
+      <w:bookmarkEnd w:id="1"/>
     </w:p>
     <w:p>
       <w:pPr>
@@ -1677,7 +1692,7 @@
       <w:pPr>
         <w:pStyle w:val="FOINaslov1"/>
       </w:pPr>
-      <w:bookmarkStart w:id="1" w:name="_Toc435005621"/>
+      <w:bookmarkStart w:id="2" w:name="_Toc435005621"/>
       <w:r>
         <w:lastRenderedPageBreak/>
         <w:t>Use-</w:t>
@@ -1685,7 +1700,7 @@
       <w:r>
         <w:t>Case Dijagram</w:t>
       </w:r>
-      <w:bookmarkEnd w:id="1"/>
+      <w:bookmarkEnd w:id="2"/>
     </w:p>
     <w:p>
       <w:pPr>
@@ -1904,7 +1919,7 @@
       <w:pPr>
         <w:pStyle w:val="FOINaslov1"/>
       </w:pPr>
-      <w:bookmarkStart w:id="2" w:name="_Toc435005622"/>
+      <w:bookmarkStart w:id="3" w:name="_Toc435005622"/>
       <w:r>
         <w:lastRenderedPageBreak/>
         <w:t>Konfiguracija servera i baz</w:t>
@@ -1915,10 +1930,11 @@
       <w:r>
         <w:t xml:space="preserve"> podataka</w:t>
       </w:r>
-      <w:bookmarkEnd w:id="2"/>
-    </w:p>
-    <w:p>
-      <w:pPr>
+      <w:bookmarkEnd w:id="3"/>
+    </w:p>
+    <w:p>
+      <w:pPr>
+        <w:spacing w:line="360" w:lineRule="auto"/>
         <w:jc w:val="both"/>
       </w:pPr>
       <w:r>
@@ -1953,6 +1969,7 @@
     </w:p>
     <w:p>
       <w:pPr>
+        <w:spacing w:line="360" w:lineRule="auto"/>
         <w:jc w:val="both"/>
       </w:pPr>
       <w:r>
@@ -1972,6 +1989,7 @@
     </w:p>
     <w:p>
       <w:pPr>
+        <w:spacing w:line="360" w:lineRule="auto"/>
         <w:jc w:val="both"/>
       </w:pPr>
       <w:r>
@@ -2012,6 +2030,7 @@
     </w:p>
     <w:p>
       <w:pPr>
+        <w:spacing w:line="360" w:lineRule="auto"/>
         <w:jc w:val="both"/>
       </w:pPr>
       <w:r>
@@ -2138,6 +2157,7 @@
     </w:p>
     <w:p>
       <w:pPr>
+        <w:spacing w:line="360" w:lineRule="auto"/>
         <w:jc w:val="both"/>
       </w:pPr>
       <w:r>
@@ -2145,8 +2165,18 @@
       </w:r>
     </w:p>
     <w:p/>
-    <w:p>
-      <w:r>
+    <w:p/>
+    <w:p/>
+    <w:p/>
+    <w:p/>
+    <w:p/>
+    <w:p/>
+    <w:p>
+      <w:pPr>
+        <w:spacing w:line="360" w:lineRule="auto"/>
+      </w:pPr>
+      <w:r>
+        <w:lastRenderedPageBreak/>
         <w:t>Izgled dokumenta koji sadrži podatke o korisniku u prvoj fazi izrade projekta izgleda ovako:</w:t>
       </w:r>
     </w:p>
@@ -2377,10 +2407,9 @@
     </w:p>
     <w:p>
       <w:pPr>
-        <w:spacing w:line="276" w:lineRule="auto"/>
-      </w:pPr>
-      <w:r>
-        <w:lastRenderedPageBreak/>
+        <w:spacing w:line="360" w:lineRule="auto"/>
+      </w:pPr>
+      <w:r>
         <w:t>Također smo za početak odredili da bi dokument koji bi spremao razgovor trebao izgledati ovako:</w:t>
       </w:r>
     </w:p>
@@ -2891,6 +2920,7 @@
     </w:p>
     <w:p>
       <w:pPr>
+        <w:spacing w:line="360" w:lineRule="auto"/>
         <w:jc w:val="both"/>
       </w:pPr>
       <w:r>
@@ -2918,7 +2948,24 @@
       <w:pPr>
         <w:jc w:val="both"/>
       </w:pPr>
-      <w:r>
+    </w:p>
+    <w:p>
+      <w:pPr>
+        <w:jc w:val="both"/>
+      </w:pPr>
+    </w:p>
+    <w:p>
+      <w:pPr>
+        <w:jc w:val="both"/>
+      </w:pPr>
+    </w:p>
+    <w:p>
+      <w:pPr>
+        <w:spacing w:line="360" w:lineRule="auto"/>
+        <w:jc w:val="both"/>
+      </w:pPr>
+      <w:r>
+        <w:lastRenderedPageBreak/>
         <w:t xml:space="preserve">Da bi CouchDB znao da je dokument ustvari pogled na bazu, njegov </w:t>
       </w:r>
       <w:r>
@@ -3276,6 +3323,7 @@
     </w:p>
     <w:p>
       <w:pPr>
+        <w:spacing w:line="360" w:lineRule="auto"/>
         <w:jc w:val="both"/>
       </w:pPr>
       <w:r>
@@ -3284,8 +3332,6 @@
       <w:r>
         <w:t>trenutno</w:t>
       </w:r>
-      <w:bookmarkStart w:id="3" w:name="_GoBack"/>
-      <w:bookmarkEnd w:id="3"/>
       <w:r>
         <w:t xml:space="preserve"> postoje </w:t>
       </w:r>
@@ -3300,6 +3346,7 @@
     </w:p>
     <w:p>
       <w:pPr>
+        <w:spacing w:line="360" w:lineRule="auto"/>
         <w:jc w:val="both"/>
       </w:pPr>
       <w:r>
@@ -3428,9 +3475,11 @@
     </w:p>
     <w:p>
       <w:pPr>
+        <w:spacing w:line="360" w:lineRule="auto"/>
         <w:jc w:val="both"/>
       </w:pPr>
       <w:r>
+        <w:lastRenderedPageBreak/>
         <w:t>Dva lijeva dokumenta predstavljaju pojedinog registriranog korisnika. Kada započnu razgovor kreira se poseban dokument za njihov razgovor u koji se spremaju sve poruke poslane između tih korisnika. Razgovor može sadržavati dva ili više sudionika.</w:t>
       </w:r>
     </w:p>
@@ -3441,6 +3490,7 @@
     </w:p>
     <w:p>
       <w:pPr>
+        <w:spacing w:line="360" w:lineRule="auto"/>
         <w:jc w:val="both"/>
       </w:pPr>
       <w:r>
@@ -3534,7 +3584,15 @@
     <w:p>
       <w:pPr>
         <w:pStyle w:val="ListParagraph"/>
-      </w:pPr>
+        <w:spacing w:line="360" w:lineRule="auto"/>
+        <w:ind w:left="0"/>
+      </w:pPr>
+      <w:r>
+        <w:t>Web servis za prijavu korisnika služi za prijavljivanje korisnika na aplikaciju. Parametri koje prima su e-mail korisnika te njegova lozinka. Nakon toga se pokreće pogled iz baze koji vraća sve neprijavljene korisnike</w:t>
+      </w:r>
+      <w:r>
+        <w:t xml:space="preserve"> i provjerava odgovaraju li parametri i je li korisnik već prijavljen ili nije. Ako je sve uredu onda promijeni status korisnika na „online“ i tako je korisnik prijavljen.</w:t>
+      </w:r>
     </w:p>
     <w:p>
       <w:pPr>
@@ -3548,6 +3606,7 @@
     </w:p>
     <w:p>
       <w:pPr>
+        <w:spacing w:line="360" w:lineRule="auto"/>
         <w:jc w:val="both"/>
       </w:pPr>
       <w:r>
@@ -4386,7 +4445,7 @@
           <w:rPr>
             <w:noProof/>
           </w:rPr>
-          <w:t>5</w:t>
+          <w:t>1</w:t>
         </w:r>
         <w:r>
           <w:rPr>
@@ -4452,7 +4511,10 @@
         <w:footnoteRef/>
       </w:r>
       <w:r>
-        <w:t xml:space="preserve"> DigitalOcean, Simple Cloud Hosting - </w:t>
+        <w:t xml:space="preserve"> </w:t>
+      </w:r>
+      <w:r>
+        <w:t xml:space="preserve">DigitalOcean, Simple Cloud Hosting - </w:t>
       </w:r>
       <w:r>
         <w:t>https://www.digitalocean.com/</w:t>
@@ -8213,7 +8275,7 @@
 </file>
 
 <file path=customXml/itemProps1.xml><?xml version="1.0" encoding="utf-8"?>
-<ds:datastoreItem xmlns:ds="http://schemas.openxmlformats.org/officeDocument/2006/customXml" ds:itemID="{C5CE9C4B-0C93-45D3-9C3C-9CD008794F35}">
+<ds:datastoreItem xmlns:ds="http://schemas.openxmlformats.org/officeDocument/2006/customXml" ds:itemID="{6CD3C95D-9920-45DE-8278-7C770C727771}">
   <ds:schemaRefs>
     <ds:schemaRef ds:uri="http://schemas.openxmlformats.org/officeDocument/2006/bibliography"/>
   </ds:schemaRefs>

</xml_diff>

<commit_message>
Dodano objašnjenje register.js i server.js skripti u dokumentaciji
</commit_message>
<xml_diff>
--- a/Dokumentacija/Tehnicka dokumentacija.docx
+++ b/Dokumentacija/Tehnicka dokumentacija.docx
@@ -1,6 +1,6 @@
 
 <file path=word/document.xml><?xml version="1.0" encoding="utf-8"?>
-<w:document xmlns:wpc="http://schemas.microsoft.com/office/word/2010/wordprocessingCanvas" xmlns:mc="http://schemas.openxmlformats.org/markup-compatibility/2006" xmlns:o="urn:schemas-microsoft-com:office:office" xmlns:r="http://schemas.openxmlformats.org/officeDocument/2006/relationships" xmlns:m="http://schemas.openxmlformats.org/officeDocument/2006/math" xmlns:v="urn:schemas-microsoft-com:vml" xmlns:wp14="http://schemas.microsoft.com/office/word/2010/wordprocessingDrawing" xmlns:wp="http://schemas.openxmlformats.org/drawingml/2006/wordprocessingDrawing" xmlns:w10="urn:schemas-microsoft-com:office:word" xmlns:w="http://schemas.openxmlformats.org/wordprocessingml/2006/main" xmlns:w14="http://schemas.microsoft.com/office/word/2010/wordml" xmlns:wpg="http://schemas.microsoft.com/office/word/2010/wordprocessingGroup" xmlns:wpi="http://schemas.microsoft.com/office/word/2010/wordprocessingInk" xmlns:wne="http://schemas.microsoft.com/office/word/2006/wordml" xmlns:wps="http://schemas.microsoft.com/office/word/2010/wordprocessingShape" mc:Ignorable="w14 wp14">
+<w:document xmlns:wpc="http://schemas.microsoft.com/office/word/2010/wordprocessingCanvas" xmlns:mc="http://schemas.openxmlformats.org/markup-compatibility/2006" xmlns:o="urn:schemas-microsoft-com:office:office" xmlns:r="http://schemas.openxmlformats.org/officeDocument/2006/relationships" xmlns:m="http://schemas.openxmlformats.org/officeDocument/2006/math" xmlns:v="urn:schemas-microsoft-com:vml" xmlns:wp14="http://schemas.microsoft.com/office/word/2010/wordprocessingDrawing" xmlns:wp="http://schemas.openxmlformats.org/drawingml/2006/wordprocessingDrawing" xmlns:w10="urn:schemas-microsoft-com:office:word" xmlns:w="http://schemas.openxmlformats.org/wordprocessingml/2006/main" xmlns:w14="http://schemas.microsoft.com/office/word/2010/wordml" xmlns:w15="http://schemas.microsoft.com/office/word/2012/wordml" xmlns:wpg="http://schemas.microsoft.com/office/word/2010/wordprocessingGroup" xmlns:wpi="http://schemas.microsoft.com/office/word/2010/wordprocessingInk" xmlns:wne="http://schemas.microsoft.com/office/word/2006/wordml" xmlns:wps="http://schemas.microsoft.com/office/word/2010/wordprocessingShape" mc:Ignorable="w14 w15 wp14">
   <w:body>
     <w:p>
       <w:pPr>
@@ -603,7 +603,7 @@
           <w:sz w:val="28"/>
         </w:rPr>
         <w:sectPr>
-          <w:footerReference w:type="default" r:id="rId9"/>
+          <w:footerReference w:type="default" r:id="rId8"/>
           <w:pgSz w:w="11906" w:h="16838"/>
           <w:pgMar w:top="1417" w:right="1417" w:bottom="1417" w:left="1417" w:header="708" w:footer="708" w:gutter="0"/>
           <w:cols w:space="708"/>
@@ -1341,8 +1341,6 @@
         </w:r>
       </w:hyperlink>
     </w:p>
-    <w:bookmarkStart w:id="0" w:name="_GoBack"/>
-    <w:bookmarkEnd w:id="0"/>
     <w:p>
       <w:pPr>
         <w:pStyle w:val="TOC1"/>
@@ -1353,92 +1351,163 @@
           <w:szCs w:val="22"/>
         </w:rPr>
       </w:pPr>
-      <w:r>
-        <w:fldChar w:fldCharType="begin"/>
-      </w:r>
-      <w:r>
-        <w:instrText xml:space="preserve"> HYPERLINK \l "_Toc435005628" </w:instrText>
-      </w:r>
-      <w:r>
-        <w:fldChar w:fldCharType="separate"/>
-      </w:r>
-      <w:r>
-        <w:rPr>
-          <w:rStyle w:val="Hyperlink"/>
-          <w:noProof/>
-        </w:rPr>
-        <w:t>5.</w:t>
-      </w:r>
-      <w:r>
+      <w:hyperlink w:anchor="_Toc435005628" w:history="1">
+        <w:r>
+          <w:rPr>
+            <w:rStyle w:val="Hyperlink"/>
+            <w:noProof/>
+          </w:rPr>
+          <w:t>5.</w:t>
+        </w:r>
+        <w:r>
+          <w:rPr>
+            <w:rFonts w:asciiTheme="minorHAnsi" w:eastAsiaTheme="minorEastAsia" w:hAnsiTheme="minorHAnsi" w:cstheme="minorBidi"/>
+            <w:noProof/>
+            <w:sz w:val="22"/>
+            <w:szCs w:val="22"/>
+          </w:rPr>
+          <w:tab/>
+        </w:r>
+        <w:r>
+          <w:rPr>
+            <w:rStyle w:val="Hyperlink"/>
+            <w:noProof/>
+          </w:rPr>
+          <w:t>Dijagram klasa</w:t>
+        </w:r>
+        <w:r>
+          <w:rPr>
+            <w:noProof/>
+            <w:webHidden/>
+          </w:rPr>
+          <w:tab/>
+        </w:r>
+        <w:r>
+          <w:rPr>
+            <w:noProof/>
+            <w:webHidden/>
+          </w:rPr>
+          <w:fldChar w:fldCharType="begin"/>
+        </w:r>
+        <w:r>
+          <w:rPr>
+            <w:noProof/>
+            <w:webHidden/>
+          </w:rPr>
+          <w:instrText xml:space="preserve"> PAGEREF _Toc435005628 \h </w:instrText>
+        </w:r>
+        <w:r>
+          <w:rPr>
+            <w:noProof/>
+            <w:webHidden/>
+          </w:rPr>
+        </w:r>
+        <w:r>
+          <w:rPr>
+            <w:noProof/>
+            <w:webHidden/>
+          </w:rPr>
+          <w:fldChar w:fldCharType="separate"/>
+        </w:r>
+        <w:r>
+          <w:rPr>
+            <w:noProof/>
+            <w:webHidden/>
+          </w:rPr>
+          <w:t>6</w:t>
+        </w:r>
+        <w:r>
+          <w:rPr>
+            <w:noProof/>
+            <w:webHidden/>
+          </w:rPr>
+          <w:fldChar w:fldCharType="end"/>
+        </w:r>
+      </w:hyperlink>
+    </w:p>
+    <w:p>
+      <w:pPr>
+        <w:pStyle w:val="TOC1"/>
         <w:rPr>
           <w:rFonts w:asciiTheme="minorHAnsi" w:eastAsiaTheme="minorEastAsia" w:hAnsiTheme="minorHAnsi" w:cstheme="minorBidi"/>
           <w:noProof/>
           <w:sz w:val="22"/>
           <w:szCs w:val="22"/>
         </w:rPr>
-        <w:tab/>
-      </w:r>
-      <w:r>
-        <w:rPr>
-          <w:rStyle w:val="Hyperlink"/>
-          <w:noProof/>
-        </w:rPr>
-        <w:t>Dijagram klasa</w:t>
-      </w:r>
-      <w:r>
-        <w:rPr>
-          <w:noProof/>
-          <w:webHidden/>
-        </w:rPr>
-        <w:tab/>
-      </w:r>
-      <w:r>
-        <w:rPr>
-          <w:noProof/>
-          <w:webHidden/>
-        </w:rPr>
-        <w:fldChar w:fldCharType="begin"/>
-      </w:r>
-      <w:r>
-        <w:rPr>
-          <w:noProof/>
-          <w:webHidden/>
-        </w:rPr>
-        <w:instrText xml:space="preserve"> PAGEREF _Toc435005628 \h </w:instrText>
-      </w:r>
-      <w:r>
-        <w:rPr>
-          <w:noProof/>
-          <w:webHidden/>
-        </w:rPr>
-      </w:r>
-      <w:r>
-        <w:rPr>
-          <w:noProof/>
-          <w:webHidden/>
-        </w:rPr>
-        <w:fldChar w:fldCharType="separate"/>
-      </w:r>
-      <w:r>
-        <w:rPr>
-          <w:noProof/>
-          <w:webHidden/>
-        </w:rPr>
-        <w:t>6</w:t>
-      </w:r>
-      <w:r>
-        <w:rPr>
-          <w:noProof/>
-          <w:webHidden/>
-        </w:rPr>
-        <w:fldChar w:fldCharType="end"/>
-      </w:r>
-      <w:r>
-        <w:rPr>
-          <w:noProof/>
-        </w:rPr>
-        <w:fldChar w:fldCharType="end"/>
-      </w:r>
+      </w:pPr>
+      <w:hyperlink w:anchor="_Toc435005629" w:history="1">
+        <w:r>
+          <w:rPr>
+            <w:rStyle w:val="Hyperlink"/>
+            <w:noProof/>
+          </w:rPr>
+          <w:t>6.</w:t>
+        </w:r>
+        <w:r>
+          <w:rPr>
+            <w:rFonts w:asciiTheme="minorHAnsi" w:eastAsiaTheme="minorEastAsia" w:hAnsiTheme="minorHAnsi" w:cstheme="minorBidi"/>
+            <w:noProof/>
+            <w:sz w:val="22"/>
+            <w:szCs w:val="22"/>
+          </w:rPr>
+          <w:tab/>
+        </w:r>
+        <w:r>
+          <w:rPr>
+            <w:rStyle w:val="Hyperlink"/>
+            <w:noProof/>
+          </w:rPr>
+          <w:t>Android aplikacija (javadocs)</w:t>
+        </w:r>
+        <w:r>
+          <w:rPr>
+            <w:noProof/>
+            <w:webHidden/>
+          </w:rPr>
+          <w:tab/>
+        </w:r>
+        <w:r>
+          <w:rPr>
+            <w:noProof/>
+            <w:webHidden/>
+          </w:rPr>
+          <w:fldChar w:fldCharType="begin"/>
+        </w:r>
+        <w:r>
+          <w:rPr>
+            <w:noProof/>
+            <w:webHidden/>
+          </w:rPr>
+          <w:instrText xml:space="preserve"> PAGEREF _Toc435005629 \h </w:instrText>
+        </w:r>
+        <w:r>
+          <w:rPr>
+            <w:noProof/>
+            <w:webHidden/>
+          </w:rPr>
+        </w:r>
+        <w:r>
+          <w:rPr>
+            <w:noProof/>
+            <w:webHidden/>
+          </w:rPr>
+          <w:fldChar w:fldCharType="separate"/>
+        </w:r>
+        <w:r>
+          <w:rPr>
+            <w:noProof/>
+            <w:webHidden/>
+          </w:rPr>
+          <w:t>7</w:t>
+        </w:r>
+        <w:r>
+          <w:rPr>
+            <w:noProof/>
+            <w:webHidden/>
+          </w:rPr>
+          <w:fldChar w:fldCharType="end"/>
+        </w:r>
+      </w:hyperlink>
     </w:p>
     <w:p>
       <w:pPr>
@@ -1450,13 +1519,13 @@
           <w:szCs w:val="22"/>
         </w:rPr>
       </w:pPr>
-      <w:hyperlink w:anchor="_Toc435005629" w:history="1">
+      <w:hyperlink w:anchor="_Toc435005630" w:history="1">
         <w:r>
           <w:rPr>
             <w:rStyle w:val="Hyperlink"/>
             <w:noProof/>
           </w:rPr>
-          <w:t>6.</w:t>
+          <w:t>7.</w:t>
         </w:r>
         <w:r>
           <w:rPr>
@@ -1472,90 +1541,6 @@
             <w:rStyle w:val="Hyperlink"/>
             <w:noProof/>
           </w:rPr>
-          <w:t>Android aplikacija (javadocs)</w:t>
-        </w:r>
-        <w:r>
-          <w:rPr>
-            <w:noProof/>
-            <w:webHidden/>
-          </w:rPr>
-          <w:tab/>
-        </w:r>
-        <w:r>
-          <w:rPr>
-            <w:noProof/>
-            <w:webHidden/>
-          </w:rPr>
-          <w:fldChar w:fldCharType="begin"/>
-        </w:r>
-        <w:r>
-          <w:rPr>
-            <w:noProof/>
-            <w:webHidden/>
-          </w:rPr>
-          <w:instrText xml:space="preserve"> PAGEREF _Toc435005629 \h </w:instrText>
-        </w:r>
-        <w:r>
-          <w:rPr>
-            <w:noProof/>
-            <w:webHidden/>
-          </w:rPr>
-        </w:r>
-        <w:r>
-          <w:rPr>
-            <w:noProof/>
-            <w:webHidden/>
-          </w:rPr>
-          <w:fldChar w:fldCharType="separate"/>
-        </w:r>
-        <w:r>
-          <w:rPr>
-            <w:noProof/>
-            <w:webHidden/>
-          </w:rPr>
-          <w:t>7</w:t>
-        </w:r>
-        <w:r>
-          <w:rPr>
-            <w:noProof/>
-            <w:webHidden/>
-          </w:rPr>
-          <w:fldChar w:fldCharType="end"/>
-        </w:r>
-      </w:hyperlink>
-    </w:p>
-    <w:p>
-      <w:pPr>
-        <w:pStyle w:val="TOC1"/>
-        <w:rPr>
-          <w:rFonts w:asciiTheme="minorHAnsi" w:eastAsiaTheme="minorEastAsia" w:hAnsiTheme="minorHAnsi" w:cstheme="minorBidi"/>
-          <w:noProof/>
-          <w:sz w:val="22"/>
-          <w:szCs w:val="22"/>
-        </w:rPr>
-      </w:pPr>
-      <w:hyperlink w:anchor="_Toc435005630" w:history="1">
-        <w:r>
-          <w:rPr>
-            <w:rStyle w:val="Hyperlink"/>
-            <w:noProof/>
-          </w:rPr>
-          <w:t>7.</w:t>
-        </w:r>
-        <w:r>
-          <w:rPr>
-            <w:rFonts w:asciiTheme="minorHAnsi" w:eastAsiaTheme="minorEastAsia" w:hAnsiTheme="minorHAnsi" w:cstheme="minorBidi"/>
-            <w:noProof/>
-            <w:sz w:val="22"/>
-            <w:szCs w:val="22"/>
-          </w:rPr>
-          <w:tab/>
-        </w:r>
-        <w:r>
-          <w:rPr>
-            <w:rStyle w:val="Hyperlink"/>
-            <w:noProof/>
-          </w:rPr>
           <w:t>Literatura</w:t>
         </w:r>
         <w:r>
@@ -1620,7 +1605,7 @@
       <w:pPr>
         <w:spacing w:after="200" w:line="276" w:lineRule="auto"/>
         <w:sectPr>
-          <w:footerReference w:type="default" r:id="rId10"/>
+          <w:footerReference w:type="default" r:id="rId9"/>
           <w:pgSz w:w="11906" w:h="16838"/>
           <w:pgMar w:top="1417" w:right="1417" w:bottom="1417" w:left="1417" w:header="708" w:footer="708" w:gutter="0"/>
           <w:pgNumType w:fmt="upperRoman" w:start="1"/>
@@ -1636,12 +1621,12 @@
       <w:pPr>
         <w:pStyle w:val="FOINaslov1"/>
       </w:pPr>
-      <w:bookmarkStart w:id="1" w:name="_Toc435005620"/>
+      <w:bookmarkStart w:id="0" w:name="_Toc435005620"/>
       <w:r>
         <w:lastRenderedPageBreak/>
         <w:t>Uvod</w:t>
       </w:r>
-      <w:bookmarkEnd w:id="1"/>
+      <w:bookmarkEnd w:id="0"/>
     </w:p>
     <w:p>
       <w:pPr>
@@ -1680,11 +1665,17 @@
       <w:pPr>
         <w:spacing w:after="200" w:line="276" w:lineRule="auto"/>
       </w:pPr>
-      <w:r>
+    </w:p>
+    <w:p>
+      <w:pPr>
+        <w:spacing w:after="200" w:line="276" w:lineRule="auto"/>
         <w:rPr>
           <w:b/>
           <w:bCs/>
-        </w:rPr>
+          <w:sz w:val="36"/>
+        </w:rPr>
+      </w:pPr>
+      <w:r>
         <w:br w:type="page"/>
       </w:r>
     </w:p>
@@ -1692,15 +1683,10 @@
       <w:pPr>
         <w:pStyle w:val="FOINaslov1"/>
       </w:pPr>
-      <w:bookmarkStart w:id="2" w:name="_Toc435005621"/>
       <w:r>
         <w:lastRenderedPageBreak/>
-        <w:t>Use-</w:t>
-      </w:r>
-      <w:r>
-        <w:t>Case Dijagram</w:t>
-      </w:r>
-      <w:bookmarkEnd w:id="2"/>
+        <w:t>Use-Case Dijagram</w:t>
+      </w:r>
     </w:p>
     <w:p>
       <w:pPr>
@@ -1797,7 +1783,7 @@
           </mc:Choice>
           <mc:Fallback>
             <w:pict>
-              <v:shapetype id="_x0000_t202" coordsize="21600,21600" o:spt="202" path="m,l,21600r21600,l21600,xe">
+              <v:shapetype w14:anchorId="20152E7E" id="_x0000_t202" coordsize="21600,21600" o:spt="202" path="m,l,21600r21600,l21600,xe">
                 <v:stroke joinstyle="miter"/>
                 <v:path gradientshapeok="t" o:connecttype="rect"/>
               </v:shapetype>
@@ -1850,7 +1836,7 @@
                     </pic:cNvPicPr>
                   </pic:nvPicPr>
                   <pic:blipFill>
-                    <a:blip r:embed="rId11">
+                    <a:blip r:embed="rId10">
                       <a:extLst>
                         <a:ext uri="{28A0092B-C50C-407E-A947-70E740481C1C}">
                           <a14:useLocalDpi xmlns:a14="http://schemas.microsoft.com/office/drawing/2010/main" val="0"/>
@@ -1919,7 +1905,7 @@
       <w:pPr>
         <w:pStyle w:val="FOINaslov1"/>
       </w:pPr>
-      <w:bookmarkStart w:id="3" w:name="_Toc435005622"/>
+      <w:bookmarkStart w:id="1" w:name="_Toc435005622"/>
       <w:r>
         <w:lastRenderedPageBreak/>
         <w:t>Konfiguracija servera i baz</w:t>
@@ -1930,11 +1916,12 @@
       <w:r>
         <w:t xml:space="preserve"> podataka</w:t>
       </w:r>
-      <w:bookmarkEnd w:id="3"/>
+      <w:bookmarkEnd w:id="1"/>
     </w:p>
     <w:p>
       <w:pPr>
         <w:spacing w:line="360" w:lineRule="auto"/>
+        <w:ind w:firstLine="708"/>
         <w:jc w:val="both"/>
       </w:pPr>
       <w:r>
@@ -2075,7 +2062,7 @@
                     <pic:cNvPicPr/>
                   </pic:nvPicPr>
                   <pic:blipFill rotWithShape="1">
-                    <a:blip r:embed="rId12"/>
+                    <a:blip r:embed="rId11"/>
                     <a:srcRect l="18530" t="34442" r="19540" b="53529"/>
                     <a:stretch/>
                   </pic:blipFill>
@@ -3388,7 +3375,7 @@
                     <pic:cNvPicPr/>
                   </pic:nvPicPr>
                   <pic:blipFill>
-                    <a:blip r:embed="rId13">
+                    <a:blip r:embed="rId12">
                       <a:extLst>
                         <a:ext uri="{28A0092B-C50C-407E-A947-70E740481C1C}">
                           <a14:useLocalDpi xmlns:a14="http://schemas.microsoft.com/office/drawing/2010/main" val="0"/>
@@ -3517,75 +3504,123 @@
       <w:pPr>
         <w:pStyle w:val="FOINaslov1"/>
       </w:pPr>
-      <w:bookmarkStart w:id="4" w:name="_Toc435005623"/>
+      <w:bookmarkStart w:id="2" w:name="_Toc435005623"/>
       <w:r>
         <w:lastRenderedPageBreak/>
         <w:t>Web servisi</w:t>
       </w:r>
+      <w:bookmarkEnd w:id="2"/>
+    </w:p>
+    <w:p>
+      <w:pPr>
+        <w:pStyle w:val="NormalWeb"/>
+        <w:spacing w:before="0" w:beforeAutospacing="0" w:after="0" w:afterAutospacing="0" w:line="360" w:lineRule="auto"/>
+        <w:ind w:firstLine="357"/>
+        <w:jc w:val="both"/>
+        <w:textAlignment w:val="baseline"/>
+        <w:rPr>
+          <w:color w:val="000000"/>
+        </w:rPr>
+      </w:pPr>
+      <w:r>
+        <w:rPr>
+          <w:color w:val="000000"/>
+        </w:rPr>
+        <w:t>Web servisi služe kao posrednici između baze podataka i android aplikacije.</w:t>
+      </w:r>
+      <w:r>
+        <w:rPr>
+          <w:color w:val="000000"/>
+        </w:rPr>
+        <w:t xml:space="preserve"> Web servisi su realizirani</w:t>
+      </w:r>
+      <w:r>
+        <w:rPr>
+          <w:color w:val="000000"/>
+        </w:rPr>
+        <w:t xml:space="preserve"> </w:t>
+      </w:r>
+      <w:r>
+        <w:rPr>
+          <w:color w:val="000000"/>
+        </w:rPr>
+        <w:t xml:space="preserve">pomoću Node.js tehnologije za izradu </w:t>
+      </w:r>
+      <w:r>
+        <w:rPr>
+          <w:i/>
+          <w:color w:val="000000"/>
+        </w:rPr>
+        <w:t>backend</w:t>
+      </w:r>
+      <w:r>
+        <w:rPr>
+          <w:color w:val="000000"/>
+        </w:rPr>
+        <w:t xml:space="preserve"> Web aplikacija. </w:t>
+      </w:r>
+      <w:bookmarkStart w:id="3" w:name="_GoBack"/>
+      <w:bookmarkEnd w:id="3"/>
+    </w:p>
+    <w:p>
+      <w:pPr>
+        <w:pStyle w:val="FOINaslov2"/>
+      </w:pPr>
+      <w:bookmarkStart w:id="4" w:name="_Toc435005624"/>
+      <w:r>
+        <w:t>server.js</w:t>
+      </w:r>
       <w:bookmarkEnd w:id="4"/>
     </w:p>
     <w:p>
       <w:pPr>
-        <w:pStyle w:val="NormalWeb"/>
-        <w:spacing w:before="0" w:beforeAutospacing="0" w:after="0" w:afterAutospacing="0" w:line="187" w:lineRule="atLeast"/>
-        <w:jc w:val="both"/>
-        <w:textAlignment w:val="baseline"/>
-        <w:rPr>
-          <w:color w:val="000000"/>
-        </w:rPr>
-      </w:pPr>
-      <w:r>
-        <w:rPr>
-          <w:color w:val="000000"/>
-        </w:rPr>
-        <w:t xml:space="preserve">Web servisi služe kao posrednici između baze podataka i android aplikacije. </w:t>
+        <w:spacing w:line="360" w:lineRule="auto"/>
+        <w:ind w:firstLine="357"/>
+        <w:jc w:val="both"/>
+      </w:pPr>
+      <w:r>
+        <w:t>Ovaj Web servis je glavni Web servis koji će se vrtiti na poslužitelju. Svi ostali Web servisi su zapisani u zasebnim JavaScript datotekama kao funkcije. U ovoj datoteci se te funkcije uključuju i pridružuju se odgovarajućoj ruti preko koje se određeni Web servis može zatražiti.</w:t>
       </w:r>
     </w:p>
     <w:p>
       <w:pPr>
         <w:pStyle w:val="FOINaslov2"/>
       </w:pPr>
-      <w:bookmarkStart w:id="5" w:name="_Toc435005624"/>
-      <w:r>
-        <w:t>server.js</w:t>
+      <w:bookmarkStart w:id="5" w:name="_Toc435005625"/>
+      <w:r>
+        <w:t>register.js</w:t>
       </w:r>
       <w:bookmarkEnd w:id="5"/>
     </w:p>
     <w:p>
       <w:pPr>
-        <w:ind w:left="708"/>
-      </w:pPr>
+        <w:spacing w:line="360" w:lineRule="auto"/>
+        <w:ind w:firstLine="357"/>
+        <w:jc w:val="both"/>
+      </w:pPr>
+      <w:r>
+        <w:t xml:space="preserve">Web servis za registraciju novog korisnika. Prima POST parametre koji sadrže sljedeće informacije o korsniku: korisničko ime, e-mail adresu, spol, datum rođenja i lozinka. </w:t>
+      </w:r>
+      <w:r>
+        <w:t>Web servis će zatražiti pogled iz CouchDB baze podataka koji će izlistati popis svih registriranih korisnika. Ako ne postoji korisnik sa istim korisničkim imenom koji je poslan Web servisu, tada se novi korisnik zapisuje u bazu podataka.</w:t>
+      </w:r>
     </w:p>
     <w:p>
       <w:pPr>
         <w:pStyle w:val="FOINaslov2"/>
       </w:pPr>
-      <w:bookmarkStart w:id="6" w:name="_Toc435005625"/>
-      <w:r>
-        <w:t>register.js</w:t>
+      <w:bookmarkStart w:id="6" w:name="_Toc435005626"/>
+      <w:r>
+        <w:t>log_in.js</w:t>
       </w:r>
       <w:bookmarkEnd w:id="6"/>
-    </w:p>
-    <w:p>
-      <w:pPr>
-        <w:pStyle w:val="ListParagraph"/>
-      </w:pPr>
-    </w:p>
-    <w:p>
-      <w:pPr>
-        <w:pStyle w:val="FOINaslov2"/>
-      </w:pPr>
-      <w:bookmarkStart w:id="7" w:name="_Toc435005626"/>
-      <w:r>
-        <w:t>log_in.js</w:t>
-      </w:r>
-      <w:bookmarkEnd w:id="7"/>
     </w:p>
     <w:p>
       <w:pPr>
         <w:pStyle w:val="ListParagraph"/>
         <w:spacing w:line="360" w:lineRule="auto"/>
-        <w:ind w:left="0"/>
+        <w:ind w:left="0" w:firstLine="357"/>
+        <w:jc w:val="both"/>
       </w:pPr>
       <w:r>
         <w:t>Web servis za prijavu korisnika služi za prijavljivanje korisnika na aplikaciju. Parametri koje prima su e-mail korisnika te njegova lozinka. Nakon toga se pokreće pogled iz baze koji vraća sve neprijavljene korisnike</w:t>
@@ -3598,102 +3633,103 @@
       <w:pPr>
         <w:pStyle w:val="FOINaslov2"/>
       </w:pPr>
-      <w:bookmarkStart w:id="8" w:name="_Toc435005627"/>
+      <w:bookmarkStart w:id="7" w:name="_Toc435005627"/>
       <w:r>
         <w:t>log_out.js</w:t>
       </w:r>
+      <w:bookmarkEnd w:id="7"/>
+    </w:p>
+    <w:p>
+      <w:pPr>
+        <w:spacing w:line="360" w:lineRule="auto"/>
+        <w:ind w:firstLine="357"/>
+        <w:jc w:val="both"/>
+      </w:pPr>
+      <w:r>
+        <w:t xml:space="preserve">Web servis za odjavu korisnika vrlo je jednostavan. U njemu se provjera da li je u bazi korisnik koji se želi odjaviti zapravo online, te ako je, web servis mijenja </w:t>
+      </w:r>
+      <w:r>
+        <w:t xml:space="preserve">polje </w:t>
+      </w:r>
+      <w:r>
+        <w:rPr>
+          <w:i/>
+        </w:rPr>
+        <w:t>status</w:t>
+      </w:r>
+      <w:r>
+        <w:rPr>
+          <w:i/>
+        </w:rPr>
+        <w:t xml:space="preserve"> </w:t>
+      </w:r>
+      <w:r>
+        <w:t>u offline.</w:t>
+      </w:r>
+    </w:p>
+    <w:p>
+      <w:pPr>
+        <w:jc w:val="both"/>
+      </w:pPr>
+    </w:p>
+    <w:p>
+      <w:pPr>
+        <w:spacing w:after="200" w:line="276" w:lineRule="auto"/>
+      </w:pPr>
+    </w:p>
+    <w:p>
+      <w:pPr>
+        <w:spacing w:after="200" w:line="276" w:lineRule="auto"/>
+      </w:pPr>
+      <w:r>
+        <w:br w:type="page"/>
+      </w:r>
+    </w:p>
+    <w:p>
+      <w:pPr>
+        <w:jc w:val="both"/>
+      </w:pPr>
+    </w:p>
+    <w:p>
+      <w:pPr>
+        <w:pStyle w:val="FOINaslov1"/>
+      </w:pPr>
+      <w:bookmarkStart w:id="8" w:name="_Toc435005628"/>
+      <w:r>
+        <w:t>Dijagram</w:t>
+      </w:r>
+      <w:r>
+        <w:t xml:space="preserve"> klasa</w:t>
+      </w:r>
       <w:bookmarkEnd w:id="8"/>
     </w:p>
-    <w:p>
-      <w:pPr>
-        <w:spacing w:line="360" w:lineRule="auto"/>
-        <w:jc w:val="both"/>
-      </w:pPr>
-      <w:r>
-        <w:t xml:space="preserve">Web servis za odjavu korisnika vrlo je jednostavan. U njemu se provjera da li je u bazi korisnik koji se želi odjaviti zapravo online, te ako je, web servis mijenja </w:t>
-      </w:r>
-      <w:r>
-        <w:t xml:space="preserve">polje </w:t>
-      </w:r>
-      <w:r>
-        <w:rPr>
-          <w:i/>
-        </w:rPr>
-        <w:t>status</w:t>
-      </w:r>
-      <w:r>
-        <w:rPr>
-          <w:i/>
-        </w:rPr>
-        <w:t xml:space="preserve"> </w:t>
-      </w:r>
-      <w:r>
-        <w:t>u offline.</w:t>
-      </w:r>
-    </w:p>
-    <w:p>
-      <w:pPr>
-        <w:jc w:val="both"/>
-      </w:pPr>
-    </w:p>
+    <w:p/>
     <w:p>
       <w:pPr>
         <w:spacing w:after="200" w:line="276" w:lineRule="auto"/>
-      </w:pPr>
-    </w:p>
-    <w:p>
-      <w:pPr>
-        <w:spacing w:after="200" w:line="276" w:lineRule="auto"/>
-      </w:pPr>
-      <w:r>
+        <w:rPr>
+          <w:b/>
+          <w:sz w:val="36"/>
+        </w:rPr>
+      </w:pPr>
+      <w:r>
+        <w:rPr>
+          <w:b/>
+          <w:sz w:val="36"/>
+        </w:rPr>
         <w:br w:type="page"/>
       </w:r>
     </w:p>
     <w:p>
       <w:pPr>
-        <w:jc w:val="both"/>
-      </w:pPr>
-    </w:p>
-    <w:p>
-      <w:pPr>
         <w:pStyle w:val="FOINaslov1"/>
       </w:pPr>
-      <w:bookmarkStart w:id="9" w:name="_Toc435005628"/>
-      <w:r>
-        <w:t>Dijagram</w:t>
-      </w:r>
-      <w:r>
-        <w:t xml:space="preserve"> klasa</w:t>
-      </w:r>
-      <w:bookmarkEnd w:id="9"/>
-    </w:p>
-    <w:p/>
-    <w:p>
-      <w:pPr>
-        <w:spacing w:after="200" w:line="276" w:lineRule="auto"/>
-        <w:rPr>
-          <w:b/>
-          <w:sz w:val="36"/>
-        </w:rPr>
-      </w:pPr>
-      <w:r>
-        <w:rPr>
-          <w:b/>
-          <w:sz w:val="36"/>
-        </w:rPr>
-        <w:br w:type="page"/>
-      </w:r>
-    </w:p>
-    <w:p>
-      <w:pPr>
-        <w:pStyle w:val="FOINaslov1"/>
-      </w:pPr>
-      <w:bookmarkStart w:id="10" w:name="_Toc435005629"/>
+      <w:bookmarkStart w:id="9" w:name="_Toc435005629"/>
       <w:r>
         <w:lastRenderedPageBreak/>
         <w:t>Android aplikacija (javadocs)</w:t>
       </w:r>
-      <w:bookmarkEnd w:id="10"/>
+      <w:bookmarkEnd w:id="9"/>
     </w:p>
     <w:p/>
     <w:p>
@@ -3712,12 +3748,12 @@
       <w:pPr>
         <w:pStyle w:val="FOINaslov1"/>
       </w:pPr>
-      <w:bookmarkStart w:id="11" w:name="_Toc435005630"/>
+      <w:bookmarkStart w:id="10" w:name="_Toc435005630"/>
       <w:r>
         <w:lastRenderedPageBreak/>
         <w:t>Literatura</w:t>
       </w:r>
-      <w:bookmarkEnd w:id="11"/>
+      <w:bookmarkEnd w:id="10"/>
     </w:p>
     <w:p>
       <w:pPr>
@@ -4320,7 +4356,7 @@
       </w:pPr>
     </w:p>
     <w:sectPr>
-      <w:footerReference w:type="default" r:id="rId14"/>
+      <w:footerReference w:type="default" r:id="rId13"/>
       <w:pgSz w:w="11906" w:h="16838"/>
       <w:pgMar w:top="1417" w:right="1417" w:bottom="1417" w:left="1417" w:header="708" w:footer="708" w:gutter="0"/>
       <w:pgNumType w:start="1"/>
@@ -4332,7 +4368,7 @@
 </file>
 
 <file path=word/endnotes.xml><?xml version="1.0" encoding="utf-8"?>
-<w:endnotes xmlns:wpc="http://schemas.microsoft.com/office/word/2010/wordprocessingCanvas" xmlns:mc="http://schemas.openxmlformats.org/markup-compatibility/2006" xmlns:o="urn:schemas-microsoft-com:office:office" xmlns:r="http://schemas.openxmlformats.org/officeDocument/2006/relationships" xmlns:m="http://schemas.openxmlformats.org/officeDocument/2006/math" xmlns:v="urn:schemas-microsoft-com:vml" xmlns:wp14="http://schemas.microsoft.com/office/word/2010/wordprocessingDrawing" xmlns:wp="http://schemas.openxmlformats.org/drawingml/2006/wordprocessingDrawing" xmlns:w10="urn:schemas-microsoft-com:office:word" xmlns:w="http://schemas.openxmlformats.org/wordprocessingml/2006/main" xmlns:w14="http://schemas.microsoft.com/office/word/2010/wordml" xmlns:wpg="http://schemas.microsoft.com/office/word/2010/wordprocessingGroup" xmlns:wpi="http://schemas.microsoft.com/office/word/2010/wordprocessingInk" xmlns:wne="http://schemas.microsoft.com/office/word/2006/wordml" xmlns:wps="http://schemas.microsoft.com/office/word/2010/wordprocessingShape" mc:Ignorable="w14 wp14">
+<w:endnotes xmlns:wpc="http://schemas.microsoft.com/office/word/2010/wordprocessingCanvas" xmlns:mc="http://schemas.openxmlformats.org/markup-compatibility/2006" xmlns:o="urn:schemas-microsoft-com:office:office" xmlns:r="http://schemas.openxmlformats.org/officeDocument/2006/relationships" xmlns:m="http://schemas.openxmlformats.org/officeDocument/2006/math" xmlns:v="urn:schemas-microsoft-com:vml" xmlns:wp14="http://schemas.microsoft.com/office/word/2010/wordprocessingDrawing" xmlns:wp="http://schemas.openxmlformats.org/drawingml/2006/wordprocessingDrawing" xmlns:w10="urn:schemas-microsoft-com:office:word" xmlns:w="http://schemas.openxmlformats.org/wordprocessingml/2006/main" xmlns:w14="http://schemas.microsoft.com/office/word/2010/wordml" xmlns:w15="http://schemas.microsoft.com/office/word/2012/wordml" xmlns:wpg="http://schemas.microsoft.com/office/word/2010/wordprocessingGroup" xmlns:wpi="http://schemas.microsoft.com/office/word/2010/wordprocessingInk" xmlns:wne="http://schemas.microsoft.com/office/word/2006/wordml" xmlns:wps="http://schemas.microsoft.com/office/word/2010/wordprocessingShape" mc:Ignorable="w14 w15 wp14">
   <w:endnote w:type="separator" w:id="-1">
     <w:p>
       <w:r>
@@ -4351,7 +4387,7 @@
 </file>
 
 <file path=word/footer1.xml><?xml version="1.0" encoding="utf-8"?>
-<w:ftr xmlns:wpc="http://schemas.microsoft.com/office/word/2010/wordprocessingCanvas" xmlns:mc="http://schemas.openxmlformats.org/markup-compatibility/2006" xmlns:o="urn:schemas-microsoft-com:office:office" xmlns:r="http://schemas.openxmlformats.org/officeDocument/2006/relationships" xmlns:m="http://schemas.openxmlformats.org/officeDocument/2006/math" xmlns:v="urn:schemas-microsoft-com:vml" xmlns:wp14="http://schemas.microsoft.com/office/word/2010/wordprocessingDrawing" xmlns:wp="http://schemas.openxmlformats.org/drawingml/2006/wordprocessingDrawing" xmlns:w10="urn:schemas-microsoft-com:office:word" xmlns:w="http://schemas.openxmlformats.org/wordprocessingml/2006/main" xmlns:w14="http://schemas.microsoft.com/office/word/2010/wordml" xmlns:wpg="http://schemas.microsoft.com/office/word/2010/wordprocessingGroup" xmlns:wpi="http://schemas.microsoft.com/office/word/2010/wordprocessingInk" xmlns:wne="http://schemas.microsoft.com/office/word/2006/wordml" xmlns:wps="http://schemas.microsoft.com/office/word/2010/wordprocessingShape" mc:Ignorable="w14 wp14">
+<w:ftr xmlns:wpc="http://schemas.microsoft.com/office/word/2010/wordprocessingCanvas" xmlns:mc="http://schemas.openxmlformats.org/markup-compatibility/2006" xmlns:o="urn:schemas-microsoft-com:office:office" xmlns:r="http://schemas.openxmlformats.org/officeDocument/2006/relationships" xmlns:m="http://schemas.openxmlformats.org/officeDocument/2006/math" xmlns:v="urn:schemas-microsoft-com:vml" xmlns:wp14="http://schemas.microsoft.com/office/word/2010/wordprocessingDrawing" xmlns:wp="http://schemas.openxmlformats.org/drawingml/2006/wordprocessingDrawing" xmlns:w10="urn:schemas-microsoft-com:office:word" xmlns:w="http://schemas.openxmlformats.org/wordprocessingml/2006/main" xmlns:w14="http://schemas.microsoft.com/office/word/2010/wordml" xmlns:w15="http://schemas.microsoft.com/office/word/2012/wordml" xmlns:wpg="http://schemas.microsoft.com/office/word/2010/wordprocessingGroup" xmlns:wpi="http://schemas.microsoft.com/office/word/2010/wordprocessingInk" xmlns:wne="http://schemas.microsoft.com/office/word/2006/wordml" xmlns:wps="http://schemas.microsoft.com/office/word/2010/wordprocessingShape" mc:Ignorable="w14 w15 wp14">
   <w:p>
     <w:pPr>
       <w:pStyle w:val="Footer"/>
@@ -4367,7 +4403,7 @@
 </file>
 
 <file path=word/footer2.xml><?xml version="1.0" encoding="utf-8"?>
-<w:ftr xmlns:wpc="http://schemas.microsoft.com/office/word/2010/wordprocessingCanvas" xmlns:mc="http://schemas.openxmlformats.org/markup-compatibility/2006" xmlns:o="urn:schemas-microsoft-com:office:office" xmlns:r="http://schemas.openxmlformats.org/officeDocument/2006/relationships" xmlns:m="http://schemas.openxmlformats.org/officeDocument/2006/math" xmlns:v="urn:schemas-microsoft-com:vml" xmlns:wp14="http://schemas.microsoft.com/office/word/2010/wordprocessingDrawing" xmlns:wp="http://schemas.openxmlformats.org/drawingml/2006/wordprocessingDrawing" xmlns:w10="urn:schemas-microsoft-com:office:word" xmlns:w="http://schemas.openxmlformats.org/wordprocessingml/2006/main" xmlns:w14="http://schemas.microsoft.com/office/word/2010/wordml" xmlns:wpg="http://schemas.microsoft.com/office/word/2010/wordprocessingGroup" xmlns:wpi="http://schemas.microsoft.com/office/word/2010/wordprocessingInk" xmlns:wne="http://schemas.microsoft.com/office/word/2006/wordml" xmlns:wps="http://schemas.microsoft.com/office/word/2010/wordprocessingShape" mc:Ignorable="w14 wp14">
+<w:ftr xmlns:wpc="http://schemas.microsoft.com/office/word/2010/wordprocessingCanvas" xmlns:mc="http://schemas.openxmlformats.org/markup-compatibility/2006" xmlns:o="urn:schemas-microsoft-com:office:office" xmlns:r="http://schemas.openxmlformats.org/officeDocument/2006/relationships" xmlns:m="http://schemas.openxmlformats.org/officeDocument/2006/math" xmlns:v="urn:schemas-microsoft-com:vml" xmlns:wp14="http://schemas.microsoft.com/office/word/2010/wordprocessingDrawing" xmlns:wp="http://schemas.openxmlformats.org/drawingml/2006/wordprocessingDrawing" xmlns:w10="urn:schemas-microsoft-com:office:word" xmlns:w="http://schemas.openxmlformats.org/wordprocessingml/2006/main" xmlns:w14="http://schemas.microsoft.com/office/word/2010/wordml" xmlns:w15="http://schemas.microsoft.com/office/word/2012/wordml" xmlns:wpg="http://schemas.microsoft.com/office/word/2010/wordprocessingGroup" xmlns:wpi="http://schemas.microsoft.com/office/word/2010/wordprocessingInk" xmlns:wne="http://schemas.microsoft.com/office/word/2006/wordml" xmlns:wps="http://schemas.microsoft.com/office/word/2010/wordprocessingShape" mc:Ignorable="w14 w15 wp14">
   <w:sdt>
     <w:sdtPr>
       <w:id w:val="21073651"/>
@@ -4416,7 +4452,7 @@
 </file>
 
 <file path=word/footer3.xml><?xml version="1.0" encoding="utf-8"?>
-<w:ftr xmlns:wpc="http://schemas.microsoft.com/office/word/2010/wordprocessingCanvas" xmlns:mc="http://schemas.openxmlformats.org/markup-compatibility/2006" xmlns:o="urn:schemas-microsoft-com:office:office" xmlns:r="http://schemas.openxmlformats.org/officeDocument/2006/relationships" xmlns:m="http://schemas.openxmlformats.org/officeDocument/2006/math" xmlns:v="urn:schemas-microsoft-com:vml" xmlns:wp14="http://schemas.microsoft.com/office/word/2010/wordprocessingDrawing" xmlns:wp="http://schemas.openxmlformats.org/drawingml/2006/wordprocessingDrawing" xmlns:w10="urn:schemas-microsoft-com:office:word" xmlns:w="http://schemas.openxmlformats.org/wordprocessingml/2006/main" xmlns:w14="http://schemas.microsoft.com/office/word/2010/wordml" xmlns:wpg="http://schemas.microsoft.com/office/word/2010/wordprocessingGroup" xmlns:wpi="http://schemas.microsoft.com/office/word/2010/wordprocessingInk" xmlns:wne="http://schemas.microsoft.com/office/word/2006/wordml" xmlns:wps="http://schemas.microsoft.com/office/word/2010/wordprocessingShape" mc:Ignorable="w14 wp14">
+<w:ftr xmlns:wpc="http://schemas.microsoft.com/office/word/2010/wordprocessingCanvas" xmlns:mc="http://schemas.openxmlformats.org/markup-compatibility/2006" xmlns:o="urn:schemas-microsoft-com:office:office" xmlns:r="http://schemas.openxmlformats.org/officeDocument/2006/relationships" xmlns:m="http://schemas.openxmlformats.org/officeDocument/2006/math" xmlns:v="urn:schemas-microsoft-com:vml" xmlns:wp14="http://schemas.microsoft.com/office/word/2010/wordprocessingDrawing" xmlns:wp="http://schemas.openxmlformats.org/drawingml/2006/wordprocessingDrawing" xmlns:w10="urn:schemas-microsoft-com:office:word" xmlns:w="http://schemas.openxmlformats.org/wordprocessingml/2006/main" xmlns:w14="http://schemas.microsoft.com/office/word/2010/wordml" xmlns:w15="http://schemas.microsoft.com/office/word/2012/wordml" xmlns:wpg="http://schemas.microsoft.com/office/word/2010/wordprocessingGroup" xmlns:wpi="http://schemas.microsoft.com/office/word/2010/wordprocessingInk" xmlns:wne="http://schemas.microsoft.com/office/word/2006/wordml" xmlns:wps="http://schemas.microsoft.com/office/word/2010/wordprocessingShape" mc:Ignorable="w14 w15 wp14">
   <w:sdt>
     <w:sdtPr>
       <w:id w:val="21073647"/>
@@ -4445,7 +4481,7 @@
           <w:rPr>
             <w:noProof/>
           </w:rPr>
-          <w:t>1</w:t>
+          <w:t>10</w:t>
         </w:r>
         <w:r>
           <w:rPr>
@@ -4465,7 +4501,7 @@
 </file>
 
 <file path=word/footnotes.xml><?xml version="1.0" encoding="utf-8"?>
-<w:footnotes xmlns:wpc="http://schemas.microsoft.com/office/word/2010/wordprocessingCanvas" xmlns:mc="http://schemas.openxmlformats.org/markup-compatibility/2006" xmlns:o="urn:schemas-microsoft-com:office:office" xmlns:r="http://schemas.openxmlformats.org/officeDocument/2006/relationships" xmlns:m="http://schemas.openxmlformats.org/officeDocument/2006/math" xmlns:v="urn:schemas-microsoft-com:vml" xmlns:wp14="http://schemas.microsoft.com/office/word/2010/wordprocessingDrawing" xmlns:wp="http://schemas.openxmlformats.org/drawingml/2006/wordprocessingDrawing" xmlns:w10="urn:schemas-microsoft-com:office:word" xmlns:w="http://schemas.openxmlformats.org/wordprocessingml/2006/main" xmlns:w14="http://schemas.microsoft.com/office/word/2010/wordml" xmlns:wpg="http://schemas.microsoft.com/office/word/2010/wordprocessingGroup" xmlns:wpi="http://schemas.microsoft.com/office/word/2010/wordprocessingInk" xmlns:wne="http://schemas.microsoft.com/office/word/2006/wordml" xmlns:wps="http://schemas.microsoft.com/office/word/2010/wordprocessingShape" mc:Ignorable="w14 wp14">
+<w:footnotes xmlns:wpc="http://schemas.microsoft.com/office/word/2010/wordprocessingCanvas" xmlns:mc="http://schemas.openxmlformats.org/markup-compatibility/2006" xmlns:o="urn:schemas-microsoft-com:office:office" xmlns:r="http://schemas.openxmlformats.org/officeDocument/2006/relationships" xmlns:m="http://schemas.openxmlformats.org/officeDocument/2006/math" xmlns:v="urn:schemas-microsoft-com:vml" xmlns:wp14="http://schemas.microsoft.com/office/word/2010/wordprocessingDrawing" xmlns:wp="http://schemas.openxmlformats.org/drawingml/2006/wordprocessingDrawing" xmlns:w10="urn:schemas-microsoft-com:office:word" xmlns:w="http://schemas.openxmlformats.org/wordprocessingml/2006/main" xmlns:w14="http://schemas.microsoft.com/office/word/2010/wordml" xmlns:w15="http://schemas.microsoft.com/office/word/2012/wordml" xmlns:wpg="http://schemas.microsoft.com/office/word/2010/wordprocessingGroup" xmlns:wpi="http://schemas.microsoft.com/office/word/2010/wordprocessingInk" xmlns:wne="http://schemas.microsoft.com/office/word/2006/wordml" xmlns:wps="http://schemas.microsoft.com/office/word/2010/wordprocessingShape" mc:Ignorable="w14 w15 wp14">
   <w:footnote w:type="separator" w:id="-1">
     <w:p>
       <w:r>
@@ -4511,10 +4547,7 @@
         <w:footnoteRef/>
       </w:r>
       <w:r>
-        <w:t xml:space="preserve"> </w:t>
-      </w:r>
-      <w:r>
-        <w:t xml:space="preserve">DigitalOcean, Simple Cloud Hosting - </w:t>
+        <w:t xml:space="preserve"> DigitalOcean, Simple Cloud Hosting - </w:t>
       </w:r>
       <w:r>
         <w:t>https://www.digitalocean.com/</w:t>
@@ -4525,8 +4558,8 @@
 </file>
 
 <file path=word/numbering.xml><?xml version="1.0" encoding="utf-8"?>
-<w:numbering xmlns:wpc="http://schemas.microsoft.com/office/word/2010/wordprocessingCanvas" xmlns:mc="http://schemas.openxmlformats.org/markup-compatibility/2006" xmlns:o="urn:schemas-microsoft-com:office:office" xmlns:r="http://schemas.openxmlformats.org/officeDocument/2006/relationships" xmlns:m="http://schemas.openxmlformats.org/officeDocument/2006/math" xmlns:v="urn:schemas-microsoft-com:vml" xmlns:wp14="http://schemas.microsoft.com/office/word/2010/wordprocessingDrawing" xmlns:wp="http://schemas.openxmlformats.org/drawingml/2006/wordprocessingDrawing" xmlns:w10="urn:schemas-microsoft-com:office:word" xmlns:w="http://schemas.openxmlformats.org/wordprocessingml/2006/main" xmlns:w14="http://schemas.microsoft.com/office/word/2010/wordml" xmlns:wpg="http://schemas.microsoft.com/office/word/2010/wordprocessingGroup" xmlns:wpi="http://schemas.microsoft.com/office/word/2010/wordprocessingInk" xmlns:wne="http://schemas.microsoft.com/office/word/2006/wordml" xmlns:wps="http://schemas.microsoft.com/office/word/2010/wordprocessingShape" mc:Ignorable="w14 wp14">
-  <w:abstractNum w:abstractNumId="0">
+<w:numbering xmlns:wpc="http://schemas.microsoft.com/office/word/2010/wordprocessingCanvas" xmlns:mc="http://schemas.openxmlformats.org/markup-compatibility/2006" xmlns:o="urn:schemas-microsoft-com:office:office" xmlns:r="http://schemas.openxmlformats.org/officeDocument/2006/relationships" xmlns:m="http://schemas.openxmlformats.org/officeDocument/2006/math" xmlns:v="urn:schemas-microsoft-com:vml" xmlns:wp14="http://schemas.microsoft.com/office/word/2010/wordprocessingDrawing" xmlns:wp="http://schemas.openxmlformats.org/drawingml/2006/wordprocessingDrawing" xmlns:w10="urn:schemas-microsoft-com:office:word" xmlns:w="http://schemas.openxmlformats.org/wordprocessingml/2006/main" xmlns:w14="http://schemas.microsoft.com/office/word/2010/wordml" xmlns:w15="http://schemas.microsoft.com/office/word/2012/wordml" xmlns:wpg="http://schemas.microsoft.com/office/word/2010/wordprocessingGroup" xmlns:wpi="http://schemas.microsoft.com/office/word/2010/wordprocessingInk" xmlns:wne="http://schemas.microsoft.com/office/word/2006/wordml" xmlns:wps="http://schemas.microsoft.com/office/word/2010/wordprocessingShape" mc:Ignorable="w14 w15 wp14">
+  <w:abstractNum w:abstractNumId="0" w15:restartNumberingAfterBreak="0">
     <w:nsid w:val="00C36962"/>
     <w:multiLevelType w:val="hybridMultilevel"/>
     <w:tmpl w:val="5198ACB8"/>
@@ -4639,7 +4672,7 @@
       </w:rPr>
     </w:lvl>
   </w:abstractNum>
-  <w:abstractNum w:abstractNumId="1">
+  <w:abstractNum w:abstractNumId="1" w15:restartNumberingAfterBreak="0">
     <w:nsid w:val="0FD77119"/>
     <w:multiLevelType w:val="hybridMultilevel"/>
     <w:tmpl w:val="258E0460"/>
@@ -4756,7 +4789,7 @@
       </w:rPr>
     </w:lvl>
   </w:abstractNum>
-  <w:abstractNum w:abstractNumId="2">
+  <w:abstractNum w:abstractNumId="2" w15:restartNumberingAfterBreak="0">
     <w:nsid w:val="103D3011"/>
     <w:multiLevelType w:val="hybridMultilevel"/>
     <w:tmpl w:val="1A06B1E2"/>
@@ -4845,7 +4878,7 @@
       </w:pPr>
     </w:lvl>
   </w:abstractNum>
-  <w:abstractNum w:abstractNumId="3">
+  <w:abstractNum w:abstractNumId="3" w15:restartNumberingAfterBreak="0">
     <w:nsid w:val="2CD64B1E"/>
     <w:multiLevelType w:val="multilevel"/>
     <w:tmpl w:val="0B4E0E28"/>
@@ -4994,7 +5027,7 @@
       </w:rPr>
     </w:lvl>
   </w:abstractNum>
-  <w:abstractNum w:abstractNumId="4">
+  <w:abstractNum w:abstractNumId="4" w15:restartNumberingAfterBreak="0">
     <w:nsid w:val="3D09409F"/>
     <w:multiLevelType w:val="hybridMultilevel"/>
     <w:tmpl w:val="C45CB832"/>
@@ -5111,7 +5144,7 @@
       </w:pPr>
     </w:lvl>
   </w:abstractNum>
-  <w:abstractNum w:abstractNumId="5">
+  <w:abstractNum w:abstractNumId="5" w15:restartNumberingAfterBreak="0">
     <w:nsid w:val="4E9317CD"/>
     <w:multiLevelType w:val="hybridMultilevel"/>
     <w:tmpl w:val="4B6AA4BE"/>
@@ -5200,7 +5233,7 @@
       </w:pPr>
     </w:lvl>
   </w:abstractNum>
-  <w:abstractNum w:abstractNumId="6">
+  <w:abstractNum w:abstractNumId="6" w15:restartNumberingAfterBreak="0">
     <w:nsid w:val="50A62950"/>
     <w:multiLevelType w:val="hybridMultilevel"/>
     <w:tmpl w:val="2726482A"/>
@@ -5313,7 +5346,7 @@
       </w:rPr>
     </w:lvl>
   </w:abstractNum>
-  <w:abstractNum w:abstractNumId="7">
+  <w:abstractNum w:abstractNumId="7" w15:restartNumberingAfterBreak="0">
     <w:nsid w:val="556C65F1"/>
     <w:multiLevelType w:val="hybridMultilevel"/>
     <w:tmpl w:val="7FC4F5D0"/>
@@ -5433,7 +5466,7 @@
       </w:pPr>
     </w:lvl>
   </w:abstractNum>
-  <w:abstractNum w:abstractNumId="8">
+  <w:abstractNum w:abstractNumId="8" w15:restartNumberingAfterBreak="0">
     <w:nsid w:val="67C2432D"/>
     <w:multiLevelType w:val="hybridMultilevel"/>
     <w:tmpl w:val="1E80A032"/>
@@ -5546,7 +5579,7 @@
       </w:rPr>
     </w:lvl>
   </w:abstractNum>
-  <w:abstractNum w:abstractNumId="9">
+  <w:abstractNum w:abstractNumId="9" w15:restartNumberingAfterBreak="0">
     <w:nsid w:val="69832197"/>
     <w:multiLevelType w:val="multilevel"/>
     <w:tmpl w:val="C08E9B2C"/>
@@ -5672,7 +5705,7 @@
       </w:rPr>
     </w:lvl>
   </w:abstractNum>
-  <w:abstractNum w:abstractNumId="10">
+  <w:abstractNum w:abstractNumId="10" w15:restartNumberingAfterBreak="0">
     <w:nsid w:val="789F2EDA"/>
     <w:multiLevelType w:val="hybridMultilevel"/>
     <w:tmpl w:val="2E7483BA"/>
@@ -5785,7 +5818,7 @@
       </w:rPr>
     </w:lvl>
   </w:abstractNum>
-  <w:abstractNum w:abstractNumId="11">
+  <w:abstractNum w:abstractNumId="11" w15:restartNumberingAfterBreak="0">
     <w:nsid w:val="797E25BB"/>
     <w:multiLevelType w:val="hybridMultilevel"/>
     <w:tmpl w:val="6B62F332"/>
@@ -5906,7 +5939,7 @@
       </w:pPr>
     </w:lvl>
   </w:abstractNum>
-  <w:abstractNum w:abstractNumId="12">
+  <w:abstractNum w:abstractNumId="12" w15:restartNumberingAfterBreak="0">
     <w:nsid w:val="7F3C6A54"/>
     <w:multiLevelType w:val="hybridMultilevel"/>
     <w:tmpl w:val="EB88613A"/>
@@ -6068,7 +6101,7 @@
 </file>
 
 <file path=word/styles.xml><?xml version="1.0" encoding="utf-8"?>
-<w:styles xmlns:mc="http://schemas.openxmlformats.org/markup-compatibility/2006" xmlns:r="http://schemas.openxmlformats.org/officeDocument/2006/relationships" xmlns:w="http://schemas.openxmlformats.org/wordprocessingml/2006/main" xmlns:w14="http://schemas.microsoft.com/office/word/2010/wordml" mc:Ignorable="w14">
+<w:styles xmlns:mc="http://schemas.openxmlformats.org/markup-compatibility/2006" xmlns:r="http://schemas.openxmlformats.org/officeDocument/2006/relationships" xmlns:w="http://schemas.openxmlformats.org/wordprocessingml/2006/main" xmlns:w14="http://schemas.microsoft.com/office/word/2010/wordml" xmlns:w15="http://schemas.microsoft.com/office/word/2012/wordml" mc:Ignorable="w14 w15">
   <w:docDefaults>
     <w:rPrDefault>
       <w:rPr>
@@ -6084,1105 +6117,378 @@
       </w:pPr>
     </w:pPrDefault>
   </w:docDefaults>
-  <w:latentStyles w:defLockedState="0" w:defUIPriority="99" w:defSemiHidden="1" w:defUnhideWhenUsed="1" w:defQFormat="0" w:count="267">
-    <w:lsdException w:name="Normal" w:semiHidden="0" w:uiPriority="0" w:unhideWhenUsed="0" w:qFormat="1"/>
-    <w:lsdException w:name="heading 1" w:semiHidden="0" w:uiPriority="9" w:unhideWhenUsed="0" w:qFormat="1"/>
-    <w:lsdException w:name="heading 2" w:uiPriority="9" w:qFormat="1"/>
-    <w:lsdException w:name="heading 3" w:uiPriority="9" w:qFormat="1"/>
-    <w:lsdException w:name="heading 4" w:uiPriority="9" w:qFormat="1"/>
-    <w:lsdException w:name="heading 5" w:uiPriority="9" w:qFormat="1"/>
-    <w:lsdException w:name="heading 6" w:uiPriority="9" w:qFormat="1"/>
-    <w:lsdException w:name="heading 7" w:uiPriority="9" w:qFormat="1"/>
-    <w:lsdException w:name="heading 8" w:uiPriority="9" w:qFormat="1"/>
-    <w:lsdException w:name="heading 9" w:uiPriority="9" w:qFormat="1"/>
-    <w:lsdException w:name="toc 1" w:uiPriority="39"/>
-    <w:lsdException w:name="toc 2" w:uiPriority="39"/>
-    <w:lsdException w:name="toc 3" w:uiPriority="39"/>
-    <w:lsdException w:name="toc 4" w:uiPriority="39"/>
-    <w:lsdException w:name="toc 5" w:uiPriority="39"/>
-    <w:lsdException w:name="toc 6" w:uiPriority="39"/>
-    <w:lsdException w:name="toc 7" w:uiPriority="39"/>
-    <w:lsdException w:name="toc 8" w:uiPriority="39"/>
-    <w:lsdException w:name="toc 9" w:uiPriority="39"/>
-    <w:lsdException w:name="caption" w:uiPriority="35" w:qFormat="1"/>
-    <w:lsdException w:name="Title" w:semiHidden="0" w:uiPriority="10" w:unhideWhenUsed="0" w:qFormat="1"/>
-    <w:lsdException w:name="Default Paragraph Font" w:uiPriority="1"/>
-    <w:lsdException w:name="Subtitle" w:semiHidden="0" w:uiPriority="11" w:unhideWhenUsed="0" w:qFormat="1"/>
-    <w:lsdException w:name="Strong" w:semiHidden="0" w:uiPriority="22" w:unhideWhenUsed="0" w:qFormat="1"/>
-    <w:lsdException w:name="Emphasis" w:semiHidden="0" w:uiPriority="20" w:unhideWhenUsed="0" w:qFormat="1"/>
-    <w:lsdException w:name="Plain Text" w:uiPriority="0"/>
-    <w:lsdException w:name="Table Grid" w:semiHidden="0" w:uiPriority="59" w:unhideWhenUsed="0"/>
-    <w:lsdException w:name="Placeholder Text" w:unhideWhenUsed="0"/>
-    <w:lsdException w:name="No Spacing" w:semiHidden="0" w:uiPriority="1" w:unhideWhenUsed="0" w:qFormat="1"/>
-    <w:lsdException w:name="Light Shading" w:semiHidden="0" w:uiPriority="60" w:unhideWhenUsed="0"/>
-    <w:lsdException w:name="Light List" w:semiHidden="0" w:uiPriority="61" w:unhideWhenUsed="0"/>
-    <w:lsdException w:name="Light Grid" w:semiHidden="0" w:uiPriority="62" w:unhideWhenUsed="0"/>
-    <w:lsdException w:name="Medium Shading 1" w:semiHidden="0" w:uiPriority="63" w:unhideWhenUsed="0"/>
-    <w:lsdException w:name="Medium Shading 2" w:semiHidden="0" w:uiPriority="64" w:unhideWhenUsed="0"/>
-    <w:lsdException w:name="Medium List 1" w:semiHidden="0" w:uiPriority="65" w:unhideWhenUsed="0"/>
-    <w:lsdException w:name="Medium List 2" w:semiHidden="0" w:uiPriority="66" w:unhideWhenUsed="0"/>
-    <w:lsdException w:name="Medium Grid 1" w:semiHidden="0" w:uiPriority="67" w:unhideWhenUsed="0"/>
-    <w:lsdException w:name="Medium Grid 2" w:semiHidden="0" w:uiPriority="68" w:unhideWhenUsed="0"/>
-    <w:lsdException w:name="Medium Grid 3" w:semiHidden="0" w:uiPriority="69" w:unhideWhenUsed="0"/>
-    <w:lsdException w:name="Dark List" w:semiHidden="0" w:uiPriority="70" w:unhideWhenUsed="0"/>
-    <w:lsdException w:name="Colorful Shading" w:semiHidden="0" w:uiPriority="71" w:unhideWhenUsed="0"/>
-    <w:lsdException w:name="Colorful List" w:semiHidden="0" w:uiPriority="72" w:unhideWhenUsed="0"/>
-    <w:lsdException w:name="Colorful Grid" w:semiHidden="0" w:uiPriority="73" w:unhideWhenUsed="0"/>
-    <w:lsdException w:name="Light Shading Accent 1" w:semiHidden="0" w:uiPriority="60" w:unhideWhenUsed="0"/>
-    <w:lsdException w:name="Light List Accent 1" w:semiHidden="0" w:uiPriority="61" w:unhideWhenUsed="0"/>
-    <w:lsdException w:name="Light Grid Accent 1" w:semiHidden="0" w:uiPriority="62" w:unhideWhenUsed="0"/>
-    <w:lsdException w:name="Medium Shading 1 Accent 1" w:semiHidden="0" w:uiPriority="63" w:unhideWhenUsed="0"/>
-    <w:lsdException w:name="Medium Shading 2 Accent 1" w:semiHidden="0" w:uiPriority="64" w:unhideWhenUsed="0"/>
-    <w:lsdException w:name="Medium List 1 Accent 1" w:semiHidden="0" w:uiPriority="65" w:unhideWhenUsed="0"/>
-    <w:lsdException w:name="Revision" w:unhideWhenUsed="0"/>
-    <w:lsdException w:name="List Paragraph" w:semiHidden="0" w:uiPriority="34" w:unhideWhenUsed="0" w:qFormat="1"/>
-    <w:lsdException w:name="Quote" w:semiHidden="0" w:uiPriority="29" w:unhideWhenUsed="0" w:qFormat="1"/>
-    <w:lsdException w:name="Intense Quote" w:semiHidden="0" w:uiPriority="30" w:unhideWhenUsed="0" w:qFormat="1"/>
-    <w:lsdException w:name="Medium List 2 Accent 1" w:semiHidden="0" w:uiPriority="66" w:unhideWhenUsed="0"/>
-    <w:lsdException w:name="Medium Grid 1 Accent 1" w:semiHidden="0" w:uiPriority="67" w:unhideWhenUsed="0"/>
-    <w:lsdException w:name="Medium Grid 2 Accent 1" w:semiHidden="0" w:uiPriority="68" w:unhideWhenUsed="0"/>
-    <w:lsdException w:name="Medium Grid 3 Accent 1" w:semiHidden="0" w:uiPriority="69" w:unhideWhenUsed="0"/>
-    <w:lsdException w:name="Dark List Accent 1" w:semiHidden="0" w:uiPriority="70" w:unhideWhenUsed="0"/>
-    <w:lsdException w:name="Colorful Shading Accent 1" w:semiHidden="0" w:uiPriority="71" w:unhideWhenUsed="0"/>
-    <w:lsdException w:name="Colorful List Accent 1" w:semiHidden="0" w:uiPriority="72" w:unhideWhenUsed="0"/>
-    <w:lsdException w:name="Colorful Grid Accent 1" w:semiHidden="0" w:uiPriority="73" w:unhideWhenUsed="0"/>
-    <w:lsdException w:name="Light Shading Accent 2" w:semiHidden="0" w:uiPriority="60" w:unhideWhenUsed="0"/>
-    <w:lsdException w:name="Light List Accent 2" w:semiHidden="0" w:uiPriority="61" w:unhideWhenUsed="0"/>
-    <w:lsdException w:name="Light Grid Accent 2" w:semiHidden="0" w:uiPriority="62" w:unhideWhenUsed="0"/>
-    <w:lsdException w:name="Medium Shading 1 Accent 2" w:semiHidden="0" w:uiPriority="63" w:unhideWhenUsed="0"/>
-    <w:lsdException w:name="Medium Shading 2 Accent 2" w:semiHidden="0" w:uiPriority="64" w:unhideWhenUsed="0"/>
-    <w:lsdException w:name="Medium List 1 Accent 2" w:semiHidden="0" w:uiPriority="65" w:unhideWhenUsed="0"/>
-    <w:lsdException w:name="Medium List 2 Accent 2" w:semiHidden="0" w:uiPriority="66" w:unhideWhenUsed="0"/>
-    <w:lsdException w:name="Medium Grid 1 Accent 2" w:semiHidden="0" w:uiPriority="67" w:unhideWhenUsed="0"/>
-    <w:lsdException w:name="Medium Grid 2 Accent 2" w:semiHidden="0" w:uiPriority="68" w:unhideWhenUsed="0"/>
-    <w:lsdException w:name="Medium Grid 3 Accent 2" w:semiHidden="0" w:uiPriority="69" w:unhideWhenUsed="0"/>
-    <w:lsdException w:name="Dark List Accent 2" w:semiHidden="0" w:uiPriority="70" w:unhideWhenUsed="0"/>
-    <w:lsdException w:name="Colorful Shading Accent 2" w:semiHidden="0" w:uiPriority="71" w:unhideWhenUsed="0"/>
-    <w:lsdException w:name="Colorful List Accent 2" w:semiHidden="0" w:uiPriority="72" w:unhideWhenUsed="0"/>
-    <w:lsdException w:name="Colorful Grid Accent 2" w:semiHidden="0" w:uiPriority="73" w:unhideWhenUsed="0"/>
-    <w:lsdException w:name="Light Shading Accent 3" w:semiHidden="0" w:uiPriority="60" w:unhideWhenUsed="0"/>
-    <w:lsdException w:name="Light List Accent 3" w:semiHidden="0" w:uiPriority="61" w:unhideWhenUsed="0"/>
-    <w:lsdException w:name="Light Grid Accent 3" w:semiHidden="0" w:uiPriority="62" w:unhideWhenUsed="0"/>
-    <w:lsdException w:name="Medium Shading 1 Accent 3" w:semiHidden="0" w:uiPriority="63" w:unhideWhenUsed="0"/>
-    <w:lsdException w:name="Medium Shading 2 Accent 3" w:semiHidden="0" w:uiPriority="64" w:unhideWhenUsed="0"/>
-    <w:lsdException w:name="Medium List 1 Accent 3" w:semiHidden="0" w:uiPriority="65" w:unhideWhenUsed="0"/>
-    <w:lsdException w:name="Medium List 2 Accent 3" w:semiHidden="0" w:uiPriority="66" w:unhideWhenUsed="0"/>
-    <w:lsdException w:name="Medium Grid 1 Accent 3" w:semiHidden="0" w:uiPriority="67" w:unhideWhenUsed="0"/>
-    <w:lsdException w:name="Medium Grid 2 Accent 3" w:semiHidden="0" w:uiPriority="68" w:unhideWhenUsed="0"/>
-    <w:lsdException w:name="Medium Grid 3 Accent 3" w:semiHidden="0" w:uiPriority="69" w:unhideWhenUsed="0"/>
-    <w:lsdException w:name="Dark List Accent 3" w:semiHidden="0" w:uiPriority="70" w:unhideWhenUsed="0"/>
-    <w:lsdException w:name="Colorful Shading Accent 3" w:semiHidden="0" w:uiPriority="71" w:unhideWhenUsed="0"/>
-    <w:lsdException w:name="Colorful List Accent 3" w:semiHidden="0" w:uiPriority="72" w:unhideWhenUsed="0"/>
-    <w:lsdException w:name="Colorful Grid Accent 3" w:semiHidden="0" w:uiPriority="73" w:unhideWhenUsed="0"/>
-    <w:lsdException w:name="Light Shading Accent 4" w:semiHidden="0" w:uiPriority="60" w:unhideWhenUsed="0"/>
-    <w:lsdException w:name="Light List Accent 4" w:semiHidden="0" w:uiPriority="61" w:unhideWhenUsed="0"/>
-    <w:lsdException w:name="Light Grid Accent 4" w:semiHidden="0" w:uiPriority="62" w:unhideWhenUsed="0"/>
-    <w:lsdException w:name="Medium Shading 1 Accent 4" w:semiHidden="0" w:uiPriority="63" w:unhideWhenUsed="0"/>
-    <w:lsdException w:name="Medium Shading 2 Accent 4" w:semiHidden="0" w:uiPriority="64" w:unhideWhenUsed="0"/>
-    <w:lsdException w:name="Medium List 1 Accent 4" w:semiHidden="0" w:uiPriority="65" w:unhideWhenUsed="0"/>
-    <w:lsdException w:name="Medium List 2 Accent 4" w:semiHidden="0" w:uiPriority="66" w:unhideWhenUsed="0"/>
-    <w:lsdException w:name="Medium Grid 1 Accent 4" w:semiHidden="0" w:uiPriority="67" w:unhideWhenUsed="0"/>
-    <w:lsdException w:name="Medium Grid 2 Accent 4" w:semiHidden="0" w:uiPriority="68" w:unhideWhenUsed="0"/>
-    <w:lsdException w:name="Medium Grid 3 Accent 4" w:semiHidden="0" w:uiPriority="69" w:unhideWhenUsed="0"/>
-    <w:lsdException w:name="Dark List Accent 4" w:semiHidden="0" w:uiPriority="70" w:unhideWhenUsed="0"/>
-    <w:lsdException w:name="Colorful Shading Accent 4" w:semiHidden="0" w:uiPriority="71" w:unhideWhenUsed="0"/>
-    <w:lsdException w:name="Colorful List Accent 4" w:semiHidden="0" w:uiPriority="72" w:unhideWhenUsed="0"/>
-    <w:lsdException w:name="Colorful Grid Accent 4" w:semiHidden="0" w:uiPriority="73" w:unhideWhenUsed="0"/>
-    <w:lsdException w:name="Light Shading Accent 5" w:semiHidden="0" w:uiPriority="60" w:unhideWhenUsed="0"/>
-    <w:lsdException w:name="Light List Accent 5" w:semiHidden="0" w:uiPriority="61" w:unhideWhenUsed="0"/>
-    <w:lsdException w:name="Light Grid Accent 5" w:semiHidden="0" w:uiPriority="62" w:unhideWhenUsed="0"/>
-    <w:lsdException w:name="Medium Shading 1 Accent 5" w:semiHidden="0" w:uiPriority="63" w:unhideWhenUsed="0"/>
-    <w:lsdException w:name="Medium Shading 2 Accent 5" w:semiHidden="0" w:uiPriority="64" w:unhideWhenUsed="0"/>
-    <w:lsdException w:name="Medium List 1 Accent 5" w:semiHidden="0" w:uiPriority="65" w:unhideWhenUsed="0"/>
-    <w:lsdException w:name="Medium List 2 Accent 5" w:semiHidden="0" w:uiPriority="66" w:unhideWhenUsed="0"/>
-    <w:lsdException w:name="Medium Grid 1 Accent 5" w:semiHidden="0" w:uiPriority="67" w:unhideWhenUsed="0"/>
-    <w:lsdException w:name="Medium Grid 2 Accent 5" w:semiHidden="0" w:uiPriority="68" w:unhideWhenUsed="0"/>
-    <w:lsdException w:name="Medium Grid 3 Accent 5" w:semiHidden="0" w:uiPriority="69" w:unhideWhenUsed="0"/>
-    <w:lsdException w:name="Dark List Accent 5" w:semiHidden="0" w:uiPriority="70" w:unhideWhenUsed="0"/>
-    <w:lsdException w:name="Colorful Shading Accent 5" w:semiHidden="0" w:uiPriority="71" w:unhideWhenUsed="0"/>
-    <w:lsdException w:name="Colorful List Accent 5" w:semiHidden="0" w:uiPriority="72" w:unhideWhenUsed="0"/>
-    <w:lsdException w:name="Colorful Grid Accent 5" w:semiHidden="0" w:uiPriority="73" w:unhideWhenUsed="0"/>
-    <w:lsdException w:name="Light Shading Accent 6" w:semiHidden="0" w:uiPriority="60" w:unhideWhenUsed="0"/>
-    <w:lsdException w:name="Light List Accent 6" w:semiHidden="0" w:uiPriority="61" w:unhideWhenUsed="0"/>
-    <w:lsdException w:name="Light Grid Accent 6" w:semiHidden="0" w:uiPriority="62" w:unhideWhenUsed="0"/>
-    <w:lsdException w:name="Medium Shading 1 Accent 6" w:semiHidden="0" w:uiPriority="63" w:unhideWhenUsed="0"/>
-    <w:lsdException w:name="Medium Shading 2 Accent 6" w:semiHidden="0" w:uiPriority="64" w:unhideWhenUsed="0"/>
-    <w:lsdException w:name="Medium List 1 Accent 6" w:semiHidden="0" w:uiPriority="65" w:unhideWhenUsed="0"/>
-    <w:lsdException w:name="Medium List 2 Accent 6" w:semiHidden="0" w:uiPriority="66" w:unhideWhenUsed="0"/>
-    <w:lsdException w:name="Medium Grid 1 Accent 6" w:semiHidden="0" w:uiPriority="67" w:unhideWhenUsed="0"/>
-    <w:lsdException w:name="Medium Grid 2 Accent 6" w:semiHidden="0" w:uiPriority="68" w:unhideWhenUsed="0"/>
-    <w:lsdException w:name="Medium Grid 3 Accent 6" w:semiHidden="0" w:uiPriority="69" w:unhideWhenUsed="0"/>
-    <w:lsdException w:name="Dark List Accent 6" w:semiHidden="0" w:uiPriority="70" w:unhideWhenUsed="0"/>
-    <w:lsdException w:name="Colorful Shading Accent 6" w:semiHidden="0" w:uiPriority="71" w:unhideWhenUsed="0"/>
-    <w:lsdException w:name="Colorful List Accent 6" w:semiHidden="0" w:uiPriority="72" w:unhideWhenUsed="0"/>
-    <w:lsdException w:name="Colorful Grid Accent 6" w:semiHidden="0" w:uiPriority="73" w:unhideWhenUsed="0"/>
-    <w:lsdException w:name="Subtle Emphasis" w:semiHidden="0" w:uiPriority="19" w:unhideWhenUsed="0" w:qFormat="1"/>
-    <w:lsdException w:name="Intense Emphasis" w:semiHidden="0" w:uiPriority="21" w:unhideWhenUsed="0" w:qFormat="1"/>
-    <w:lsdException w:name="Subtle Reference" w:semiHidden="0" w:uiPriority="31" w:unhideWhenUsed="0" w:qFormat="1"/>
-    <w:lsdException w:name="Intense Reference" w:semiHidden="0" w:uiPriority="32" w:unhideWhenUsed="0" w:qFormat="1"/>
-    <w:lsdException w:name="Book Title" w:semiHidden="0" w:uiPriority="33" w:unhideWhenUsed="0" w:qFormat="1"/>
-    <w:lsdException w:name="Bibliography" w:uiPriority="37"/>
-    <w:lsdException w:name="TOC Heading" w:uiPriority="39" w:qFormat="1"/>
-  </w:latentStyles>
-  <w:style w:type="paragraph" w:default="1" w:styleId="Normal">
-    <w:name w:val="Normal"/>
-    <w:qFormat/>
-    <w:rsid w:val="00365B40"/>
-    <w:pPr>
-      <w:spacing w:after="0" w:line="240" w:lineRule="auto"/>
-    </w:pPr>
-    <w:rPr>
-      <w:rFonts w:ascii="Times New Roman" w:eastAsia="Times New Roman" w:hAnsi="Times New Roman" w:cs="Times New Roman"/>
-      <w:sz w:val="24"/>
-      <w:szCs w:val="24"/>
-      <w:lang w:eastAsia="hr-HR"/>
-    </w:rPr>
-  </w:style>
-  <w:style w:type="paragraph" w:styleId="Heading1">
-    <w:name w:val="heading 1"/>
-    <w:basedOn w:val="Normal"/>
-    <w:next w:val="Normal"/>
-    <w:link w:val="Heading1Char"/>
-    <w:uiPriority w:val="9"/>
-    <w:qFormat/>
-    <w:rsid w:val="00EA7310"/>
-    <w:pPr>
-      <w:keepNext/>
-      <w:keepLines/>
-      <w:spacing w:before="480"/>
-      <w:outlineLvl w:val="0"/>
-    </w:pPr>
-    <w:rPr>
-      <w:rFonts w:asciiTheme="majorHAnsi" w:eastAsiaTheme="majorEastAsia" w:hAnsiTheme="majorHAnsi" w:cstheme="majorBidi"/>
-      <w:b/>
-      <w:bCs/>
-      <w:color w:val="365F91" w:themeColor="accent1" w:themeShade="BF"/>
-      <w:sz w:val="28"/>
-      <w:szCs w:val="28"/>
-    </w:rPr>
-  </w:style>
-  <w:style w:type="paragraph" w:styleId="Heading2">
-    <w:name w:val="heading 2"/>
-    <w:basedOn w:val="Normal"/>
-    <w:next w:val="Normal"/>
-    <w:link w:val="Heading2Char"/>
-    <w:uiPriority w:val="9"/>
-    <w:semiHidden/>
-    <w:unhideWhenUsed/>
-    <w:qFormat/>
-    <w:rsid w:val="00EA7310"/>
-    <w:pPr>
-      <w:keepNext/>
-      <w:keepLines/>
-      <w:spacing w:before="200"/>
-      <w:outlineLvl w:val="1"/>
-    </w:pPr>
-    <w:rPr>
-      <w:rFonts w:asciiTheme="majorHAnsi" w:eastAsiaTheme="majorEastAsia" w:hAnsiTheme="majorHAnsi" w:cstheme="majorBidi"/>
-      <w:b/>
-      <w:bCs/>
-      <w:color w:val="4F81BD" w:themeColor="accent1"/>
-      <w:sz w:val="26"/>
-      <w:szCs w:val="26"/>
-    </w:rPr>
-  </w:style>
-  <w:style w:type="paragraph" w:styleId="Heading3">
-    <w:name w:val="heading 3"/>
-    <w:basedOn w:val="Normal"/>
-    <w:next w:val="Normal"/>
-    <w:link w:val="Heading3Char"/>
-    <w:uiPriority w:val="9"/>
-    <w:semiHidden/>
-    <w:unhideWhenUsed/>
-    <w:qFormat/>
-    <w:rsid w:val="00EA7310"/>
-    <w:pPr>
-      <w:keepNext/>
-      <w:keepLines/>
-      <w:spacing w:before="200"/>
-      <w:outlineLvl w:val="2"/>
-    </w:pPr>
-    <w:rPr>
-      <w:rFonts w:asciiTheme="majorHAnsi" w:eastAsiaTheme="majorEastAsia" w:hAnsiTheme="majorHAnsi" w:cstheme="majorBidi"/>
-      <w:b/>
-      <w:bCs/>
-      <w:color w:val="4F81BD" w:themeColor="accent1"/>
-    </w:rPr>
-  </w:style>
-  <w:style w:type="character" w:default="1" w:styleId="DefaultParagraphFont">
-    <w:name w:val="Default Paragraph Font"/>
-    <w:uiPriority w:val="1"/>
-    <w:semiHidden/>
-    <w:unhideWhenUsed/>
-  </w:style>
-  <w:style w:type="table" w:default="1" w:styleId="TableNormal">
-    <w:name w:val="Normal Table"/>
-    <w:uiPriority w:val="99"/>
-    <w:semiHidden/>
-    <w:unhideWhenUsed/>
-    <w:tblPr>
-      <w:tblInd w:w="0" w:type="dxa"/>
-      <w:tblCellMar>
-        <w:top w:w="0" w:type="dxa"/>
-        <w:left w:w="108" w:type="dxa"/>
-        <w:bottom w:w="0" w:type="dxa"/>
-        <w:right w:w="108" w:type="dxa"/>
-      </w:tblCellMar>
-    </w:tblPr>
-  </w:style>
-  <w:style w:type="numbering" w:default="1" w:styleId="NoList">
-    <w:name w:val="No List"/>
-    <w:uiPriority w:val="99"/>
-    <w:semiHidden/>
-    <w:unhideWhenUsed/>
-  </w:style>
-  <w:style w:type="paragraph" w:customStyle="1" w:styleId="Nazivinstitucije">
-    <w:name w:val="Naziv institucije"/>
-    <w:basedOn w:val="Normal"/>
-    <w:link w:val="NazivinstitucijeChar"/>
-    <w:rsid w:val="00365B40"/>
-    <w:pPr>
-      <w:jc w:val="center"/>
-    </w:pPr>
-    <w:rPr>
-      <w:b/>
-      <w:bCs/>
-    </w:rPr>
-  </w:style>
-  <w:style w:type="paragraph" w:customStyle="1" w:styleId="Imeiprezimekandidata">
-    <w:name w:val="Ime i prezime kandidata"/>
-    <w:basedOn w:val="Normal"/>
-    <w:rsid w:val="00365B40"/>
-    <w:pPr>
-      <w:spacing w:before="120" w:line="360" w:lineRule="auto"/>
-      <w:jc w:val="both"/>
-    </w:pPr>
-    <w:rPr>
-      <w:b/>
-      <w:sz w:val="28"/>
-    </w:rPr>
-  </w:style>
-  <w:style w:type="paragraph" w:customStyle="1" w:styleId="Naslovzavrnograda">
-    <w:name w:val="Naslov završnog rada"/>
-    <w:basedOn w:val="Normal"/>
-    <w:rsid w:val="00365B40"/>
-    <w:pPr>
-      <w:jc w:val="center"/>
-    </w:pPr>
-    <w:rPr>
-      <w:rFonts w:ascii="Arial" w:hAnsi="Arial"/>
-      <w:b/>
-      <w:sz w:val="36"/>
-    </w:rPr>
-  </w:style>
-  <w:style w:type="paragraph" w:customStyle="1" w:styleId="ZAVRNIRAD">
-    <w:name w:val="&quot;ZAVRŠNI RAD&quot;"/>
-    <w:basedOn w:val="Nazivinstitucije"/>
-    <w:rsid w:val="00365B40"/>
-    <w:rPr>
-      <w:caps/>
-    </w:rPr>
-  </w:style>
-  <w:style w:type="paragraph" w:customStyle="1" w:styleId="Mjesto">
-    <w:name w:val="Mjesto"/>
-    <w:aliases w:val="godina završnog rada"/>
-    <w:basedOn w:val="Nazivinstitucije"/>
-    <w:link w:val="MjestoChar"/>
-    <w:rsid w:val="00365B40"/>
-  </w:style>
-  <w:style w:type="paragraph" w:customStyle="1" w:styleId="Podaciokandidatu">
-    <w:name w:val="Podaci o kandidatu"/>
-    <w:basedOn w:val="Normal"/>
-    <w:rsid w:val="00365B40"/>
-    <w:pPr>
-      <w:spacing w:before="120"/>
-    </w:pPr>
-    <w:rPr>
-      <w:b/>
-    </w:rPr>
-  </w:style>
-  <w:style w:type="paragraph" w:customStyle="1" w:styleId="Mentor">
-    <w:name w:val="&quot;Mentor:&quot;"/>
-    <w:basedOn w:val="Normal"/>
-    <w:rsid w:val="00365B40"/>
-    <w:pPr>
-      <w:spacing w:before="120" w:line="360" w:lineRule="auto"/>
-      <w:ind w:left="4956"/>
-      <w:jc w:val="both"/>
-    </w:pPr>
-    <w:rPr>
-      <w:b/>
-      <w:bCs/>
-    </w:rPr>
-  </w:style>
-  <w:style w:type="paragraph" w:customStyle="1" w:styleId="Podaciomentoru">
-    <w:name w:val="Podaci o mentoru"/>
-    <w:basedOn w:val="Normal"/>
-    <w:rsid w:val="00365B40"/>
-    <w:pPr>
-      <w:spacing w:line="360" w:lineRule="auto"/>
-      <w:ind w:left="4956"/>
-      <w:jc w:val="both"/>
-    </w:pPr>
-  </w:style>
-  <w:style w:type="paragraph" w:customStyle="1" w:styleId="FOINaslov1">
-    <w:name w:val="FOI Naslov 1"/>
-    <w:basedOn w:val="Mjesto"/>
-    <w:link w:val="FOINaslov1Char"/>
-    <w:autoRedefine/>
-    <w:qFormat/>
-    <w:rsid w:val="008E1F8E"/>
-    <w:pPr>
-      <w:numPr>
-        <w:numId w:val="1"/>
-      </w:numPr>
-      <w:tabs>
-        <w:tab w:val="left" w:pos="426"/>
-      </w:tabs>
-      <w:spacing w:after="240"/>
-      <w:ind w:left="0" w:firstLine="0"/>
-    </w:pPr>
-    <w:rPr>
-      <w:sz w:val="36"/>
-    </w:rPr>
-  </w:style>
-  <w:style w:type="paragraph" w:styleId="ListParagraph">
-    <w:name w:val="List Paragraph"/>
-    <w:basedOn w:val="Normal"/>
-    <w:link w:val="ListParagraphChar"/>
-    <w:uiPriority w:val="34"/>
-    <w:qFormat/>
-    <w:rsid w:val="00FE7A9A"/>
-    <w:pPr>
-      <w:ind w:left="720"/>
-      <w:contextualSpacing/>
-    </w:pPr>
-  </w:style>
-  <w:style w:type="character" w:customStyle="1" w:styleId="NazivinstitucijeChar">
-    <w:name w:val="Naziv institucije Char"/>
-    <w:basedOn w:val="DefaultParagraphFont"/>
-    <w:link w:val="Nazivinstitucije"/>
-    <w:rsid w:val="00FD0CD5"/>
-    <w:rPr>
-      <w:rFonts w:ascii="Times New Roman" w:eastAsia="Times New Roman" w:hAnsi="Times New Roman" w:cs="Times New Roman"/>
-      <w:b/>
-      <w:bCs/>
-      <w:sz w:val="24"/>
-      <w:szCs w:val="24"/>
-      <w:lang w:eastAsia="hr-HR"/>
-    </w:rPr>
-  </w:style>
-  <w:style w:type="character" w:customStyle="1" w:styleId="MjestoChar">
-    <w:name w:val="Mjesto Char"/>
-    <w:aliases w:val="godina završnog rada Char"/>
-    <w:basedOn w:val="NazivinstitucijeChar"/>
-    <w:link w:val="Mjesto"/>
-    <w:rsid w:val="00FD0CD5"/>
-    <w:rPr>
-      <w:rFonts w:ascii="Times New Roman" w:eastAsia="Times New Roman" w:hAnsi="Times New Roman" w:cs="Times New Roman"/>
-      <w:b/>
-      <w:bCs/>
-      <w:sz w:val="24"/>
-      <w:szCs w:val="24"/>
-      <w:lang w:eastAsia="hr-HR"/>
-    </w:rPr>
-  </w:style>
-  <w:style w:type="character" w:customStyle="1" w:styleId="FOINaslov1Char">
-    <w:name w:val="FOI Naslov 1 Char"/>
-    <w:basedOn w:val="MjestoChar"/>
-    <w:link w:val="FOINaslov1"/>
-    <w:rsid w:val="008E1F8E"/>
-    <w:rPr>
-      <w:rFonts w:ascii="Times New Roman" w:eastAsia="Times New Roman" w:hAnsi="Times New Roman" w:cs="Times New Roman"/>
-      <w:b/>
-      <w:bCs/>
-      <w:sz w:val="36"/>
-      <w:szCs w:val="24"/>
-      <w:lang w:eastAsia="hr-HR"/>
-    </w:rPr>
-  </w:style>
-  <w:style w:type="paragraph" w:customStyle="1" w:styleId="FOINaslov2">
-    <w:name w:val="FOI Naslov 2"/>
-    <w:basedOn w:val="ListParagraph"/>
-    <w:link w:val="FOINaslov2Char"/>
-    <w:qFormat/>
-    <w:rsid w:val="000A11F1"/>
-    <w:pPr>
-      <w:numPr>
-        <w:ilvl w:val="1"/>
-        <w:numId w:val="1"/>
-      </w:numPr>
-      <w:spacing w:before="240" w:after="120"/>
-      <w:ind w:left="357" w:hanging="357"/>
-      <w:contextualSpacing w:val="0"/>
-      <w:jc w:val="both"/>
-    </w:pPr>
-    <w:rPr>
-      <w:b/>
-      <w:sz w:val="32"/>
-    </w:rPr>
-  </w:style>
-  <w:style w:type="paragraph" w:customStyle="1" w:styleId="FOINaslov3">
-    <w:name w:val="FOI Naslov 3"/>
-    <w:basedOn w:val="ListParagraph"/>
-    <w:link w:val="FOINaslov3Char"/>
-    <w:qFormat/>
-    <w:rsid w:val="000A11F1"/>
-    <w:pPr>
-      <w:numPr>
-        <w:ilvl w:val="2"/>
-        <w:numId w:val="1"/>
-      </w:numPr>
-      <w:spacing w:before="240" w:after="120"/>
-      <w:ind w:left="709" w:hanging="709"/>
-      <w:jc w:val="both"/>
-    </w:pPr>
-    <w:rPr>
-      <w:b/>
-      <w:sz w:val="28"/>
-    </w:rPr>
-  </w:style>
-  <w:style w:type="character" w:customStyle="1" w:styleId="ListParagraphChar">
-    <w:name w:val="List Paragraph Char"/>
-    <w:basedOn w:val="DefaultParagraphFont"/>
-    <w:link w:val="ListParagraph"/>
-    <w:uiPriority w:val="34"/>
-    <w:rsid w:val="000A11F1"/>
-    <w:rPr>
-      <w:rFonts w:ascii="Times New Roman" w:eastAsia="Times New Roman" w:hAnsi="Times New Roman" w:cs="Times New Roman"/>
-      <w:sz w:val="24"/>
-      <w:szCs w:val="24"/>
-      <w:lang w:eastAsia="hr-HR"/>
-    </w:rPr>
-  </w:style>
-  <w:style w:type="character" w:customStyle="1" w:styleId="FOINaslov2Char">
-    <w:name w:val="FOI Naslov 2 Char"/>
-    <w:basedOn w:val="ListParagraphChar"/>
-    <w:link w:val="FOINaslov2"/>
-    <w:rsid w:val="000A11F1"/>
-    <w:rPr>
-      <w:rFonts w:ascii="Times New Roman" w:eastAsia="Times New Roman" w:hAnsi="Times New Roman" w:cs="Times New Roman"/>
-      <w:b/>
-      <w:sz w:val="32"/>
-      <w:szCs w:val="24"/>
-      <w:lang w:eastAsia="hr-HR"/>
-    </w:rPr>
-  </w:style>
-  <w:style w:type="paragraph" w:customStyle="1" w:styleId="FOINaslov4">
-    <w:name w:val="FOI Naslov 4"/>
-    <w:basedOn w:val="ListParagraph"/>
-    <w:link w:val="FOINaslov4Char"/>
-    <w:qFormat/>
-    <w:rsid w:val="000A11F1"/>
-    <w:pPr>
-      <w:numPr>
-        <w:ilvl w:val="3"/>
-        <w:numId w:val="1"/>
-      </w:numPr>
-      <w:spacing w:before="240" w:after="120"/>
-      <w:ind w:left="851" w:hanging="851"/>
-      <w:contextualSpacing w:val="0"/>
-      <w:jc w:val="both"/>
-    </w:pPr>
-    <w:rPr>
-      <w:b/>
-    </w:rPr>
-  </w:style>
-  <w:style w:type="character" w:customStyle="1" w:styleId="FOINaslov3Char">
-    <w:name w:val="FOI Naslov 3 Char"/>
-    <w:basedOn w:val="ListParagraphChar"/>
-    <w:link w:val="FOINaslov3"/>
-    <w:rsid w:val="000A11F1"/>
-    <w:rPr>
-      <w:rFonts w:ascii="Times New Roman" w:eastAsia="Times New Roman" w:hAnsi="Times New Roman" w:cs="Times New Roman"/>
-      <w:b/>
-      <w:sz w:val="28"/>
-      <w:szCs w:val="24"/>
-      <w:lang w:eastAsia="hr-HR"/>
-    </w:rPr>
-  </w:style>
-  <w:style w:type="character" w:customStyle="1" w:styleId="FOINaslov4Char">
-    <w:name w:val="FOI Naslov 4 Char"/>
-    <w:basedOn w:val="ListParagraphChar"/>
-    <w:link w:val="FOINaslov4"/>
-    <w:rsid w:val="000A11F1"/>
-    <w:rPr>
-      <w:rFonts w:ascii="Times New Roman" w:eastAsia="Times New Roman" w:hAnsi="Times New Roman" w:cs="Times New Roman"/>
-      <w:b/>
-      <w:sz w:val="24"/>
-      <w:szCs w:val="24"/>
-      <w:lang w:eastAsia="hr-HR"/>
-    </w:rPr>
-  </w:style>
-  <w:style w:type="paragraph" w:styleId="NormalWeb">
-    <w:name w:val="Normal (Web)"/>
-    <w:basedOn w:val="Normal"/>
-    <w:uiPriority w:val="99"/>
-    <w:semiHidden/>
-    <w:unhideWhenUsed/>
-    <w:rsid w:val="00A82589"/>
-    <w:pPr>
-      <w:spacing w:before="100" w:beforeAutospacing="1" w:after="100" w:afterAutospacing="1"/>
-    </w:pPr>
-  </w:style>
-  <w:style w:type="paragraph" w:customStyle="1" w:styleId="Brojke">
-    <w:name w:val="Brojke"/>
-    <w:basedOn w:val="Normal"/>
-    <w:rsid w:val="00045E57"/>
-    <w:pPr>
-      <w:numPr>
-        <w:numId w:val="4"/>
-      </w:numPr>
-      <w:spacing w:after="120" w:line="360" w:lineRule="auto"/>
-    </w:pPr>
-    <w:rPr>
-      <w:rFonts w:ascii="Arial" w:hAnsi="Arial" w:cs="Arial"/>
-      <w:lang w:eastAsia="en-US"/>
-    </w:rPr>
-  </w:style>
-  <w:style w:type="character" w:customStyle="1" w:styleId="Heading1Char">
-    <w:name w:val="Heading 1 Char"/>
-    <w:basedOn w:val="DefaultParagraphFont"/>
-    <w:link w:val="Heading1"/>
-    <w:uiPriority w:val="9"/>
-    <w:rsid w:val="00EA7310"/>
-    <w:rPr>
-      <w:rFonts w:asciiTheme="majorHAnsi" w:eastAsiaTheme="majorEastAsia" w:hAnsiTheme="majorHAnsi" w:cstheme="majorBidi"/>
-      <w:b/>
-      <w:bCs/>
-      <w:color w:val="365F91" w:themeColor="accent1" w:themeShade="BF"/>
-      <w:sz w:val="28"/>
-      <w:szCs w:val="28"/>
-      <w:lang w:eastAsia="hr-HR"/>
-    </w:rPr>
-  </w:style>
-  <w:style w:type="character" w:customStyle="1" w:styleId="Heading2Char">
-    <w:name w:val="Heading 2 Char"/>
-    <w:basedOn w:val="DefaultParagraphFont"/>
-    <w:link w:val="Heading2"/>
-    <w:uiPriority w:val="9"/>
-    <w:semiHidden/>
-    <w:rsid w:val="00EA7310"/>
-    <w:rPr>
-      <w:rFonts w:asciiTheme="majorHAnsi" w:eastAsiaTheme="majorEastAsia" w:hAnsiTheme="majorHAnsi" w:cstheme="majorBidi"/>
-      <w:b/>
-      <w:bCs/>
-      <w:color w:val="4F81BD" w:themeColor="accent1"/>
-      <w:sz w:val="26"/>
-      <w:szCs w:val="26"/>
-      <w:lang w:eastAsia="hr-HR"/>
-    </w:rPr>
-  </w:style>
-  <w:style w:type="character" w:customStyle="1" w:styleId="Heading3Char">
-    <w:name w:val="Heading 3 Char"/>
-    <w:basedOn w:val="DefaultParagraphFont"/>
-    <w:link w:val="Heading3"/>
-    <w:uiPriority w:val="9"/>
-    <w:semiHidden/>
-    <w:rsid w:val="00EA7310"/>
-    <w:rPr>
-      <w:rFonts w:asciiTheme="majorHAnsi" w:eastAsiaTheme="majorEastAsia" w:hAnsiTheme="majorHAnsi" w:cstheme="majorBidi"/>
-      <w:b/>
-      <w:bCs/>
-      <w:color w:val="4F81BD" w:themeColor="accent1"/>
-      <w:sz w:val="24"/>
-      <w:szCs w:val="24"/>
-      <w:lang w:eastAsia="hr-HR"/>
-    </w:rPr>
-  </w:style>
-  <w:style w:type="paragraph" w:styleId="TOC1">
-    <w:name w:val="toc 1"/>
-    <w:basedOn w:val="Normal"/>
-    <w:next w:val="Normal"/>
-    <w:autoRedefine/>
-    <w:uiPriority w:val="39"/>
-    <w:unhideWhenUsed/>
-    <w:rsid w:val="0015288B"/>
-    <w:pPr>
-      <w:tabs>
-        <w:tab w:val="left" w:pos="284"/>
-        <w:tab w:val="right" w:leader="dot" w:pos="9062"/>
-      </w:tabs>
-      <w:spacing w:after="100"/>
-    </w:pPr>
-  </w:style>
-  <w:style w:type="paragraph" w:styleId="TOC2">
-    <w:name w:val="toc 2"/>
-    <w:basedOn w:val="Normal"/>
-    <w:next w:val="Normal"/>
-    <w:autoRedefine/>
-    <w:uiPriority w:val="39"/>
-    <w:unhideWhenUsed/>
-    <w:rsid w:val="0015288B"/>
-    <w:pPr>
-      <w:tabs>
-        <w:tab w:val="left" w:pos="709"/>
-        <w:tab w:val="right" w:leader="dot" w:pos="9062"/>
-      </w:tabs>
-      <w:spacing w:after="100"/>
-      <w:ind w:left="240"/>
-    </w:pPr>
-  </w:style>
-  <w:style w:type="paragraph" w:styleId="TOC3">
-    <w:name w:val="toc 3"/>
-    <w:basedOn w:val="Normal"/>
-    <w:next w:val="Normal"/>
-    <w:autoRedefine/>
-    <w:uiPriority w:val="39"/>
-    <w:unhideWhenUsed/>
-    <w:rsid w:val="0015288B"/>
-    <w:pPr>
-      <w:tabs>
-        <w:tab w:val="left" w:pos="1134"/>
-        <w:tab w:val="right" w:leader="dot" w:pos="9062"/>
-      </w:tabs>
-      <w:spacing w:after="100"/>
-      <w:ind w:left="480"/>
-    </w:pPr>
-  </w:style>
-  <w:style w:type="paragraph" w:styleId="TOC4">
-    <w:name w:val="toc 4"/>
-    <w:basedOn w:val="Normal"/>
-    <w:next w:val="Normal"/>
-    <w:autoRedefine/>
-    <w:uiPriority w:val="39"/>
-    <w:unhideWhenUsed/>
-    <w:rsid w:val="0015288B"/>
-    <w:pPr>
-      <w:tabs>
-        <w:tab w:val="left" w:pos="1560"/>
-        <w:tab w:val="right" w:leader="dot" w:pos="9062"/>
-      </w:tabs>
-      <w:spacing w:after="100"/>
-      <w:ind w:left="720"/>
-    </w:pPr>
-  </w:style>
-  <w:style w:type="character" w:styleId="Hyperlink">
-    <w:name w:val="Hyperlink"/>
-    <w:basedOn w:val="DefaultParagraphFont"/>
-    <w:uiPriority w:val="99"/>
-    <w:unhideWhenUsed/>
-    <w:rsid w:val="00EA7310"/>
-    <w:rPr>
-      <w:color w:val="0000FF" w:themeColor="hyperlink"/>
-      <w:u w:val="single"/>
-    </w:rPr>
-  </w:style>
-  <w:style w:type="character" w:customStyle="1" w:styleId="apple-converted-space">
-    <w:name w:val="apple-converted-space"/>
-    <w:basedOn w:val="DefaultParagraphFont"/>
-    <w:rsid w:val="00901FB5"/>
-  </w:style>
-  <w:style w:type="paragraph" w:styleId="PlainText">
-    <w:name w:val="Plain Text"/>
-    <w:basedOn w:val="Normal"/>
-    <w:link w:val="PlainTextChar"/>
-    <w:rsid w:val="00DF32E9"/>
-    <w:rPr>
-      <w:rFonts w:ascii="Courier New" w:hAnsi="Courier New"/>
-      <w:sz w:val="20"/>
-      <w:szCs w:val="20"/>
-      <w:lang w:val="en-US" w:eastAsia="en-US"/>
-    </w:rPr>
-  </w:style>
-  <w:style w:type="character" w:customStyle="1" w:styleId="PlainTextChar">
-    <w:name w:val="Plain Text Char"/>
-    <w:basedOn w:val="DefaultParagraphFont"/>
-    <w:link w:val="PlainText"/>
-    <w:rsid w:val="00DF32E9"/>
-    <w:rPr>
-      <w:rFonts w:ascii="Courier New" w:eastAsia="Times New Roman" w:hAnsi="Courier New" w:cs="Times New Roman"/>
-      <w:sz w:val="20"/>
-      <w:szCs w:val="20"/>
-      <w:lang w:val="en-US"/>
-    </w:rPr>
-  </w:style>
-  <w:style w:type="paragraph" w:styleId="TOCHeading">
-    <w:name w:val="TOC Heading"/>
-    <w:basedOn w:val="Heading1"/>
-    <w:next w:val="Normal"/>
-    <w:uiPriority w:val="39"/>
-    <w:semiHidden/>
-    <w:unhideWhenUsed/>
-    <w:qFormat/>
-    <w:rsid w:val="00BB2366"/>
-    <w:pPr>
-      <w:spacing w:line="276" w:lineRule="auto"/>
-      <w:outlineLvl w:val="9"/>
-    </w:pPr>
-    <w:rPr>
-      <w:lang w:eastAsia="en-US"/>
-    </w:rPr>
-  </w:style>
-  <w:style w:type="paragraph" w:styleId="BalloonText">
-    <w:name w:val="Balloon Text"/>
-    <w:basedOn w:val="Normal"/>
-    <w:link w:val="BalloonTextChar"/>
-    <w:uiPriority w:val="99"/>
-    <w:semiHidden/>
-    <w:unhideWhenUsed/>
-    <w:rsid w:val="00BB2366"/>
-    <w:rPr>
-      <w:rFonts w:ascii="Tahoma" w:hAnsi="Tahoma" w:cs="Tahoma"/>
-      <w:sz w:val="16"/>
-      <w:szCs w:val="16"/>
-    </w:rPr>
-  </w:style>
-  <w:style w:type="character" w:customStyle="1" w:styleId="BalloonTextChar">
-    <w:name w:val="Balloon Text Char"/>
-    <w:basedOn w:val="DefaultParagraphFont"/>
-    <w:link w:val="BalloonText"/>
-    <w:uiPriority w:val="99"/>
-    <w:semiHidden/>
-    <w:rsid w:val="00BB2366"/>
-    <w:rPr>
-      <w:rFonts w:ascii="Tahoma" w:eastAsia="Times New Roman" w:hAnsi="Tahoma" w:cs="Tahoma"/>
-      <w:sz w:val="16"/>
-      <w:szCs w:val="16"/>
-      <w:lang w:eastAsia="hr-HR"/>
-    </w:rPr>
-  </w:style>
-  <w:style w:type="paragraph" w:styleId="Header">
-    <w:name w:val="header"/>
-    <w:basedOn w:val="Normal"/>
-    <w:link w:val="HeaderChar"/>
-    <w:uiPriority w:val="99"/>
-    <w:semiHidden/>
-    <w:unhideWhenUsed/>
-    <w:rsid w:val="0015288B"/>
-    <w:pPr>
-      <w:tabs>
-        <w:tab w:val="center" w:pos="4536"/>
-        <w:tab w:val="right" w:pos="9072"/>
-      </w:tabs>
-    </w:pPr>
-  </w:style>
-  <w:style w:type="character" w:customStyle="1" w:styleId="HeaderChar">
-    <w:name w:val="Header Char"/>
-    <w:basedOn w:val="DefaultParagraphFont"/>
-    <w:link w:val="Header"/>
-    <w:uiPriority w:val="99"/>
-    <w:semiHidden/>
-    <w:rsid w:val="0015288B"/>
-    <w:rPr>
-      <w:rFonts w:ascii="Times New Roman" w:eastAsia="Times New Roman" w:hAnsi="Times New Roman" w:cs="Times New Roman"/>
-      <w:sz w:val="24"/>
-      <w:szCs w:val="24"/>
-      <w:lang w:eastAsia="hr-HR"/>
-    </w:rPr>
-  </w:style>
-  <w:style w:type="paragraph" w:styleId="Footer">
-    <w:name w:val="footer"/>
-    <w:basedOn w:val="Normal"/>
-    <w:link w:val="FooterChar"/>
-    <w:uiPriority w:val="99"/>
-    <w:unhideWhenUsed/>
-    <w:rsid w:val="0015288B"/>
-    <w:pPr>
-      <w:tabs>
-        <w:tab w:val="center" w:pos="4536"/>
-        <w:tab w:val="right" w:pos="9072"/>
-      </w:tabs>
-    </w:pPr>
-  </w:style>
-  <w:style w:type="character" w:customStyle="1" w:styleId="FooterChar">
-    <w:name w:val="Footer Char"/>
-    <w:basedOn w:val="DefaultParagraphFont"/>
-    <w:link w:val="Footer"/>
-    <w:uiPriority w:val="99"/>
-    <w:rsid w:val="0015288B"/>
-    <w:rPr>
-      <w:rFonts w:ascii="Times New Roman" w:eastAsia="Times New Roman" w:hAnsi="Times New Roman" w:cs="Times New Roman"/>
-      <w:sz w:val="24"/>
-      <w:szCs w:val="24"/>
-      <w:lang w:eastAsia="hr-HR"/>
-    </w:rPr>
-  </w:style>
-  <w:style w:type="character" w:styleId="CommentReference">
-    <w:name w:val="annotation reference"/>
-    <w:basedOn w:val="DefaultParagraphFont"/>
-    <w:uiPriority w:val="99"/>
-    <w:semiHidden/>
-    <w:unhideWhenUsed/>
-    <w:rsid w:val="0008292E"/>
-    <w:rPr>
-      <w:sz w:val="16"/>
-      <w:szCs w:val="16"/>
-    </w:rPr>
-  </w:style>
-  <w:style w:type="paragraph" w:styleId="CommentText">
-    <w:name w:val="annotation text"/>
-    <w:basedOn w:val="Normal"/>
-    <w:link w:val="CommentTextChar"/>
-    <w:uiPriority w:val="99"/>
-    <w:semiHidden/>
-    <w:unhideWhenUsed/>
-    <w:rsid w:val="0008292E"/>
-    <w:rPr>
-      <w:sz w:val="20"/>
-      <w:szCs w:val="20"/>
-    </w:rPr>
-  </w:style>
-  <w:style w:type="character" w:customStyle="1" w:styleId="CommentTextChar">
-    <w:name w:val="Comment Text Char"/>
-    <w:basedOn w:val="DefaultParagraphFont"/>
-    <w:link w:val="CommentText"/>
-    <w:uiPriority w:val="99"/>
-    <w:semiHidden/>
-    <w:rsid w:val="0008292E"/>
-    <w:rPr>
-      <w:rFonts w:ascii="Times New Roman" w:eastAsia="Times New Roman" w:hAnsi="Times New Roman" w:cs="Times New Roman"/>
-      <w:sz w:val="20"/>
-      <w:szCs w:val="20"/>
-      <w:lang w:eastAsia="hr-HR"/>
-    </w:rPr>
-  </w:style>
-  <w:style w:type="paragraph" w:styleId="CommentSubject">
-    <w:name w:val="annotation subject"/>
-    <w:basedOn w:val="CommentText"/>
-    <w:next w:val="CommentText"/>
-    <w:link w:val="CommentSubjectChar"/>
-    <w:uiPriority w:val="99"/>
-    <w:semiHidden/>
-    <w:unhideWhenUsed/>
-    <w:rsid w:val="0008292E"/>
-    <w:rPr>
-      <w:b/>
-      <w:bCs/>
-    </w:rPr>
-  </w:style>
-  <w:style w:type="character" w:customStyle="1" w:styleId="CommentSubjectChar">
-    <w:name w:val="Comment Subject Char"/>
-    <w:basedOn w:val="CommentTextChar"/>
-    <w:link w:val="CommentSubject"/>
-    <w:uiPriority w:val="99"/>
-    <w:semiHidden/>
-    <w:rsid w:val="0008292E"/>
-    <w:rPr>
-      <w:rFonts w:ascii="Times New Roman" w:eastAsia="Times New Roman" w:hAnsi="Times New Roman" w:cs="Times New Roman"/>
-      <w:b/>
-      <w:bCs/>
-      <w:sz w:val="20"/>
-      <w:szCs w:val="20"/>
-      <w:lang w:eastAsia="hr-HR"/>
-    </w:rPr>
-  </w:style>
-  <w:style w:type="paragraph" w:styleId="FootnoteText">
-    <w:name w:val="footnote text"/>
-    <w:basedOn w:val="Normal"/>
-    <w:link w:val="FootnoteTextChar"/>
-    <w:uiPriority w:val="99"/>
-    <w:semiHidden/>
-    <w:unhideWhenUsed/>
-    <w:rsid w:val="00996F16"/>
-    <w:rPr>
-      <w:sz w:val="20"/>
-      <w:szCs w:val="20"/>
-    </w:rPr>
-  </w:style>
-  <w:style w:type="character" w:customStyle="1" w:styleId="FootnoteTextChar">
-    <w:name w:val="Footnote Text Char"/>
-    <w:basedOn w:val="DefaultParagraphFont"/>
-    <w:link w:val="FootnoteText"/>
-    <w:uiPriority w:val="99"/>
-    <w:semiHidden/>
-    <w:rsid w:val="00996F16"/>
-    <w:rPr>
-      <w:rFonts w:ascii="Times New Roman" w:eastAsia="Times New Roman" w:hAnsi="Times New Roman" w:cs="Times New Roman"/>
-      <w:sz w:val="20"/>
-      <w:szCs w:val="20"/>
-      <w:lang w:eastAsia="hr-HR"/>
-    </w:rPr>
-  </w:style>
-  <w:style w:type="character" w:styleId="FootnoteReference">
-    <w:name w:val="footnote reference"/>
-    <w:basedOn w:val="DefaultParagraphFont"/>
-    <w:uiPriority w:val="99"/>
-    <w:semiHidden/>
-    <w:unhideWhenUsed/>
-    <w:rsid w:val="00996F16"/>
-    <w:rPr>
-      <w:vertAlign w:val="superscript"/>
-    </w:rPr>
-  </w:style>
-  <w:style w:type="paragraph" w:styleId="Caption">
-    <w:name w:val="caption"/>
-    <w:basedOn w:val="Normal"/>
-    <w:next w:val="Normal"/>
-    <w:uiPriority w:val="35"/>
-    <w:unhideWhenUsed/>
-    <w:qFormat/>
-    <w:rsid w:val="00996F16"/>
-    <w:pPr>
-      <w:spacing w:after="200"/>
-    </w:pPr>
-    <w:rPr>
-      <w:b/>
-      <w:bCs/>
-      <w:color w:val="4F81BD" w:themeColor="accent1"/>
-      <w:sz w:val="18"/>
-      <w:szCs w:val="18"/>
-    </w:rPr>
-  </w:style>
-</w:styles>
-</file>
-
-<file path=word/stylesWithEffects.xml><?xml version="1.0" encoding="utf-8"?>
-<w:styles xmlns:wpc="http://schemas.microsoft.com/office/word/2010/wordprocessingCanvas" xmlns:mc="http://schemas.openxmlformats.org/markup-compatibility/2006" xmlns:o="urn:schemas-microsoft-com:office:office" xmlns:r="http://schemas.openxmlformats.org/officeDocument/2006/relationships" xmlns:m="http://schemas.openxmlformats.org/officeDocument/2006/math" xmlns:v="urn:schemas-microsoft-com:vml" xmlns:wp14="http://schemas.microsoft.com/office/word/2010/wordprocessingDrawing" xmlns:wp="http://schemas.openxmlformats.org/drawingml/2006/wordprocessingDrawing" xmlns:w10="urn:schemas-microsoft-com:office:word" xmlns:w="http://schemas.openxmlformats.org/wordprocessingml/2006/main" xmlns:w14="http://schemas.microsoft.com/office/word/2010/wordml" xmlns:wpg="http://schemas.microsoft.com/office/word/2010/wordprocessingGroup" xmlns:wpi="http://schemas.microsoft.com/office/word/2010/wordprocessingInk" xmlns:wne="http://schemas.microsoft.com/office/word/2006/wordml" xmlns:wps="http://schemas.microsoft.com/office/word/2010/wordprocessingShape" mc:Ignorable="w14 wp14">
-  <w:docDefaults>
-    <w:rPrDefault>
-      <w:rPr>
-        <w:rFonts w:asciiTheme="minorHAnsi" w:eastAsiaTheme="minorHAnsi" w:hAnsiTheme="minorHAnsi" w:cstheme="minorBidi"/>
-        <w:sz w:val="22"/>
-        <w:szCs w:val="22"/>
-        <w:lang w:val="hr-HR" w:eastAsia="en-US" w:bidi="ar-SA"/>
-      </w:rPr>
-    </w:rPrDefault>
-    <w:pPrDefault>
-      <w:pPr>
-        <w:spacing w:after="200" w:line="276" w:lineRule="auto"/>
-      </w:pPr>
-    </w:pPrDefault>
-  </w:docDefaults>
-  <w:latentStyles w:defLockedState="0" w:defUIPriority="99" w:defSemiHidden="1" w:defUnhideWhenUsed="1" w:defQFormat="0" w:count="267">
-    <w:lsdException w:name="Normal" w:semiHidden="0" w:uiPriority="0" w:unhideWhenUsed="0" w:qFormat="1"/>
-    <w:lsdException w:name="heading 1" w:semiHidden="0" w:uiPriority="9" w:unhideWhenUsed="0" w:qFormat="1"/>
-    <w:lsdException w:name="heading 2" w:uiPriority="9" w:qFormat="1"/>
-    <w:lsdException w:name="heading 3" w:uiPriority="9" w:qFormat="1"/>
-    <w:lsdException w:name="heading 4" w:uiPriority="9" w:qFormat="1"/>
-    <w:lsdException w:name="heading 5" w:uiPriority="9" w:qFormat="1"/>
-    <w:lsdException w:name="heading 6" w:uiPriority="9" w:qFormat="1"/>
-    <w:lsdException w:name="heading 7" w:uiPriority="9" w:qFormat="1"/>
-    <w:lsdException w:name="heading 8" w:uiPriority="9" w:qFormat="1"/>
-    <w:lsdException w:name="heading 9" w:uiPriority="9" w:qFormat="1"/>
-    <w:lsdException w:name="toc 1" w:uiPriority="39"/>
-    <w:lsdException w:name="toc 2" w:uiPriority="39"/>
-    <w:lsdException w:name="toc 3" w:uiPriority="39"/>
-    <w:lsdException w:name="toc 4" w:uiPriority="39"/>
-    <w:lsdException w:name="toc 5" w:uiPriority="39"/>
-    <w:lsdException w:name="toc 6" w:uiPriority="39"/>
-    <w:lsdException w:name="toc 7" w:uiPriority="39"/>
-    <w:lsdException w:name="toc 8" w:uiPriority="39"/>
-    <w:lsdException w:name="toc 9" w:uiPriority="39"/>
-    <w:lsdException w:name="caption" w:uiPriority="35" w:qFormat="1"/>
-    <w:lsdException w:name="Title" w:semiHidden="0" w:uiPriority="10" w:unhideWhenUsed="0" w:qFormat="1"/>
-    <w:lsdException w:name="Default Paragraph Font" w:uiPriority="1"/>
-    <w:lsdException w:name="Subtitle" w:semiHidden="0" w:uiPriority="11" w:unhideWhenUsed="0" w:qFormat="1"/>
-    <w:lsdException w:name="Strong" w:semiHidden="0" w:uiPriority="22" w:unhideWhenUsed="0" w:qFormat="1"/>
-    <w:lsdException w:name="Emphasis" w:semiHidden="0" w:uiPriority="20" w:unhideWhenUsed="0" w:qFormat="1"/>
-    <w:lsdException w:name="Plain Text" w:uiPriority="0"/>
-    <w:lsdException w:name="Table Grid" w:semiHidden="0" w:uiPriority="59" w:unhideWhenUsed="0"/>
-    <w:lsdException w:name="Placeholder Text" w:unhideWhenUsed="0"/>
-    <w:lsdException w:name="No Spacing" w:semiHidden="0" w:uiPriority="1" w:unhideWhenUsed="0" w:qFormat="1"/>
-    <w:lsdException w:name="Light Shading" w:semiHidden="0" w:uiPriority="60" w:unhideWhenUsed="0"/>
-    <w:lsdException w:name="Light List" w:semiHidden="0" w:uiPriority="61" w:unhideWhenUsed="0"/>
-    <w:lsdException w:name="Light Grid" w:semiHidden="0" w:uiPriority="62" w:unhideWhenUsed="0"/>
-    <w:lsdException w:name="Medium Shading 1" w:semiHidden="0" w:uiPriority="63" w:unhideWhenUsed="0"/>
-    <w:lsdException w:name="Medium Shading 2" w:semiHidden="0" w:uiPriority="64" w:unhideWhenUsed="0"/>
-    <w:lsdException w:name="Medium List 1" w:semiHidden="0" w:uiPriority="65" w:unhideWhenUsed="0"/>
-    <w:lsdException w:name="Medium List 2" w:semiHidden="0" w:uiPriority="66" w:unhideWhenUsed="0"/>
-    <w:lsdException w:name="Medium Grid 1" w:semiHidden="0" w:uiPriority="67" w:unhideWhenUsed="0"/>
-    <w:lsdException w:name="Medium Grid 2" w:semiHidden="0" w:uiPriority="68" w:unhideWhenUsed="0"/>
-    <w:lsdException w:name="Medium Grid 3" w:semiHidden="0" w:uiPriority="69" w:unhideWhenUsed="0"/>
-    <w:lsdException w:name="Dark List" w:semiHidden="0" w:uiPriority="70" w:unhideWhenUsed="0"/>
-    <w:lsdException w:name="Colorful Shading" w:semiHidden="0" w:uiPriority="71" w:unhideWhenUsed="0"/>
-    <w:lsdException w:name="Colorful List" w:semiHidden="0" w:uiPriority="72" w:unhideWhenUsed="0"/>
-    <w:lsdException w:name="Colorful Grid" w:semiHidden="0" w:uiPriority="73" w:unhideWhenUsed="0"/>
-    <w:lsdException w:name="Light Shading Accent 1" w:semiHidden="0" w:uiPriority="60" w:unhideWhenUsed="0"/>
-    <w:lsdException w:name="Light List Accent 1" w:semiHidden="0" w:uiPriority="61" w:unhideWhenUsed="0"/>
-    <w:lsdException w:name="Light Grid Accent 1" w:semiHidden="0" w:uiPriority="62" w:unhideWhenUsed="0"/>
-    <w:lsdException w:name="Medium Shading 1 Accent 1" w:semiHidden="0" w:uiPriority="63" w:unhideWhenUsed="0"/>
-    <w:lsdException w:name="Medium Shading 2 Accent 1" w:semiHidden="0" w:uiPriority="64" w:unhideWhenUsed="0"/>
-    <w:lsdException w:name="Medium List 1 Accent 1" w:semiHidden="0" w:uiPriority="65" w:unhideWhenUsed="0"/>
-    <w:lsdException w:name="Revision" w:unhideWhenUsed="0"/>
-    <w:lsdException w:name="List Paragraph" w:semiHidden="0" w:uiPriority="34" w:unhideWhenUsed="0" w:qFormat="1"/>
-    <w:lsdException w:name="Quote" w:semiHidden="0" w:uiPriority="29" w:unhideWhenUsed="0" w:qFormat="1"/>
-    <w:lsdException w:name="Intense Quote" w:semiHidden="0" w:uiPriority="30" w:unhideWhenUsed="0" w:qFormat="1"/>
-    <w:lsdException w:name="Medium List 2 Accent 1" w:semiHidden="0" w:uiPriority="66" w:unhideWhenUsed="0"/>
-    <w:lsdException w:name="Medium Grid 1 Accent 1" w:semiHidden="0" w:uiPriority="67" w:unhideWhenUsed="0"/>
-    <w:lsdException w:name="Medium Grid 2 Accent 1" w:semiHidden="0" w:uiPriority="68" w:unhideWhenUsed="0"/>
-    <w:lsdException w:name="Medium Grid 3 Accent 1" w:semiHidden="0" w:uiPriority="69" w:unhideWhenUsed="0"/>
-    <w:lsdException w:name="Dark List Accent 1" w:semiHidden="0" w:uiPriority="70" w:unhideWhenUsed="0"/>
-    <w:lsdException w:name="Colorful Shading Accent 1" w:semiHidden="0" w:uiPriority="71" w:unhideWhenUsed="0"/>
-    <w:lsdException w:name="Colorful List Accent 1" w:semiHidden="0" w:uiPriority="72" w:unhideWhenUsed="0"/>
-    <w:lsdException w:name="Colorful Grid Accent 1" w:semiHidden="0" w:uiPriority="73" w:unhideWhenUsed="0"/>
-    <w:lsdException w:name="Light Shading Accent 2" w:semiHidden="0" w:uiPriority="60" w:unhideWhenUsed="0"/>
-    <w:lsdException w:name="Light List Accent 2" w:semiHidden="0" w:uiPriority="61" w:unhideWhenUsed="0"/>
-    <w:lsdException w:name="Light Grid Accent 2" w:semiHidden="0" w:uiPriority="62" w:unhideWhenUsed="0"/>
-    <w:lsdException w:name="Medium Shading 1 Accent 2" w:semiHidden="0" w:uiPriority="63" w:unhideWhenUsed="0"/>
-    <w:lsdException w:name="Medium Shading 2 Accent 2" w:semiHidden="0" w:uiPriority="64" w:unhideWhenUsed="0"/>
-    <w:lsdException w:name="Medium List 1 Accent 2" w:semiHidden="0" w:uiPriority="65" w:unhideWhenUsed="0"/>
-    <w:lsdException w:name="Medium List 2 Accent 2" w:semiHidden="0" w:uiPriority="66" w:unhideWhenUsed="0"/>
-    <w:lsdException w:name="Medium Grid 1 Accent 2" w:semiHidden="0" w:uiPriority="67" w:unhideWhenUsed="0"/>
-    <w:lsdException w:name="Medium Grid 2 Accent 2" w:semiHidden="0" w:uiPriority="68" w:unhideWhenUsed="0"/>
-    <w:lsdException w:name="Medium Grid 3 Accent 2" w:semiHidden="0" w:uiPriority="69" w:unhideWhenUsed="0"/>
-    <w:lsdException w:name="Dark List Accent 2" w:semiHidden="0" w:uiPriority="70" w:unhideWhenUsed="0"/>
-    <w:lsdException w:name="Colorful Shading Accent 2" w:semiHidden="0" w:uiPriority="71" w:unhideWhenUsed="0"/>
-    <w:lsdException w:name="Colorful List Accent 2" w:semiHidden="0" w:uiPriority="72" w:unhideWhenUsed="0"/>
-    <w:lsdException w:name="Colorful Grid Accent 2" w:semiHidden="0" w:uiPriority="73" w:unhideWhenUsed="0"/>
-    <w:lsdException w:name="Light Shading Accent 3" w:semiHidden="0" w:uiPriority="60" w:unhideWhenUsed="0"/>
-    <w:lsdException w:name="Light List Accent 3" w:semiHidden="0" w:uiPriority="61" w:unhideWhenUsed="0"/>
-    <w:lsdException w:name="Light Grid Accent 3" w:semiHidden="0" w:uiPriority="62" w:unhideWhenUsed="0"/>
-    <w:lsdException w:name="Medium Shading 1 Accent 3" w:semiHidden="0" w:uiPriority="63" w:unhideWhenUsed="0"/>
-    <w:lsdException w:name="Medium Shading 2 Accent 3" w:semiHidden="0" w:uiPriority="64" w:unhideWhenUsed="0"/>
-    <w:lsdException w:name="Medium List 1 Accent 3" w:semiHidden="0" w:uiPriority="65" w:unhideWhenUsed="0"/>
-    <w:lsdException w:name="Medium List 2 Accent 3" w:semiHidden="0" w:uiPriority="66" w:unhideWhenUsed="0"/>
-    <w:lsdException w:name="Medium Grid 1 Accent 3" w:semiHidden="0" w:uiPriority="67" w:unhideWhenUsed="0"/>
-    <w:lsdException w:name="Medium Grid 2 Accent 3" w:semiHidden="0" w:uiPriority="68" w:unhideWhenUsed="0"/>
-    <w:lsdException w:name="Medium Grid 3 Accent 3" w:semiHidden="0" w:uiPriority="69" w:unhideWhenUsed="0"/>
-    <w:lsdException w:name="Dark List Accent 3" w:semiHidden="0" w:uiPriority="70" w:unhideWhenUsed="0"/>
-    <w:lsdException w:name="Colorful Shading Accent 3" w:semiHidden="0" w:uiPriority="71" w:unhideWhenUsed="0"/>
-    <w:lsdException w:name="Colorful List Accent 3" w:semiHidden="0" w:uiPriority="72" w:unhideWhenUsed="0"/>
-    <w:lsdException w:name="Colorful Grid Accent 3" w:semiHidden="0" w:uiPriority="73" w:unhideWhenUsed="0"/>
-    <w:lsdException w:name="Light Shading Accent 4" w:semiHidden="0" w:uiPriority="60" w:unhideWhenUsed="0"/>
-    <w:lsdException w:name="Light List Accent 4" w:semiHidden="0" w:uiPriority="61" w:unhideWhenUsed="0"/>
-    <w:lsdException w:name="Light Grid Accent 4" w:semiHidden="0" w:uiPriority="62" w:unhideWhenUsed="0"/>
-    <w:lsdException w:name="Medium Shading 1 Accent 4" w:semiHidden="0" w:uiPriority="63" w:unhideWhenUsed="0"/>
-    <w:lsdException w:name="Medium Shading 2 Accent 4" w:semiHidden="0" w:uiPriority="64" w:unhideWhenUsed="0"/>
-    <w:lsdException w:name="Medium List 1 Accent 4" w:semiHidden="0" w:uiPriority="65" w:unhideWhenUsed="0"/>
-    <w:lsdException w:name="Medium List 2 Accent 4" w:semiHidden="0" w:uiPriority="66" w:unhideWhenUsed="0"/>
-    <w:lsdException w:name="Medium Grid 1 Accent 4" w:semiHidden="0" w:uiPriority="67" w:unhideWhenUsed="0"/>
-    <w:lsdException w:name="Medium Grid 2 Accent 4" w:semiHidden="0" w:uiPriority="68" w:unhideWhenUsed="0"/>
-    <w:lsdException w:name="Medium Grid 3 Accent 4" w:semiHidden="0" w:uiPriority="69" w:unhideWhenUsed="0"/>
-    <w:lsdException w:name="Dark List Accent 4" w:semiHidden="0" w:uiPriority="70" w:unhideWhenUsed="0"/>
-    <w:lsdException w:name="Colorful Shading Accent 4" w:semiHidden="0" w:uiPriority="71" w:unhideWhenUsed="0"/>
-    <w:lsdException w:name="Colorful List Accent 4" w:semiHidden="0" w:uiPriority="72" w:unhideWhenUsed="0"/>
-    <w:lsdException w:name="Colorful Grid Accent 4" w:semiHidden="0" w:uiPriority="73" w:unhideWhenUsed="0"/>
-    <w:lsdException w:name="Light Shading Accent 5" w:semiHidden="0" w:uiPriority="60" w:unhideWhenUsed="0"/>
-    <w:lsdException w:name="Light List Accent 5" w:semiHidden="0" w:uiPriority="61" w:unhideWhenUsed="0"/>
-    <w:lsdException w:name="Light Grid Accent 5" w:semiHidden="0" w:uiPriority="62" w:unhideWhenUsed="0"/>
-    <w:lsdException w:name="Medium Shading 1 Accent 5" w:semiHidden="0" w:uiPriority="63" w:unhideWhenUsed="0"/>
-    <w:lsdException w:name="Medium Shading 2 Accent 5" w:semiHidden="0" w:uiPriority="64" w:unhideWhenUsed="0"/>
-    <w:lsdException w:name="Medium List 1 Accent 5" w:semiHidden="0" w:uiPriority="65" w:unhideWhenUsed="0"/>
-    <w:lsdException w:name="Medium List 2 Accent 5" w:semiHidden="0" w:uiPriority="66" w:unhideWhenUsed="0"/>
-    <w:lsdException w:name="Medium Grid 1 Accent 5" w:semiHidden="0" w:uiPriority="67" w:unhideWhenUsed="0"/>
-    <w:lsdException w:name="Medium Grid 2 Accent 5" w:semiHidden="0" w:uiPriority="68" w:unhideWhenUsed="0"/>
-    <w:lsdException w:name="Medium Grid 3 Accent 5" w:semiHidden="0" w:uiPriority="69" w:unhideWhenUsed="0"/>
-    <w:lsdException w:name="Dark List Accent 5" w:semiHidden="0" w:uiPriority="70" w:unhideWhenUsed="0"/>
-    <w:lsdException w:name="Colorful Shading Accent 5" w:semiHidden="0" w:uiPriority="71" w:unhideWhenUsed="0"/>
-    <w:lsdException w:name="Colorful List Accent 5" w:semiHidden="0" w:uiPriority="72" w:unhideWhenUsed="0"/>
-    <w:lsdException w:name="Colorful Grid Accent 5" w:semiHidden="0" w:uiPriority="73" w:unhideWhenUsed="0"/>
-    <w:lsdException w:name="Light Shading Accent 6" w:semiHidden="0" w:uiPriority="60" w:unhideWhenUsed="0"/>
-    <w:lsdException w:name="Light List Accent 6" w:semiHidden="0" w:uiPriority="61" w:unhideWhenUsed="0"/>
-    <w:lsdException w:name="Light Grid Accent 6" w:semiHidden="0" w:uiPriority="62" w:unhideWhenUsed="0"/>
-    <w:lsdException w:name="Medium Shading 1 Accent 6" w:semiHidden="0" w:uiPriority="63" w:unhideWhenUsed="0"/>
-    <w:lsdException w:name="Medium Shading 2 Accent 6" w:semiHidden="0" w:uiPriority="64" w:unhideWhenUsed="0"/>
-    <w:lsdException w:name="Medium List 1 Accent 6" w:semiHidden="0" w:uiPriority="65" w:unhideWhenUsed="0"/>
-    <w:lsdException w:name="Medium List 2 Accent 6" w:semiHidden="0" w:uiPriority="66" w:unhideWhenUsed="0"/>
-    <w:lsdException w:name="Medium Grid 1 Accent 6" w:semiHidden="0" w:uiPriority="67" w:unhideWhenUsed="0"/>
-    <w:lsdException w:name="Medium Grid 2 Accent 6" w:semiHidden="0" w:uiPriority="68" w:unhideWhenUsed="0"/>
-    <w:lsdException w:name="Medium Grid 3 Accent 6" w:semiHidden="0" w:uiPriority="69" w:unhideWhenUsed="0"/>
-    <w:lsdException w:name="Dark List Accent 6" w:semiHidden="0" w:uiPriority="70" w:unhideWhenUsed="0"/>
-    <w:lsdException w:name="Colorful Shading Accent 6" w:semiHidden="0" w:uiPriority="71" w:unhideWhenUsed="0"/>
-    <w:lsdException w:name="Colorful List Accent 6" w:semiHidden="0" w:uiPriority="72" w:unhideWhenUsed="0"/>
-    <w:lsdException w:name="Colorful Grid Accent 6" w:semiHidden="0" w:uiPriority="73" w:unhideWhenUsed="0"/>
-    <w:lsdException w:name="Subtle Emphasis" w:semiHidden="0" w:uiPriority="19" w:unhideWhenUsed="0" w:qFormat="1"/>
-    <w:lsdException w:name="Intense Emphasis" w:semiHidden="0" w:uiPriority="21" w:unhideWhenUsed="0" w:qFormat="1"/>
-    <w:lsdException w:name="Subtle Reference" w:semiHidden="0" w:uiPriority="31" w:unhideWhenUsed="0" w:qFormat="1"/>
-    <w:lsdException w:name="Intense Reference" w:semiHidden="0" w:uiPriority="32" w:unhideWhenUsed="0" w:qFormat="1"/>
-    <w:lsdException w:name="Book Title" w:semiHidden="0" w:uiPriority="33" w:unhideWhenUsed="0" w:qFormat="1"/>
-    <w:lsdException w:name="Bibliography" w:uiPriority="37"/>
-    <w:lsdException w:name="TOC Heading" w:uiPriority="39" w:qFormat="1"/>
+  <w:latentStyles w:defLockedState="0" w:defUIPriority="99" w:defSemiHidden="0" w:defUnhideWhenUsed="0" w:defQFormat="0" w:count="371">
+    <w:lsdException w:name="Normal" w:uiPriority="0" w:qFormat="1"/>
+    <w:lsdException w:name="heading 1" w:uiPriority="9" w:qFormat="1"/>
+    <w:lsdException w:name="heading 2" w:semiHidden="1" w:uiPriority="9" w:unhideWhenUsed="1" w:qFormat="1"/>
+    <w:lsdException w:name="heading 3" w:semiHidden="1" w:uiPriority="9" w:unhideWhenUsed="1" w:qFormat="1"/>
+    <w:lsdException w:name="heading 4" w:semiHidden="1" w:uiPriority="9" w:unhideWhenUsed="1" w:qFormat="1"/>
+    <w:lsdException w:name="heading 5" w:semiHidden="1" w:uiPriority="9" w:unhideWhenUsed="1" w:qFormat="1"/>
+    <w:lsdException w:name="heading 6" w:semiHidden="1" w:uiPriority="9" w:unhideWhenUsed="1" w:qFormat="1"/>
+    <w:lsdException w:name="heading 7" w:semiHidden="1" w:uiPriority="9" w:unhideWhenUsed="1" w:qFormat="1"/>
+    <w:lsdException w:name="heading 8" w:semiHidden="1" w:uiPriority="9" w:unhideWhenUsed="1" w:qFormat="1"/>
+    <w:lsdException w:name="heading 9" w:semiHidden="1" w:uiPriority="9" w:unhideWhenUsed="1" w:qFormat="1"/>
+    <w:lsdException w:name="index 1" w:semiHidden="1" w:unhideWhenUsed="1"/>
+    <w:lsdException w:name="index 2" w:semiHidden="1" w:unhideWhenUsed="1"/>
+    <w:lsdException w:name="index 3" w:semiHidden="1" w:unhideWhenUsed="1"/>
+    <w:lsdException w:name="index 4" w:semiHidden="1" w:unhideWhenUsed="1"/>
+    <w:lsdException w:name="index 5" w:semiHidden="1" w:unhideWhenUsed="1"/>
+    <w:lsdException w:name="index 6" w:semiHidden="1" w:unhideWhenUsed="1"/>
+    <w:lsdException w:name="index 7" w:semiHidden="1" w:unhideWhenUsed="1"/>
+    <w:lsdException w:name="index 8" w:semiHidden="1" w:unhideWhenUsed="1"/>
+    <w:lsdException w:name="index 9" w:semiHidden="1" w:unhideWhenUsed="1"/>
+    <w:lsdException w:name="toc 1" w:semiHidden="1" w:uiPriority="39" w:unhideWhenUsed="1"/>
+    <w:lsdException w:name="toc 2" w:semiHidden="1" w:uiPriority="39" w:unhideWhenUsed="1"/>
+    <w:lsdException w:name="toc 3" w:semiHidden="1" w:uiPriority="39" w:unhideWhenUsed="1"/>
+    <w:lsdException w:name="toc 4" w:semiHidden="1" w:uiPriority="39" w:unhideWhenUsed="1"/>
+    <w:lsdException w:name="toc 5" w:semiHidden="1" w:uiPriority="39" w:unhideWhenUsed="1"/>
+    <w:lsdException w:name="toc 6" w:semiHidden="1" w:uiPriority="39" w:unhideWhenUsed="1"/>
+    <w:lsdException w:name="toc 7" w:semiHidden="1" w:uiPriority="39" w:unhideWhenUsed="1"/>
+    <w:lsdException w:name="toc 8" w:semiHidden="1" w:uiPriority="39" w:unhideWhenUsed="1"/>
+    <w:lsdException w:name="toc 9" w:semiHidden="1" w:uiPriority="39" w:unhideWhenUsed="1"/>
+    <w:lsdException w:name="Normal Indent" w:semiHidden="1" w:unhideWhenUsed="1"/>
+    <w:lsdException w:name="footnote text" w:semiHidden="1" w:unhideWhenUsed="1"/>
+    <w:lsdException w:name="annotation text" w:semiHidden="1" w:unhideWhenUsed="1"/>
+    <w:lsdException w:name="header" w:semiHidden="1" w:unhideWhenUsed="1"/>
+    <w:lsdException w:name="footer" w:semiHidden="1" w:unhideWhenUsed="1"/>
+    <w:lsdException w:name="index heading" w:semiHidden="1" w:unhideWhenUsed="1"/>
+    <w:lsdException w:name="caption" w:semiHidden="1" w:uiPriority="35" w:unhideWhenUsed="1" w:qFormat="1"/>
+    <w:lsdException w:name="table of figures" w:semiHidden="1" w:unhideWhenUsed="1"/>
+    <w:lsdException w:name="envelope address" w:semiHidden="1" w:unhideWhenUsed="1"/>
+    <w:lsdException w:name="envelope return" w:semiHidden="1" w:unhideWhenUsed="1"/>
+    <w:lsdException w:name="footnote reference" w:semiHidden="1" w:unhideWhenUsed="1"/>
+    <w:lsdException w:name="annotation reference" w:semiHidden="1" w:unhideWhenUsed="1"/>
+    <w:lsdException w:name="line number" w:semiHidden="1" w:unhideWhenUsed="1"/>
+    <w:lsdException w:name="page number" w:semiHidden="1" w:unhideWhenUsed="1"/>
+    <w:lsdException w:name="endnote reference" w:semiHidden="1" w:unhideWhenUsed="1"/>
+    <w:lsdException w:name="endnote text" w:semiHidden="1" w:unhideWhenUsed="1"/>
+    <w:lsdException w:name="table of authorities" w:semiHidden="1" w:unhideWhenUsed="1"/>
+    <w:lsdException w:name="macro" w:semiHidden="1" w:unhideWhenUsed="1"/>
+    <w:lsdException w:name="toa heading" w:semiHidden="1" w:unhideWhenUsed="1"/>
+    <w:lsdException w:name="List" w:semiHidden="1" w:unhideWhenUsed="1"/>
+    <w:lsdException w:name="List Bullet" w:semiHidden="1" w:unhideWhenUsed="1"/>
+    <w:lsdException w:name="List Number" w:semiHidden="1" w:unhideWhenUsed="1"/>
+    <w:lsdException w:name="List 2" w:semiHidden="1" w:unhideWhenUsed="1"/>
+    <w:lsdException w:name="List 3" w:semiHidden="1" w:unhideWhenUsed="1"/>
+    <w:lsdException w:name="List 4" w:semiHidden="1" w:unhideWhenUsed="1"/>
+    <w:lsdException w:name="List 5" w:semiHidden="1" w:unhideWhenUsed="1"/>
+    <w:lsdException w:name="List Bullet 2" w:semiHidden="1" w:unhideWhenUsed="1"/>
+    <w:lsdException w:name="List Bullet 3" w:semiHidden="1" w:unhideWhenUsed="1"/>
+    <w:lsdException w:name="List Bullet 4" w:semiHidden="1" w:unhideWhenUsed="1"/>
+    <w:lsdException w:name="List Bullet 5" w:semiHidden="1" w:unhideWhenUsed="1"/>
+    <w:lsdException w:name="List Number 2" w:semiHidden="1" w:unhideWhenUsed="1"/>
+    <w:lsdException w:name="List Number 3" w:semiHidden="1" w:unhideWhenUsed="1"/>
+    <w:lsdException w:name="List Number 4" w:semiHidden="1" w:unhideWhenUsed="1"/>
+    <w:lsdException w:name="List Number 5" w:semiHidden="1" w:unhideWhenUsed="1"/>
+    <w:lsdException w:name="Title" w:uiPriority="10" w:qFormat="1"/>
+    <w:lsdException w:name="Closing" w:semiHidden="1" w:unhideWhenUsed="1"/>
+    <w:lsdException w:name="Signature" w:semiHidden="1" w:unhideWhenUsed="1"/>
+    <w:lsdException w:name="Default Paragraph Font" w:semiHidden="1" w:uiPriority="1" w:unhideWhenUsed="1"/>
+    <w:lsdException w:name="Body Text" w:semiHidden="1" w:unhideWhenUsed="1"/>
+    <w:lsdException w:name="Body Text Indent" w:semiHidden="1" w:unhideWhenUsed="1"/>
+    <w:lsdException w:name="List Continue" w:semiHidden="1" w:unhideWhenUsed="1"/>
+    <w:lsdException w:name="List Continue 2" w:semiHidden="1" w:unhideWhenUsed="1"/>
+    <w:lsdException w:name="List Continue 3" w:semiHidden="1" w:unhideWhenUsed="1"/>
+    <w:lsdException w:name="List Continue 4" w:semiHidden="1" w:unhideWhenUsed="1"/>
+    <w:lsdException w:name="List Continue 5" w:semiHidden="1" w:unhideWhenUsed="1"/>
+    <w:lsdException w:name="Message Header" w:semiHidden="1" w:unhideWhenUsed="1"/>
+    <w:lsdException w:name="Subtitle" w:uiPriority="11" w:qFormat="1"/>
+    <w:lsdException w:name="Salutation" w:semiHidden="1" w:unhideWhenUsed="1"/>
+    <w:lsdException w:name="Date" w:semiHidden="1" w:unhideWhenUsed="1"/>
+    <w:lsdException w:name="Body Text First Indent" w:semiHidden="1" w:unhideWhenUsed="1"/>
+    <w:lsdException w:name="Body Text First Indent 2" w:semiHidden="1" w:unhideWhenUsed="1"/>
+    <w:lsdException w:name="Note Heading" w:semiHidden="1" w:unhideWhenUsed="1"/>
+    <w:lsdException w:name="Body Text 2" w:semiHidden="1" w:unhideWhenUsed="1"/>
+    <w:lsdException w:name="Body Text 3" w:semiHidden="1" w:unhideWhenUsed="1"/>
+    <w:lsdException w:name="Body Text Indent 2" w:semiHidden="1" w:unhideWhenUsed="1"/>
+    <w:lsdException w:name="Body Text Indent 3" w:semiHidden="1" w:unhideWhenUsed="1"/>
+    <w:lsdException w:name="Block Text" w:semiHidden="1" w:unhideWhenUsed="1"/>
+    <w:lsdException w:name="Hyperlink" w:semiHidden="1" w:unhideWhenUsed="1"/>
+    <w:lsdException w:name="FollowedHyperlink" w:semiHidden="1" w:unhideWhenUsed="1"/>
+    <w:lsdException w:name="Strong" w:uiPriority="22" w:qFormat="1"/>
+    <w:lsdException w:name="Emphasis" w:uiPriority="20" w:qFormat="1"/>
+    <w:lsdException w:name="Document Map" w:semiHidden="1" w:unhideWhenUsed="1"/>
+    <w:lsdException w:name="Plain Text" w:semiHidden="1" w:uiPriority="0" w:unhideWhenUsed="1"/>
+    <w:lsdException w:name="E-mail Signature" w:semiHidden="1" w:unhideWhenUsed="1"/>
+    <w:lsdException w:name="HTML Top of Form" w:semiHidden="1" w:unhideWhenUsed="1"/>
+    <w:lsdException w:name="HTML Bottom of Form" w:semiHidden="1" w:unhideWhenUsed="1"/>
+    <w:lsdException w:name="Normal (Web)" w:semiHidden="1" w:unhideWhenUsed="1"/>
+    <w:lsdException w:name="HTML Acronym" w:semiHidden="1" w:unhideWhenUsed="1"/>
+    <w:lsdException w:name="HTML Address" w:semiHidden="1" w:unhideWhenUsed="1"/>
+    <w:lsdException w:name="HTML Cite" w:semiHidden="1" w:unhideWhenUsed="1"/>
+    <w:lsdException w:name="HTML Code" w:semiHidden="1" w:unhideWhenUsed="1"/>
+    <w:lsdException w:name="HTML Definition" w:semiHidden="1" w:unhideWhenUsed="1"/>
+    <w:lsdException w:name="HTML Keyboard" w:semiHidden="1" w:unhideWhenUsed="1"/>
+    <w:lsdException w:name="HTML Preformatted" w:semiHidden="1" w:unhideWhenUsed="1"/>
+    <w:lsdException w:name="HTML Sample" w:semiHidden="1" w:unhideWhenUsed="1"/>
+    <w:lsdException w:name="HTML Typewriter" w:semiHidden="1" w:unhideWhenUsed="1"/>
+    <w:lsdException w:name="HTML Variable" w:semiHidden="1" w:unhideWhenUsed="1"/>
+    <w:lsdException w:name="Normal Table" w:semiHidden="1" w:unhideWhenUsed="1"/>
+    <w:lsdException w:name="annotation subject" w:semiHidden="1" w:unhideWhenUsed="1"/>
+    <w:lsdException w:name="No List" w:semiHidden="1" w:unhideWhenUsed="1"/>
+    <w:lsdException w:name="Outline List 1" w:semiHidden="1" w:unhideWhenUsed="1"/>
+    <w:lsdException w:name="Outline List 2" w:semiHidden="1" w:unhideWhenUsed="1"/>
+    <w:lsdException w:name="Outline List 3" w:semiHidden="1" w:unhideWhenUsed="1"/>
+    <w:lsdException w:name="Table Simple 1" w:semiHidden="1" w:unhideWhenUsed="1"/>
+    <w:lsdException w:name="Table Simple 2" w:semiHidden="1" w:unhideWhenUsed="1"/>
+    <w:lsdException w:name="Table Simple 3" w:semiHidden="1" w:unhideWhenUsed="1"/>
+    <w:lsdException w:name="Table Classic 1" w:semiHidden="1" w:unhideWhenUsed="1"/>
+    <w:lsdException w:name="Table Classic 2" w:semiHidden="1" w:unhideWhenUsed="1"/>
+    <w:lsdException w:name="Table Classic 3" w:semiHidden="1" w:unhideWhenUsed="1"/>
+    <w:lsdException w:name="Table Classic 4" w:semiHidden="1" w:unhideWhenUsed="1"/>
+    <w:lsdException w:name="Table Colorful 1" w:semiHidden="1" w:unhideWhenUsed="1"/>
+    <w:lsdException w:name="Table Colorful 2" w:semiHidden="1" w:unhideWhenUsed="1"/>
+    <w:lsdException w:name="Table Colorful 3" w:semiHidden="1" w:unhideWhenUsed="1"/>
+    <w:lsdException w:name="Table Columns 1" w:semiHidden="1" w:unhideWhenUsed="1"/>
+    <w:lsdException w:name="Table Columns 2" w:semiHidden="1" w:unhideWhenUsed="1"/>
+    <w:lsdException w:name="Table Columns 3" w:semiHidden="1" w:unhideWhenUsed="1"/>
+    <w:lsdException w:name="Table Columns 4" w:semiHidden="1" w:unhideWhenUsed="1"/>
+    <w:lsdException w:name="Table Columns 5" w:semiHidden="1" w:unhideWhenUsed="1"/>
+    <w:lsdException w:name="Table Grid 1" w:semiHidden="1" w:unhideWhenUsed="1"/>
+    <w:lsdException w:name="Table Grid 2" w:semiHidden="1" w:unhideWhenUsed="1"/>
+    <w:lsdException w:name="Table Grid 3" w:semiHidden="1" w:unhideWhenUsed="1"/>
+    <w:lsdException w:name="Table Grid 4" w:semiHidden="1" w:unhideWhenUsed="1"/>
+    <w:lsdException w:name="Table Grid 5" w:semiHidden="1" w:unhideWhenUsed="1"/>
+    <w:lsdException w:name="Table Grid 6" w:semiHidden="1" w:unhideWhenUsed="1"/>
+    <w:lsdException w:name="Table Grid 7" w:semiHidden="1" w:unhideWhenUsed="1"/>
+    <w:lsdException w:name="Table Grid 8" w:semiHidden="1" w:unhideWhenUsed="1"/>
+    <w:lsdException w:name="Table List 1" w:semiHidden="1" w:unhideWhenUsed="1"/>
+    <w:lsdException w:name="Table List 2" w:semiHidden="1" w:unhideWhenUsed="1"/>
+    <w:lsdException w:name="Table List 3" w:semiHidden="1" w:unhideWhenUsed="1"/>
+    <w:lsdException w:name="Table List 4" w:semiHidden="1" w:unhideWhenUsed="1"/>
+    <w:lsdException w:name="Table List 5" w:semiHidden="1" w:unhideWhenUsed="1"/>
+    <w:lsdException w:name="Table List 6" w:semiHidden="1" w:unhideWhenUsed="1"/>
+    <w:lsdException w:name="Table List 7" w:semiHidden="1" w:unhideWhenUsed="1"/>
+    <w:lsdException w:name="Table List 8" w:semiHidden="1" w:unhideWhenUsed="1"/>
+    <w:lsdException w:name="Table 3D effects 1" w:semiHidden="1" w:unhideWhenUsed="1"/>
+    <w:lsdException w:name="Table 3D effects 2" w:semiHidden="1" w:unhideWhenUsed="1"/>
+    <w:lsdException w:name="Table 3D effects 3" w:semiHidden="1" w:unhideWhenUsed="1"/>
+    <w:lsdException w:name="Table Contemporary" w:semiHidden="1" w:unhideWhenUsed="1"/>
+    <w:lsdException w:name="Table Elegant" w:semiHidden="1" w:unhideWhenUsed="1"/>
+    <w:lsdException w:name="Table Professional" w:semiHidden="1" w:unhideWhenUsed="1"/>
+    <w:lsdException w:name="Table Subtle 1" w:semiHidden="1" w:unhideWhenUsed="1"/>
+    <w:lsdException w:name="Table Subtle 2" w:semiHidden="1" w:unhideWhenUsed="1"/>
+    <w:lsdException w:name="Table Web 1" w:semiHidden="1" w:unhideWhenUsed="1"/>
+    <w:lsdException w:name="Table Web 2" w:semiHidden="1" w:unhideWhenUsed="1"/>
+    <w:lsdException w:name="Table Web 3" w:semiHidden="1" w:unhideWhenUsed="1"/>
+    <w:lsdException w:name="Balloon Text" w:semiHidden="1" w:unhideWhenUsed="1"/>
+    <w:lsdException w:name="Table Grid" w:uiPriority="59"/>
+    <w:lsdException w:name="Table Theme" w:semiHidden="1" w:unhideWhenUsed="1"/>
+    <w:lsdException w:name="Placeholder Text" w:semiHidden="1"/>
+    <w:lsdException w:name="No Spacing" w:uiPriority="1" w:qFormat="1"/>
+    <w:lsdException w:name="Light Shading" w:uiPriority="60"/>
+    <w:lsdException w:name="Light List" w:uiPriority="61"/>
+    <w:lsdException w:name="Light Grid" w:uiPriority="62"/>
+    <w:lsdException w:name="Medium Shading 1" w:uiPriority="63"/>
+    <w:lsdException w:name="Medium Shading 2" w:uiPriority="64"/>
+    <w:lsdException w:name="Medium List 1" w:uiPriority="65"/>
+    <w:lsdException w:name="Medium List 2" w:uiPriority="66"/>
+    <w:lsdException w:name="Medium Grid 1" w:uiPriority="67"/>
+    <w:lsdException w:name="Medium Grid 2" w:uiPriority="68"/>
+    <w:lsdException w:name="Medium Grid 3" w:uiPriority="69"/>
+    <w:lsdException w:name="Dark List" w:uiPriority="70"/>
+    <w:lsdException w:name="Colorful Shading" w:uiPriority="71"/>
+    <w:lsdException w:name="Colorful List" w:uiPriority="72"/>
+    <w:lsdException w:name="Colorful Grid" w:uiPriority="73"/>
+    <w:lsdException w:name="Light Shading Accent 1" w:uiPriority="60"/>
+    <w:lsdException w:name="Light List Accent 1" w:uiPriority="61"/>
+    <w:lsdException w:name="Light Grid Accent 1" w:uiPriority="62"/>
+    <w:lsdException w:name="Medium Shading 1 Accent 1" w:uiPriority="63"/>
+    <w:lsdException w:name="Medium Shading 2 Accent 1" w:uiPriority="64"/>
+    <w:lsdException w:name="Medium List 1 Accent 1" w:uiPriority="65"/>
+    <w:lsdException w:name="Revision" w:semiHidden="1"/>
+    <w:lsdException w:name="List Paragraph" w:uiPriority="34" w:qFormat="1"/>
+    <w:lsdException w:name="Quote" w:uiPriority="29" w:qFormat="1"/>
+    <w:lsdException w:name="Intense Quote" w:uiPriority="30" w:qFormat="1"/>
+    <w:lsdException w:name="Medium List 2 Accent 1" w:uiPriority="66"/>
+    <w:lsdException w:name="Medium Grid 1 Accent 1" w:uiPriority="67"/>
+    <w:lsdException w:name="Medium Grid 2 Accent 1" w:uiPriority="68"/>
+    <w:lsdException w:name="Medium Grid 3 Accent 1" w:uiPriority="69"/>
+    <w:lsdException w:name="Dark List Accent 1" w:uiPriority="70"/>
+    <w:lsdException w:name="Colorful Shading Accent 1" w:uiPriority="71"/>
+    <w:lsdException w:name="Colorful List Accent 1" w:uiPriority="72"/>
+    <w:lsdException w:name="Colorful Grid Accent 1" w:uiPriority="73"/>
+    <w:lsdException w:name="Light Shading Accent 2" w:uiPriority="60"/>
+    <w:lsdException w:name="Light List Accent 2" w:uiPriority="61"/>
+    <w:lsdException w:name="Light Grid Accent 2" w:uiPriority="62"/>
+    <w:lsdException w:name="Medium Shading 1 Accent 2" w:uiPriority="63"/>
+    <w:lsdException w:name="Medium Shading 2 Accent 2" w:uiPriority="64"/>
+    <w:lsdException w:name="Medium List 1 Accent 2" w:uiPriority="65"/>
+    <w:lsdException w:name="Medium List 2 Accent 2" w:uiPriority="66"/>
+    <w:lsdException w:name="Medium Grid 1 Accent 2" w:uiPriority="67"/>
+    <w:lsdException w:name="Medium Grid 2 Accent 2" w:uiPriority="68"/>
+    <w:lsdException w:name="Medium Grid 3 Accent 2" w:uiPriority="69"/>
+    <w:lsdException w:name="Dark List Accent 2" w:uiPriority="70"/>
+    <w:lsdException w:name="Colorful Shading Accent 2" w:uiPriority="71"/>
+    <w:lsdException w:name="Colorful List Accent 2" w:uiPriority="72"/>
+    <w:lsdException w:name="Colorful Grid Accent 2" w:uiPriority="73"/>
+    <w:lsdException w:name="Light Shading Accent 3" w:uiPriority="60"/>
+    <w:lsdException w:name="Light List Accent 3" w:uiPriority="61"/>
+    <w:lsdException w:name="Light Grid Accent 3" w:uiPriority="62"/>
+    <w:lsdException w:name="Medium Shading 1 Accent 3" w:uiPriority="63"/>
+    <w:lsdException w:name="Medium Shading 2 Accent 3" w:uiPriority="64"/>
+    <w:lsdException w:name="Medium List 1 Accent 3" w:uiPriority="65"/>
+    <w:lsdException w:name="Medium List 2 Accent 3" w:uiPriority="66"/>
+    <w:lsdException w:name="Medium Grid 1 Accent 3" w:uiPriority="67"/>
+    <w:lsdException w:name="Medium Grid 2 Accent 3" w:uiPriority="68"/>
+    <w:lsdException w:name="Medium Grid 3 Accent 3" w:uiPriority="69"/>
+    <w:lsdException w:name="Dark List Accent 3" w:uiPriority="70"/>
+    <w:lsdException w:name="Colorful Shading Accent 3" w:uiPriority="71"/>
+    <w:lsdException w:name="Colorful List Accent 3" w:uiPriority="72"/>
+    <w:lsdException w:name="Colorful Grid Accent 3" w:uiPriority="73"/>
+    <w:lsdException w:name="Light Shading Accent 4" w:uiPriority="60"/>
+    <w:lsdException w:name="Light List Accent 4" w:uiPriority="61"/>
+    <w:lsdException w:name="Light Grid Accent 4" w:uiPriority="62"/>
+    <w:lsdException w:name="Medium Shading 1 Accent 4" w:uiPriority="63"/>
+    <w:lsdException w:name="Medium Shading 2 Accent 4" w:uiPriority="64"/>
+    <w:lsdException w:name="Medium List 1 Accent 4" w:uiPriority="65"/>
+    <w:lsdException w:name="Medium List 2 Accent 4" w:uiPriority="66"/>
+    <w:lsdException w:name="Medium Grid 1 Accent 4" w:uiPriority="67"/>
+    <w:lsdException w:name="Medium Grid 2 Accent 4" w:uiPriority="68"/>
+    <w:lsdException w:name="Medium Grid 3 Accent 4" w:uiPriority="69"/>
+    <w:lsdException w:name="Dark List Accent 4" w:uiPriority="70"/>
+    <w:lsdException w:name="Colorful Shading Accent 4" w:uiPriority="71"/>
+    <w:lsdException w:name="Colorful List Accent 4" w:uiPriority="72"/>
+    <w:lsdException w:name="Colorful Grid Accent 4" w:uiPriority="73"/>
+    <w:lsdException w:name="Light Shading Accent 5" w:uiPriority="60"/>
+    <w:lsdException w:name="Light List Accent 5" w:uiPriority="61"/>
+    <w:lsdException w:name="Light Grid Accent 5" w:uiPriority="62"/>
+    <w:lsdException w:name="Medium Shading 1 Accent 5" w:uiPriority="63"/>
+    <w:lsdException w:name="Medium Shading 2 Accent 5" w:uiPriority="64"/>
+    <w:lsdException w:name="Medium List 1 Accent 5" w:uiPriority="65"/>
+    <w:lsdException w:name="Medium List 2 Accent 5" w:uiPriority="66"/>
+    <w:lsdException w:name="Medium Grid 1 Accent 5" w:uiPriority="67"/>
+    <w:lsdException w:name="Medium Grid 2 Accent 5" w:uiPriority="68"/>
+    <w:lsdException w:name="Medium Grid 3 Accent 5" w:uiPriority="69"/>
+    <w:lsdException w:name="Dark List Accent 5" w:uiPriority="70"/>
+    <w:lsdException w:name="Colorful Shading Accent 5" w:uiPriority="71"/>
+    <w:lsdException w:name="Colorful List Accent 5" w:uiPriority="72"/>
+    <w:lsdException w:name="Colorful Grid Accent 5" w:uiPriority="73"/>
+    <w:lsdException w:name="Light Shading Accent 6" w:uiPriority="60"/>
+    <w:lsdException w:name="Light List Accent 6" w:uiPriority="61"/>
+    <w:lsdException w:name="Light Grid Accent 6" w:uiPriority="62"/>
+    <w:lsdException w:name="Medium Shading 1 Accent 6" w:uiPriority="63"/>
+    <w:lsdException w:name="Medium Shading 2 Accent 6" w:uiPriority="64"/>
+    <w:lsdException w:name="Medium List 1 Accent 6" w:uiPriority="65"/>
+    <w:lsdException w:name="Medium List 2 Accent 6" w:uiPriority="66"/>
+    <w:lsdException w:name="Medium Grid 1 Accent 6" w:uiPriority="67"/>
+    <w:lsdException w:name="Medium Grid 2 Accent 6" w:uiPriority="68"/>
+    <w:lsdException w:name="Medium Grid 3 Accent 6" w:uiPriority="69"/>
+    <w:lsdException w:name="Dark List Accent 6" w:uiPriority="70"/>
+    <w:lsdException w:name="Colorful Shading Accent 6" w:uiPriority="71"/>
+    <w:lsdException w:name="Colorful List Accent 6" w:uiPriority="72"/>
+    <w:lsdException w:name="Colorful Grid Accent 6" w:uiPriority="73"/>
+    <w:lsdException w:name="Subtle Emphasis" w:uiPriority="19" w:qFormat="1"/>
+    <w:lsdException w:name="Intense Emphasis" w:uiPriority="21" w:qFormat="1"/>
+    <w:lsdException w:name="Subtle Reference" w:uiPriority="31" w:qFormat="1"/>
+    <w:lsdException w:name="Intense Reference" w:uiPriority="32" w:qFormat="1"/>
+    <w:lsdException w:name="Book Title" w:uiPriority="33" w:qFormat="1"/>
+    <w:lsdException w:name="Bibliography" w:semiHidden="1" w:uiPriority="37" w:unhideWhenUsed="1"/>
+    <w:lsdException w:name="TOC Heading" w:semiHidden="1" w:uiPriority="39" w:unhideWhenUsed="1" w:qFormat="1"/>
+    <w:lsdException w:name="Plain Table 1" w:uiPriority="41"/>
+    <w:lsdException w:name="Plain Table 2" w:uiPriority="42"/>
+    <w:lsdException w:name="Plain Table 3" w:uiPriority="43"/>
+    <w:lsdException w:name="Plain Table 4" w:uiPriority="44"/>
+    <w:lsdException w:name="Plain Table 5" w:uiPriority="45"/>
+    <w:lsdException w:name="Grid Table Light" w:uiPriority="40"/>
+    <w:lsdException w:name="Grid Table 1 Light" w:uiPriority="46"/>
+    <w:lsdException w:name="Grid Table 2" w:uiPriority="47"/>
+    <w:lsdException w:name="Grid Table 3" w:uiPriority="48"/>
+    <w:lsdException w:name="Grid Table 4" w:uiPriority="49"/>
+    <w:lsdException w:name="Grid Table 5 Dark" w:uiPriority="50"/>
+    <w:lsdException w:name="Grid Table 6 Colorful" w:uiPriority="51"/>
+    <w:lsdException w:name="Grid Table 7 Colorful" w:uiPriority="52"/>
+    <w:lsdException w:name="Grid Table 1 Light Accent 1" w:uiPriority="46"/>
+    <w:lsdException w:name="Grid Table 2 Accent 1" w:uiPriority="47"/>
+    <w:lsdException w:name="Grid Table 3 Accent 1" w:uiPriority="48"/>
+    <w:lsdException w:name="Grid Table 4 Accent 1" w:uiPriority="49"/>
+    <w:lsdException w:name="Grid Table 5 Dark Accent 1" w:uiPriority="50"/>
+    <w:lsdException w:name="Grid Table 6 Colorful Accent 1" w:uiPriority="51"/>
+    <w:lsdException w:name="Grid Table 7 Colorful Accent 1" w:uiPriority="52"/>
+    <w:lsdException w:name="Grid Table 1 Light Accent 2" w:uiPriority="46"/>
+    <w:lsdException w:name="Grid Table 2 Accent 2" w:uiPriority="47"/>
+    <w:lsdException w:name="Grid Table 3 Accent 2" w:uiPriority="48"/>
+    <w:lsdException w:name="Grid Table 4 Accent 2" w:uiPriority="49"/>
+    <w:lsdException w:name="Grid Table 5 Dark Accent 2" w:uiPriority="50"/>
+    <w:lsdException w:name="Grid Table 6 Colorful Accent 2" w:uiPriority="51"/>
+    <w:lsdException w:name="Grid Table 7 Colorful Accent 2" w:uiPriority="52"/>
+    <w:lsdException w:name="Grid Table 1 Light Accent 3" w:uiPriority="46"/>
+    <w:lsdException w:name="Grid Table 2 Accent 3" w:uiPriority="47"/>
+    <w:lsdException w:name="Grid Table 3 Accent 3" w:uiPriority="48"/>
+    <w:lsdException w:name="Grid Table 4 Accent 3" w:uiPriority="49"/>
+    <w:lsdException w:name="Grid Table 5 Dark Accent 3" w:uiPriority="50"/>
+    <w:lsdException w:name="Grid Table 6 Colorful Accent 3" w:uiPriority="51"/>
+    <w:lsdException w:name="Grid Table 7 Colorful Accent 3" w:uiPriority="52"/>
+    <w:lsdException w:name="Grid Table 1 Light Accent 4" w:uiPriority="46"/>
+    <w:lsdException w:name="Grid Table 2 Accent 4" w:uiPriority="47"/>
+    <w:lsdException w:name="Grid Table 3 Accent 4" w:uiPriority="48"/>
+    <w:lsdException w:name="Grid Table 4 Accent 4" w:uiPriority="49"/>
+    <w:lsdException w:name="Grid Table 5 Dark Accent 4" w:uiPriority="50"/>
+    <w:lsdException w:name="Grid Table 6 Colorful Accent 4" w:uiPriority="51"/>
+    <w:lsdException w:name="Grid Table 7 Colorful Accent 4" w:uiPriority="52"/>
+    <w:lsdException w:name="Grid Table 1 Light Accent 5" w:uiPriority="46"/>
+    <w:lsdException w:name="Grid Table 2 Accent 5" w:uiPriority="47"/>
+    <w:lsdException w:name="Grid Table 3 Accent 5" w:uiPriority="48"/>
+    <w:lsdException w:name="Grid Table 4 Accent 5" w:uiPriority="49"/>
+    <w:lsdException w:name="Grid Table 5 Dark Accent 5" w:uiPriority="50"/>
+    <w:lsdException w:name="Grid Table 6 Colorful Accent 5" w:uiPriority="51"/>
+    <w:lsdException w:name="Grid Table 7 Colorful Accent 5" w:uiPriority="52"/>
+    <w:lsdException w:name="Grid Table 1 Light Accent 6" w:uiPriority="46"/>
+    <w:lsdException w:name="Grid Table 2 Accent 6" w:uiPriority="47"/>
+    <w:lsdException w:name="Grid Table 3 Accent 6" w:uiPriority="48"/>
+    <w:lsdException w:name="Grid Table 4 Accent 6" w:uiPriority="49"/>
+    <w:lsdException w:name="Grid Table 5 Dark Accent 6" w:uiPriority="50"/>
+    <w:lsdException w:name="Grid Table 6 Colorful Accent 6" w:uiPriority="51"/>
+    <w:lsdException w:name="Grid Table 7 Colorful Accent 6" w:uiPriority="52"/>
+    <w:lsdException w:name="List Table 1 Light" w:uiPriority="46"/>
+    <w:lsdException w:name="List Table 2" w:uiPriority="47"/>
+    <w:lsdException w:name="List Table 3" w:uiPriority="48"/>
+    <w:lsdException w:name="List Table 4" w:uiPriority="49"/>
+    <w:lsdException w:name="List Table 5 Dark" w:uiPriority="50"/>
+    <w:lsdException w:name="List Table 6 Colorful" w:uiPriority="51"/>
+    <w:lsdException w:name="List Table 7 Colorful" w:uiPriority="52"/>
+    <w:lsdException w:name="List Table 1 Light Accent 1" w:uiPriority="46"/>
+    <w:lsdException w:name="List Table 2 Accent 1" w:uiPriority="47"/>
+    <w:lsdException w:name="List Table 3 Accent 1" w:uiPriority="48"/>
+    <w:lsdException w:name="List Table 4 Accent 1" w:uiPriority="49"/>
+    <w:lsdException w:name="List Table 5 Dark Accent 1" w:uiPriority="50"/>
+    <w:lsdException w:name="List Table 6 Colorful Accent 1" w:uiPriority="51"/>
+    <w:lsdException w:name="List Table 7 Colorful Accent 1" w:uiPriority="52"/>
+    <w:lsdException w:name="List Table 1 Light Accent 2" w:uiPriority="46"/>
+    <w:lsdException w:name="List Table 2 Accent 2" w:uiPriority="47"/>
+    <w:lsdException w:name="List Table 3 Accent 2" w:uiPriority="48"/>
+    <w:lsdException w:name="List Table 4 Accent 2" w:uiPriority="49"/>
+    <w:lsdException w:name="List Table 5 Dark Accent 2" w:uiPriority="50"/>
+    <w:lsdException w:name="List Table 6 Colorful Accent 2" w:uiPriority="51"/>
+    <w:lsdException w:name="List Table 7 Colorful Accent 2" w:uiPriority="52"/>
+    <w:lsdException w:name="List Table 1 Light Accent 3" w:uiPriority="46"/>
+    <w:lsdException w:name="List Table 2 Accent 3" w:uiPriority="47"/>
+    <w:lsdException w:name="List Table 3 Accent 3" w:uiPriority="48"/>
+    <w:lsdException w:name="List Table 4 Accent 3" w:uiPriority="49"/>
+    <w:lsdException w:name="List Table 5 Dark Accent 3" w:uiPriority="50"/>
+    <w:lsdException w:name="List Table 6 Colorful Accent 3" w:uiPriority="51"/>
+    <w:lsdException w:name="List Table 7 Colorful Accent 3" w:uiPriority="52"/>
+    <w:lsdException w:name="List Table 1 Light Accent 4" w:uiPriority="46"/>
+    <w:lsdException w:name="List Table 2 Accent 4" w:uiPriority="47"/>
+    <w:lsdException w:name="List Table 3 Accent 4" w:uiPriority="48"/>
+    <w:lsdException w:name="List Table 4 Accent 4" w:uiPriority="49"/>
+    <w:lsdException w:name="List Table 5 Dark Accent 4" w:uiPriority="50"/>
+    <w:lsdException w:name="List Table 6 Colorful Accent 4" w:uiPriority="51"/>
+    <w:lsdException w:name="List Table 7 Colorful Accent 4" w:uiPriority="52"/>
+    <w:lsdException w:name="List Table 1 Light Accent 5" w:uiPriority="46"/>
+    <w:lsdException w:name="List Table 2 Accent 5" w:uiPriority="47"/>
+    <w:lsdException w:name="List Table 3 Accent 5" w:uiPriority="48"/>
+    <w:lsdException w:name="List Table 4 Accent 5" w:uiPriority="49"/>
+    <w:lsdException w:name="List Table 5 Dark Accent 5" w:uiPriority="50"/>
+    <w:lsdException w:name="List Table 6 Colorful Accent 5" w:uiPriority="51"/>
+    <w:lsdException w:name="List Table 7 Colorful Accent 5" w:uiPriority="52"/>
+    <w:lsdException w:name="List Table 1 Light Accent 6" w:uiPriority="46"/>
+    <w:lsdException w:name="List Table 2 Accent 6" w:uiPriority="47"/>
+    <w:lsdException w:name="List Table 3 Accent 6" w:uiPriority="48"/>
+    <w:lsdException w:name="List Table 4 Accent 6" w:uiPriority="49"/>
+    <w:lsdException w:name="List Table 5 Dark Accent 6" w:uiPriority="50"/>
+    <w:lsdException w:name="List Table 6 Colorful Accent 6" w:uiPriority="51"/>
+    <w:lsdException w:name="List Table 7 Colorful Accent 6" w:uiPriority="52"/>
   </w:latentStyles>
   <w:style w:type="paragraph" w:default="1" w:styleId="Normal">
     <w:name w:val="Normal"/>
@@ -8275,7 +7581,7 @@
 </file>
 
 <file path=customXml/itemProps1.xml><?xml version="1.0" encoding="utf-8"?>
-<ds:datastoreItem xmlns:ds="http://schemas.openxmlformats.org/officeDocument/2006/customXml" ds:itemID="{6CD3C95D-9920-45DE-8278-7C770C727771}">
+<ds:datastoreItem xmlns:ds="http://schemas.openxmlformats.org/officeDocument/2006/customXml" ds:itemID="{A995F55B-7BF1-4ABD-830C-9646107097F0}">
   <ds:schemaRefs>
     <ds:schemaRef ds:uri="http://schemas.openxmlformats.org/officeDocument/2006/bibliography"/>
   </ds:schemaRefs>

</xml_diff>

<commit_message>
-Tehnicka dokumentacija: Dodan opis i azurirana slika Use-Case dijagrama
</commit_message>
<xml_diff>
--- a/Dokumentacija/Tehnicka dokumentacija.docx
+++ b/Dokumentacija/Tehnicka dokumentacija.docx
@@ -1,6 +1,6 @@
 
 <file path=word/document.xml><?xml version="1.0" encoding="utf-8"?>
-<w:document xmlns:wpc="http://schemas.microsoft.com/office/word/2010/wordprocessingCanvas" xmlns:mc="http://schemas.openxmlformats.org/markup-compatibility/2006" xmlns:o="urn:schemas-microsoft-com:office:office" xmlns:r="http://schemas.openxmlformats.org/officeDocument/2006/relationships" xmlns:m="http://schemas.openxmlformats.org/officeDocument/2006/math" xmlns:v="urn:schemas-microsoft-com:vml" xmlns:wp14="http://schemas.microsoft.com/office/word/2010/wordprocessingDrawing" xmlns:wp="http://schemas.openxmlformats.org/drawingml/2006/wordprocessingDrawing" xmlns:w10="urn:schemas-microsoft-com:office:word" xmlns:w="http://schemas.openxmlformats.org/wordprocessingml/2006/main" xmlns:w14="http://schemas.microsoft.com/office/word/2010/wordml" xmlns:w15="http://schemas.microsoft.com/office/word/2012/wordml" xmlns:wpg="http://schemas.microsoft.com/office/word/2010/wordprocessingGroup" xmlns:wpi="http://schemas.microsoft.com/office/word/2010/wordprocessingInk" xmlns:wne="http://schemas.microsoft.com/office/word/2006/wordml" xmlns:wps="http://schemas.microsoft.com/office/word/2010/wordprocessingShape" mc:Ignorable="w14 w15 wp14">
+<w:document xmlns:wpc="http://schemas.microsoft.com/office/word/2010/wordprocessingCanvas" xmlns:mc="http://schemas.openxmlformats.org/markup-compatibility/2006" xmlns:o="urn:schemas-microsoft-com:office:office" xmlns:r="http://schemas.openxmlformats.org/officeDocument/2006/relationships" xmlns:m="http://schemas.openxmlformats.org/officeDocument/2006/math" xmlns:v="urn:schemas-microsoft-com:vml" xmlns:wp14="http://schemas.microsoft.com/office/word/2010/wordprocessingDrawing" xmlns:wp="http://schemas.openxmlformats.org/drawingml/2006/wordprocessingDrawing" xmlns:w10="urn:schemas-microsoft-com:office:word" xmlns:w="http://schemas.openxmlformats.org/wordprocessingml/2006/main" xmlns:w14="http://schemas.microsoft.com/office/word/2010/wordml" xmlns:wpg="http://schemas.microsoft.com/office/word/2010/wordprocessingGroup" xmlns:wpi="http://schemas.microsoft.com/office/word/2010/wordprocessingInk" xmlns:wne="http://schemas.microsoft.com/office/word/2006/wordml" xmlns:wps="http://schemas.microsoft.com/office/word/2010/wordprocessingShape" mc:Ignorable="w14 wp14">
   <w:body>
     <w:p>
       <w:pPr>
@@ -603,7 +603,7 @@
           <w:sz w:val="28"/>
         </w:rPr>
         <w:sectPr>
-          <w:footerReference w:type="default" r:id="rId8"/>
+          <w:footerReference w:type="default" r:id="rId9"/>
           <w:pgSz w:w="11906" w:h="16838"/>
           <w:pgMar w:top="1417" w:right="1417" w:bottom="1417" w:left="1417" w:header="708" w:footer="708" w:gutter="0"/>
           <w:cols w:space="708"/>
@@ -1605,7 +1605,7 @@
       <w:pPr>
         <w:spacing w:after="200" w:line="276" w:lineRule="auto"/>
         <w:sectPr>
-          <w:footerReference w:type="default" r:id="rId9"/>
+          <w:footerReference w:type="default" r:id="rId10"/>
           <w:pgSz w:w="11906" w:h="16838"/>
           <w:pgMar w:top="1417" w:right="1417" w:bottom="1417" w:left="1417" w:header="708" w:footer="708" w:gutter="0"/>
           <w:pgNumType w:fmt="upperRoman" w:start="1"/>
@@ -1688,141 +1688,31 @@
         <w:t>Use-Case Dijagram</w:t>
       </w:r>
     </w:p>
+    <w:p/>
+    <w:p>
+      <w:r>
+        <w:t>Slučajevi korištenja aplikacije s tehničke razine biti će prikazani Use-Case dijagramom.</w:t>
+      </w:r>
+    </w:p>
+    <w:p/>
     <w:p>
       <w:pPr>
         <w:spacing w:after="120" w:line="360" w:lineRule="auto"/>
-        <w:ind w:firstLine="709"/>
-        <w:jc w:val="both"/>
-      </w:pPr>
-      <w:r>
-        <w:rPr>
-          <w:b/>
+        <w:jc w:val="center"/>
+        <w:rPr>
+          <w:i/>
+        </w:rPr>
+      </w:pPr>
+      <w:r>
+        <w:rPr>
+          <w:i/>
           <w:noProof/>
         </w:rPr>
-        <mc:AlternateContent>
-          <mc:Choice Requires="wps">
-            <w:drawing>
-              <wp:anchor distT="0" distB="0" distL="114300" distR="114300" simplePos="0" relativeHeight="251659264" behindDoc="0" locked="0" layoutInCell="1" allowOverlap="1" wp14:anchorId="20152E7E" wp14:editId="67A55AC2">
-                <wp:simplePos x="0" y="0"/>
-                <wp:positionH relativeFrom="column">
-                  <wp:posOffset>1243330</wp:posOffset>
-                </wp:positionH>
-                <wp:positionV relativeFrom="paragraph">
-                  <wp:posOffset>4247515</wp:posOffset>
-                </wp:positionV>
-                <wp:extent cx="4295775" cy="266700"/>
-                <wp:effectExtent l="0" t="0" r="9525" b="0"/>
-                <wp:wrapNone/>
-                <wp:docPr id="2" name="Text Box 2"/>
-                <wp:cNvGraphicFramePr/>
-                <a:graphic xmlns:a="http://schemas.openxmlformats.org/drawingml/2006/main">
-                  <a:graphicData uri="http://schemas.microsoft.com/office/word/2010/wordprocessingShape">
-                    <wps:wsp>
-                      <wps:cNvSpPr txBox="1"/>
-                      <wps:spPr>
-                        <a:xfrm>
-                          <a:off x="0" y="0"/>
-                          <a:ext cx="4295775" cy="266700"/>
-                        </a:xfrm>
-                        <a:prstGeom prst="rect">
-                          <a:avLst/>
-                        </a:prstGeom>
-                        <a:solidFill>
-                          <a:schemeClr val="lt1"/>
-                        </a:solidFill>
-                        <a:ln w="6350">
-                          <a:noFill/>
-                        </a:ln>
-                        <a:effectLst/>
-                      </wps:spPr>
-                      <wps:style>
-                        <a:lnRef idx="0">
-                          <a:schemeClr val="accent1"/>
-                        </a:lnRef>
-                        <a:fillRef idx="0">
-                          <a:schemeClr val="accent1"/>
-                        </a:fillRef>
-                        <a:effectRef idx="0">
-                          <a:schemeClr val="accent1"/>
-                        </a:effectRef>
-                        <a:fontRef idx="minor">
-                          <a:schemeClr val="dk1"/>
-                        </a:fontRef>
-                      </wps:style>
-                      <wps:txbx>
-                        <w:txbxContent>
-                          <w:p>
-                            <w:pPr>
-                              <w:jc w:val="center"/>
-                              <w:rPr>
-                                <w:b/>
-                                <w:sz w:val="20"/>
-                              </w:rPr>
-                            </w:pPr>
-                            <w:r>
-                              <w:rPr>
-                                <w:b/>
-                                <w:sz w:val="20"/>
-                              </w:rPr>
-                              <w:t>Slika 2.1. Use-Case dijagram za ChatUp</w:t>
-                            </w:r>
-                          </w:p>
-                        </w:txbxContent>
-                      </wps:txbx>
-                      <wps:bodyPr rot="0" spcFirstLastPara="0" vertOverflow="overflow" horzOverflow="overflow" vert="horz" wrap="square" lIns="91440" tIns="45720" rIns="91440" bIns="45720" numCol="1" spcCol="0" rtlCol="0" fromWordArt="0" anchor="t" anchorCtr="0" forceAA="0" compatLnSpc="1">
-                        <a:prstTxWarp prst="textNoShape">
-                          <a:avLst/>
-                        </a:prstTxWarp>
-                        <a:noAutofit/>
-                      </wps:bodyPr>
-                    </wps:wsp>
-                  </a:graphicData>
-                </a:graphic>
-              </wp:anchor>
-            </w:drawing>
-          </mc:Choice>
-          <mc:Fallback>
-            <w:pict>
-              <v:shapetype w14:anchorId="20152E7E" id="_x0000_t202" coordsize="21600,21600" o:spt="202" path="m,l,21600r21600,l21600,xe">
-                <v:stroke joinstyle="miter"/>
-                <v:path gradientshapeok="t" o:connecttype="rect"/>
-              </v:shapetype>
-              <v:shape id="Text Box 2" o:spid="_x0000_s1026" type="#_x0000_t202" style="position:absolute;left:0;text-align:left;margin-left:97.9pt;margin-top:334.45pt;width:338.25pt;height:21pt;z-index:251659264;visibility:visible;mso-wrap-style:square;mso-wrap-distance-left:9pt;mso-wrap-distance-top:0;mso-wrap-distance-right:9pt;mso-wrap-distance-bottom:0;mso-position-horizontal:absolute;mso-position-horizontal-relative:text;mso-position-vertical:absolute;mso-position-vertical-relative:text;v-text-anchor:top" o:gfxdata="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" fillcolor="white [3201]" stroked="f" strokeweight=".5pt">
-                <v:textbox>
-                  <w:txbxContent>
-                    <w:p>
-                      <w:pPr>
-                        <w:jc w:val="center"/>
-                        <w:rPr>
-                          <w:b/>
-                          <w:sz w:val="20"/>
-                        </w:rPr>
-                      </w:pPr>
-                      <w:r>
-                        <w:rPr>
-                          <w:b/>
-                          <w:sz w:val="20"/>
-                        </w:rPr>
-                        <w:t>Slika 2.1. Use-Case dijagram za ChatUp</w:t>
-                      </w:r>
-                    </w:p>
-                  </w:txbxContent>
-                </v:textbox>
-              </v:shape>
-            </w:pict>
-          </mc:Fallback>
-        </mc:AlternateContent>
-      </w:r>
-      <w:r>
-        <w:rPr>
-          <w:b/>
-          <w:noProof/>
-        </w:rPr>
         <w:drawing>
-          <wp:inline distT="0" distB="0" distL="0" distR="0" wp14:anchorId="4D97AD27" wp14:editId="4EDA817E">
-            <wp:extent cx="5760720" cy="4252170"/>
+          <wp:inline distT="0" distB="0" distL="0" distR="0" wp14:anchorId="4A139DAC" wp14:editId="6D94BB9B">
+            <wp:extent cx="6153150" cy="4839556"/>
             <wp:effectExtent l="0" t="0" r="0" b="0"/>
-            <wp:docPr id="1" name="Picture 1" descr="C:\Users\JurmanLap\Desktop\use_case_air_chatUp.jpg"/>
+            <wp:docPr id="6" name="Picture 6" descr="C:\Users\JurmanLap\Desktop\CHATUP FAZA 1\use_case_mjurman.png"/>
             <wp:cNvGraphicFramePr>
               <a:graphicFrameLocks xmlns:a="http://schemas.openxmlformats.org/drawingml/2006/main" noChangeAspect="1"/>
             </wp:cNvGraphicFramePr>
@@ -1830,13 +1720,13 @@
               <a:graphicData uri="http://schemas.openxmlformats.org/drawingml/2006/picture">
                 <pic:pic xmlns:pic="http://schemas.openxmlformats.org/drawingml/2006/picture">
                   <pic:nvPicPr>
-                    <pic:cNvPr id="0" name="Picture 1" descr="C:\Users\JurmanLap\Desktop\use_case_air_chatUp.jpg"/>
+                    <pic:cNvPr id="0" name="Picture 2" descr="C:\Users\JurmanLap\Desktop\CHATUP FAZA 1\use_case_mjurman.png"/>
                     <pic:cNvPicPr>
                       <a:picLocks noChangeAspect="1" noChangeArrowheads="1"/>
                     </pic:cNvPicPr>
                   </pic:nvPicPr>
                   <pic:blipFill>
-                    <a:blip r:embed="rId10">
+                    <a:blip r:embed="rId11">
                       <a:extLst>
                         <a:ext uri="{28A0092B-C50C-407E-A947-70E740481C1C}">
                           <a14:useLocalDpi xmlns:a14="http://schemas.microsoft.com/office/drawing/2010/main" val="0"/>
@@ -1851,7 +1741,7 @@
                   <pic:spPr bwMode="auto">
                     <a:xfrm>
                       <a:off x="0" y="0"/>
-                      <a:ext cx="5760720" cy="4252170"/>
+                      <a:ext cx="6155611" cy="4841491"/>
                     </a:xfrm>
                     <a:prstGeom prst="rect">
                       <a:avLst/>
@@ -1871,9 +1761,17 @@
     <w:p>
       <w:pPr>
         <w:spacing w:after="120" w:line="360" w:lineRule="auto"/>
-        <w:ind w:firstLine="709"/>
-        <w:jc w:val="both"/>
-      </w:pPr>
+        <w:jc w:val="center"/>
+        <w:rPr>
+          <w:i/>
+        </w:rPr>
+      </w:pPr>
+      <w:r>
+        <w:rPr>
+          <w:i/>
+        </w:rPr>
+        <w:t>Slika 1: Use-Case dijagram ChatUp aplikacije</w:t>
+      </w:r>
     </w:p>
     <w:p>
       <w:pPr>
@@ -1881,8 +1779,128 @@
         <w:ind w:firstLine="709"/>
         <w:jc w:val="both"/>
       </w:pPr>
-      <w:r>
-        <w:t>*Opis dijagrama sa bar jednom referencom na sliku*</w:t>
+    </w:p>
+    <w:p>
+      <w:pPr>
+        <w:spacing w:after="120" w:line="360" w:lineRule="auto"/>
+        <w:ind w:firstLine="709"/>
+        <w:jc w:val="both"/>
+      </w:pPr>
+      <w:r>
+        <w:t>Iz tog je dijagrama vidljivo sljedeće. Imamo tri tipa korisnika aplikacije: neregistrirani, registrirani i prijavljeni korisnik. Neregistrirani korisnik može se samo registrirati. Registrirani korisnik može se prijaviti ili zatražiti oporavak izgubljene lozinke. Treći tip korisnika je prijavljeni korisnik. Riječ je o korisniku koji to postaje nako uspješne prijave u aplikaciju. Prijavljeni korisnik automatski pristupa korisničkom sučelju, a opcionalno, može izvoditi sljedeće akcije:</w:t>
+      </w:r>
+    </w:p>
+    <w:p>
+      <w:pPr>
+        <w:pStyle w:val="ListParagraph"/>
+        <w:numPr>
+          <w:ilvl w:val="0"/>
+          <w:numId w:val="16"/>
+        </w:numPr>
+        <w:spacing w:after="120" w:line="360" w:lineRule="auto"/>
+        <w:jc w:val="both"/>
+      </w:pPr>
+      <w:r>
+        <w:t>Odjaviti se iz aplikacije</w:t>
+      </w:r>
+    </w:p>
+    <w:p>
+      <w:pPr>
+        <w:pStyle w:val="ListParagraph"/>
+        <w:numPr>
+          <w:ilvl w:val="0"/>
+          <w:numId w:val="16"/>
+        </w:numPr>
+        <w:spacing w:after="120" w:line="360" w:lineRule="auto"/>
+        <w:jc w:val="both"/>
+      </w:pPr>
+      <w:r>
+        <w:t>Prikazati i urediti svoj profil</w:t>
+      </w:r>
+    </w:p>
+    <w:p>
+      <w:pPr>
+        <w:pStyle w:val="ListParagraph"/>
+        <w:numPr>
+          <w:ilvl w:val="0"/>
+          <w:numId w:val="16"/>
+        </w:numPr>
+        <w:spacing w:after="120" w:line="360" w:lineRule="auto"/>
+        <w:jc w:val="both"/>
+      </w:pPr>
+      <w:r>
+        <w:lastRenderedPageBreak/>
+        <w:t>Promjeniti vlastiti status</w:t>
+      </w:r>
+    </w:p>
+    <w:p>
+      <w:pPr>
+        <w:pStyle w:val="ListParagraph"/>
+        <w:numPr>
+          <w:ilvl w:val="0"/>
+          <w:numId w:val="16"/>
+        </w:numPr>
+        <w:spacing w:after="120" w:line="360" w:lineRule="auto"/>
+        <w:jc w:val="both"/>
+      </w:pPr>
+      <w:r>
+        <w:t>Pretraživati druge korisnike aplikacije</w:t>
+      </w:r>
+    </w:p>
+    <w:p>
+      <w:pPr>
+        <w:pStyle w:val="ListParagraph"/>
+        <w:numPr>
+          <w:ilvl w:val="0"/>
+          <w:numId w:val="16"/>
+        </w:numPr>
+        <w:spacing w:after="120" w:line="360" w:lineRule="auto"/>
+        <w:jc w:val="both"/>
+      </w:pPr>
+      <w:r>
+        <w:t>Dodati drugog prijatelja u svoju listu prijatelja, što uključuje dobivanje notifikacije prilikom dobivanja poruke od drugog korisnika</w:t>
+      </w:r>
+    </w:p>
+    <w:p>
+      <w:pPr>
+        <w:pStyle w:val="ListParagraph"/>
+        <w:numPr>
+          <w:ilvl w:val="0"/>
+          <w:numId w:val="16"/>
+        </w:numPr>
+        <w:spacing w:after="120" w:line="360" w:lineRule="auto"/>
+        <w:jc w:val="both"/>
+      </w:pPr>
+      <w:r>
+        <w:t>Urediti vlastite postavke aplikacije</w:t>
+      </w:r>
+    </w:p>
+    <w:p>
+      <w:pPr>
+        <w:pStyle w:val="ListParagraph"/>
+        <w:numPr>
+          <w:ilvl w:val="0"/>
+          <w:numId w:val="16"/>
+        </w:numPr>
+        <w:spacing w:after="120" w:line="360" w:lineRule="auto"/>
+        <w:jc w:val="both"/>
+      </w:pPr>
+      <w:r>
+        <w:t>Razgovarati s drugim korisnicima, što uključuje dobivanje notifikacije o primljenoj poruci kada mu drugi korisnik pošalje poruku</w:t>
+      </w:r>
+    </w:p>
+    <w:p>
+      <w:pPr>
+        <w:pStyle w:val="ListParagraph"/>
+        <w:numPr>
+          <w:ilvl w:val="0"/>
+          <w:numId w:val="16"/>
+        </w:numPr>
+        <w:spacing w:after="120" w:line="360" w:lineRule="auto"/>
+        <w:jc w:val="both"/>
+      </w:pPr>
+      <w:r>
+        <w:t>Prikazati vlastitu lokaciju, ili vidjeti lokaciju od drugog prijatelja koji šalje poruku [opcionalno]</w:t>
       </w:r>
     </w:p>
     <w:p>
@@ -1900,12 +1918,14 @@
         </w:rPr>
         <w:br w:type="page"/>
       </w:r>
+      <w:bookmarkStart w:id="1" w:name="_GoBack"/>
+      <w:bookmarkEnd w:id="1"/>
     </w:p>
     <w:p>
       <w:pPr>
         <w:pStyle w:val="FOINaslov1"/>
       </w:pPr>
-      <w:bookmarkStart w:id="1" w:name="_Toc435005622"/>
+      <w:bookmarkStart w:id="2" w:name="_Toc435005622"/>
       <w:r>
         <w:lastRenderedPageBreak/>
         <w:t>Konfiguracija servera i baz</w:t>
@@ -1916,7 +1936,7 @@
       <w:r>
         <w:t xml:space="preserve"> podataka</w:t>
       </w:r>
-      <w:bookmarkEnd w:id="1"/>
+      <w:bookmarkEnd w:id="2"/>
     </w:p>
     <w:p>
       <w:pPr>
@@ -2062,7 +2082,7 @@
                     <pic:cNvPicPr/>
                   </pic:nvPicPr>
                   <pic:blipFill rotWithShape="1">
-                    <a:blip r:embed="rId11"/>
+                    <a:blip r:embed="rId12"/>
                     <a:srcRect l="18530" t="34442" r="19540" b="53529"/>
                     <a:stretch/>
                   </pic:blipFill>
@@ -3375,7 +3395,7 @@
                     <pic:cNvPicPr/>
                   </pic:nvPicPr>
                   <pic:blipFill>
-                    <a:blip r:embed="rId12">
+                    <a:blip r:embed="rId13">
                       <a:extLst>
                         <a:ext uri="{28A0092B-C50C-407E-A947-70E740481C1C}">
                           <a14:useLocalDpi xmlns:a14="http://schemas.microsoft.com/office/drawing/2010/main" val="0"/>
@@ -3504,12 +3524,12 @@
       <w:pPr>
         <w:pStyle w:val="FOINaslov1"/>
       </w:pPr>
-      <w:bookmarkStart w:id="2" w:name="_Toc435005623"/>
+      <w:bookmarkStart w:id="3" w:name="_Toc435005623"/>
       <w:r>
         <w:lastRenderedPageBreak/>
         <w:t>Web servisi</w:t>
       </w:r>
-      <w:bookmarkEnd w:id="2"/>
+      <w:bookmarkEnd w:id="3"/>
     </w:p>
     <w:p>
       <w:pPr>
@@ -3559,8 +3579,6 @@
         </w:rPr>
         <w:t xml:space="preserve"> Web aplikacija. </w:t>
       </w:r>
-      <w:bookmarkStart w:id="3" w:name="_GoBack"/>
-      <w:bookmarkEnd w:id="3"/>
     </w:p>
     <w:p>
       <w:pPr>
@@ -4356,7 +4374,7 @@
       </w:pPr>
     </w:p>
     <w:sectPr>
-      <w:footerReference w:type="default" r:id="rId13"/>
+      <w:footerReference w:type="default" r:id="rId14"/>
       <w:pgSz w:w="11906" w:h="16838"/>
       <w:pgMar w:top="1417" w:right="1417" w:bottom="1417" w:left="1417" w:header="708" w:footer="708" w:gutter="0"/>
       <w:pgNumType w:start="1"/>
@@ -4368,7 +4386,7 @@
 </file>
 
 <file path=word/endnotes.xml><?xml version="1.0" encoding="utf-8"?>
-<w:endnotes xmlns:wpc="http://schemas.microsoft.com/office/word/2010/wordprocessingCanvas" xmlns:mc="http://schemas.openxmlformats.org/markup-compatibility/2006" xmlns:o="urn:schemas-microsoft-com:office:office" xmlns:r="http://schemas.openxmlformats.org/officeDocument/2006/relationships" xmlns:m="http://schemas.openxmlformats.org/officeDocument/2006/math" xmlns:v="urn:schemas-microsoft-com:vml" xmlns:wp14="http://schemas.microsoft.com/office/word/2010/wordprocessingDrawing" xmlns:wp="http://schemas.openxmlformats.org/drawingml/2006/wordprocessingDrawing" xmlns:w10="urn:schemas-microsoft-com:office:word" xmlns:w="http://schemas.openxmlformats.org/wordprocessingml/2006/main" xmlns:w14="http://schemas.microsoft.com/office/word/2010/wordml" xmlns:w15="http://schemas.microsoft.com/office/word/2012/wordml" xmlns:wpg="http://schemas.microsoft.com/office/word/2010/wordprocessingGroup" xmlns:wpi="http://schemas.microsoft.com/office/word/2010/wordprocessingInk" xmlns:wne="http://schemas.microsoft.com/office/word/2006/wordml" xmlns:wps="http://schemas.microsoft.com/office/word/2010/wordprocessingShape" mc:Ignorable="w14 w15 wp14">
+<w:endnotes xmlns:wpc="http://schemas.microsoft.com/office/word/2010/wordprocessingCanvas" xmlns:mc="http://schemas.openxmlformats.org/markup-compatibility/2006" xmlns:o="urn:schemas-microsoft-com:office:office" xmlns:r="http://schemas.openxmlformats.org/officeDocument/2006/relationships" xmlns:m="http://schemas.openxmlformats.org/officeDocument/2006/math" xmlns:v="urn:schemas-microsoft-com:vml" xmlns:wp14="http://schemas.microsoft.com/office/word/2010/wordprocessingDrawing" xmlns:wp="http://schemas.openxmlformats.org/drawingml/2006/wordprocessingDrawing" xmlns:w10="urn:schemas-microsoft-com:office:word" xmlns:w="http://schemas.openxmlformats.org/wordprocessingml/2006/main" xmlns:w14="http://schemas.microsoft.com/office/word/2010/wordml" xmlns:wpg="http://schemas.microsoft.com/office/word/2010/wordprocessingGroup" xmlns:wpi="http://schemas.microsoft.com/office/word/2010/wordprocessingInk" xmlns:wne="http://schemas.microsoft.com/office/word/2006/wordml" xmlns:wps="http://schemas.microsoft.com/office/word/2010/wordprocessingShape" mc:Ignorable="w14 wp14">
   <w:endnote w:type="separator" w:id="-1">
     <w:p>
       <w:r>
@@ -4387,7 +4405,7 @@
 </file>
 
 <file path=word/footer1.xml><?xml version="1.0" encoding="utf-8"?>
-<w:ftr xmlns:wpc="http://schemas.microsoft.com/office/word/2010/wordprocessingCanvas" xmlns:mc="http://schemas.openxmlformats.org/markup-compatibility/2006" xmlns:o="urn:schemas-microsoft-com:office:office" xmlns:r="http://schemas.openxmlformats.org/officeDocument/2006/relationships" xmlns:m="http://schemas.openxmlformats.org/officeDocument/2006/math" xmlns:v="urn:schemas-microsoft-com:vml" xmlns:wp14="http://schemas.microsoft.com/office/word/2010/wordprocessingDrawing" xmlns:wp="http://schemas.openxmlformats.org/drawingml/2006/wordprocessingDrawing" xmlns:w10="urn:schemas-microsoft-com:office:word" xmlns:w="http://schemas.openxmlformats.org/wordprocessingml/2006/main" xmlns:w14="http://schemas.microsoft.com/office/word/2010/wordml" xmlns:w15="http://schemas.microsoft.com/office/word/2012/wordml" xmlns:wpg="http://schemas.microsoft.com/office/word/2010/wordprocessingGroup" xmlns:wpi="http://schemas.microsoft.com/office/word/2010/wordprocessingInk" xmlns:wne="http://schemas.microsoft.com/office/word/2006/wordml" xmlns:wps="http://schemas.microsoft.com/office/word/2010/wordprocessingShape" mc:Ignorable="w14 w15 wp14">
+<w:ftr xmlns:wpc="http://schemas.microsoft.com/office/word/2010/wordprocessingCanvas" xmlns:mc="http://schemas.openxmlformats.org/markup-compatibility/2006" xmlns:o="urn:schemas-microsoft-com:office:office" xmlns:r="http://schemas.openxmlformats.org/officeDocument/2006/relationships" xmlns:m="http://schemas.openxmlformats.org/officeDocument/2006/math" xmlns:v="urn:schemas-microsoft-com:vml" xmlns:wp14="http://schemas.microsoft.com/office/word/2010/wordprocessingDrawing" xmlns:wp="http://schemas.openxmlformats.org/drawingml/2006/wordprocessingDrawing" xmlns:w10="urn:schemas-microsoft-com:office:word" xmlns:w="http://schemas.openxmlformats.org/wordprocessingml/2006/main" xmlns:w14="http://schemas.microsoft.com/office/word/2010/wordml" xmlns:wpg="http://schemas.microsoft.com/office/word/2010/wordprocessingGroup" xmlns:wpi="http://schemas.microsoft.com/office/word/2010/wordprocessingInk" xmlns:wne="http://schemas.microsoft.com/office/word/2006/wordml" xmlns:wps="http://schemas.microsoft.com/office/word/2010/wordprocessingShape" mc:Ignorable="w14 wp14">
   <w:p>
     <w:pPr>
       <w:pStyle w:val="Footer"/>
@@ -4403,7 +4421,7 @@
 </file>
 
 <file path=word/footer2.xml><?xml version="1.0" encoding="utf-8"?>
-<w:ftr xmlns:wpc="http://schemas.microsoft.com/office/word/2010/wordprocessingCanvas" xmlns:mc="http://schemas.openxmlformats.org/markup-compatibility/2006" xmlns:o="urn:schemas-microsoft-com:office:office" xmlns:r="http://schemas.openxmlformats.org/officeDocument/2006/relationships" xmlns:m="http://schemas.openxmlformats.org/officeDocument/2006/math" xmlns:v="urn:schemas-microsoft-com:vml" xmlns:wp14="http://schemas.microsoft.com/office/word/2010/wordprocessingDrawing" xmlns:wp="http://schemas.openxmlformats.org/drawingml/2006/wordprocessingDrawing" xmlns:w10="urn:schemas-microsoft-com:office:word" xmlns:w="http://schemas.openxmlformats.org/wordprocessingml/2006/main" xmlns:w14="http://schemas.microsoft.com/office/word/2010/wordml" xmlns:w15="http://schemas.microsoft.com/office/word/2012/wordml" xmlns:wpg="http://schemas.microsoft.com/office/word/2010/wordprocessingGroup" xmlns:wpi="http://schemas.microsoft.com/office/word/2010/wordprocessingInk" xmlns:wne="http://schemas.microsoft.com/office/word/2006/wordml" xmlns:wps="http://schemas.microsoft.com/office/word/2010/wordprocessingShape" mc:Ignorable="w14 w15 wp14">
+<w:ftr xmlns:wpc="http://schemas.microsoft.com/office/word/2010/wordprocessingCanvas" xmlns:mc="http://schemas.openxmlformats.org/markup-compatibility/2006" xmlns:o="urn:schemas-microsoft-com:office:office" xmlns:r="http://schemas.openxmlformats.org/officeDocument/2006/relationships" xmlns:m="http://schemas.openxmlformats.org/officeDocument/2006/math" xmlns:v="urn:schemas-microsoft-com:vml" xmlns:wp14="http://schemas.microsoft.com/office/word/2010/wordprocessingDrawing" xmlns:wp="http://schemas.openxmlformats.org/drawingml/2006/wordprocessingDrawing" xmlns:w10="urn:schemas-microsoft-com:office:word" xmlns:w="http://schemas.openxmlformats.org/wordprocessingml/2006/main" xmlns:w14="http://schemas.microsoft.com/office/word/2010/wordml" xmlns:wpg="http://schemas.microsoft.com/office/word/2010/wordprocessingGroup" xmlns:wpi="http://schemas.microsoft.com/office/word/2010/wordprocessingInk" xmlns:wne="http://schemas.microsoft.com/office/word/2006/wordml" xmlns:wps="http://schemas.microsoft.com/office/word/2010/wordprocessingShape" mc:Ignorable="w14 wp14">
   <w:sdt>
     <w:sdtPr>
       <w:id w:val="21073651"/>
@@ -4452,7 +4470,7 @@
 </file>
 
 <file path=word/footer3.xml><?xml version="1.0" encoding="utf-8"?>
-<w:ftr xmlns:wpc="http://schemas.microsoft.com/office/word/2010/wordprocessingCanvas" xmlns:mc="http://schemas.openxmlformats.org/markup-compatibility/2006" xmlns:o="urn:schemas-microsoft-com:office:office" xmlns:r="http://schemas.openxmlformats.org/officeDocument/2006/relationships" xmlns:m="http://schemas.openxmlformats.org/officeDocument/2006/math" xmlns:v="urn:schemas-microsoft-com:vml" xmlns:wp14="http://schemas.microsoft.com/office/word/2010/wordprocessingDrawing" xmlns:wp="http://schemas.openxmlformats.org/drawingml/2006/wordprocessingDrawing" xmlns:w10="urn:schemas-microsoft-com:office:word" xmlns:w="http://schemas.openxmlformats.org/wordprocessingml/2006/main" xmlns:w14="http://schemas.microsoft.com/office/word/2010/wordml" xmlns:w15="http://schemas.microsoft.com/office/word/2012/wordml" xmlns:wpg="http://schemas.microsoft.com/office/word/2010/wordprocessingGroup" xmlns:wpi="http://schemas.microsoft.com/office/word/2010/wordprocessingInk" xmlns:wne="http://schemas.microsoft.com/office/word/2006/wordml" xmlns:wps="http://schemas.microsoft.com/office/word/2010/wordprocessingShape" mc:Ignorable="w14 w15 wp14">
+<w:ftr xmlns:wpc="http://schemas.microsoft.com/office/word/2010/wordprocessingCanvas" xmlns:mc="http://schemas.openxmlformats.org/markup-compatibility/2006" xmlns:o="urn:schemas-microsoft-com:office:office" xmlns:r="http://schemas.openxmlformats.org/officeDocument/2006/relationships" xmlns:m="http://schemas.openxmlformats.org/officeDocument/2006/math" xmlns:v="urn:schemas-microsoft-com:vml" xmlns:wp14="http://schemas.microsoft.com/office/word/2010/wordprocessingDrawing" xmlns:wp="http://schemas.openxmlformats.org/drawingml/2006/wordprocessingDrawing" xmlns:w10="urn:schemas-microsoft-com:office:word" xmlns:w="http://schemas.openxmlformats.org/wordprocessingml/2006/main" xmlns:w14="http://schemas.microsoft.com/office/word/2010/wordml" xmlns:wpg="http://schemas.microsoft.com/office/word/2010/wordprocessingGroup" xmlns:wpi="http://schemas.microsoft.com/office/word/2010/wordprocessingInk" xmlns:wne="http://schemas.microsoft.com/office/word/2006/wordml" xmlns:wps="http://schemas.microsoft.com/office/word/2010/wordprocessingShape" mc:Ignorable="w14 wp14">
   <w:sdt>
     <w:sdtPr>
       <w:id w:val="21073647"/>
@@ -4481,7 +4499,7 @@
           <w:rPr>
             <w:noProof/>
           </w:rPr>
-          <w:t>10</w:t>
+          <w:t>4</w:t>
         </w:r>
         <w:r>
           <w:rPr>
@@ -4501,7 +4519,7 @@
 </file>
 
 <file path=word/footnotes.xml><?xml version="1.0" encoding="utf-8"?>
-<w:footnotes xmlns:wpc="http://schemas.microsoft.com/office/word/2010/wordprocessingCanvas" xmlns:mc="http://schemas.openxmlformats.org/markup-compatibility/2006" xmlns:o="urn:schemas-microsoft-com:office:office" xmlns:r="http://schemas.openxmlformats.org/officeDocument/2006/relationships" xmlns:m="http://schemas.openxmlformats.org/officeDocument/2006/math" xmlns:v="urn:schemas-microsoft-com:vml" xmlns:wp14="http://schemas.microsoft.com/office/word/2010/wordprocessingDrawing" xmlns:wp="http://schemas.openxmlformats.org/drawingml/2006/wordprocessingDrawing" xmlns:w10="urn:schemas-microsoft-com:office:word" xmlns:w="http://schemas.openxmlformats.org/wordprocessingml/2006/main" xmlns:w14="http://schemas.microsoft.com/office/word/2010/wordml" xmlns:w15="http://schemas.microsoft.com/office/word/2012/wordml" xmlns:wpg="http://schemas.microsoft.com/office/word/2010/wordprocessingGroup" xmlns:wpi="http://schemas.microsoft.com/office/word/2010/wordprocessingInk" xmlns:wne="http://schemas.microsoft.com/office/word/2006/wordml" xmlns:wps="http://schemas.microsoft.com/office/word/2010/wordprocessingShape" mc:Ignorable="w14 w15 wp14">
+<w:footnotes xmlns:wpc="http://schemas.microsoft.com/office/word/2010/wordprocessingCanvas" xmlns:mc="http://schemas.openxmlformats.org/markup-compatibility/2006" xmlns:o="urn:schemas-microsoft-com:office:office" xmlns:r="http://schemas.openxmlformats.org/officeDocument/2006/relationships" xmlns:m="http://schemas.openxmlformats.org/officeDocument/2006/math" xmlns:v="urn:schemas-microsoft-com:vml" xmlns:wp14="http://schemas.microsoft.com/office/word/2010/wordprocessingDrawing" xmlns:wp="http://schemas.openxmlformats.org/drawingml/2006/wordprocessingDrawing" xmlns:w10="urn:schemas-microsoft-com:office:word" xmlns:w="http://schemas.openxmlformats.org/wordprocessingml/2006/main" xmlns:w14="http://schemas.microsoft.com/office/word/2010/wordml" xmlns:wpg="http://schemas.microsoft.com/office/word/2010/wordprocessingGroup" xmlns:wpi="http://schemas.microsoft.com/office/word/2010/wordprocessingInk" xmlns:wne="http://schemas.microsoft.com/office/word/2006/wordml" xmlns:wps="http://schemas.microsoft.com/office/word/2010/wordprocessingShape" mc:Ignorable="w14 wp14">
   <w:footnote w:type="separator" w:id="-1">
     <w:p>
       <w:r>
@@ -4547,7 +4565,10 @@
         <w:footnoteRef/>
       </w:r>
       <w:r>
-        <w:t xml:space="preserve"> DigitalOcean, Simple Cloud Hosting - </w:t>
+        <w:t xml:space="preserve"> </w:t>
+      </w:r>
+      <w:r>
+        <w:t xml:space="preserve">DigitalOcean, Simple Cloud Hosting - </w:t>
       </w:r>
       <w:r>
         <w:t>https://www.digitalocean.com/</w:t>
@@ -4558,8 +4579,8 @@
 </file>
 
 <file path=word/numbering.xml><?xml version="1.0" encoding="utf-8"?>
-<w:numbering xmlns:wpc="http://schemas.microsoft.com/office/word/2010/wordprocessingCanvas" xmlns:mc="http://schemas.openxmlformats.org/markup-compatibility/2006" xmlns:o="urn:schemas-microsoft-com:office:office" xmlns:r="http://schemas.openxmlformats.org/officeDocument/2006/relationships" xmlns:m="http://schemas.openxmlformats.org/officeDocument/2006/math" xmlns:v="urn:schemas-microsoft-com:vml" xmlns:wp14="http://schemas.microsoft.com/office/word/2010/wordprocessingDrawing" xmlns:wp="http://schemas.openxmlformats.org/drawingml/2006/wordprocessingDrawing" xmlns:w10="urn:schemas-microsoft-com:office:word" xmlns:w="http://schemas.openxmlformats.org/wordprocessingml/2006/main" xmlns:w14="http://schemas.microsoft.com/office/word/2010/wordml" xmlns:w15="http://schemas.microsoft.com/office/word/2012/wordml" xmlns:wpg="http://schemas.microsoft.com/office/word/2010/wordprocessingGroup" xmlns:wpi="http://schemas.microsoft.com/office/word/2010/wordprocessingInk" xmlns:wne="http://schemas.microsoft.com/office/word/2006/wordml" xmlns:wps="http://schemas.microsoft.com/office/word/2010/wordprocessingShape" mc:Ignorable="w14 w15 wp14">
-  <w:abstractNum w:abstractNumId="0" w15:restartNumberingAfterBreak="0">
+<w:numbering xmlns:wpc="http://schemas.microsoft.com/office/word/2010/wordprocessingCanvas" xmlns:mc="http://schemas.openxmlformats.org/markup-compatibility/2006" xmlns:o="urn:schemas-microsoft-com:office:office" xmlns:r="http://schemas.openxmlformats.org/officeDocument/2006/relationships" xmlns:m="http://schemas.openxmlformats.org/officeDocument/2006/math" xmlns:v="urn:schemas-microsoft-com:vml" xmlns:wp14="http://schemas.microsoft.com/office/word/2010/wordprocessingDrawing" xmlns:wp="http://schemas.openxmlformats.org/drawingml/2006/wordprocessingDrawing" xmlns:w10="urn:schemas-microsoft-com:office:word" xmlns:w="http://schemas.openxmlformats.org/wordprocessingml/2006/main" xmlns:w14="http://schemas.microsoft.com/office/word/2010/wordml" xmlns:wpg="http://schemas.microsoft.com/office/word/2010/wordprocessingGroup" xmlns:wpi="http://schemas.microsoft.com/office/word/2010/wordprocessingInk" xmlns:wne="http://schemas.microsoft.com/office/word/2006/wordml" xmlns:wps="http://schemas.microsoft.com/office/word/2010/wordprocessingShape" mc:Ignorable="w14 wp14">
+  <w:abstractNum w:abstractNumId="0">
     <w:nsid w:val="00C36962"/>
     <w:multiLevelType w:val="hybridMultilevel"/>
     <w:tmpl w:val="5198ACB8"/>
@@ -4672,7 +4693,7 @@
       </w:rPr>
     </w:lvl>
   </w:abstractNum>
-  <w:abstractNum w:abstractNumId="1" w15:restartNumberingAfterBreak="0">
+  <w:abstractNum w:abstractNumId="1">
     <w:nsid w:val="0FD77119"/>
     <w:multiLevelType w:val="hybridMultilevel"/>
     <w:tmpl w:val="258E0460"/>
@@ -4789,7 +4810,7 @@
       </w:rPr>
     </w:lvl>
   </w:abstractNum>
-  <w:abstractNum w:abstractNumId="2" w15:restartNumberingAfterBreak="0">
+  <w:abstractNum w:abstractNumId="2">
     <w:nsid w:val="103D3011"/>
     <w:multiLevelType w:val="hybridMultilevel"/>
     <w:tmpl w:val="1A06B1E2"/>
@@ -4878,7 +4899,120 @@
       </w:pPr>
     </w:lvl>
   </w:abstractNum>
-  <w:abstractNum w:abstractNumId="3" w15:restartNumberingAfterBreak="0">
+  <w:abstractNum w:abstractNumId="3">
+    <w:nsid w:val="1FBC3214"/>
+    <w:multiLevelType w:val="hybridMultilevel"/>
+    <w:tmpl w:val="BE38F1AE"/>
+    <w:lvl w:ilvl="0" w:tplc="041A0001">
+      <w:start w:val="1"/>
+      <w:numFmt w:val="bullet"/>
+      <w:lvlText w:val=""/>
+      <w:lvlJc w:val="left"/>
+      <w:pPr>
+        <w:ind w:left="1429" w:hanging="360"/>
+      </w:pPr>
+      <w:rPr>
+        <w:rFonts w:ascii="Symbol" w:hAnsi="Symbol" w:hint="default"/>
+      </w:rPr>
+    </w:lvl>
+    <w:lvl w:ilvl="1" w:tplc="041A0003" w:tentative="1">
+      <w:start w:val="1"/>
+      <w:numFmt w:val="bullet"/>
+      <w:lvlText w:val="o"/>
+      <w:lvlJc w:val="left"/>
+      <w:pPr>
+        <w:ind w:left="2149" w:hanging="360"/>
+      </w:pPr>
+      <w:rPr>
+        <w:rFonts w:ascii="Courier New" w:hAnsi="Courier New" w:cs="Courier New" w:hint="default"/>
+      </w:rPr>
+    </w:lvl>
+    <w:lvl w:ilvl="2" w:tplc="041A0005" w:tentative="1">
+      <w:start w:val="1"/>
+      <w:numFmt w:val="bullet"/>
+      <w:lvlText w:val=""/>
+      <w:lvlJc w:val="left"/>
+      <w:pPr>
+        <w:ind w:left="2869" w:hanging="360"/>
+      </w:pPr>
+      <w:rPr>
+        <w:rFonts w:ascii="Wingdings" w:hAnsi="Wingdings" w:hint="default"/>
+      </w:rPr>
+    </w:lvl>
+    <w:lvl w:ilvl="3" w:tplc="041A0001" w:tentative="1">
+      <w:start w:val="1"/>
+      <w:numFmt w:val="bullet"/>
+      <w:lvlText w:val=""/>
+      <w:lvlJc w:val="left"/>
+      <w:pPr>
+        <w:ind w:left="3589" w:hanging="360"/>
+      </w:pPr>
+      <w:rPr>
+        <w:rFonts w:ascii="Symbol" w:hAnsi="Symbol" w:hint="default"/>
+      </w:rPr>
+    </w:lvl>
+    <w:lvl w:ilvl="4" w:tplc="041A0003" w:tentative="1">
+      <w:start w:val="1"/>
+      <w:numFmt w:val="bullet"/>
+      <w:lvlText w:val="o"/>
+      <w:lvlJc w:val="left"/>
+      <w:pPr>
+        <w:ind w:left="4309" w:hanging="360"/>
+      </w:pPr>
+      <w:rPr>
+        <w:rFonts w:ascii="Courier New" w:hAnsi="Courier New" w:cs="Courier New" w:hint="default"/>
+      </w:rPr>
+    </w:lvl>
+    <w:lvl w:ilvl="5" w:tplc="041A0005" w:tentative="1">
+      <w:start w:val="1"/>
+      <w:numFmt w:val="bullet"/>
+      <w:lvlText w:val=""/>
+      <w:lvlJc w:val="left"/>
+      <w:pPr>
+        <w:ind w:left="5029" w:hanging="360"/>
+      </w:pPr>
+      <w:rPr>
+        <w:rFonts w:ascii="Wingdings" w:hAnsi="Wingdings" w:hint="default"/>
+      </w:rPr>
+    </w:lvl>
+    <w:lvl w:ilvl="6" w:tplc="041A0001" w:tentative="1">
+      <w:start w:val="1"/>
+      <w:numFmt w:val="bullet"/>
+      <w:lvlText w:val=""/>
+      <w:lvlJc w:val="left"/>
+      <w:pPr>
+        <w:ind w:left="5749" w:hanging="360"/>
+      </w:pPr>
+      <w:rPr>
+        <w:rFonts w:ascii="Symbol" w:hAnsi="Symbol" w:hint="default"/>
+      </w:rPr>
+    </w:lvl>
+    <w:lvl w:ilvl="7" w:tplc="041A0003" w:tentative="1">
+      <w:start w:val="1"/>
+      <w:numFmt w:val="bullet"/>
+      <w:lvlText w:val="o"/>
+      <w:lvlJc w:val="left"/>
+      <w:pPr>
+        <w:ind w:left="6469" w:hanging="360"/>
+      </w:pPr>
+      <w:rPr>
+        <w:rFonts w:ascii="Courier New" w:hAnsi="Courier New" w:cs="Courier New" w:hint="default"/>
+      </w:rPr>
+    </w:lvl>
+    <w:lvl w:ilvl="8" w:tplc="041A0005" w:tentative="1">
+      <w:start w:val="1"/>
+      <w:numFmt w:val="bullet"/>
+      <w:lvlText w:val=""/>
+      <w:lvlJc w:val="left"/>
+      <w:pPr>
+        <w:ind w:left="7189" w:hanging="360"/>
+      </w:pPr>
+      <w:rPr>
+        <w:rFonts w:ascii="Wingdings" w:hAnsi="Wingdings" w:hint="default"/>
+      </w:rPr>
+    </w:lvl>
+  </w:abstractNum>
+  <w:abstractNum w:abstractNumId="4">
     <w:nsid w:val="2CD64B1E"/>
     <w:multiLevelType w:val="multilevel"/>
     <w:tmpl w:val="0B4E0E28"/>
@@ -5027,7 +5161,7 @@
       </w:rPr>
     </w:lvl>
   </w:abstractNum>
-  <w:abstractNum w:abstractNumId="4" w15:restartNumberingAfterBreak="0">
+  <w:abstractNum w:abstractNumId="5">
     <w:nsid w:val="3D09409F"/>
     <w:multiLevelType w:val="hybridMultilevel"/>
     <w:tmpl w:val="C45CB832"/>
@@ -5144,7 +5278,7 @@
       </w:pPr>
     </w:lvl>
   </w:abstractNum>
-  <w:abstractNum w:abstractNumId="5" w15:restartNumberingAfterBreak="0">
+  <w:abstractNum w:abstractNumId="6">
     <w:nsid w:val="4E9317CD"/>
     <w:multiLevelType w:val="hybridMultilevel"/>
     <w:tmpl w:val="4B6AA4BE"/>
@@ -5233,7 +5367,7 @@
       </w:pPr>
     </w:lvl>
   </w:abstractNum>
-  <w:abstractNum w:abstractNumId="6" w15:restartNumberingAfterBreak="0">
+  <w:abstractNum w:abstractNumId="7">
     <w:nsid w:val="50A62950"/>
     <w:multiLevelType w:val="hybridMultilevel"/>
     <w:tmpl w:val="2726482A"/>
@@ -5346,7 +5480,7 @@
       </w:rPr>
     </w:lvl>
   </w:abstractNum>
-  <w:abstractNum w:abstractNumId="7" w15:restartNumberingAfterBreak="0">
+  <w:abstractNum w:abstractNumId="8">
     <w:nsid w:val="556C65F1"/>
     <w:multiLevelType w:val="hybridMultilevel"/>
     <w:tmpl w:val="7FC4F5D0"/>
@@ -5466,7 +5600,7 @@
       </w:pPr>
     </w:lvl>
   </w:abstractNum>
-  <w:abstractNum w:abstractNumId="8" w15:restartNumberingAfterBreak="0">
+  <w:abstractNum w:abstractNumId="9">
     <w:nsid w:val="67C2432D"/>
     <w:multiLevelType w:val="hybridMultilevel"/>
     <w:tmpl w:val="1E80A032"/>
@@ -5579,7 +5713,7 @@
       </w:rPr>
     </w:lvl>
   </w:abstractNum>
-  <w:abstractNum w:abstractNumId="9" w15:restartNumberingAfterBreak="0">
+  <w:abstractNum w:abstractNumId="10">
     <w:nsid w:val="69832197"/>
     <w:multiLevelType w:val="multilevel"/>
     <w:tmpl w:val="C08E9B2C"/>
@@ -5705,7 +5839,7 @@
       </w:rPr>
     </w:lvl>
   </w:abstractNum>
-  <w:abstractNum w:abstractNumId="10" w15:restartNumberingAfterBreak="0">
+  <w:abstractNum w:abstractNumId="11">
     <w:nsid w:val="789F2EDA"/>
     <w:multiLevelType w:val="hybridMultilevel"/>
     <w:tmpl w:val="2E7483BA"/>
@@ -5818,7 +5952,7 @@
       </w:rPr>
     </w:lvl>
   </w:abstractNum>
-  <w:abstractNum w:abstractNumId="11" w15:restartNumberingAfterBreak="0">
+  <w:abstractNum w:abstractNumId="12">
     <w:nsid w:val="797E25BB"/>
     <w:multiLevelType w:val="hybridMultilevel"/>
     <w:tmpl w:val="6B62F332"/>
@@ -5939,7 +6073,7 @@
       </w:pPr>
     </w:lvl>
   </w:abstractNum>
-  <w:abstractNum w:abstractNumId="12" w15:restartNumberingAfterBreak="0">
+  <w:abstractNum w:abstractNumId="13">
     <w:nsid w:val="7F3C6A54"/>
     <w:multiLevelType w:val="hybridMultilevel"/>
     <w:tmpl w:val="EB88613A"/>
@@ -6053,55 +6187,58 @@
     </w:lvl>
   </w:abstractNum>
   <w:num w:numId="1">
-    <w:abstractNumId w:val="9"/>
+    <w:abstractNumId w:val="10"/>
   </w:num>
   <w:num w:numId="2">
     <w:abstractNumId w:val="0"/>
   </w:num>
   <w:num w:numId="3">
-    <w:abstractNumId w:val="3"/>
+    <w:abstractNumId w:val="4"/>
   </w:num>
   <w:num w:numId="4">
-    <w:abstractNumId w:val="4"/>
+    <w:abstractNumId w:val="5"/>
   </w:num>
   <w:num w:numId="5">
-    <w:abstractNumId w:val="5"/>
+    <w:abstractNumId w:val="6"/>
   </w:num>
   <w:num w:numId="6">
     <w:abstractNumId w:val="2"/>
   </w:num>
   <w:num w:numId="7">
-    <w:abstractNumId w:val="12"/>
+    <w:abstractNumId w:val="13"/>
   </w:num>
   <w:num w:numId="8">
-    <w:abstractNumId w:val="7"/>
+    <w:abstractNumId w:val="8"/>
   </w:num>
   <w:num w:numId="9">
     <w:abstractNumId w:val="1"/>
   </w:num>
   <w:num w:numId="10">
+    <w:abstractNumId w:val="11"/>
+  </w:num>
+  <w:num w:numId="11">
+    <w:abstractNumId w:val="12"/>
+  </w:num>
+  <w:num w:numId="12">
+    <w:abstractNumId w:val="9"/>
+  </w:num>
+  <w:num w:numId="13">
     <w:abstractNumId w:val="10"/>
   </w:num>
-  <w:num w:numId="11">
-    <w:abstractNumId w:val="11"/>
-  </w:num>
-  <w:num w:numId="12">
-    <w:abstractNumId w:val="8"/>
-  </w:num>
-  <w:num w:numId="13">
-    <w:abstractNumId w:val="9"/>
-  </w:num>
   <w:num w:numId="14">
-    <w:abstractNumId w:val="9"/>
+    <w:abstractNumId w:val="10"/>
   </w:num>
   <w:num w:numId="15">
-    <w:abstractNumId w:val="6"/>
+    <w:abstractNumId w:val="7"/>
+  </w:num>
+  <w:num w:numId="16">
+    <w:abstractNumId w:val="3"/>
   </w:num>
 </w:numbering>
 </file>
 
 <file path=word/styles.xml><?xml version="1.0" encoding="utf-8"?>
-<w:styles xmlns:mc="http://schemas.openxmlformats.org/markup-compatibility/2006" xmlns:r="http://schemas.openxmlformats.org/officeDocument/2006/relationships" xmlns:w="http://schemas.openxmlformats.org/wordprocessingml/2006/main" xmlns:w14="http://schemas.microsoft.com/office/word/2010/wordml" xmlns:w15="http://schemas.microsoft.com/office/word/2012/wordml" mc:Ignorable="w14 w15">
+<w:styles xmlns:mc="http://schemas.openxmlformats.org/markup-compatibility/2006" xmlns:r="http://schemas.openxmlformats.org/officeDocument/2006/relationships" xmlns:w="http://schemas.openxmlformats.org/wordprocessingml/2006/main" xmlns:w14="http://schemas.microsoft.com/office/word/2010/wordml" mc:Ignorable="w14">
   <w:docDefaults>
     <w:rPrDefault>
       <w:rPr>
@@ -6117,378 +6254,1105 @@
       </w:pPr>
     </w:pPrDefault>
   </w:docDefaults>
-  <w:latentStyles w:defLockedState="0" w:defUIPriority="99" w:defSemiHidden="0" w:defUnhideWhenUsed="0" w:defQFormat="0" w:count="371">
-    <w:lsdException w:name="Normal" w:uiPriority="0" w:qFormat="1"/>
-    <w:lsdException w:name="heading 1" w:uiPriority="9" w:qFormat="1"/>
-    <w:lsdException w:name="heading 2" w:semiHidden="1" w:uiPriority="9" w:unhideWhenUsed="1" w:qFormat="1"/>
-    <w:lsdException w:name="heading 3" w:semiHidden="1" w:uiPriority="9" w:unhideWhenUsed="1" w:qFormat="1"/>
-    <w:lsdException w:name="heading 4" w:semiHidden="1" w:uiPriority="9" w:unhideWhenUsed="1" w:qFormat="1"/>
-    <w:lsdException w:name="heading 5" w:semiHidden="1" w:uiPriority="9" w:unhideWhenUsed="1" w:qFormat="1"/>
-    <w:lsdException w:name="heading 6" w:semiHidden="1" w:uiPriority="9" w:unhideWhenUsed="1" w:qFormat="1"/>
-    <w:lsdException w:name="heading 7" w:semiHidden="1" w:uiPriority="9" w:unhideWhenUsed="1" w:qFormat="1"/>
-    <w:lsdException w:name="heading 8" w:semiHidden="1" w:uiPriority="9" w:unhideWhenUsed="1" w:qFormat="1"/>
-    <w:lsdException w:name="heading 9" w:semiHidden="1" w:uiPriority="9" w:unhideWhenUsed="1" w:qFormat="1"/>
-    <w:lsdException w:name="index 1" w:semiHidden="1" w:unhideWhenUsed="1"/>
-    <w:lsdException w:name="index 2" w:semiHidden="1" w:unhideWhenUsed="1"/>
-    <w:lsdException w:name="index 3" w:semiHidden="1" w:unhideWhenUsed="1"/>
-    <w:lsdException w:name="index 4" w:semiHidden="1" w:unhideWhenUsed="1"/>
-    <w:lsdException w:name="index 5" w:semiHidden="1" w:unhideWhenUsed="1"/>
-    <w:lsdException w:name="index 6" w:semiHidden="1" w:unhideWhenUsed="1"/>
-    <w:lsdException w:name="index 7" w:semiHidden="1" w:unhideWhenUsed="1"/>
-    <w:lsdException w:name="index 8" w:semiHidden="1" w:unhideWhenUsed="1"/>
-    <w:lsdException w:name="index 9" w:semiHidden="1" w:unhideWhenUsed="1"/>
-    <w:lsdException w:name="toc 1" w:semiHidden="1" w:uiPriority="39" w:unhideWhenUsed="1"/>
-    <w:lsdException w:name="toc 2" w:semiHidden="1" w:uiPriority="39" w:unhideWhenUsed="1"/>
-    <w:lsdException w:name="toc 3" w:semiHidden="1" w:uiPriority="39" w:unhideWhenUsed="1"/>
-    <w:lsdException w:name="toc 4" w:semiHidden="1" w:uiPriority="39" w:unhideWhenUsed="1"/>
-    <w:lsdException w:name="toc 5" w:semiHidden="1" w:uiPriority="39" w:unhideWhenUsed="1"/>
-    <w:lsdException w:name="toc 6" w:semiHidden="1" w:uiPriority="39" w:unhideWhenUsed="1"/>
-    <w:lsdException w:name="toc 7" w:semiHidden="1" w:uiPriority="39" w:unhideWhenUsed="1"/>
-    <w:lsdException w:name="toc 8" w:semiHidden="1" w:uiPriority="39" w:unhideWhenUsed="1"/>
-    <w:lsdException w:name="toc 9" w:semiHidden="1" w:uiPriority="39" w:unhideWhenUsed="1"/>
-    <w:lsdException w:name="Normal Indent" w:semiHidden="1" w:unhideWhenUsed="1"/>
-    <w:lsdException w:name="footnote text" w:semiHidden="1" w:unhideWhenUsed="1"/>
-    <w:lsdException w:name="annotation text" w:semiHidden="1" w:unhideWhenUsed="1"/>
-    <w:lsdException w:name="header" w:semiHidden="1" w:unhideWhenUsed="1"/>
-    <w:lsdException w:name="footer" w:semiHidden="1" w:unhideWhenUsed="1"/>
-    <w:lsdException w:name="index heading" w:semiHidden="1" w:unhideWhenUsed="1"/>
-    <w:lsdException w:name="caption" w:semiHidden="1" w:uiPriority="35" w:unhideWhenUsed="1" w:qFormat="1"/>
-    <w:lsdException w:name="table of figures" w:semiHidden="1" w:unhideWhenUsed="1"/>
-    <w:lsdException w:name="envelope address" w:semiHidden="1" w:unhideWhenUsed="1"/>
-    <w:lsdException w:name="envelope return" w:semiHidden="1" w:unhideWhenUsed="1"/>
-    <w:lsdException w:name="footnote reference" w:semiHidden="1" w:unhideWhenUsed="1"/>
-    <w:lsdException w:name="annotation reference" w:semiHidden="1" w:unhideWhenUsed="1"/>
-    <w:lsdException w:name="line number" w:semiHidden="1" w:unhideWhenUsed="1"/>
-    <w:lsdException w:name="page number" w:semiHidden="1" w:unhideWhenUsed="1"/>
-    <w:lsdException w:name="endnote reference" w:semiHidden="1" w:unhideWhenUsed="1"/>
-    <w:lsdException w:name="endnote text" w:semiHidden="1" w:unhideWhenUsed="1"/>
-    <w:lsdException w:name="table of authorities" w:semiHidden="1" w:unhideWhenUsed="1"/>
-    <w:lsdException w:name="macro" w:semiHidden="1" w:unhideWhenUsed="1"/>
-    <w:lsdException w:name="toa heading" w:semiHidden="1" w:unhideWhenUsed="1"/>
-    <w:lsdException w:name="List" w:semiHidden="1" w:unhideWhenUsed="1"/>
-    <w:lsdException w:name="List Bullet" w:semiHidden="1" w:unhideWhenUsed="1"/>
-    <w:lsdException w:name="List Number" w:semiHidden="1" w:unhideWhenUsed="1"/>
-    <w:lsdException w:name="List 2" w:semiHidden="1" w:unhideWhenUsed="1"/>
-    <w:lsdException w:name="List 3" w:semiHidden="1" w:unhideWhenUsed="1"/>
-    <w:lsdException w:name="List 4" w:semiHidden="1" w:unhideWhenUsed="1"/>
-    <w:lsdException w:name="List 5" w:semiHidden="1" w:unhideWhenUsed="1"/>
-    <w:lsdException w:name="List Bullet 2" w:semiHidden="1" w:unhideWhenUsed="1"/>
-    <w:lsdException w:name="List Bullet 3" w:semiHidden="1" w:unhideWhenUsed="1"/>
-    <w:lsdException w:name="List Bullet 4" w:semiHidden="1" w:unhideWhenUsed="1"/>
-    <w:lsdException w:name="List Bullet 5" w:semiHidden="1" w:unhideWhenUsed="1"/>
-    <w:lsdException w:name="List Number 2" w:semiHidden="1" w:unhideWhenUsed="1"/>
-    <w:lsdException w:name="List Number 3" w:semiHidden="1" w:unhideWhenUsed="1"/>
-    <w:lsdException w:name="List Number 4" w:semiHidden="1" w:unhideWhenUsed="1"/>
-    <w:lsdException w:name="List Number 5" w:semiHidden="1" w:unhideWhenUsed="1"/>
-    <w:lsdException w:name="Title" w:uiPriority="10" w:qFormat="1"/>
-    <w:lsdException w:name="Closing" w:semiHidden="1" w:unhideWhenUsed="1"/>
-    <w:lsdException w:name="Signature" w:semiHidden="1" w:unhideWhenUsed="1"/>
-    <w:lsdException w:name="Default Paragraph Font" w:semiHidden="1" w:uiPriority="1" w:unhideWhenUsed="1"/>
-    <w:lsdException w:name="Body Text" w:semiHidden="1" w:unhideWhenUsed="1"/>
-    <w:lsdException w:name="Body Text Indent" w:semiHidden="1" w:unhideWhenUsed="1"/>
-    <w:lsdException w:name="List Continue" w:semiHidden="1" w:unhideWhenUsed="1"/>
-    <w:lsdException w:name="List Continue 2" w:semiHidden="1" w:unhideWhenUsed="1"/>
-    <w:lsdException w:name="List Continue 3" w:semiHidden="1" w:unhideWhenUsed="1"/>
-    <w:lsdException w:name="List Continue 4" w:semiHidden="1" w:unhideWhenUsed="1"/>
-    <w:lsdException w:name="List Continue 5" w:semiHidden="1" w:unhideWhenUsed="1"/>
-    <w:lsdException w:name="Message Header" w:semiHidden="1" w:unhideWhenUsed="1"/>
-    <w:lsdException w:name="Subtitle" w:uiPriority="11" w:qFormat="1"/>
-    <w:lsdException w:name="Salutation" w:semiHidden="1" w:unhideWhenUsed="1"/>
-    <w:lsdException w:name="Date" w:semiHidden="1" w:unhideWhenUsed="1"/>
-    <w:lsdException w:name="Body Text First Indent" w:semiHidden="1" w:unhideWhenUsed="1"/>
-    <w:lsdException w:name="Body Text First Indent 2" w:semiHidden="1" w:unhideWhenUsed="1"/>
-    <w:lsdException w:name="Note Heading" w:semiHidden="1" w:unhideWhenUsed="1"/>
-    <w:lsdException w:name="Body Text 2" w:semiHidden="1" w:unhideWhenUsed="1"/>
-    <w:lsdException w:name="Body Text 3" w:semiHidden="1" w:unhideWhenUsed="1"/>
-    <w:lsdException w:name="Body Text Indent 2" w:semiHidden="1" w:unhideWhenUsed="1"/>
-    <w:lsdException w:name="Body Text Indent 3" w:semiHidden="1" w:unhideWhenUsed="1"/>
-    <w:lsdException w:name="Block Text" w:semiHidden="1" w:unhideWhenUsed="1"/>
-    <w:lsdException w:name="Hyperlink" w:semiHidden="1" w:unhideWhenUsed="1"/>
-    <w:lsdException w:name="FollowedHyperlink" w:semiHidden="1" w:unhideWhenUsed="1"/>
-    <w:lsdException w:name="Strong" w:uiPriority="22" w:qFormat="1"/>
-    <w:lsdException w:name="Emphasis" w:uiPriority="20" w:qFormat="1"/>
-    <w:lsdException w:name="Document Map" w:semiHidden="1" w:unhideWhenUsed="1"/>
-    <w:lsdException w:name="Plain Text" w:semiHidden="1" w:uiPriority="0" w:unhideWhenUsed="1"/>
-    <w:lsdException w:name="E-mail Signature" w:semiHidden="1" w:unhideWhenUsed="1"/>
-    <w:lsdException w:name="HTML Top of Form" w:semiHidden="1" w:unhideWhenUsed="1"/>
-    <w:lsdException w:name="HTML Bottom of Form" w:semiHidden="1" w:unhideWhenUsed="1"/>
-    <w:lsdException w:name="Normal (Web)" w:semiHidden="1" w:unhideWhenUsed="1"/>
-    <w:lsdException w:name="HTML Acronym" w:semiHidden="1" w:unhideWhenUsed="1"/>
-    <w:lsdException w:name="HTML Address" w:semiHidden="1" w:unhideWhenUsed="1"/>
-    <w:lsdException w:name="HTML Cite" w:semiHidden="1" w:unhideWhenUsed="1"/>
-    <w:lsdException w:name="HTML Code" w:semiHidden="1" w:unhideWhenUsed="1"/>
-    <w:lsdException w:name="HTML Definition" w:semiHidden="1" w:unhideWhenUsed="1"/>
-    <w:lsdException w:name="HTML Keyboard" w:semiHidden="1" w:unhideWhenUsed="1"/>
-    <w:lsdException w:name="HTML Preformatted" w:semiHidden="1" w:unhideWhenUsed="1"/>
-    <w:lsdException w:name="HTML Sample" w:semiHidden="1" w:unhideWhenUsed="1"/>
-    <w:lsdException w:name="HTML Typewriter" w:semiHidden="1" w:unhideWhenUsed="1"/>
-    <w:lsdException w:name="HTML Variable" w:semiHidden="1" w:unhideWhenUsed="1"/>
-    <w:lsdException w:name="Normal Table" w:semiHidden="1" w:unhideWhenUsed="1"/>
-    <w:lsdException w:name="annotation subject" w:semiHidden="1" w:unhideWhenUsed="1"/>
-    <w:lsdException w:name="No List" w:semiHidden="1" w:unhideWhenUsed="1"/>
-    <w:lsdException w:name="Outline List 1" w:semiHidden="1" w:unhideWhenUsed="1"/>
-    <w:lsdException w:name="Outline List 2" w:semiHidden="1" w:unhideWhenUsed="1"/>
-    <w:lsdException w:name="Outline List 3" w:semiHidden="1" w:unhideWhenUsed="1"/>
-    <w:lsdException w:name="Table Simple 1" w:semiHidden="1" w:unhideWhenUsed="1"/>
-    <w:lsdException w:name="Table Simple 2" w:semiHidden="1" w:unhideWhenUsed="1"/>
-    <w:lsdException w:name="Table Simple 3" w:semiHidden="1" w:unhideWhenUsed="1"/>
-    <w:lsdException w:name="Table Classic 1" w:semiHidden="1" w:unhideWhenUsed="1"/>
-    <w:lsdException w:name="Table Classic 2" w:semiHidden="1" w:unhideWhenUsed="1"/>
-    <w:lsdException w:name="Table Classic 3" w:semiHidden="1" w:unhideWhenUsed="1"/>
-    <w:lsdException w:name="Table Classic 4" w:semiHidden="1" w:unhideWhenUsed="1"/>
-    <w:lsdException w:name="Table Colorful 1" w:semiHidden="1" w:unhideWhenUsed="1"/>
-    <w:lsdException w:name="Table Colorful 2" w:semiHidden="1" w:unhideWhenUsed="1"/>
-    <w:lsdException w:name="Table Colorful 3" w:semiHidden="1" w:unhideWhenUsed="1"/>
-    <w:lsdException w:name="Table Columns 1" w:semiHidden="1" w:unhideWhenUsed="1"/>
-    <w:lsdException w:name="Table Columns 2" w:semiHidden="1" w:unhideWhenUsed="1"/>
-    <w:lsdException w:name="Table Columns 3" w:semiHidden="1" w:unhideWhenUsed="1"/>
-    <w:lsdException w:name="Table Columns 4" w:semiHidden="1" w:unhideWhenUsed="1"/>
-    <w:lsdException w:name="Table Columns 5" w:semiHidden="1" w:unhideWhenUsed="1"/>
-    <w:lsdException w:name="Table Grid 1" w:semiHidden="1" w:unhideWhenUsed="1"/>
-    <w:lsdException w:name="Table Grid 2" w:semiHidden="1" w:unhideWhenUsed="1"/>
-    <w:lsdException w:name="Table Grid 3" w:semiHidden="1" w:unhideWhenUsed="1"/>
-    <w:lsdException w:name="Table Grid 4" w:semiHidden="1" w:unhideWhenUsed="1"/>
-    <w:lsdException w:name="Table Grid 5" w:semiHidden="1" w:unhideWhenUsed="1"/>
-    <w:lsdException w:name="Table Grid 6" w:semiHidden="1" w:unhideWhenUsed="1"/>
-    <w:lsdException w:name="Table Grid 7" w:semiHidden="1" w:unhideWhenUsed="1"/>
-    <w:lsdException w:name="Table Grid 8" w:semiHidden="1" w:unhideWhenUsed="1"/>
-    <w:lsdException w:name="Table List 1" w:semiHidden="1" w:unhideWhenUsed="1"/>
-    <w:lsdException w:name="Table List 2" w:semiHidden="1" w:unhideWhenUsed="1"/>
-    <w:lsdException w:name="Table List 3" w:semiHidden="1" w:unhideWhenUsed="1"/>
-    <w:lsdException w:name="Table List 4" w:semiHidden="1" w:unhideWhenUsed="1"/>
-    <w:lsdException w:name="Table List 5" w:semiHidden="1" w:unhideWhenUsed="1"/>
-    <w:lsdException w:name="Table List 6" w:semiHidden="1" w:unhideWhenUsed="1"/>
-    <w:lsdException w:name="Table List 7" w:semiHidden="1" w:unhideWhenUsed="1"/>
-    <w:lsdException w:name="Table List 8" w:semiHidden="1" w:unhideWhenUsed="1"/>
-    <w:lsdException w:name="Table 3D effects 1" w:semiHidden="1" w:unhideWhenUsed="1"/>
-    <w:lsdException w:name="Table 3D effects 2" w:semiHidden="1" w:unhideWhenUsed="1"/>
-    <w:lsdException w:name="Table 3D effects 3" w:semiHidden="1" w:unhideWhenUsed="1"/>
-    <w:lsdException w:name="Table Contemporary" w:semiHidden="1" w:unhideWhenUsed="1"/>
-    <w:lsdException w:name="Table Elegant" w:semiHidden="1" w:unhideWhenUsed="1"/>
-    <w:lsdException w:name="Table Professional" w:semiHidden="1" w:unhideWhenUsed="1"/>
-    <w:lsdException w:name="Table Subtle 1" w:semiHidden="1" w:unhideWhenUsed="1"/>
-    <w:lsdException w:name="Table Subtle 2" w:semiHidden="1" w:unhideWhenUsed="1"/>
-    <w:lsdException w:name="Table Web 1" w:semiHidden="1" w:unhideWhenUsed="1"/>
-    <w:lsdException w:name="Table Web 2" w:semiHidden="1" w:unhideWhenUsed="1"/>
-    <w:lsdException w:name="Table Web 3" w:semiHidden="1" w:unhideWhenUsed="1"/>
-    <w:lsdException w:name="Balloon Text" w:semiHidden="1" w:unhideWhenUsed="1"/>
-    <w:lsdException w:name="Table Grid" w:uiPriority="59"/>
-    <w:lsdException w:name="Table Theme" w:semiHidden="1" w:unhideWhenUsed="1"/>
-    <w:lsdException w:name="Placeholder Text" w:semiHidden="1"/>
-    <w:lsdException w:name="No Spacing" w:uiPriority="1" w:qFormat="1"/>
-    <w:lsdException w:name="Light Shading" w:uiPriority="60"/>
-    <w:lsdException w:name="Light List" w:uiPriority="61"/>
-    <w:lsdException w:name="Light Grid" w:uiPriority="62"/>
-    <w:lsdException w:name="Medium Shading 1" w:uiPriority="63"/>
-    <w:lsdException w:name="Medium Shading 2" w:uiPriority="64"/>
-    <w:lsdException w:name="Medium List 1" w:uiPriority="65"/>
-    <w:lsdException w:name="Medium List 2" w:uiPriority="66"/>
-    <w:lsdException w:name="Medium Grid 1" w:uiPriority="67"/>
-    <w:lsdException w:name="Medium Grid 2" w:uiPriority="68"/>
-    <w:lsdException w:name="Medium Grid 3" w:uiPriority="69"/>
-    <w:lsdException w:name="Dark List" w:uiPriority="70"/>
-    <w:lsdException w:name="Colorful Shading" w:uiPriority="71"/>
-    <w:lsdException w:name="Colorful List" w:uiPriority="72"/>
-    <w:lsdException w:name="Colorful Grid" w:uiPriority="73"/>
-    <w:lsdException w:name="Light Shading Accent 1" w:uiPriority="60"/>
-    <w:lsdException w:name="Light List Accent 1" w:uiPriority="61"/>
-    <w:lsdException w:name="Light Grid Accent 1" w:uiPriority="62"/>
-    <w:lsdException w:name="Medium Shading 1 Accent 1" w:uiPriority="63"/>
-    <w:lsdException w:name="Medium Shading 2 Accent 1" w:uiPriority="64"/>
-    <w:lsdException w:name="Medium List 1 Accent 1" w:uiPriority="65"/>
-    <w:lsdException w:name="Revision" w:semiHidden="1"/>
-    <w:lsdException w:name="List Paragraph" w:uiPriority="34" w:qFormat="1"/>
-    <w:lsdException w:name="Quote" w:uiPriority="29" w:qFormat="1"/>
-    <w:lsdException w:name="Intense Quote" w:uiPriority="30" w:qFormat="1"/>
-    <w:lsdException w:name="Medium List 2 Accent 1" w:uiPriority="66"/>
-    <w:lsdException w:name="Medium Grid 1 Accent 1" w:uiPriority="67"/>
-    <w:lsdException w:name="Medium Grid 2 Accent 1" w:uiPriority="68"/>
-    <w:lsdException w:name="Medium Grid 3 Accent 1" w:uiPriority="69"/>
-    <w:lsdException w:name="Dark List Accent 1" w:uiPriority="70"/>
-    <w:lsdException w:name="Colorful Shading Accent 1" w:uiPriority="71"/>
-    <w:lsdException w:name="Colorful List Accent 1" w:uiPriority="72"/>
-    <w:lsdException w:name="Colorful Grid Accent 1" w:uiPriority="73"/>
-    <w:lsdException w:name="Light Shading Accent 2" w:uiPriority="60"/>
-    <w:lsdException w:name="Light List Accent 2" w:uiPriority="61"/>
-    <w:lsdException w:name="Light Grid Accent 2" w:uiPriority="62"/>
-    <w:lsdException w:name="Medium Shading 1 Accent 2" w:uiPriority="63"/>
-    <w:lsdException w:name="Medium Shading 2 Accent 2" w:uiPriority="64"/>
-    <w:lsdException w:name="Medium List 1 Accent 2" w:uiPriority="65"/>
-    <w:lsdException w:name="Medium List 2 Accent 2" w:uiPriority="66"/>
-    <w:lsdException w:name="Medium Grid 1 Accent 2" w:uiPriority="67"/>
-    <w:lsdException w:name="Medium Grid 2 Accent 2" w:uiPriority="68"/>
-    <w:lsdException w:name="Medium Grid 3 Accent 2" w:uiPriority="69"/>
-    <w:lsdException w:name="Dark List Accent 2" w:uiPriority="70"/>
-    <w:lsdException w:name="Colorful Shading Accent 2" w:uiPriority="71"/>
-    <w:lsdException w:name="Colorful List Accent 2" w:uiPriority="72"/>
-    <w:lsdException w:name="Colorful Grid Accent 2" w:uiPriority="73"/>
-    <w:lsdException w:name="Light Shading Accent 3" w:uiPriority="60"/>
-    <w:lsdException w:name="Light List Accent 3" w:uiPriority="61"/>
-    <w:lsdException w:name="Light Grid Accent 3" w:uiPriority="62"/>
-    <w:lsdException w:name="Medium Shading 1 Accent 3" w:uiPriority="63"/>
-    <w:lsdException w:name="Medium Shading 2 Accent 3" w:uiPriority="64"/>
-    <w:lsdException w:name="Medium List 1 Accent 3" w:uiPriority="65"/>
-    <w:lsdException w:name="Medium List 2 Accent 3" w:uiPriority="66"/>
-    <w:lsdException w:name="Medium Grid 1 Accent 3" w:uiPriority="67"/>
-    <w:lsdException w:name="Medium Grid 2 Accent 3" w:uiPriority="68"/>
-    <w:lsdException w:name="Medium Grid 3 Accent 3" w:uiPriority="69"/>
-    <w:lsdException w:name="Dark List Accent 3" w:uiPriority="70"/>
-    <w:lsdException w:name="Colorful Shading Accent 3" w:uiPriority="71"/>
-    <w:lsdException w:name="Colorful List Accent 3" w:uiPriority="72"/>
-    <w:lsdException w:name="Colorful Grid Accent 3" w:uiPriority="73"/>
-    <w:lsdException w:name="Light Shading Accent 4" w:uiPriority="60"/>
-    <w:lsdException w:name="Light List Accent 4" w:uiPriority="61"/>
-    <w:lsdException w:name="Light Grid Accent 4" w:uiPriority="62"/>
-    <w:lsdException w:name="Medium Shading 1 Accent 4" w:uiPriority="63"/>
-    <w:lsdException w:name="Medium Shading 2 Accent 4" w:uiPriority="64"/>
-    <w:lsdException w:name="Medium List 1 Accent 4" w:uiPriority="65"/>
-    <w:lsdException w:name="Medium List 2 Accent 4" w:uiPriority="66"/>
-    <w:lsdException w:name="Medium Grid 1 Accent 4" w:uiPriority="67"/>
-    <w:lsdException w:name="Medium Grid 2 Accent 4" w:uiPriority="68"/>
-    <w:lsdException w:name="Medium Grid 3 Accent 4" w:uiPriority="69"/>
-    <w:lsdException w:name="Dark List Accent 4" w:uiPriority="70"/>
-    <w:lsdException w:name="Colorful Shading Accent 4" w:uiPriority="71"/>
-    <w:lsdException w:name="Colorful List Accent 4" w:uiPriority="72"/>
-    <w:lsdException w:name="Colorful Grid Accent 4" w:uiPriority="73"/>
-    <w:lsdException w:name="Light Shading Accent 5" w:uiPriority="60"/>
-    <w:lsdException w:name="Light List Accent 5" w:uiPriority="61"/>
-    <w:lsdException w:name="Light Grid Accent 5" w:uiPriority="62"/>
-    <w:lsdException w:name="Medium Shading 1 Accent 5" w:uiPriority="63"/>
-    <w:lsdException w:name="Medium Shading 2 Accent 5" w:uiPriority="64"/>
-    <w:lsdException w:name="Medium List 1 Accent 5" w:uiPriority="65"/>
-    <w:lsdException w:name="Medium List 2 Accent 5" w:uiPriority="66"/>
-    <w:lsdException w:name="Medium Grid 1 Accent 5" w:uiPriority="67"/>
-    <w:lsdException w:name="Medium Grid 2 Accent 5" w:uiPriority="68"/>
-    <w:lsdException w:name="Medium Grid 3 Accent 5" w:uiPriority="69"/>
-    <w:lsdException w:name="Dark List Accent 5" w:uiPriority="70"/>
-    <w:lsdException w:name="Colorful Shading Accent 5" w:uiPriority="71"/>
-    <w:lsdException w:name="Colorful List Accent 5" w:uiPriority="72"/>
-    <w:lsdException w:name="Colorful Grid Accent 5" w:uiPriority="73"/>
-    <w:lsdException w:name="Light Shading Accent 6" w:uiPriority="60"/>
-    <w:lsdException w:name="Light List Accent 6" w:uiPriority="61"/>
-    <w:lsdException w:name="Light Grid Accent 6" w:uiPriority="62"/>
-    <w:lsdException w:name="Medium Shading 1 Accent 6" w:uiPriority="63"/>
-    <w:lsdException w:name="Medium Shading 2 Accent 6" w:uiPriority="64"/>
-    <w:lsdException w:name="Medium List 1 Accent 6" w:uiPriority="65"/>
-    <w:lsdException w:name="Medium List 2 Accent 6" w:uiPriority="66"/>
-    <w:lsdException w:name="Medium Grid 1 Accent 6" w:uiPriority="67"/>
-    <w:lsdException w:name="Medium Grid 2 Accent 6" w:uiPriority="68"/>
-    <w:lsdException w:name="Medium Grid 3 Accent 6" w:uiPriority="69"/>
-    <w:lsdException w:name="Dark List Accent 6" w:uiPriority="70"/>
-    <w:lsdException w:name="Colorful Shading Accent 6" w:uiPriority="71"/>
-    <w:lsdException w:name="Colorful List Accent 6" w:uiPriority="72"/>
-    <w:lsdException w:name="Colorful Grid Accent 6" w:uiPriority="73"/>
-    <w:lsdException w:name="Subtle Emphasis" w:uiPriority="19" w:qFormat="1"/>
-    <w:lsdException w:name="Intense Emphasis" w:uiPriority="21" w:qFormat="1"/>
-    <w:lsdException w:name="Subtle Reference" w:uiPriority="31" w:qFormat="1"/>
-    <w:lsdException w:name="Intense Reference" w:uiPriority="32" w:qFormat="1"/>
-    <w:lsdException w:name="Book Title" w:uiPriority="33" w:qFormat="1"/>
-    <w:lsdException w:name="Bibliography" w:semiHidden="1" w:uiPriority="37" w:unhideWhenUsed="1"/>
-    <w:lsdException w:name="TOC Heading" w:semiHidden="1" w:uiPriority="39" w:unhideWhenUsed="1" w:qFormat="1"/>
-    <w:lsdException w:name="Plain Table 1" w:uiPriority="41"/>
-    <w:lsdException w:name="Plain Table 2" w:uiPriority="42"/>
-    <w:lsdException w:name="Plain Table 3" w:uiPriority="43"/>
-    <w:lsdException w:name="Plain Table 4" w:uiPriority="44"/>
-    <w:lsdException w:name="Plain Table 5" w:uiPriority="45"/>
-    <w:lsdException w:name="Grid Table Light" w:uiPriority="40"/>
-    <w:lsdException w:name="Grid Table 1 Light" w:uiPriority="46"/>
-    <w:lsdException w:name="Grid Table 2" w:uiPriority="47"/>
-    <w:lsdException w:name="Grid Table 3" w:uiPriority="48"/>
-    <w:lsdException w:name="Grid Table 4" w:uiPriority="49"/>
-    <w:lsdException w:name="Grid Table 5 Dark" w:uiPriority="50"/>
-    <w:lsdException w:name="Grid Table 6 Colorful" w:uiPriority="51"/>
-    <w:lsdException w:name="Grid Table 7 Colorful" w:uiPriority="52"/>
-    <w:lsdException w:name="Grid Table 1 Light Accent 1" w:uiPriority="46"/>
-    <w:lsdException w:name="Grid Table 2 Accent 1" w:uiPriority="47"/>
-    <w:lsdException w:name="Grid Table 3 Accent 1" w:uiPriority="48"/>
-    <w:lsdException w:name="Grid Table 4 Accent 1" w:uiPriority="49"/>
-    <w:lsdException w:name="Grid Table 5 Dark Accent 1" w:uiPriority="50"/>
-    <w:lsdException w:name="Grid Table 6 Colorful Accent 1" w:uiPriority="51"/>
-    <w:lsdException w:name="Grid Table 7 Colorful Accent 1" w:uiPriority="52"/>
-    <w:lsdException w:name="Grid Table 1 Light Accent 2" w:uiPriority="46"/>
-    <w:lsdException w:name="Grid Table 2 Accent 2" w:uiPriority="47"/>
-    <w:lsdException w:name="Grid Table 3 Accent 2" w:uiPriority="48"/>
-    <w:lsdException w:name="Grid Table 4 Accent 2" w:uiPriority="49"/>
-    <w:lsdException w:name="Grid Table 5 Dark Accent 2" w:uiPriority="50"/>
-    <w:lsdException w:name="Grid Table 6 Colorful Accent 2" w:uiPriority="51"/>
-    <w:lsdException w:name="Grid Table 7 Colorful Accent 2" w:uiPriority="52"/>
-    <w:lsdException w:name="Grid Table 1 Light Accent 3" w:uiPriority="46"/>
-    <w:lsdException w:name="Grid Table 2 Accent 3" w:uiPriority="47"/>
-    <w:lsdException w:name="Grid Table 3 Accent 3" w:uiPriority="48"/>
-    <w:lsdException w:name="Grid Table 4 Accent 3" w:uiPriority="49"/>
-    <w:lsdException w:name="Grid Table 5 Dark Accent 3" w:uiPriority="50"/>
-    <w:lsdException w:name="Grid Table 6 Colorful Accent 3" w:uiPriority="51"/>
-    <w:lsdException w:name="Grid Table 7 Colorful Accent 3" w:uiPriority="52"/>
-    <w:lsdException w:name="Grid Table 1 Light Accent 4" w:uiPriority="46"/>
-    <w:lsdException w:name="Grid Table 2 Accent 4" w:uiPriority="47"/>
-    <w:lsdException w:name="Grid Table 3 Accent 4" w:uiPriority="48"/>
-    <w:lsdException w:name="Grid Table 4 Accent 4" w:uiPriority="49"/>
-    <w:lsdException w:name="Grid Table 5 Dark Accent 4" w:uiPriority="50"/>
-    <w:lsdException w:name="Grid Table 6 Colorful Accent 4" w:uiPriority="51"/>
-    <w:lsdException w:name="Grid Table 7 Colorful Accent 4" w:uiPriority="52"/>
-    <w:lsdException w:name="Grid Table 1 Light Accent 5" w:uiPriority="46"/>
-    <w:lsdException w:name="Grid Table 2 Accent 5" w:uiPriority="47"/>
-    <w:lsdException w:name="Grid Table 3 Accent 5" w:uiPriority="48"/>
-    <w:lsdException w:name="Grid Table 4 Accent 5" w:uiPriority="49"/>
-    <w:lsdException w:name="Grid Table 5 Dark Accent 5" w:uiPriority="50"/>
-    <w:lsdException w:name="Grid Table 6 Colorful Accent 5" w:uiPriority="51"/>
-    <w:lsdException w:name="Grid Table 7 Colorful Accent 5" w:uiPriority="52"/>
-    <w:lsdException w:name="Grid Table 1 Light Accent 6" w:uiPriority="46"/>
-    <w:lsdException w:name="Grid Table 2 Accent 6" w:uiPriority="47"/>
-    <w:lsdException w:name="Grid Table 3 Accent 6" w:uiPriority="48"/>
-    <w:lsdException w:name="Grid Table 4 Accent 6" w:uiPriority="49"/>
-    <w:lsdException w:name="Grid Table 5 Dark Accent 6" w:uiPriority="50"/>
-    <w:lsdException w:name="Grid Table 6 Colorful Accent 6" w:uiPriority="51"/>
-    <w:lsdException w:name="Grid Table 7 Colorful Accent 6" w:uiPriority="52"/>
-    <w:lsdException w:name="List Table 1 Light" w:uiPriority="46"/>
-    <w:lsdException w:name="List Table 2" w:uiPriority="47"/>
-    <w:lsdException w:name="List Table 3" w:uiPriority="48"/>
-    <w:lsdException w:name="List Table 4" w:uiPriority="49"/>
-    <w:lsdException w:name="List Table 5 Dark" w:uiPriority="50"/>
-    <w:lsdException w:name="List Table 6 Colorful" w:uiPriority="51"/>
-    <w:lsdException w:name="List Table 7 Colorful" w:uiPriority="52"/>
-    <w:lsdException w:name="List Table 1 Light Accent 1" w:uiPriority="46"/>
-    <w:lsdException w:name="List Table 2 Accent 1" w:uiPriority="47"/>
-    <w:lsdException w:name="List Table 3 Accent 1" w:uiPriority="48"/>
-    <w:lsdException w:name="List Table 4 Accent 1" w:uiPriority="49"/>
-    <w:lsdException w:name="List Table 5 Dark Accent 1" w:uiPriority="50"/>
-    <w:lsdException w:name="List Table 6 Colorful Accent 1" w:uiPriority="51"/>
-    <w:lsdException w:name="List Table 7 Colorful Accent 1" w:uiPriority="52"/>
-    <w:lsdException w:name="List Table 1 Light Accent 2" w:uiPriority="46"/>
-    <w:lsdException w:name="List Table 2 Accent 2" w:uiPriority="47"/>
-    <w:lsdException w:name="List Table 3 Accent 2" w:uiPriority="48"/>
-    <w:lsdException w:name="List Table 4 Accent 2" w:uiPriority="49"/>
-    <w:lsdException w:name="List Table 5 Dark Accent 2" w:uiPriority="50"/>
-    <w:lsdException w:name="List Table 6 Colorful Accent 2" w:uiPriority="51"/>
-    <w:lsdException w:name="List Table 7 Colorful Accent 2" w:uiPriority="52"/>
-    <w:lsdException w:name="List Table 1 Light Accent 3" w:uiPriority="46"/>
-    <w:lsdException w:name="List Table 2 Accent 3" w:uiPriority="47"/>
-    <w:lsdException w:name="List Table 3 Accent 3" w:uiPriority="48"/>
-    <w:lsdException w:name="List Table 4 Accent 3" w:uiPriority="49"/>
-    <w:lsdException w:name="List Table 5 Dark Accent 3" w:uiPriority="50"/>
-    <w:lsdException w:name="List Table 6 Colorful Accent 3" w:uiPriority="51"/>
-    <w:lsdException w:name="List Table 7 Colorful Accent 3" w:uiPriority="52"/>
-    <w:lsdException w:name="List Table 1 Light Accent 4" w:uiPriority="46"/>
-    <w:lsdException w:name="List Table 2 Accent 4" w:uiPriority="47"/>
-    <w:lsdException w:name="List Table 3 Accent 4" w:uiPriority="48"/>
-    <w:lsdException w:name="List Table 4 Accent 4" w:uiPriority="49"/>
-    <w:lsdException w:name="List Table 5 Dark Accent 4" w:uiPriority="50"/>
-    <w:lsdException w:name="List Table 6 Colorful Accent 4" w:uiPriority="51"/>
-    <w:lsdException w:name="List Table 7 Colorful Accent 4" w:uiPriority="52"/>
-    <w:lsdException w:name="List Table 1 Light Accent 5" w:uiPriority="46"/>
-    <w:lsdException w:name="List Table 2 Accent 5" w:uiPriority="47"/>
-    <w:lsdException w:name="List Table 3 Accent 5" w:uiPriority="48"/>
-    <w:lsdException w:name="List Table 4 Accent 5" w:uiPriority="49"/>
-    <w:lsdException w:name="List Table 5 Dark Accent 5" w:uiPriority="50"/>
-    <w:lsdException w:name="List Table 6 Colorful Accent 5" w:uiPriority="51"/>
-    <w:lsdException w:name="List Table 7 Colorful Accent 5" w:uiPriority="52"/>
-    <w:lsdException w:name="List Table 1 Light Accent 6" w:uiPriority="46"/>
-    <w:lsdException w:name="List Table 2 Accent 6" w:uiPriority="47"/>
-    <w:lsdException w:name="List Table 3 Accent 6" w:uiPriority="48"/>
-    <w:lsdException w:name="List Table 4 Accent 6" w:uiPriority="49"/>
-    <w:lsdException w:name="List Table 5 Dark Accent 6" w:uiPriority="50"/>
-    <w:lsdException w:name="List Table 6 Colorful Accent 6" w:uiPriority="51"/>
-    <w:lsdException w:name="List Table 7 Colorful Accent 6" w:uiPriority="52"/>
+  <w:latentStyles w:defLockedState="0" w:defUIPriority="99" w:defSemiHidden="1" w:defUnhideWhenUsed="1" w:defQFormat="0" w:count="267">
+    <w:lsdException w:name="Normal" w:semiHidden="0" w:uiPriority="0" w:unhideWhenUsed="0" w:qFormat="1"/>
+    <w:lsdException w:name="heading 1" w:semiHidden="0" w:uiPriority="9" w:unhideWhenUsed="0" w:qFormat="1"/>
+    <w:lsdException w:name="heading 2" w:uiPriority="9" w:qFormat="1"/>
+    <w:lsdException w:name="heading 3" w:uiPriority="9" w:qFormat="1"/>
+    <w:lsdException w:name="heading 4" w:uiPriority="9" w:qFormat="1"/>
+    <w:lsdException w:name="heading 5" w:uiPriority="9" w:qFormat="1"/>
+    <w:lsdException w:name="heading 6" w:uiPriority="9" w:qFormat="1"/>
+    <w:lsdException w:name="heading 7" w:uiPriority="9" w:qFormat="1"/>
+    <w:lsdException w:name="heading 8" w:uiPriority="9" w:qFormat="1"/>
+    <w:lsdException w:name="heading 9" w:uiPriority="9" w:qFormat="1"/>
+    <w:lsdException w:name="toc 1" w:uiPriority="39"/>
+    <w:lsdException w:name="toc 2" w:uiPriority="39"/>
+    <w:lsdException w:name="toc 3" w:uiPriority="39"/>
+    <w:lsdException w:name="toc 4" w:uiPriority="39"/>
+    <w:lsdException w:name="toc 5" w:uiPriority="39"/>
+    <w:lsdException w:name="toc 6" w:uiPriority="39"/>
+    <w:lsdException w:name="toc 7" w:uiPriority="39"/>
+    <w:lsdException w:name="toc 8" w:uiPriority="39"/>
+    <w:lsdException w:name="toc 9" w:uiPriority="39"/>
+    <w:lsdException w:name="caption" w:uiPriority="35" w:qFormat="1"/>
+    <w:lsdException w:name="Title" w:semiHidden="0" w:uiPriority="10" w:unhideWhenUsed="0" w:qFormat="1"/>
+    <w:lsdException w:name="Default Paragraph Font" w:uiPriority="1"/>
+    <w:lsdException w:name="Subtitle" w:semiHidden="0" w:uiPriority="11" w:unhideWhenUsed="0" w:qFormat="1"/>
+    <w:lsdException w:name="Strong" w:semiHidden="0" w:uiPriority="22" w:unhideWhenUsed="0" w:qFormat="1"/>
+    <w:lsdException w:name="Emphasis" w:semiHidden="0" w:uiPriority="20" w:unhideWhenUsed="0" w:qFormat="1"/>
+    <w:lsdException w:name="Plain Text" w:uiPriority="0"/>
+    <w:lsdException w:name="Table Grid" w:semiHidden="0" w:uiPriority="59" w:unhideWhenUsed="0"/>
+    <w:lsdException w:name="Placeholder Text" w:unhideWhenUsed="0"/>
+    <w:lsdException w:name="No Spacing" w:semiHidden="0" w:uiPriority="1" w:unhideWhenUsed="0" w:qFormat="1"/>
+    <w:lsdException w:name="Light Shading" w:semiHidden="0" w:uiPriority="60" w:unhideWhenUsed="0"/>
+    <w:lsdException w:name="Light List" w:semiHidden="0" w:uiPriority="61" w:unhideWhenUsed="0"/>
+    <w:lsdException w:name="Light Grid" w:semiHidden="0" w:uiPriority="62" w:unhideWhenUsed="0"/>
+    <w:lsdException w:name="Medium Shading 1" w:semiHidden="0" w:uiPriority="63" w:unhideWhenUsed="0"/>
+    <w:lsdException w:name="Medium Shading 2" w:semiHidden="0" w:uiPriority="64" w:unhideWhenUsed="0"/>
+    <w:lsdException w:name="Medium List 1" w:semiHidden="0" w:uiPriority="65" w:unhideWhenUsed="0"/>
+    <w:lsdException w:name="Medium List 2" w:semiHidden="0" w:uiPriority="66" w:unhideWhenUsed="0"/>
+    <w:lsdException w:name="Medium Grid 1" w:semiHidden="0" w:uiPriority="67" w:unhideWhenUsed="0"/>
+    <w:lsdException w:name="Medium Grid 2" w:semiHidden="0" w:uiPriority="68" w:unhideWhenUsed="0"/>
+    <w:lsdException w:name="Medium Grid 3" w:semiHidden="0" w:uiPriority="69" w:unhideWhenUsed="0"/>
+    <w:lsdException w:name="Dark List" w:semiHidden="0" w:uiPriority="70" w:unhideWhenUsed="0"/>
+    <w:lsdException w:name="Colorful Shading" w:semiHidden="0" w:uiPriority="71" w:unhideWhenUsed="0"/>
+    <w:lsdException w:name="Colorful List" w:semiHidden="0" w:uiPriority="72" w:unhideWhenUsed="0"/>
+    <w:lsdException w:name="Colorful Grid" w:semiHidden="0" w:uiPriority="73" w:unhideWhenUsed="0"/>
+    <w:lsdException w:name="Light Shading Accent 1" w:semiHidden="0" w:uiPriority="60" w:unhideWhenUsed="0"/>
+    <w:lsdException w:name="Light List Accent 1" w:semiHidden="0" w:uiPriority="61" w:unhideWhenUsed="0"/>
+    <w:lsdException w:name="Light Grid Accent 1" w:semiHidden="0" w:uiPriority="62" w:unhideWhenUsed="0"/>
+    <w:lsdException w:name="Medium Shading 1 Accent 1" w:semiHidden="0" w:uiPriority="63" w:unhideWhenUsed="0"/>
+    <w:lsdException w:name="Medium Shading 2 Accent 1" w:semiHidden="0" w:uiPriority="64" w:unhideWhenUsed="0"/>
+    <w:lsdException w:name="Medium List 1 Accent 1" w:semiHidden="0" w:uiPriority="65" w:unhideWhenUsed="0"/>
+    <w:lsdException w:name="Revision" w:unhideWhenUsed="0"/>
+    <w:lsdException w:name="List Paragraph" w:semiHidden="0" w:uiPriority="34" w:unhideWhenUsed="0" w:qFormat="1"/>
+    <w:lsdException w:name="Quote" w:semiHidden="0" w:uiPriority="29" w:unhideWhenUsed="0" w:qFormat="1"/>
+    <w:lsdException w:name="Intense Quote" w:semiHidden="0" w:uiPriority="30" w:unhideWhenUsed="0" w:qFormat="1"/>
+    <w:lsdException w:name="Medium List 2 Accent 1" w:semiHidden="0" w:uiPriority="66" w:unhideWhenUsed="0"/>
+    <w:lsdException w:name="Medium Grid 1 Accent 1" w:semiHidden="0" w:uiPriority="67" w:unhideWhenUsed="0"/>
+    <w:lsdException w:name="Medium Grid 2 Accent 1" w:semiHidden="0" w:uiPriority="68" w:unhideWhenUsed="0"/>
+    <w:lsdException w:name="Medium Grid 3 Accent 1" w:semiHidden="0" w:uiPriority="69" w:unhideWhenUsed="0"/>
+    <w:lsdException w:name="Dark List Accent 1" w:semiHidden="0" w:uiPriority="70" w:unhideWhenUsed="0"/>
+    <w:lsdException w:name="Colorful Shading Accent 1" w:semiHidden="0" w:uiPriority="71" w:unhideWhenUsed="0"/>
+    <w:lsdException w:name="Colorful List Accent 1" w:semiHidden="0" w:uiPriority="72" w:unhideWhenUsed="0"/>
+    <w:lsdException w:name="Colorful Grid Accent 1" w:semiHidden="0" w:uiPriority="73" w:unhideWhenUsed="0"/>
+    <w:lsdException w:name="Light Shading Accent 2" w:semiHidden="0" w:uiPriority="60" w:unhideWhenUsed="0"/>
+    <w:lsdException w:name="Light List Accent 2" w:semiHidden="0" w:uiPriority="61" w:unhideWhenUsed="0"/>
+    <w:lsdException w:name="Light Grid Accent 2" w:semiHidden="0" w:uiPriority="62" w:unhideWhenUsed="0"/>
+    <w:lsdException w:name="Medium Shading 1 Accent 2" w:semiHidden="0" w:uiPriority="63" w:unhideWhenUsed="0"/>
+    <w:lsdException w:name="Medium Shading 2 Accent 2" w:semiHidden="0" w:uiPriority="64" w:unhideWhenUsed="0"/>
+    <w:lsdException w:name="Medium List 1 Accent 2" w:semiHidden="0" w:uiPriority="65" w:unhideWhenUsed="0"/>
+    <w:lsdException w:name="Medium List 2 Accent 2" w:semiHidden="0" w:uiPriority="66" w:unhideWhenUsed="0"/>
+    <w:lsdException w:name="Medium Grid 1 Accent 2" w:semiHidden="0" w:uiPriority="67" w:unhideWhenUsed="0"/>
+    <w:lsdException w:name="Medium Grid 2 Accent 2" w:semiHidden="0" w:uiPriority="68" w:unhideWhenUsed="0"/>
+    <w:lsdException w:name="Medium Grid 3 Accent 2" w:semiHidden="0" w:uiPriority="69" w:unhideWhenUsed="0"/>
+    <w:lsdException w:name="Dark List Accent 2" w:semiHidden="0" w:uiPriority="70" w:unhideWhenUsed="0"/>
+    <w:lsdException w:name="Colorful Shading Accent 2" w:semiHidden="0" w:uiPriority="71" w:unhideWhenUsed="0"/>
+    <w:lsdException w:name="Colorful List Accent 2" w:semiHidden="0" w:uiPriority="72" w:unhideWhenUsed="0"/>
+    <w:lsdException w:name="Colorful Grid Accent 2" w:semiHidden="0" w:uiPriority="73" w:unhideWhenUsed="0"/>
+    <w:lsdException w:name="Light Shading Accent 3" w:semiHidden="0" w:uiPriority="60" w:unhideWhenUsed="0"/>
+    <w:lsdException w:name="Light List Accent 3" w:semiHidden="0" w:uiPriority="61" w:unhideWhenUsed="0"/>
+    <w:lsdException w:name="Light Grid Accent 3" w:semiHidden="0" w:uiPriority="62" w:unhideWhenUsed="0"/>
+    <w:lsdException w:name="Medium Shading 1 Accent 3" w:semiHidden="0" w:uiPriority="63" w:unhideWhenUsed="0"/>
+    <w:lsdException w:name="Medium Shading 2 Accent 3" w:semiHidden="0" w:uiPriority="64" w:unhideWhenUsed="0"/>
+    <w:lsdException w:name="Medium List 1 Accent 3" w:semiHidden="0" w:uiPriority="65" w:unhideWhenUsed="0"/>
+    <w:lsdException w:name="Medium List 2 Accent 3" w:semiHidden="0" w:uiPriority="66" w:unhideWhenUsed="0"/>
+    <w:lsdException w:name="Medium Grid 1 Accent 3" w:semiHidden="0" w:uiPriority="67" w:unhideWhenUsed="0"/>
+    <w:lsdException w:name="Medium Grid 2 Accent 3" w:semiHidden="0" w:uiPriority="68" w:unhideWhenUsed="0"/>
+    <w:lsdException w:name="Medium Grid 3 Accent 3" w:semiHidden="0" w:uiPriority="69" w:unhideWhenUsed="0"/>
+    <w:lsdException w:name="Dark List Accent 3" w:semiHidden="0" w:uiPriority="70" w:unhideWhenUsed="0"/>
+    <w:lsdException w:name="Colorful Shading Accent 3" w:semiHidden="0" w:uiPriority="71" w:unhideWhenUsed="0"/>
+    <w:lsdException w:name="Colorful List Accent 3" w:semiHidden="0" w:uiPriority="72" w:unhideWhenUsed="0"/>
+    <w:lsdException w:name="Colorful Grid Accent 3" w:semiHidden="0" w:uiPriority="73" w:unhideWhenUsed="0"/>
+    <w:lsdException w:name="Light Shading Accent 4" w:semiHidden="0" w:uiPriority="60" w:unhideWhenUsed="0"/>
+    <w:lsdException w:name="Light List Accent 4" w:semiHidden="0" w:uiPriority="61" w:unhideWhenUsed="0"/>
+    <w:lsdException w:name="Light Grid Accent 4" w:semiHidden="0" w:uiPriority="62" w:unhideWhenUsed="0"/>
+    <w:lsdException w:name="Medium Shading 1 Accent 4" w:semiHidden="0" w:uiPriority="63" w:unhideWhenUsed="0"/>
+    <w:lsdException w:name="Medium Shading 2 Accent 4" w:semiHidden="0" w:uiPriority="64" w:unhideWhenUsed="0"/>
+    <w:lsdException w:name="Medium List 1 Accent 4" w:semiHidden="0" w:uiPriority="65" w:unhideWhenUsed="0"/>
+    <w:lsdException w:name="Medium List 2 Accent 4" w:semiHidden="0" w:uiPriority="66" w:unhideWhenUsed="0"/>
+    <w:lsdException w:name="Medium Grid 1 Accent 4" w:semiHidden="0" w:uiPriority="67" w:unhideWhenUsed="0"/>
+    <w:lsdException w:name="Medium Grid 2 Accent 4" w:semiHidden="0" w:uiPriority="68" w:unhideWhenUsed="0"/>
+    <w:lsdException w:name="Medium Grid 3 Accent 4" w:semiHidden="0" w:uiPriority="69" w:unhideWhenUsed="0"/>
+    <w:lsdException w:name="Dark List Accent 4" w:semiHidden="0" w:uiPriority="70" w:unhideWhenUsed="0"/>
+    <w:lsdException w:name="Colorful Shading Accent 4" w:semiHidden="0" w:uiPriority="71" w:unhideWhenUsed="0"/>
+    <w:lsdException w:name="Colorful List Accent 4" w:semiHidden="0" w:uiPriority="72" w:unhideWhenUsed="0"/>
+    <w:lsdException w:name="Colorful Grid Accent 4" w:semiHidden="0" w:uiPriority="73" w:unhideWhenUsed="0"/>
+    <w:lsdException w:name="Light Shading Accent 5" w:semiHidden="0" w:uiPriority="60" w:unhideWhenUsed="0"/>
+    <w:lsdException w:name="Light List Accent 5" w:semiHidden="0" w:uiPriority="61" w:unhideWhenUsed="0"/>
+    <w:lsdException w:name="Light Grid Accent 5" w:semiHidden="0" w:uiPriority="62" w:unhideWhenUsed="0"/>
+    <w:lsdException w:name="Medium Shading 1 Accent 5" w:semiHidden="0" w:uiPriority="63" w:unhideWhenUsed="0"/>
+    <w:lsdException w:name="Medium Shading 2 Accent 5" w:semiHidden="0" w:uiPriority="64" w:unhideWhenUsed="0"/>
+    <w:lsdException w:name="Medium List 1 Accent 5" w:semiHidden="0" w:uiPriority="65" w:unhideWhenUsed="0"/>
+    <w:lsdException w:name="Medium List 2 Accent 5" w:semiHidden="0" w:uiPriority="66" w:unhideWhenUsed="0"/>
+    <w:lsdException w:name="Medium Grid 1 Accent 5" w:semiHidden="0" w:uiPriority="67" w:unhideWhenUsed="0"/>
+    <w:lsdException w:name="Medium Grid 2 Accent 5" w:semiHidden="0" w:uiPriority="68" w:unhideWhenUsed="0"/>
+    <w:lsdException w:name="Medium Grid 3 Accent 5" w:semiHidden="0" w:uiPriority="69" w:unhideWhenUsed="0"/>
+    <w:lsdException w:name="Dark List Accent 5" w:semiHidden="0" w:uiPriority="70" w:unhideWhenUsed="0"/>
+    <w:lsdException w:name="Colorful Shading Accent 5" w:semiHidden="0" w:uiPriority="71" w:unhideWhenUsed="0"/>
+    <w:lsdException w:name="Colorful List Accent 5" w:semiHidden="0" w:uiPriority="72" w:unhideWhenUsed="0"/>
+    <w:lsdException w:name="Colorful Grid Accent 5" w:semiHidden="0" w:uiPriority="73" w:unhideWhenUsed="0"/>
+    <w:lsdException w:name="Light Shading Accent 6" w:semiHidden="0" w:uiPriority="60" w:unhideWhenUsed="0"/>
+    <w:lsdException w:name="Light List Accent 6" w:semiHidden="0" w:uiPriority="61" w:unhideWhenUsed="0"/>
+    <w:lsdException w:name="Light Grid Accent 6" w:semiHidden="0" w:uiPriority="62" w:unhideWhenUsed="0"/>
+    <w:lsdException w:name="Medium Shading 1 Accent 6" w:semiHidden="0" w:uiPriority="63" w:unhideWhenUsed="0"/>
+    <w:lsdException w:name="Medium Shading 2 Accent 6" w:semiHidden="0" w:uiPriority="64" w:unhideWhenUsed="0"/>
+    <w:lsdException w:name="Medium List 1 Accent 6" w:semiHidden="0" w:uiPriority="65" w:unhideWhenUsed="0"/>
+    <w:lsdException w:name="Medium List 2 Accent 6" w:semiHidden="0" w:uiPriority="66" w:unhideWhenUsed="0"/>
+    <w:lsdException w:name="Medium Grid 1 Accent 6" w:semiHidden="0" w:uiPriority="67" w:unhideWhenUsed="0"/>
+    <w:lsdException w:name="Medium Grid 2 Accent 6" w:semiHidden="0" w:uiPriority="68" w:unhideWhenUsed="0"/>
+    <w:lsdException w:name="Medium Grid 3 Accent 6" w:semiHidden="0" w:uiPriority="69" w:unhideWhenUsed="0"/>
+    <w:lsdException w:name="Dark List Accent 6" w:semiHidden="0" w:uiPriority="70" w:unhideWhenUsed="0"/>
+    <w:lsdException w:name="Colorful Shading Accent 6" w:semiHidden="0" w:uiPriority="71" w:unhideWhenUsed="0"/>
+    <w:lsdException w:name="Colorful List Accent 6" w:semiHidden="0" w:uiPriority="72" w:unhideWhenUsed="0"/>
+    <w:lsdException w:name="Colorful Grid Accent 6" w:semiHidden="0" w:uiPriority="73" w:unhideWhenUsed="0"/>
+    <w:lsdException w:name="Subtle Emphasis" w:semiHidden="0" w:uiPriority="19" w:unhideWhenUsed="0" w:qFormat="1"/>
+    <w:lsdException w:name="Intense Emphasis" w:semiHidden="0" w:uiPriority="21" w:unhideWhenUsed="0" w:qFormat="1"/>
+    <w:lsdException w:name="Subtle Reference" w:semiHidden="0" w:uiPriority="31" w:unhideWhenUsed="0" w:qFormat="1"/>
+    <w:lsdException w:name="Intense Reference" w:semiHidden="0" w:uiPriority="32" w:unhideWhenUsed="0" w:qFormat="1"/>
+    <w:lsdException w:name="Book Title" w:semiHidden="0" w:uiPriority="33" w:unhideWhenUsed="0" w:qFormat="1"/>
+    <w:lsdException w:name="Bibliography" w:uiPriority="37"/>
+    <w:lsdException w:name="TOC Heading" w:uiPriority="39" w:qFormat="1"/>
+  </w:latentStyles>
+  <w:style w:type="paragraph" w:default="1" w:styleId="Normal">
+    <w:name w:val="Normal"/>
+    <w:qFormat/>
+    <w:rsid w:val="00365B40"/>
+    <w:pPr>
+      <w:spacing w:after="0" w:line="240" w:lineRule="auto"/>
+    </w:pPr>
+    <w:rPr>
+      <w:rFonts w:ascii="Times New Roman" w:eastAsia="Times New Roman" w:hAnsi="Times New Roman" w:cs="Times New Roman"/>
+      <w:sz w:val="24"/>
+      <w:szCs w:val="24"/>
+      <w:lang w:eastAsia="hr-HR"/>
+    </w:rPr>
+  </w:style>
+  <w:style w:type="paragraph" w:styleId="Heading1">
+    <w:name w:val="heading 1"/>
+    <w:basedOn w:val="Normal"/>
+    <w:next w:val="Normal"/>
+    <w:link w:val="Heading1Char"/>
+    <w:uiPriority w:val="9"/>
+    <w:qFormat/>
+    <w:rsid w:val="00EA7310"/>
+    <w:pPr>
+      <w:keepNext/>
+      <w:keepLines/>
+      <w:spacing w:before="480"/>
+      <w:outlineLvl w:val="0"/>
+    </w:pPr>
+    <w:rPr>
+      <w:rFonts w:asciiTheme="majorHAnsi" w:eastAsiaTheme="majorEastAsia" w:hAnsiTheme="majorHAnsi" w:cstheme="majorBidi"/>
+      <w:b/>
+      <w:bCs/>
+      <w:color w:val="365F91" w:themeColor="accent1" w:themeShade="BF"/>
+      <w:sz w:val="28"/>
+      <w:szCs w:val="28"/>
+    </w:rPr>
+  </w:style>
+  <w:style w:type="paragraph" w:styleId="Heading2">
+    <w:name w:val="heading 2"/>
+    <w:basedOn w:val="Normal"/>
+    <w:next w:val="Normal"/>
+    <w:link w:val="Heading2Char"/>
+    <w:uiPriority w:val="9"/>
+    <w:semiHidden/>
+    <w:unhideWhenUsed/>
+    <w:qFormat/>
+    <w:rsid w:val="00EA7310"/>
+    <w:pPr>
+      <w:keepNext/>
+      <w:keepLines/>
+      <w:spacing w:before="200"/>
+      <w:outlineLvl w:val="1"/>
+    </w:pPr>
+    <w:rPr>
+      <w:rFonts w:asciiTheme="majorHAnsi" w:eastAsiaTheme="majorEastAsia" w:hAnsiTheme="majorHAnsi" w:cstheme="majorBidi"/>
+      <w:b/>
+      <w:bCs/>
+      <w:color w:val="4F81BD" w:themeColor="accent1"/>
+      <w:sz w:val="26"/>
+      <w:szCs w:val="26"/>
+    </w:rPr>
+  </w:style>
+  <w:style w:type="paragraph" w:styleId="Heading3">
+    <w:name w:val="heading 3"/>
+    <w:basedOn w:val="Normal"/>
+    <w:next w:val="Normal"/>
+    <w:link w:val="Heading3Char"/>
+    <w:uiPriority w:val="9"/>
+    <w:semiHidden/>
+    <w:unhideWhenUsed/>
+    <w:qFormat/>
+    <w:rsid w:val="00EA7310"/>
+    <w:pPr>
+      <w:keepNext/>
+      <w:keepLines/>
+      <w:spacing w:before="200"/>
+      <w:outlineLvl w:val="2"/>
+    </w:pPr>
+    <w:rPr>
+      <w:rFonts w:asciiTheme="majorHAnsi" w:eastAsiaTheme="majorEastAsia" w:hAnsiTheme="majorHAnsi" w:cstheme="majorBidi"/>
+      <w:b/>
+      <w:bCs/>
+      <w:color w:val="4F81BD" w:themeColor="accent1"/>
+    </w:rPr>
+  </w:style>
+  <w:style w:type="character" w:default="1" w:styleId="DefaultParagraphFont">
+    <w:name w:val="Default Paragraph Font"/>
+    <w:uiPriority w:val="1"/>
+    <w:semiHidden/>
+    <w:unhideWhenUsed/>
+  </w:style>
+  <w:style w:type="table" w:default="1" w:styleId="TableNormal">
+    <w:name w:val="Normal Table"/>
+    <w:uiPriority w:val="99"/>
+    <w:semiHidden/>
+    <w:unhideWhenUsed/>
+    <w:tblPr>
+      <w:tblInd w:w="0" w:type="dxa"/>
+      <w:tblCellMar>
+        <w:top w:w="0" w:type="dxa"/>
+        <w:left w:w="108" w:type="dxa"/>
+        <w:bottom w:w="0" w:type="dxa"/>
+        <w:right w:w="108" w:type="dxa"/>
+      </w:tblCellMar>
+    </w:tblPr>
+  </w:style>
+  <w:style w:type="numbering" w:default="1" w:styleId="NoList">
+    <w:name w:val="No List"/>
+    <w:uiPriority w:val="99"/>
+    <w:semiHidden/>
+    <w:unhideWhenUsed/>
+  </w:style>
+  <w:style w:type="paragraph" w:customStyle="1" w:styleId="Nazivinstitucije">
+    <w:name w:val="Naziv institucije"/>
+    <w:basedOn w:val="Normal"/>
+    <w:link w:val="NazivinstitucijeChar"/>
+    <w:rsid w:val="00365B40"/>
+    <w:pPr>
+      <w:jc w:val="center"/>
+    </w:pPr>
+    <w:rPr>
+      <w:b/>
+      <w:bCs/>
+    </w:rPr>
+  </w:style>
+  <w:style w:type="paragraph" w:customStyle="1" w:styleId="Imeiprezimekandidata">
+    <w:name w:val="Ime i prezime kandidata"/>
+    <w:basedOn w:val="Normal"/>
+    <w:rsid w:val="00365B40"/>
+    <w:pPr>
+      <w:spacing w:before="120" w:line="360" w:lineRule="auto"/>
+      <w:jc w:val="both"/>
+    </w:pPr>
+    <w:rPr>
+      <w:b/>
+      <w:sz w:val="28"/>
+    </w:rPr>
+  </w:style>
+  <w:style w:type="paragraph" w:customStyle="1" w:styleId="Naslovzavrnograda">
+    <w:name w:val="Naslov završnog rada"/>
+    <w:basedOn w:val="Normal"/>
+    <w:rsid w:val="00365B40"/>
+    <w:pPr>
+      <w:jc w:val="center"/>
+    </w:pPr>
+    <w:rPr>
+      <w:rFonts w:ascii="Arial" w:hAnsi="Arial"/>
+      <w:b/>
+      <w:sz w:val="36"/>
+    </w:rPr>
+  </w:style>
+  <w:style w:type="paragraph" w:customStyle="1" w:styleId="ZAVRNIRAD">
+    <w:name w:val="&quot;ZAVRŠNI RAD&quot;"/>
+    <w:basedOn w:val="Nazivinstitucije"/>
+    <w:rsid w:val="00365B40"/>
+    <w:rPr>
+      <w:caps/>
+    </w:rPr>
+  </w:style>
+  <w:style w:type="paragraph" w:customStyle="1" w:styleId="Mjesto">
+    <w:name w:val="Mjesto"/>
+    <w:aliases w:val="godina završnog rada"/>
+    <w:basedOn w:val="Nazivinstitucije"/>
+    <w:link w:val="MjestoChar"/>
+    <w:rsid w:val="00365B40"/>
+  </w:style>
+  <w:style w:type="paragraph" w:customStyle="1" w:styleId="Podaciokandidatu">
+    <w:name w:val="Podaci o kandidatu"/>
+    <w:basedOn w:val="Normal"/>
+    <w:rsid w:val="00365B40"/>
+    <w:pPr>
+      <w:spacing w:before="120"/>
+    </w:pPr>
+    <w:rPr>
+      <w:b/>
+    </w:rPr>
+  </w:style>
+  <w:style w:type="paragraph" w:customStyle="1" w:styleId="Mentor">
+    <w:name w:val="&quot;Mentor:&quot;"/>
+    <w:basedOn w:val="Normal"/>
+    <w:rsid w:val="00365B40"/>
+    <w:pPr>
+      <w:spacing w:before="120" w:line="360" w:lineRule="auto"/>
+      <w:ind w:left="4956"/>
+      <w:jc w:val="both"/>
+    </w:pPr>
+    <w:rPr>
+      <w:b/>
+      <w:bCs/>
+    </w:rPr>
+  </w:style>
+  <w:style w:type="paragraph" w:customStyle="1" w:styleId="Podaciomentoru">
+    <w:name w:val="Podaci o mentoru"/>
+    <w:basedOn w:val="Normal"/>
+    <w:rsid w:val="00365B40"/>
+    <w:pPr>
+      <w:spacing w:line="360" w:lineRule="auto"/>
+      <w:ind w:left="4956"/>
+      <w:jc w:val="both"/>
+    </w:pPr>
+  </w:style>
+  <w:style w:type="paragraph" w:customStyle="1" w:styleId="FOINaslov1">
+    <w:name w:val="FOI Naslov 1"/>
+    <w:basedOn w:val="Mjesto"/>
+    <w:link w:val="FOINaslov1Char"/>
+    <w:autoRedefine/>
+    <w:qFormat/>
+    <w:rsid w:val="008E1F8E"/>
+    <w:pPr>
+      <w:numPr>
+        <w:numId w:val="1"/>
+      </w:numPr>
+      <w:tabs>
+        <w:tab w:val="left" w:pos="426"/>
+      </w:tabs>
+      <w:spacing w:after="240"/>
+      <w:ind w:left="0" w:firstLine="0"/>
+    </w:pPr>
+    <w:rPr>
+      <w:sz w:val="36"/>
+    </w:rPr>
+  </w:style>
+  <w:style w:type="paragraph" w:styleId="ListParagraph">
+    <w:name w:val="List Paragraph"/>
+    <w:basedOn w:val="Normal"/>
+    <w:link w:val="ListParagraphChar"/>
+    <w:uiPriority w:val="34"/>
+    <w:qFormat/>
+    <w:rsid w:val="00FE7A9A"/>
+    <w:pPr>
+      <w:ind w:left="720"/>
+      <w:contextualSpacing/>
+    </w:pPr>
+  </w:style>
+  <w:style w:type="character" w:customStyle="1" w:styleId="NazivinstitucijeChar">
+    <w:name w:val="Naziv institucije Char"/>
+    <w:basedOn w:val="DefaultParagraphFont"/>
+    <w:link w:val="Nazivinstitucije"/>
+    <w:rsid w:val="00FD0CD5"/>
+    <w:rPr>
+      <w:rFonts w:ascii="Times New Roman" w:eastAsia="Times New Roman" w:hAnsi="Times New Roman" w:cs="Times New Roman"/>
+      <w:b/>
+      <w:bCs/>
+      <w:sz w:val="24"/>
+      <w:szCs w:val="24"/>
+      <w:lang w:eastAsia="hr-HR"/>
+    </w:rPr>
+  </w:style>
+  <w:style w:type="character" w:customStyle="1" w:styleId="MjestoChar">
+    <w:name w:val="Mjesto Char"/>
+    <w:aliases w:val="godina završnog rada Char"/>
+    <w:basedOn w:val="NazivinstitucijeChar"/>
+    <w:link w:val="Mjesto"/>
+    <w:rsid w:val="00FD0CD5"/>
+    <w:rPr>
+      <w:rFonts w:ascii="Times New Roman" w:eastAsia="Times New Roman" w:hAnsi="Times New Roman" w:cs="Times New Roman"/>
+      <w:b/>
+      <w:bCs/>
+      <w:sz w:val="24"/>
+      <w:szCs w:val="24"/>
+      <w:lang w:eastAsia="hr-HR"/>
+    </w:rPr>
+  </w:style>
+  <w:style w:type="character" w:customStyle="1" w:styleId="FOINaslov1Char">
+    <w:name w:val="FOI Naslov 1 Char"/>
+    <w:basedOn w:val="MjestoChar"/>
+    <w:link w:val="FOINaslov1"/>
+    <w:rsid w:val="008E1F8E"/>
+    <w:rPr>
+      <w:rFonts w:ascii="Times New Roman" w:eastAsia="Times New Roman" w:hAnsi="Times New Roman" w:cs="Times New Roman"/>
+      <w:b/>
+      <w:bCs/>
+      <w:sz w:val="36"/>
+      <w:szCs w:val="24"/>
+      <w:lang w:eastAsia="hr-HR"/>
+    </w:rPr>
+  </w:style>
+  <w:style w:type="paragraph" w:customStyle="1" w:styleId="FOINaslov2">
+    <w:name w:val="FOI Naslov 2"/>
+    <w:basedOn w:val="ListParagraph"/>
+    <w:link w:val="FOINaslov2Char"/>
+    <w:qFormat/>
+    <w:rsid w:val="000A11F1"/>
+    <w:pPr>
+      <w:numPr>
+        <w:ilvl w:val="1"/>
+        <w:numId w:val="1"/>
+      </w:numPr>
+      <w:spacing w:before="240" w:after="120"/>
+      <w:ind w:left="357" w:hanging="357"/>
+      <w:contextualSpacing w:val="0"/>
+      <w:jc w:val="both"/>
+    </w:pPr>
+    <w:rPr>
+      <w:b/>
+      <w:sz w:val="32"/>
+    </w:rPr>
+  </w:style>
+  <w:style w:type="paragraph" w:customStyle="1" w:styleId="FOINaslov3">
+    <w:name w:val="FOI Naslov 3"/>
+    <w:basedOn w:val="ListParagraph"/>
+    <w:link w:val="FOINaslov3Char"/>
+    <w:qFormat/>
+    <w:rsid w:val="000A11F1"/>
+    <w:pPr>
+      <w:numPr>
+        <w:ilvl w:val="2"/>
+        <w:numId w:val="1"/>
+      </w:numPr>
+      <w:spacing w:before="240" w:after="120"/>
+      <w:ind w:left="709" w:hanging="709"/>
+      <w:jc w:val="both"/>
+    </w:pPr>
+    <w:rPr>
+      <w:b/>
+      <w:sz w:val="28"/>
+    </w:rPr>
+  </w:style>
+  <w:style w:type="character" w:customStyle="1" w:styleId="ListParagraphChar">
+    <w:name w:val="List Paragraph Char"/>
+    <w:basedOn w:val="DefaultParagraphFont"/>
+    <w:link w:val="ListParagraph"/>
+    <w:uiPriority w:val="34"/>
+    <w:rsid w:val="000A11F1"/>
+    <w:rPr>
+      <w:rFonts w:ascii="Times New Roman" w:eastAsia="Times New Roman" w:hAnsi="Times New Roman" w:cs="Times New Roman"/>
+      <w:sz w:val="24"/>
+      <w:szCs w:val="24"/>
+      <w:lang w:eastAsia="hr-HR"/>
+    </w:rPr>
+  </w:style>
+  <w:style w:type="character" w:customStyle="1" w:styleId="FOINaslov2Char">
+    <w:name w:val="FOI Naslov 2 Char"/>
+    <w:basedOn w:val="ListParagraphChar"/>
+    <w:link w:val="FOINaslov2"/>
+    <w:rsid w:val="000A11F1"/>
+    <w:rPr>
+      <w:rFonts w:ascii="Times New Roman" w:eastAsia="Times New Roman" w:hAnsi="Times New Roman" w:cs="Times New Roman"/>
+      <w:b/>
+      <w:sz w:val="32"/>
+      <w:szCs w:val="24"/>
+      <w:lang w:eastAsia="hr-HR"/>
+    </w:rPr>
+  </w:style>
+  <w:style w:type="paragraph" w:customStyle="1" w:styleId="FOINaslov4">
+    <w:name w:val="FOI Naslov 4"/>
+    <w:basedOn w:val="ListParagraph"/>
+    <w:link w:val="FOINaslov4Char"/>
+    <w:qFormat/>
+    <w:rsid w:val="000A11F1"/>
+    <w:pPr>
+      <w:numPr>
+        <w:ilvl w:val="3"/>
+        <w:numId w:val="1"/>
+      </w:numPr>
+      <w:spacing w:before="240" w:after="120"/>
+      <w:ind w:left="851" w:hanging="851"/>
+      <w:contextualSpacing w:val="0"/>
+      <w:jc w:val="both"/>
+    </w:pPr>
+    <w:rPr>
+      <w:b/>
+    </w:rPr>
+  </w:style>
+  <w:style w:type="character" w:customStyle="1" w:styleId="FOINaslov3Char">
+    <w:name w:val="FOI Naslov 3 Char"/>
+    <w:basedOn w:val="ListParagraphChar"/>
+    <w:link w:val="FOINaslov3"/>
+    <w:rsid w:val="000A11F1"/>
+    <w:rPr>
+      <w:rFonts w:ascii="Times New Roman" w:eastAsia="Times New Roman" w:hAnsi="Times New Roman" w:cs="Times New Roman"/>
+      <w:b/>
+      <w:sz w:val="28"/>
+      <w:szCs w:val="24"/>
+      <w:lang w:eastAsia="hr-HR"/>
+    </w:rPr>
+  </w:style>
+  <w:style w:type="character" w:customStyle="1" w:styleId="FOINaslov4Char">
+    <w:name w:val="FOI Naslov 4 Char"/>
+    <w:basedOn w:val="ListParagraphChar"/>
+    <w:link w:val="FOINaslov4"/>
+    <w:rsid w:val="000A11F1"/>
+    <w:rPr>
+      <w:rFonts w:ascii="Times New Roman" w:eastAsia="Times New Roman" w:hAnsi="Times New Roman" w:cs="Times New Roman"/>
+      <w:b/>
+      <w:sz w:val="24"/>
+      <w:szCs w:val="24"/>
+      <w:lang w:eastAsia="hr-HR"/>
+    </w:rPr>
+  </w:style>
+  <w:style w:type="paragraph" w:styleId="NormalWeb">
+    <w:name w:val="Normal (Web)"/>
+    <w:basedOn w:val="Normal"/>
+    <w:uiPriority w:val="99"/>
+    <w:semiHidden/>
+    <w:unhideWhenUsed/>
+    <w:rsid w:val="00A82589"/>
+    <w:pPr>
+      <w:spacing w:before="100" w:beforeAutospacing="1" w:after="100" w:afterAutospacing="1"/>
+    </w:pPr>
+  </w:style>
+  <w:style w:type="paragraph" w:customStyle="1" w:styleId="Brojke">
+    <w:name w:val="Brojke"/>
+    <w:basedOn w:val="Normal"/>
+    <w:rsid w:val="00045E57"/>
+    <w:pPr>
+      <w:numPr>
+        <w:numId w:val="4"/>
+      </w:numPr>
+      <w:spacing w:after="120" w:line="360" w:lineRule="auto"/>
+    </w:pPr>
+    <w:rPr>
+      <w:rFonts w:ascii="Arial" w:hAnsi="Arial" w:cs="Arial"/>
+      <w:lang w:eastAsia="en-US"/>
+    </w:rPr>
+  </w:style>
+  <w:style w:type="character" w:customStyle="1" w:styleId="Heading1Char">
+    <w:name w:val="Heading 1 Char"/>
+    <w:basedOn w:val="DefaultParagraphFont"/>
+    <w:link w:val="Heading1"/>
+    <w:uiPriority w:val="9"/>
+    <w:rsid w:val="00EA7310"/>
+    <w:rPr>
+      <w:rFonts w:asciiTheme="majorHAnsi" w:eastAsiaTheme="majorEastAsia" w:hAnsiTheme="majorHAnsi" w:cstheme="majorBidi"/>
+      <w:b/>
+      <w:bCs/>
+      <w:color w:val="365F91" w:themeColor="accent1" w:themeShade="BF"/>
+      <w:sz w:val="28"/>
+      <w:szCs w:val="28"/>
+      <w:lang w:eastAsia="hr-HR"/>
+    </w:rPr>
+  </w:style>
+  <w:style w:type="character" w:customStyle="1" w:styleId="Heading2Char">
+    <w:name w:val="Heading 2 Char"/>
+    <w:basedOn w:val="DefaultParagraphFont"/>
+    <w:link w:val="Heading2"/>
+    <w:uiPriority w:val="9"/>
+    <w:semiHidden/>
+    <w:rsid w:val="00EA7310"/>
+    <w:rPr>
+      <w:rFonts w:asciiTheme="majorHAnsi" w:eastAsiaTheme="majorEastAsia" w:hAnsiTheme="majorHAnsi" w:cstheme="majorBidi"/>
+      <w:b/>
+      <w:bCs/>
+      <w:color w:val="4F81BD" w:themeColor="accent1"/>
+      <w:sz w:val="26"/>
+      <w:szCs w:val="26"/>
+      <w:lang w:eastAsia="hr-HR"/>
+    </w:rPr>
+  </w:style>
+  <w:style w:type="character" w:customStyle="1" w:styleId="Heading3Char">
+    <w:name w:val="Heading 3 Char"/>
+    <w:basedOn w:val="DefaultParagraphFont"/>
+    <w:link w:val="Heading3"/>
+    <w:uiPriority w:val="9"/>
+    <w:semiHidden/>
+    <w:rsid w:val="00EA7310"/>
+    <w:rPr>
+      <w:rFonts w:asciiTheme="majorHAnsi" w:eastAsiaTheme="majorEastAsia" w:hAnsiTheme="majorHAnsi" w:cstheme="majorBidi"/>
+      <w:b/>
+      <w:bCs/>
+      <w:color w:val="4F81BD" w:themeColor="accent1"/>
+      <w:sz w:val="24"/>
+      <w:szCs w:val="24"/>
+      <w:lang w:eastAsia="hr-HR"/>
+    </w:rPr>
+  </w:style>
+  <w:style w:type="paragraph" w:styleId="TOC1">
+    <w:name w:val="toc 1"/>
+    <w:basedOn w:val="Normal"/>
+    <w:next w:val="Normal"/>
+    <w:autoRedefine/>
+    <w:uiPriority w:val="39"/>
+    <w:unhideWhenUsed/>
+    <w:rsid w:val="0015288B"/>
+    <w:pPr>
+      <w:tabs>
+        <w:tab w:val="left" w:pos="284"/>
+        <w:tab w:val="right" w:leader="dot" w:pos="9062"/>
+      </w:tabs>
+      <w:spacing w:after="100"/>
+    </w:pPr>
+  </w:style>
+  <w:style w:type="paragraph" w:styleId="TOC2">
+    <w:name w:val="toc 2"/>
+    <w:basedOn w:val="Normal"/>
+    <w:next w:val="Normal"/>
+    <w:autoRedefine/>
+    <w:uiPriority w:val="39"/>
+    <w:unhideWhenUsed/>
+    <w:rsid w:val="0015288B"/>
+    <w:pPr>
+      <w:tabs>
+        <w:tab w:val="left" w:pos="709"/>
+        <w:tab w:val="right" w:leader="dot" w:pos="9062"/>
+      </w:tabs>
+      <w:spacing w:after="100"/>
+      <w:ind w:left="240"/>
+    </w:pPr>
+  </w:style>
+  <w:style w:type="paragraph" w:styleId="TOC3">
+    <w:name w:val="toc 3"/>
+    <w:basedOn w:val="Normal"/>
+    <w:next w:val="Normal"/>
+    <w:autoRedefine/>
+    <w:uiPriority w:val="39"/>
+    <w:unhideWhenUsed/>
+    <w:rsid w:val="0015288B"/>
+    <w:pPr>
+      <w:tabs>
+        <w:tab w:val="left" w:pos="1134"/>
+        <w:tab w:val="right" w:leader="dot" w:pos="9062"/>
+      </w:tabs>
+      <w:spacing w:after="100"/>
+      <w:ind w:left="480"/>
+    </w:pPr>
+  </w:style>
+  <w:style w:type="paragraph" w:styleId="TOC4">
+    <w:name w:val="toc 4"/>
+    <w:basedOn w:val="Normal"/>
+    <w:next w:val="Normal"/>
+    <w:autoRedefine/>
+    <w:uiPriority w:val="39"/>
+    <w:unhideWhenUsed/>
+    <w:rsid w:val="0015288B"/>
+    <w:pPr>
+      <w:tabs>
+        <w:tab w:val="left" w:pos="1560"/>
+        <w:tab w:val="right" w:leader="dot" w:pos="9062"/>
+      </w:tabs>
+      <w:spacing w:after="100"/>
+      <w:ind w:left="720"/>
+    </w:pPr>
+  </w:style>
+  <w:style w:type="character" w:styleId="Hyperlink">
+    <w:name w:val="Hyperlink"/>
+    <w:basedOn w:val="DefaultParagraphFont"/>
+    <w:uiPriority w:val="99"/>
+    <w:unhideWhenUsed/>
+    <w:rsid w:val="00EA7310"/>
+    <w:rPr>
+      <w:color w:val="0000FF" w:themeColor="hyperlink"/>
+      <w:u w:val="single"/>
+    </w:rPr>
+  </w:style>
+  <w:style w:type="character" w:customStyle="1" w:styleId="apple-converted-space">
+    <w:name w:val="apple-converted-space"/>
+    <w:basedOn w:val="DefaultParagraphFont"/>
+    <w:rsid w:val="00901FB5"/>
+  </w:style>
+  <w:style w:type="paragraph" w:styleId="PlainText">
+    <w:name w:val="Plain Text"/>
+    <w:basedOn w:val="Normal"/>
+    <w:link w:val="PlainTextChar"/>
+    <w:rsid w:val="00DF32E9"/>
+    <w:rPr>
+      <w:rFonts w:ascii="Courier New" w:hAnsi="Courier New"/>
+      <w:sz w:val="20"/>
+      <w:szCs w:val="20"/>
+      <w:lang w:val="en-US" w:eastAsia="en-US"/>
+    </w:rPr>
+  </w:style>
+  <w:style w:type="character" w:customStyle="1" w:styleId="PlainTextChar">
+    <w:name w:val="Plain Text Char"/>
+    <w:basedOn w:val="DefaultParagraphFont"/>
+    <w:link w:val="PlainText"/>
+    <w:rsid w:val="00DF32E9"/>
+    <w:rPr>
+      <w:rFonts w:ascii="Courier New" w:eastAsia="Times New Roman" w:hAnsi="Courier New" w:cs="Times New Roman"/>
+      <w:sz w:val="20"/>
+      <w:szCs w:val="20"/>
+      <w:lang w:val="en-US"/>
+    </w:rPr>
+  </w:style>
+  <w:style w:type="paragraph" w:styleId="TOCHeading">
+    <w:name w:val="TOC Heading"/>
+    <w:basedOn w:val="Heading1"/>
+    <w:next w:val="Normal"/>
+    <w:uiPriority w:val="39"/>
+    <w:semiHidden/>
+    <w:unhideWhenUsed/>
+    <w:qFormat/>
+    <w:rsid w:val="00BB2366"/>
+    <w:pPr>
+      <w:spacing w:line="276" w:lineRule="auto"/>
+      <w:outlineLvl w:val="9"/>
+    </w:pPr>
+    <w:rPr>
+      <w:lang w:eastAsia="en-US"/>
+    </w:rPr>
+  </w:style>
+  <w:style w:type="paragraph" w:styleId="BalloonText">
+    <w:name w:val="Balloon Text"/>
+    <w:basedOn w:val="Normal"/>
+    <w:link w:val="BalloonTextChar"/>
+    <w:uiPriority w:val="99"/>
+    <w:semiHidden/>
+    <w:unhideWhenUsed/>
+    <w:rsid w:val="00BB2366"/>
+    <w:rPr>
+      <w:rFonts w:ascii="Tahoma" w:hAnsi="Tahoma" w:cs="Tahoma"/>
+      <w:sz w:val="16"/>
+      <w:szCs w:val="16"/>
+    </w:rPr>
+  </w:style>
+  <w:style w:type="character" w:customStyle="1" w:styleId="BalloonTextChar">
+    <w:name w:val="Balloon Text Char"/>
+    <w:basedOn w:val="DefaultParagraphFont"/>
+    <w:link w:val="BalloonText"/>
+    <w:uiPriority w:val="99"/>
+    <w:semiHidden/>
+    <w:rsid w:val="00BB2366"/>
+    <w:rPr>
+      <w:rFonts w:ascii="Tahoma" w:eastAsia="Times New Roman" w:hAnsi="Tahoma" w:cs="Tahoma"/>
+      <w:sz w:val="16"/>
+      <w:szCs w:val="16"/>
+      <w:lang w:eastAsia="hr-HR"/>
+    </w:rPr>
+  </w:style>
+  <w:style w:type="paragraph" w:styleId="Header">
+    <w:name w:val="header"/>
+    <w:basedOn w:val="Normal"/>
+    <w:link w:val="HeaderChar"/>
+    <w:uiPriority w:val="99"/>
+    <w:semiHidden/>
+    <w:unhideWhenUsed/>
+    <w:rsid w:val="0015288B"/>
+    <w:pPr>
+      <w:tabs>
+        <w:tab w:val="center" w:pos="4536"/>
+        <w:tab w:val="right" w:pos="9072"/>
+      </w:tabs>
+    </w:pPr>
+  </w:style>
+  <w:style w:type="character" w:customStyle="1" w:styleId="HeaderChar">
+    <w:name w:val="Header Char"/>
+    <w:basedOn w:val="DefaultParagraphFont"/>
+    <w:link w:val="Header"/>
+    <w:uiPriority w:val="99"/>
+    <w:semiHidden/>
+    <w:rsid w:val="0015288B"/>
+    <w:rPr>
+      <w:rFonts w:ascii="Times New Roman" w:eastAsia="Times New Roman" w:hAnsi="Times New Roman" w:cs="Times New Roman"/>
+      <w:sz w:val="24"/>
+      <w:szCs w:val="24"/>
+      <w:lang w:eastAsia="hr-HR"/>
+    </w:rPr>
+  </w:style>
+  <w:style w:type="paragraph" w:styleId="Footer">
+    <w:name w:val="footer"/>
+    <w:basedOn w:val="Normal"/>
+    <w:link w:val="FooterChar"/>
+    <w:uiPriority w:val="99"/>
+    <w:unhideWhenUsed/>
+    <w:rsid w:val="0015288B"/>
+    <w:pPr>
+      <w:tabs>
+        <w:tab w:val="center" w:pos="4536"/>
+        <w:tab w:val="right" w:pos="9072"/>
+      </w:tabs>
+    </w:pPr>
+  </w:style>
+  <w:style w:type="character" w:customStyle="1" w:styleId="FooterChar">
+    <w:name w:val="Footer Char"/>
+    <w:basedOn w:val="DefaultParagraphFont"/>
+    <w:link w:val="Footer"/>
+    <w:uiPriority w:val="99"/>
+    <w:rsid w:val="0015288B"/>
+    <w:rPr>
+      <w:rFonts w:ascii="Times New Roman" w:eastAsia="Times New Roman" w:hAnsi="Times New Roman" w:cs="Times New Roman"/>
+      <w:sz w:val="24"/>
+      <w:szCs w:val="24"/>
+      <w:lang w:eastAsia="hr-HR"/>
+    </w:rPr>
+  </w:style>
+  <w:style w:type="character" w:styleId="CommentReference">
+    <w:name w:val="annotation reference"/>
+    <w:basedOn w:val="DefaultParagraphFont"/>
+    <w:uiPriority w:val="99"/>
+    <w:semiHidden/>
+    <w:unhideWhenUsed/>
+    <w:rsid w:val="0008292E"/>
+    <w:rPr>
+      <w:sz w:val="16"/>
+      <w:szCs w:val="16"/>
+    </w:rPr>
+  </w:style>
+  <w:style w:type="paragraph" w:styleId="CommentText">
+    <w:name w:val="annotation text"/>
+    <w:basedOn w:val="Normal"/>
+    <w:link w:val="CommentTextChar"/>
+    <w:uiPriority w:val="99"/>
+    <w:semiHidden/>
+    <w:unhideWhenUsed/>
+    <w:rsid w:val="0008292E"/>
+    <w:rPr>
+      <w:sz w:val="20"/>
+      <w:szCs w:val="20"/>
+    </w:rPr>
+  </w:style>
+  <w:style w:type="character" w:customStyle="1" w:styleId="CommentTextChar">
+    <w:name w:val="Comment Text Char"/>
+    <w:basedOn w:val="DefaultParagraphFont"/>
+    <w:link w:val="CommentText"/>
+    <w:uiPriority w:val="99"/>
+    <w:semiHidden/>
+    <w:rsid w:val="0008292E"/>
+    <w:rPr>
+      <w:rFonts w:ascii="Times New Roman" w:eastAsia="Times New Roman" w:hAnsi="Times New Roman" w:cs="Times New Roman"/>
+      <w:sz w:val="20"/>
+      <w:szCs w:val="20"/>
+      <w:lang w:eastAsia="hr-HR"/>
+    </w:rPr>
+  </w:style>
+  <w:style w:type="paragraph" w:styleId="CommentSubject">
+    <w:name w:val="annotation subject"/>
+    <w:basedOn w:val="CommentText"/>
+    <w:next w:val="CommentText"/>
+    <w:link w:val="CommentSubjectChar"/>
+    <w:uiPriority w:val="99"/>
+    <w:semiHidden/>
+    <w:unhideWhenUsed/>
+    <w:rsid w:val="0008292E"/>
+    <w:rPr>
+      <w:b/>
+      <w:bCs/>
+    </w:rPr>
+  </w:style>
+  <w:style w:type="character" w:customStyle="1" w:styleId="CommentSubjectChar">
+    <w:name w:val="Comment Subject Char"/>
+    <w:basedOn w:val="CommentTextChar"/>
+    <w:link w:val="CommentSubject"/>
+    <w:uiPriority w:val="99"/>
+    <w:semiHidden/>
+    <w:rsid w:val="0008292E"/>
+    <w:rPr>
+      <w:rFonts w:ascii="Times New Roman" w:eastAsia="Times New Roman" w:hAnsi="Times New Roman" w:cs="Times New Roman"/>
+      <w:b/>
+      <w:bCs/>
+      <w:sz w:val="20"/>
+      <w:szCs w:val="20"/>
+      <w:lang w:eastAsia="hr-HR"/>
+    </w:rPr>
+  </w:style>
+  <w:style w:type="paragraph" w:styleId="FootnoteText">
+    <w:name w:val="footnote text"/>
+    <w:basedOn w:val="Normal"/>
+    <w:link w:val="FootnoteTextChar"/>
+    <w:uiPriority w:val="99"/>
+    <w:semiHidden/>
+    <w:unhideWhenUsed/>
+    <w:rsid w:val="00996F16"/>
+    <w:rPr>
+      <w:sz w:val="20"/>
+      <w:szCs w:val="20"/>
+    </w:rPr>
+  </w:style>
+  <w:style w:type="character" w:customStyle="1" w:styleId="FootnoteTextChar">
+    <w:name w:val="Footnote Text Char"/>
+    <w:basedOn w:val="DefaultParagraphFont"/>
+    <w:link w:val="FootnoteText"/>
+    <w:uiPriority w:val="99"/>
+    <w:semiHidden/>
+    <w:rsid w:val="00996F16"/>
+    <w:rPr>
+      <w:rFonts w:ascii="Times New Roman" w:eastAsia="Times New Roman" w:hAnsi="Times New Roman" w:cs="Times New Roman"/>
+      <w:sz w:val="20"/>
+      <w:szCs w:val="20"/>
+      <w:lang w:eastAsia="hr-HR"/>
+    </w:rPr>
+  </w:style>
+  <w:style w:type="character" w:styleId="FootnoteReference">
+    <w:name w:val="footnote reference"/>
+    <w:basedOn w:val="DefaultParagraphFont"/>
+    <w:uiPriority w:val="99"/>
+    <w:semiHidden/>
+    <w:unhideWhenUsed/>
+    <w:rsid w:val="00996F16"/>
+    <w:rPr>
+      <w:vertAlign w:val="superscript"/>
+    </w:rPr>
+  </w:style>
+  <w:style w:type="paragraph" w:styleId="Caption">
+    <w:name w:val="caption"/>
+    <w:basedOn w:val="Normal"/>
+    <w:next w:val="Normal"/>
+    <w:uiPriority w:val="35"/>
+    <w:unhideWhenUsed/>
+    <w:qFormat/>
+    <w:rsid w:val="00996F16"/>
+    <w:pPr>
+      <w:spacing w:after="200"/>
+    </w:pPr>
+    <w:rPr>
+      <w:b/>
+      <w:bCs/>
+      <w:color w:val="4F81BD" w:themeColor="accent1"/>
+      <w:sz w:val="18"/>
+      <w:szCs w:val="18"/>
+    </w:rPr>
+  </w:style>
+</w:styles>
+</file>
+
+<file path=word/stylesWithEffects.xml><?xml version="1.0" encoding="utf-8"?>
+<w:styles xmlns:wpc="http://schemas.microsoft.com/office/word/2010/wordprocessingCanvas" xmlns:mc="http://schemas.openxmlformats.org/markup-compatibility/2006" xmlns:o="urn:schemas-microsoft-com:office:office" xmlns:r="http://schemas.openxmlformats.org/officeDocument/2006/relationships" xmlns:m="http://schemas.openxmlformats.org/officeDocument/2006/math" xmlns:v="urn:schemas-microsoft-com:vml" xmlns:wp14="http://schemas.microsoft.com/office/word/2010/wordprocessingDrawing" xmlns:wp="http://schemas.openxmlformats.org/drawingml/2006/wordprocessingDrawing" xmlns:w10="urn:schemas-microsoft-com:office:word" xmlns:w="http://schemas.openxmlformats.org/wordprocessingml/2006/main" xmlns:w14="http://schemas.microsoft.com/office/word/2010/wordml" xmlns:wpg="http://schemas.microsoft.com/office/word/2010/wordprocessingGroup" xmlns:wpi="http://schemas.microsoft.com/office/word/2010/wordprocessingInk" xmlns:wne="http://schemas.microsoft.com/office/word/2006/wordml" xmlns:wps="http://schemas.microsoft.com/office/word/2010/wordprocessingShape" mc:Ignorable="w14 wp14">
+  <w:docDefaults>
+    <w:rPrDefault>
+      <w:rPr>
+        <w:rFonts w:asciiTheme="minorHAnsi" w:eastAsiaTheme="minorHAnsi" w:hAnsiTheme="minorHAnsi" w:cstheme="minorBidi"/>
+        <w:sz w:val="22"/>
+        <w:szCs w:val="22"/>
+        <w:lang w:val="hr-HR" w:eastAsia="en-US" w:bidi="ar-SA"/>
+      </w:rPr>
+    </w:rPrDefault>
+    <w:pPrDefault>
+      <w:pPr>
+        <w:spacing w:after="200" w:line="276" w:lineRule="auto"/>
+      </w:pPr>
+    </w:pPrDefault>
+  </w:docDefaults>
+  <w:latentStyles w:defLockedState="0" w:defUIPriority="99" w:defSemiHidden="1" w:defUnhideWhenUsed="1" w:defQFormat="0" w:count="267">
+    <w:lsdException w:name="Normal" w:semiHidden="0" w:uiPriority="0" w:unhideWhenUsed="0" w:qFormat="1"/>
+    <w:lsdException w:name="heading 1" w:semiHidden="0" w:uiPriority="9" w:unhideWhenUsed="0" w:qFormat="1"/>
+    <w:lsdException w:name="heading 2" w:uiPriority="9" w:qFormat="1"/>
+    <w:lsdException w:name="heading 3" w:uiPriority="9" w:qFormat="1"/>
+    <w:lsdException w:name="heading 4" w:uiPriority="9" w:qFormat="1"/>
+    <w:lsdException w:name="heading 5" w:uiPriority="9" w:qFormat="1"/>
+    <w:lsdException w:name="heading 6" w:uiPriority="9" w:qFormat="1"/>
+    <w:lsdException w:name="heading 7" w:uiPriority="9" w:qFormat="1"/>
+    <w:lsdException w:name="heading 8" w:uiPriority="9" w:qFormat="1"/>
+    <w:lsdException w:name="heading 9" w:uiPriority="9" w:qFormat="1"/>
+    <w:lsdException w:name="toc 1" w:uiPriority="39"/>
+    <w:lsdException w:name="toc 2" w:uiPriority="39"/>
+    <w:lsdException w:name="toc 3" w:uiPriority="39"/>
+    <w:lsdException w:name="toc 4" w:uiPriority="39"/>
+    <w:lsdException w:name="toc 5" w:uiPriority="39"/>
+    <w:lsdException w:name="toc 6" w:uiPriority="39"/>
+    <w:lsdException w:name="toc 7" w:uiPriority="39"/>
+    <w:lsdException w:name="toc 8" w:uiPriority="39"/>
+    <w:lsdException w:name="toc 9" w:uiPriority="39"/>
+    <w:lsdException w:name="caption" w:uiPriority="35" w:qFormat="1"/>
+    <w:lsdException w:name="Title" w:semiHidden="0" w:uiPriority="10" w:unhideWhenUsed="0" w:qFormat="1"/>
+    <w:lsdException w:name="Default Paragraph Font" w:uiPriority="1"/>
+    <w:lsdException w:name="Subtitle" w:semiHidden="0" w:uiPriority="11" w:unhideWhenUsed="0" w:qFormat="1"/>
+    <w:lsdException w:name="Strong" w:semiHidden="0" w:uiPriority="22" w:unhideWhenUsed="0" w:qFormat="1"/>
+    <w:lsdException w:name="Emphasis" w:semiHidden="0" w:uiPriority="20" w:unhideWhenUsed="0" w:qFormat="1"/>
+    <w:lsdException w:name="Plain Text" w:uiPriority="0"/>
+    <w:lsdException w:name="Table Grid" w:semiHidden="0" w:uiPriority="59" w:unhideWhenUsed="0"/>
+    <w:lsdException w:name="Placeholder Text" w:unhideWhenUsed="0"/>
+    <w:lsdException w:name="No Spacing" w:semiHidden="0" w:uiPriority="1" w:unhideWhenUsed="0" w:qFormat="1"/>
+    <w:lsdException w:name="Light Shading" w:semiHidden="0" w:uiPriority="60" w:unhideWhenUsed="0"/>
+    <w:lsdException w:name="Light List" w:semiHidden="0" w:uiPriority="61" w:unhideWhenUsed="0"/>
+    <w:lsdException w:name="Light Grid" w:semiHidden="0" w:uiPriority="62" w:unhideWhenUsed="0"/>
+    <w:lsdException w:name="Medium Shading 1" w:semiHidden="0" w:uiPriority="63" w:unhideWhenUsed="0"/>
+    <w:lsdException w:name="Medium Shading 2" w:semiHidden="0" w:uiPriority="64" w:unhideWhenUsed="0"/>
+    <w:lsdException w:name="Medium List 1" w:semiHidden="0" w:uiPriority="65" w:unhideWhenUsed="0"/>
+    <w:lsdException w:name="Medium List 2" w:semiHidden="0" w:uiPriority="66" w:unhideWhenUsed="0"/>
+    <w:lsdException w:name="Medium Grid 1" w:semiHidden="0" w:uiPriority="67" w:unhideWhenUsed="0"/>
+    <w:lsdException w:name="Medium Grid 2" w:semiHidden="0" w:uiPriority="68" w:unhideWhenUsed="0"/>
+    <w:lsdException w:name="Medium Grid 3" w:semiHidden="0" w:uiPriority="69" w:unhideWhenUsed="0"/>
+    <w:lsdException w:name="Dark List" w:semiHidden="0" w:uiPriority="70" w:unhideWhenUsed="0"/>
+    <w:lsdException w:name="Colorful Shading" w:semiHidden="0" w:uiPriority="71" w:unhideWhenUsed="0"/>
+    <w:lsdException w:name="Colorful List" w:semiHidden="0" w:uiPriority="72" w:unhideWhenUsed="0"/>
+    <w:lsdException w:name="Colorful Grid" w:semiHidden="0" w:uiPriority="73" w:unhideWhenUsed="0"/>
+    <w:lsdException w:name="Light Shading Accent 1" w:semiHidden="0" w:uiPriority="60" w:unhideWhenUsed="0"/>
+    <w:lsdException w:name="Light List Accent 1" w:semiHidden="0" w:uiPriority="61" w:unhideWhenUsed="0"/>
+    <w:lsdException w:name="Light Grid Accent 1" w:semiHidden="0" w:uiPriority="62" w:unhideWhenUsed="0"/>
+    <w:lsdException w:name="Medium Shading 1 Accent 1" w:semiHidden="0" w:uiPriority="63" w:unhideWhenUsed="0"/>
+    <w:lsdException w:name="Medium Shading 2 Accent 1" w:semiHidden="0" w:uiPriority="64" w:unhideWhenUsed="0"/>
+    <w:lsdException w:name="Medium List 1 Accent 1" w:semiHidden="0" w:uiPriority="65" w:unhideWhenUsed="0"/>
+    <w:lsdException w:name="Revision" w:unhideWhenUsed="0"/>
+    <w:lsdException w:name="List Paragraph" w:semiHidden="0" w:uiPriority="34" w:unhideWhenUsed="0" w:qFormat="1"/>
+    <w:lsdException w:name="Quote" w:semiHidden="0" w:uiPriority="29" w:unhideWhenUsed="0" w:qFormat="1"/>
+    <w:lsdException w:name="Intense Quote" w:semiHidden="0" w:uiPriority="30" w:unhideWhenUsed="0" w:qFormat="1"/>
+    <w:lsdException w:name="Medium List 2 Accent 1" w:semiHidden="0" w:uiPriority="66" w:unhideWhenUsed="0"/>
+    <w:lsdException w:name="Medium Grid 1 Accent 1" w:semiHidden="0" w:uiPriority="67" w:unhideWhenUsed="0"/>
+    <w:lsdException w:name="Medium Grid 2 Accent 1" w:semiHidden="0" w:uiPriority="68" w:unhideWhenUsed="0"/>
+    <w:lsdException w:name="Medium Grid 3 Accent 1" w:semiHidden="0" w:uiPriority="69" w:unhideWhenUsed="0"/>
+    <w:lsdException w:name="Dark List Accent 1" w:semiHidden="0" w:uiPriority="70" w:unhideWhenUsed="0"/>
+    <w:lsdException w:name="Colorful Shading Accent 1" w:semiHidden="0" w:uiPriority="71" w:unhideWhenUsed="0"/>
+    <w:lsdException w:name="Colorful List Accent 1" w:semiHidden="0" w:uiPriority="72" w:unhideWhenUsed="0"/>
+    <w:lsdException w:name="Colorful Grid Accent 1" w:semiHidden="0" w:uiPriority="73" w:unhideWhenUsed="0"/>
+    <w:lsdException w:name="Light Shading Accent 2" w:semiHidden="0" w:uiPriority="60" w:unhideWhenUsed="0"/>
+    <w:lsdException w:name="Light List Accent 2" w:semiHidden="0" w:uiPriority="61" w:unhideWhenUsed="0"/>
+    <w:lsdException w:name="Light Grid Accent 2" w:semiHidden="0" w:uiPriority="62" w:unhideWhenUsed="0"/>
+    <w:lsdException w:name="Medium Shading 1 Accent 2" w:semiHidden="0" w:uiPriority="63" w:unhideWhenUsed="0"/>
+    <w:lsdException w:name="Medium Shading 2 Accent 2" w:semiHidden="0" w:uiPriority="64" w:unhideWhenUsed="0"/>
+    <w:lsdException w:name="Medium List 1 Accent 2" w:semiHidden="0" w:uiPriority="65" w:unhideWhenUsed="0"/>
+    <w:lsdException w:name="Medium List 2 Accent 2" w:semiHidden="0" w:uiPriority="66" w:unhideWhenUsed="0"/>
+    <w:lsdException w:name="Medium Grid 1 Accent 2" w:semiHidden="0" w:uiPriority="67" w:unhideWhenUsed="0"/>
+    <w:lsdException w:name="Medium Grid 2 Accent 2" w:semiHidden="0" w:uiPriority="68" w:unhideWhenUsed="0"/>
+    <w:lsdException w:name="Medium Grid 3 Accent 2" w:semiHidden="0" w:uiPriority="69" w:unhideWhenUsed="0"/>
+    <w:lsdException w:name="Dark List Accent 2" w:semiHidden="0" w:uiPriority="70" w:unhideWhenUsed="0"/>
+    <w:lsdException w:name="Colorful Shading Accent 2" w:semiHidden="0" w:uiPriority="71" w:unhideWhenUsed="0"/>
+    <w:lsdException w:name="Colorful List Accent 2" w:semiHidden="0" w:uiPriority="72" w:unhideWhenUsed="0"/>
+    <w:lsdException w:name="Colorful Grid Accent 2" w:semiHidden="0" w:uiPriority="73" w:unhideWhenUsed="0"/>
+    <w:lsdException w:name="Light Shading Accent 3" w:semiHidden="0" w:uiPriority="60" w:unhideWhenUsed="0"/>
+    <w:lsdException w:name="Light List Accent 3" w:semiHidden="0" w:uiPriority="61" w:unhideWhenUsed="0"/>
+    <w:lsdException w:name="Light Grid Accent 3" w:semiHidden="0" w:uiPriority="62" w:unhideWhenUsed="0"/>
+    <w:lsdException w:name="Medium Shading 1 Accent 3" w:semiHidden="0" w:uiPriority="63" w:unhideWhenUsed="0"/>
+    <w:lsdException w:name="Medium Shading 2 Accent 3" w:semiHidden="0" w:uiPriority="64" w:unhideWhenUsed="0"/>
+    <w:lsdException w:name="Medium List 1 Accent 3" w:semiHidden="0" w:uiPriority="65" w:unhideWhenUsed="0"/>
+    <w:lsdException w:name="Medium List 2 Accent 3" w:semiHidden="0" w:uiPriority="66" w:unhideWhenUsed="0"/>
+    <w:lsdException w:name="Medium Grid 1 Accent 3" w:semiHidden="0" w:uiPriority="67" w:unhideWhenUsed="0"/>
+    <w:lsdException w:name="Medium Grid 2 Accent 3" w:semiHidden="0" w:uiPriority="68" w:unhideWhenUsed="0"/>
+    <w:lsdException w:name="Medium Grid 3 Accent 3" w:semiHidden="0" w:uiPriority="69" w:unhideWhenUsed="0"/>
+    <w:lsdException w:name="Dark List Accent 3" w:semiHidden="0" w:uiPriority="70" w:unhideWhenUsed="0"/>
+    <w:lsdException w:name="Colorful Shading Accent 3" w:semiHidden="0" w:uiPriority="71" w:unhideWhenUsed="0"/>
+    <w:lsdException w:name="Colorful List Accent 3" w:semiHidden="0" w:uiPriority="72" w:unhideWhenUsed="0"/>
+    <w:lsdException w:name="Colorful Grid Accent 3" w:semiHidden="0" w:uiPriority="73" w:unhideWhenUsed="0"/>
+    <w:lsdException w:name="Light Shading Accent 4" w:semiHidden="0" w:uiPriority="60" w:unhideWhenUsed="0"/>
+    <w:lsdException w:name="Light List Accent 4" w:semiHidden="0" w:uiPriority="61" w:unhideWhenUsed="0"/>
+    <w:lsdException w:name="Light Grid Accent 4" w:semiHidden="0" w:uiPriority="62" w:unhideWhenUsed="0"/>
+    <w:lsdException w:name="Medium Shading 1 Accent 4" w:semiHidden="0" w:uiPriority="63" w:unhideWhenUsed="0"/>
+    <w:lsdException w:name="Medium Shading 2 Accent 4" w:semiHidden="0" w:uiPriority="64" w:unhideWhenUsed="0"/>
+    <w:lsdException w:name="Medium List 1 Accent 4" w:semiHidden="0" w:uiPriority="65" w:unhideWhenUsed="0"/>
+    <w:lsdException w:name="Medium List 2 Accent 4" w:semiHidden="0" w:uiPriority="66" w:unhideWhenUsed="0"/>
+    <w:lsdException w:name="Medium Grid 1 Accent 4" w:semiHidden="0" w:uiPriority="67" w:unhideWhenUsed="0"/>
+    <w:lsdException w:name="Medium Grid 2 Accent 4" w:semiHidden="0" w:uiPriority="68" w:unhideWhenUsed="0"/>
+    <w:lsdException w:name="Medium Grid 3 Accent 4" w:semiHidden="0" w:uiPriority="69" w:unhideWhenUsed="0"/>
+    <w:lsdException w:name="Dark List Accent 4" w:semiHidden="0" w:uiPriority="70" w:unhideWhenUsed="0"/>
+    <w:lsdException w:name="Colorful Shading Accent 4" w:semiHidden="0" w:uiPriority="71" w:unhideWhenUsed="0"/>
+    <w:lsdException w:name="Colorful List Accent 4" w:semiHidden="0" w:uiPriority="72" w:unhideWhenUsed="0"/>
+    <w:lsdException w:name="Colorful Grid Accent 4" w:semiHidden="0" w:uiPriority="73" w:unhideWhenUsed="0"/>
+    <w:lsdException w:name="Light Shading Accent 5" w:semiHidden="0" w:uiPriority="60" w:unhideWhenUsed="0"/>
+    <w:lsdException w:name="Light List Accent 5" w:semiHidden="0" w:uiPriority="61" w:unhideWhenUsed="0"/>
+    <w:lsdException w:name="Light Grid Accent 5" w:semiHidden="0" w:uiPriority="62" w:unhideWhenUsed="0"/>
+    <w:lsdException w:name="Medium Shading 1 Accent 5" w:semiHidden="0" w:uiPriority="63" w:unhideWhenUsed="0"/>
+    <w:lsdException w:name="Medium Shading 2 Accent 5" w:semiHidden="0" w:uiPriority="64" w:unhideWhenUsed="0"/>
+    <w:lsdException w:name="Medium List 1 Accent 5" w:semiHidden="0" w:uiPriority="65" w:unhideWhenUsed="0"/>
+    <w:lsdException w:name="Medium List 2 Accent 5" w:semiHidden="0" w:uiPriority="66" w:unhideWhenUsed="0"/>
+    <w:lsdException w:name="Medium Grid 1 Accent 5" w:semiHidden="0" w:uiPriority="67" w:unhideWhenUsed="0"/>
+    <w:lsdException w:name="Medium Grid 2 Accent 5" w:semiHidden="0" w:uiPriority="68" w:unhideWhenUsed="0"/>
+    <w:lsdException w:name="Medium Grid 3 Accent 5" w:semiHidden="0" w:uiPriority="69" w:unhideWhenUsed="0"/>
+    <w:lsdException w:name="Dark List Accent 5" w:semiHidden="0" w:uiPriority="70" w:unhideWhenUsed="0"/>
+    <w:lsdException w:name="Colorful Shading Accent 5" w:semiHidden="0" w:uiPriority="71" w:unhideWhenUsed="0"/>
+    <w:lsdException w:name="Colorful List Accent 5" w:semiHidden="0" w:uiPriority="72" w:unhideWhenUsed="0"/>
+    <w:lsdException w:name="Colorful Grid Accent 5" w:semiHidden="0" w:uiPriority="73" w:unhideWhenUsed="0"/>
+    <w:lsdException w:name="Light Shading Accent 6" w:semiHidden="0" w:uiPriority="60" w:unhideWhenUsed="0"/>
+    <w:lsdException w:name="Light List Accent 6" w:semiHidden="0" w:uiPriority="61" w:unhideWhenUsed="0"/>
+    <w:lsdException w:name="Light Grid Accent 6" w:semiHidden="0" w:uiPriority="62" w:unhideWhenUsed="0"/>
+    <w:lsdException w:name="Medium Shading 1 Accent 6" w:semiHidden="0" w:uiPriority="63" w:unhideWhenUsed="0"/>
+    <w:lsdException w:name="Medium Shading 2 Accent 6" w:semiHidden="0" w:uiPriority="64" w:unhideWhenUsed="0"/>
+    <w:lsdException w:name="Medium List 1 Accent 6" w:semiHidden="0" w:uiPriority="65" w:unhideWhenUsed="0"/>
+    <w:lsdException w:name="Medium List 2 Accent 6" w:semiHidden="0" w:uiPriority="66" w:unhideWhenUsed="0"/>
+    <w:lsdException w:name="Medium Grid 1 Accent 6" w:semiHidden="0" w:uiPriority="67" w:unhideWhenUsed="0"/>
+    <w:lsdException w:name="Medium Grid 2 Accent 6" w:semiHidden="0" w:uiPriority="68" w:unhideWhenUsed="0"/>
+    <w:lsdException w:name="Medium Grid 3 Accent 6" w:semiHidden="0" w:uiPriority="69" w:unhideWhenUsed="0"/>
+    <w:lsdException w:name="Dark List Accent 6" w:semiHidden="0" w:uiPriority="70" w:unhideWhenUsed="0"/>
+    <w:lsdException w:name="Colorful Shading Accent 6" w:semiHidden="0" w:uiPriority="71" w:unhideWhenUsed="0"/>
+    <w:lsdException w:name="Colorful List Accent 6" w:semiHidden="0" w:uiPriority="72" w:unhideWhenUsed="0"/>
+    <w:lsdException w:name="Colorful Grid Accent 6" w:semiHidden="0" w:uiPriority="73" w:unhideWhenUsed="0"/>
+    <w:lsdException w:name="Subtle Emphasis" w:semiHidden="0" w:uiPriority="19" w:unhideWhenUsed="0" w:qFormat="1"/>
+    <w:lsdException w:name="Intense Emphasis" w:semiHidden="0" w:uiPriority="21" w:unhideWhenUsed="0" w:qFormat="1"/>
+    <w:lsdException w:name="Subtle Reference" w:semiHidden="0" w:uiPriority="31" w:unhideWhenUsed="0" w:qFormat="1"/>
+    <w:lsdException w:name="Intense Reference" w:semiHidden="0" w:uiPriority="32" w:unhideWhenUsed="0" w:qFormat="1"/>
+    <w:lsdException w:name="Book Title" w:semiHidden="0" w:uiPriority="33" w:unhideWhenUsed="0" w:qFormat="1"/>
+    <w:lsdException w:name="Bibliography" w:uiPriority="37"/>
+    <w:lsdException w:name="TOC Heading" w:uiPriority="39" w:qFormat="1"/>
   </w:latentStyles>
   <w:style w:type="paragraph" w:default="1" w:styleId="Normal">
     <w:name w:val="Normal"/>
@@ -7581,7 +8445,7 @@
 </file>
 
 <file path=customXml/itemProps1.xml><?xml version="1.0" encoding="utf-8"?>
-<ds:datastoreItem xmlns:ds="http://schemas.openxmlformats.org/officeDocument/2006/customXml" ds:itemID="{A995F55B-7BF1-4ABD-830C-9646107097F0}">
+<ds:datastoreItem xmlns:ds="http://schemas.openxmlformats.org/officeDocument/2006/customXml" ds:itemID="{16FB30BA-ADB1-46FC-AD0C-A7F41AD92E09}">
   <ds:schemaRefs>
     <ds:schemaRef ds:uri="http://schemas.openxmlformats.org/officeDocument/2006/bibliography"/>
   </ds:schemaRefs>

</xml_diff>

<commit_message>
Pregledani wordovi i fiksano, projektna dokumentacija je bila opći kaos od worda, pripazite malo na wordove.
</commit_message>
<xml_diff>
--- a/Dokumentacija/Tehnicka dokumentacija.docx
+++ b/Dokumentacija/Tehnicka dokumentacija.docx
@@ -4,17 +4,15 @@
   <w:body>
     <w:p>
       <w:pPr>
-        <w:pStyle w:val="Nazivinstitucije"/>
-        <w:spacing w:line="360" w:lineRule="auto"/>
-        <w:rPr>
-          <w:sz w:val="28"/>
-        </w:rPr>
-      </w:pPr>
-      <w:r>
-        <w:rPr>
-          <w:sz w:val="28"/>
-        </w:rPr>
-        <w:t>SVEUČILIŠTE U ZAGREBU</w:t>
+        <w:pStyle w:val="FOINaslov1"/>
+      </w:pPr>
+      <w:r>
+        <w:t>SVEUČILIŠT</w:t>
+      </w:r>
+      <w:bookmarkStart w:id="0" w:name="_GoBack"/>
+      <w:bookmarkEnd w:id="0"/>
+      <w:r>
+        <w:t>E U ZAGREBU</w:t>
       </w:r>
     </w:p>
     <w:p>
@@ -1621,12 +1619,12 @@
       <w:pPr>
         <w:pStyle w:val="FOINaslov1"/>
       </w:pPr>
-      <w:bookmarkStart w:id="0" w:name="_Toc435005620"/>
+      <w:bookmarkStart w:id="1" w:name="_Toc435005620"/>
       <w:r>
         <w:lastRenderedPageBreak/>
         <w:t>Uvod</w:t>
       </w:r>
-      <w:bookmarkEnd w:id="0"/>
+      <w:bookmarkEnd w:id="1"/>
     </w:p>
     <w:p>
       <w:pPr>
@@ -1918,8 +1916,6 @@
         </w:rPr>
         <w:br w:type="page"/>
       </w:r>
-      <w:bookmarkStart w:id="1" w:name="_GoBack"/>
-      <w:bookmarkEnd w:id="1"/>
     </w:p>
     <w:p>
       <w:pPr>
@@ -4499,7 +4495,7 @@
           <w:rPr>
             <w:noProof/>
           </w:rPr>
-          <w:t>4</w:t>
+          <w:t>11</w:t>
         </w:r>
         <w:r>
           <w:rPr>
@@ -4565,10 +4561,7 @@
         <w:footnoteRef/>
       </w:r>
       <w:r>
-        <w:t xml:space="preserve"> </w:t>
-      </w:r>
-      <w:r>
-        <w:t xml:space="preserve">DigitalOcean, Simple Cloud Hosting - </w:t>
+        <w:t xml:space="preserve"> DigitalOcean, Simple Cloud Hosting - </w:t>
       </w:r>
       <w:r>
         <w:t>https://www.digitalocean.com/</w:t>
@@ -6397,7 +6390,7 @@
   <w:style w:type="paragraph" w:default="1" w:styleId="Normal">
     <w:name w:val="Normal"/>
     <w:qFormat/>
-    <w:rsid w:val="00365B40"/>
+    <w:rsid w:val="00DA14AB"/>
     <w:pPr>
       <w:spacing w:after="0" w:line="240" w:lineRule="auto"/>
     </w:pPr>
@@ -6601,7 +6594,7 @@
     <w:link w:val="FOINaslov1Char"/>
     <w:autoRedefine/>
     <w:qFormat/>
-    <w:rsid w:val="008E1F8E"/>
+    <w:rsid w:val="00DA14AB"/>
     <w:pPr>
       <w:numPr>
         <w:numId w:val="1"/>
@@ -6661,7 +6654,7 @@
     <w:name w:val="FOI Naslov 1 Char"/>
     <w:basedOn w:val="MjestoChar"/>
     <w:link w:val="FOINaslov1"/>
-    <w:rsid w:val="008E1F8E"/>
+    <w:rsid w:val="00DA14AB"/>
     <w:rPr>
       <w:rFonts w:ascii="Times New Roman" w:eastAsia="Times New Roman" w:hAnsi="Times New Roman" w:cs="Times New Roman"/>
       <w:b/>
@@ -7357,7 +7350,7 @@
   <w:style w:type="paragraph" w:default="1" w:styleId="Normal">
     <w:name w:val="Normal"/>
     <w:qFormat/>
-    <w:rsid w:val="00365B40"/>
+    <w:rsid w:val="00DA14AB"/>
     <w:pPr>
       <w:spacing w:after="0" w:line="240" w:lineRule="auto"/>
     </w:pPr>
@@ -7561,7 +7554,7 @@
     <w:link w:val="FOINaslov1Char"/>
     <w:autoRedefine/>
     <w:qFormat/>
-    <w:rsid w:val="008E1F8E"/>
+    <w:rsid w:val="00DA14AB"/>
     <w:pPr>
       <w:numPr>
         <w:numId w:val="1"/>
@@ -7621,7 +7614,7 @@
     <w:name w:val="FOI Naslov 1 Char"/>
     <w:basedOn w:val="MjestoChar"/>
     <w:link w:val="FOINaslov1"/>
-    <w:rsid w:val="008E1F8E"/>
+    <w:rsid w:val="00DA14AB"/>
     <w:rPr>
       <w:rFonts w:ascii="Times New Roman" w:eastAsia="Times New Roman" w:hAnsi="Times New Roman" w:cs="Times New Roman"/>
       <w:b/>
@@ -8445,7 +8438,7 @@
 </file>
 
 <file path=customXml/itemProps1.xml><?xml version="1.0" encoding="utf-8"?>
-<ds:datastoreItem xmlns:ds="http://schemas.openxmlformats.org/officeDocument/2006/customXml" ds:itemID="{16FB30BA-ADB1-46FC-AD0C-A7F41AD92E09}">
+<ds:datastoreItem xmlns:ds="http://schemas.openxmlformats.org/officeDocument/2006/customXml" ds:itemID="{EB3D45EA-5C84-4CB8-84E9-98FF55B92AD0}">
   <ds:schemaRefs>
     <ds:schemaRef ds:uri="http://schemas.openxmlformats.org/officeDocument/2006/bibliography"/>
   </ds:schemaRefs>

</xml_diff>

<commit_message>
Fiksano do kraja u tehničkoj dokumentaciji
</commit_message>
<xml_diff>
--- a/Dokumentacija/Tehnicka dokumentacija.docx
+++ b/Dokumentacija/Tehnicka dokumentacija.docx
@@ -4,15 +4,19 @@
   <w:body>
     <w:p>
       <w:pPr>
-        <w:pStyle w:val="FOINaslov1"/>
-      </w:pPr>
-      <w:r>
-        <w:t>SVEUČILIŠT</w:t>
-      </w:r>
-      <w:bookmarkStart w:id="0" w:name="_GoBack"/>
-      <w:bookmarkEnd w:id="0"/>
-      <w:r>
-        <w:t>E U ZAGREBU</w:t>
+        <w:pStyle w:val="Nazivinstitucije"/>
+        <w:spacing w:line="360" w:lineRule="auto"/>
+        <w:rPr>
+          <w:sz w:val="28"/>
+          <w:szCs w:val="28"/>
+        </w:rPr>
+      </w:pPr>
+      <w:r>
+        <w:rPr>
+          <w:sz w:val="28"/>
+          <w:szCs w:val="28"/>
+        </w:rPr>
+        <w:t>SVEUČILIŠTE U ZAGREBU</w:t>
       </w:r>
     </w:p>
     <w:p>
@@ -677,7 +681,7 @@
       <w:r>
         <w:fldChar w:fldCharType="separate"/>
       </w:r>
-      <w:hyperlink w:anchor="_Toc435005620" w:history="1">
+      <w:hyperlink w:anchor="_Toc435243068" w:history="1">
         <w:r>
           <w:rPr>
             <w:rStyle w:val="Hyperlink"/>
@@ -720,7 +724,7 @@
             <w:noProof/>
             <w:webHidden/>
           </w:rPr>
-          <w:instrText xml:space="preserve"> PAGEREF _Toc435005620 \h </w:instrText>
+          <w:instrText xml:space="preserve"> PAGEREF _Toc435243068 \h </w:instrText>
         </w:r>
         <w:r>
           <w:rPr>
@@ -761,7 +765,7 @@
           <w:szCs w:val="22"/>
         </w:rPr>
       </w:pPr>
-      <w:hyperlink w:anchor="_Toc435005621" w:history="1">
+      <w:hyperlink w:anchor="_Toc435243069" w:history="1">
         <w:r>
           <w:rPr>
             <w:rStyle w:val="Hyperlink"/>
@@ -804,7 +808,7 @@
             <w:noProof/>
             <w:webHidden/>
           </w:rPr>
-          <w:instrText xml:space="preserve"> PAGEREF _Toc435005621 \h </w:instrText>
+          <w:instrText xml:space="preserve"> PAGEREF _Toc435243069 \h </w:instrText>
         </w:r>
         <w:r>
           <w:rPr>
@@ -845,7 +849,7 @@
           <w:szCs w:val="22"/>
         </w:rPr>
       </w:pPr>
-      <w:hyperlink w:anchor="_Toc435005622" w:history="1">
+      <w:hyperlink w:anchor="_Toc435243070" w:history="1">
         <w:r>
           <w:rPr>
             <w:rStyle w:val="Hyperlink"/>
@@ -888,7 +892,7 @@
             <w:noProof/>
             <w:webHidden/>
           </w:rPr>
-          <w:instrText xml:space="preserve"> PAGEREF _Toc435005622 \h </w:instrText>
+          <w:instrText xml:space="preserve"> PAGEREF _Toc435243070 \h </w:instrText>
         </w:r>
         <w:r>
           <w:rPr>
@@ -908,7 +912,7 @@
             <w:noProof/>
             <w:webHidden/>
           </w:rPr>
-          <w:t>3</w:t>
+          <w:t>4</w:t>
         </w:r>
         <w:r>
           <w:rPr>
@@ -929,7 +933,7 @@
           <w:szCs w:val="22"/>
         </w:rPr>
       </w:pPr>
-      <w:hyperlink w:anchor="_Toc435005623" w:history="1">
+      <w:hyperlink w:anchor="_Toc435243071" w:history="1">
         <w:r>
           <w:rPr>
             <w:rStyle w:val="Hyperlink"/>
@@ -972,7 +976,7 @@
             <w:noProof/>
             <w:webHidden/>
           </w:rPr>
-          <w:instrText xml:space="preserve"> PAGEREF _Toc435005623 \h </w:instrText>
+          <w:instrText xml:space="preserve"> PAGEREF _Toc435243071 \h </w:instrText>
         </w:r>
         <w:r>
           <w:rPr>
@@ -992,7 +996,7 @@
             <w:noProof/>
             <w:webHidden/>
           </w:rPr>
-          <w:t>6</w:t>
+          <w:t>8</w:t>
         </w:r>
         <w:r>
           <w:rPr>
@@ -1013,7 +1017,7 @@
           <w:szCs w:val="22"/>
         </w:rPr>
       </w:pPr>
-      <w:hyperlink w:anchor="_Toc435005624" w:history="1">
+      <w:hyperlink w:anchor="_Toc435243072" w:history="1">
         <w:r>
           <w:rPr>
             <w:rStyle w:val="Hyperlink"/>
@@ -1056,7 +1060,7 @@
             <w:noProof/>
             <w:webHidden/>
           </w:rPr>
-          <w:instrText xml:space="preserve"> PAGEREF _Toc435005624 \h </w:instrText>
+          <w:instrText xml:space="preserve"> PAGEREF _Toc435243072 \h </w:instrText>
         </w:r>
         <w:r>
           <w:rPr>
@@ -1076,7 +1080,7 @@
             <w:noProof/>
             <w:webHidden/>
           </w:rPr>
-          <w:t>6</w:t>
+          <w:t>8</w:t>
         </w:r>
         <w:r>
           <w:rPr>
@@ -1097,7 +1101,7 @@
           <w:szCs w:val="22"/>
         </w:rPr>
       </w:pPr>
-      <w:hyperlink w:anchor="_Toc435005625" w:history="1">
+      <w:hyperlink w:anchor="_Toc435243073" w:history="1">
         <w:r>
           <w:rPr>
             <w:rStyle w:val="Hyperlink"/>
@@ -1140,7 +1144,7 @@
             <w:noProof/>
             <w:webHidden/>
           </w:rPr>
-          <w:instrText xml:space="preserve"> PAGEREF _Toc435005625 \h </w:instrText>
+          <w:instrText xml:space="preserve"> PAGEREF _Toc435243073 \h </w:instrText>
         </w:r>
         <w:r>
           <w:rPr>
@@ -1160,7 +1164,7 @@
             <w:noProof/>
             <w:webHidden/>
           </w:rPr>
-          <w:t>6</w:t>
+          <w:t>8</w:t>
         </w:r>
         <w:r>
           <w:rPr>
@@ -1181,7 +1185,7 @@
           <w:szCs w:val="22"/>
         </w:rPr>
       </w:pPr>
-      <w:hyperlink w:anchor="_Toc435005626" w:history="1">
+      <w:hyperlink w:anchor="_Toc435243074" w:history="1">
         <w:r>
           <w:rPr>
             <w:rStyle w:val="Hyperlink"/>
@@ -1224,7 +1228,7 @@
             <w:noProof/>
             <w:webHidden/>
           </w:rPr>
-          <w:instrText xml:space="preserve"> PAGEREF _Toc435005626 \h </w:instrText>
+          <w:instrText xml:space="preserve"> PAGEREF _Toc435243074 \h </w:instrText>
         </w:r>
         <w:r>
           <w:rPr>
@@ -1244,7 +1248,7 @@
             <w:noProof/>
             <w:webHidden/>
           </w:rPr>
-          <w:t>6</w:t>
+          <w:t>8</w:t>
         </w:r>
         <w:r>
           <w:rPr>
@@ -1265,7 +1269,7 @@
           <w:szCs w:val="22"/>
         </w:rPr>
       </w:pPr>
-      <w:hyperlink w:anchor="_Toc435005627" w:history="1">
+      <w:hyperlink w:anchor="_Toc435243075" w:history="1">
         <w:r>
           <w:rPr>
             <w:rStyle w:val="Hyperlink"/>
@@ -1308,7 +1312,7 @@
             <w:noProof/>
             <w:webHidden/>
           </w:rPr>
-          <w:instrText xml:space="preserve"> PAGEREF _Toc435005627 \h </w:instrText>
+          <w:instrText xml:space="preserve"> PAGEREF _Toc435243075 \h </w:instrText>
         </w:r>
         <w:r>
           <w:rPr>
@@ -1328,7 +1332,7 @@
             <w:noProof/>
             <w:webHidden/>
           </w:rPr>
-          <w:t>6</w:t>
+          <w:t>8</w:t>
         </w:r>
         <w:r>
           <w:rPr>
@@ -1349,7 +1353,7 @@
           <w:szCs w:val="22"/>
         </w:rPr>
       </w:pPr>
-      <w:hyperlink w:anchor="_Toc435005628" w:history="1">
+      <w:hyperlink w:anchor="_Toc435243076" w:history="1">
         <w:r>
           <w:rPr>
             <w:rStyle w:val="Hyperlink"/>
@@ -1392,7 +1396,7 @@
             <w:noProof/>
             <w:webHidden/>
           </w:rPr>
-          <w:instrText xml:space="preserve"> PAGEREF _Toc435005628 \h </w:instrText>
+          <w:instrText xml:space="preserve"> PAGEREF _Toc435243076 \h </w:instrText>
         </w:r>
         <w:r>
           <w:rPr>
@@ -1412,7 +1416,7 @@
             <w:noProof/>
             <w:webHidden/>
           </w:rPr>
-          <w:t>6</w:t>
+          <w:t>9</w:t>
         </w:r>
         <w:r>
           <w:rPr>
@@ -1433,7 +1437,7 @@
           <w:szCs w:val="22"/>
         </w:rPr>
       </w:pPr>
-      <w:hyperlink w:anchor="_Toc435005629" w:history="1">
+      <w:hyperlink w:anchor="_Toc435243077" w:history="1">
         <w:r>
           <w:rPr>
             <w:rStyle w:val="Hyperlink"/>
@@ -1476,7 +1480,7 @@
             <w:noProof/>
             <w:webHidden/>
           </w:rPr>
-          <w:instrText xml:space="preserve"> PAGEREF _Toc435005629 \h </w:instrText>
+          <w:instrText xml:space="preserve"> PAGEREF _Toc435243077 \h </w:instrText>
         </w:r>
         <w:r>
           <w:rPr>
@@ -1496,7 +1500,7 @@
             <w:noProof/>
             <w:webHidden/>
           </w:rPr>
-          <w:t>7</w:t>
+          <w:t>10</w:t>
         </w:r>
         <w:r>
           <w:rPr>
@@ -1517,7 +1521,7 @@
           <w:szCs w:val="22"/>
         </w:rPr>
       </w:pPr>
-      <w:hyperlink w:anchor="_Toc435005630" w:history="1">
+      <w:hyperlink w:anchor="_Toc435243078" w:history="1">
         <w:r>
           <w:rPr>
             <w:rStyle w:val="Hyperlink"/>
@@ -1560,7 +1564,7 @@
             <w:noProof/>
             <w:webHidden/>
           </w:rPr>
-          <w:instrText xml:space="preserve"> PAGEREF _Toc435005630 \h </w:instrText>
+          <w:instrText xml:space="preserve"> PAGEREF _Toc435243078 \h </w:instrText>
         </w:r>
         <w:r>
           <w:rPr>
@@ -1580,7 +1584,7 @@
             <w:noProof/>
             <w:webHidden/>
           </w:rPr>
-          <w:t>8</w:t>
+          <w:t>11</w:t>
         </w:r>
         <w:r>
           <w:rPr>
@@ -1619,12 +1623,12 @@
       <w:pPr>
         <w:pStyle w:val="FOINaslov1"/>
       </w:pPr>
-      <w:bookmarkStart w:id="1" w:name="_Toc435005620"/>
+      <w:bookmarkStart w:id="0" w:name="_Toc435243068"/>
       <w:r>
         <w:lastRenderedPageBreak/>
         <w:t>Uvod</w:t>
       </w:r>
-      <w:bookmarkEnd w:id="1"/>
+      <w:bookmarkEnd w:id="0"/>
     </w:p>
     <w:p>
       <w:pPr>
@@ -1681,10 +1685,12 @@
       <w:pPr>
         <w:pStyle w:val="FOINaslov1"/>
       </w:pPr>
+      <w:bookmarkStart w:id="1" w:name="_Toc435243069"/>
       <w:r>
         <w:lastRenderedPageBreak/>
         <w:t>Use-Case Dijagram</w:t>
       </w:r>
+      <w:bookmarkEnd w:id="1"/>
     </w:p>
     <w:p/>
     <w:p>
@@ -1921,7 +1927,7 @@
       <w:pPr>
         <w:pStyle w:val="FOINaslov1"/>
       </w:pPr>
-      <w:bookmarkStart w:id="2" w:name="_Toc435005622"/>
+      <w:bookmarkStart w:id="2" w:name="_Toc435243070"/>
       <w:r>
         <w:lastRenderedPageBreak/>
         <w:t>Konfiguracija servera i baz</w:t>
@@ -3520,7 +3526,7 @@
       <w:pPr>
         <w:pStyle w:val="FOINaslov1"/>
       </w:pPr>
-      <w:bookmarkStart w:id="3" w:name="_Toc435005623"/>
+      <w:bookmarkStart w:id="3" w:name="_Toc435243071"/>
       <w:r>
         <w:lastRenderedPageBreak/>
         <w:t>Web servisi</w:t>
@@ -3542,7 +3548,15 @@
         <w:rPr>
           <w:color w:val="000000"/>
         </w:rPr>
-        <w:t>Web servisi služe kao posrednici između baze podataka i android aplikacije.</w:t>
+        <w:t>Web servisi služe kao posr</w:t>
+      </w:r>
+      <w:bookmarkStart w:id="4" w:name="_GoBack"/>
+      <w:bookmarkEnd w:id="4"/>
+      <w:r>
+        <w:rPr>
+          <w:color w:val="000000"/>
+        </w:rPr>
+        <w:t>ednici između baze podataka i android aplikacije.</w:t>
       </w:r>
       <w:r>
         <w:rPr>
@@ -3580,11 +3594,11 @@
       <w:pPr>
         <w:pStyle w:val="FOINaslov2"/>
       </w:pPr>
-      <w:bookmarkStart w:id="4" w:name="_Toc435005624"/>
+      <w:bookmarkStart w:id="5" w:name="_Toc435243072"/>
       <w:r>
         <w:t>server.js</w:t>
       </w:r>
-      <w:bookmarkEnd w:id="4"/>
+      <w:bookmarkEnd w:id="5"/>
     </w:p>
     <w:p>
       <w:pPr>
@@ -3600,11 +3614,11 @@
       <w:pPr>
         <w:pStyle w:val="FOINaslov2"/>
       </w:pPr>
-      <w:bookmarkStart w:id="5" w:name="_Toc435005625"/>
+      <w:bookmarkStart w:id="6" w:name="_Toc435243073"/>
       <w:r>
         <w:t>register.js</w:t>
       </w:r>
-      <w:bookmarkEnd w:id="5"/>
+      <w:bookmarkEnd w:id="6"/>
     </w:p>
     <w:p>
       <w:pPr>
@@ -3623,11 +3637,11 @@
       <w:pPr>
         <w:pStyle w:val="FOINaslov2"/>
       </w:pPr>
-      <w:bookmarkStart w:id="6" w:name="_Toc435005626"/>
+      <w:bookmarkStart w:id="7" w:name="_Toc435243074"/>
       <w:r>
         <w:t>log_in.js</w:t>
       </w:r>
-      <w:bookmarkEnd w:id="6"/>
+      <w:bookmarkEnd w:id="7"/>
     </w:p>
     <w:p>
       <w:pPr>
@@ -3647,11 +3661,11 @@
       <w:pPr>
         <w:pStyle w:val="FOINaslov2"/>
       </w:pPr>
-      <w:bookmarkStart w:id="7" w:name="_Toc435005627"/>
+      <w:bookmarkStart w:id="8" w:name="_Toc435243075"/>
       <w:r>
         <w:t>log_out.js</w:t>
       </w:r>
-      <w:bookmarkEnd w:id="7"/>
+      <w:bookmarkEnd w:id="8"/>
     </w:p>
     <w:p>
       <w:pPr>
@@ -3708,14 +3722,14 @@
       <w:pPr>
         <w:pStyle w:val="FOINaslov1"/>
       </w:pPr>
-      <w:bookmarkStart w:id="8" w:name="_Toc435005628"/>
+      <w:bookmarkStart w:id="9" w:name="_Toc435243076"/>
       <w:r>
         <w:t>Dijagram</w:t>
       </w:r>
       <w:r>
         <w:t xml:space="preserve"> klasa</w:t>
       </w:r>
-      <w:bookmarkEnd w:id="8"/>
+      <w:bookmarkEnd w:id="9"/>
     </w:p>
     <w:p/>
     <w:p>
@@ -3738,12 +3752,12 @@
       <w:pPr>
         <w:pStyle w:val="FOINaslov1"/>
       </w:pPr>
-      <w:bookmarkStart w:id="9" w:name="_Toc435005629"/>
+      <w:bookmarkStart w:id="10" w:name="_Toc435243077"/>
       <w:r>
         <w:lastRenderedPageBreak/>
         <w:t>Android aplikacija (javadocs)</w:t>
       </w:r>
-      <w:bookmarkEnd w:id="9"/>
+      <w:bookmarkEnd w:id="10"/>
     </w:p>
     <w:p/>
     <w:p>
@@ -3762,12 +3776,12 @@
       <w:pPr>
         <w:pStyle w:val="FOINaslov1"/>
       </w:pPr>
-      <w:bookmarkStart w:id="10" w:name="_Toc435005630"/>
+      <w:bookmarkStart w:id="11" w:name="_Toc435243078"/>
       <w:r>
         <w:lastRenderedPageBreak/>
         <w:t>Literatura</w:t>
       </w:r>
-      <w:bookmarkEnd w:id="10"/>
+      <w:bookmarkEnd w:id="11"/>
     </w:p>
     <w:p>
       <w:pPr>
@@ -8438,7 +8452,7 @@
 </file>
 
 <file path=customXml/itemProps1.xml><?xml version="1.0" encoding="utf-8"?>
-<ds:datastoreItem xmlns:ds="http://schemas.openxmlformats.org/officeDocument/2006/customXml" ds:itemID="{EB3D45EA-5C84-4CB8-84E9-98FF55B92AD0}">
+<ds:datastoreItem xmlns:ds="http://schemas.openxmlformats.org/officeDocument/2006/customXml" ds:itemID="{66A1F6A7-B493-42C5-A7A8-2E3C003290F5}">
   <ds:schemaRefs>
     <ds:schemaRef ds:uri="http://schemas.openxmlformats.org/officeDocument/2006/bibliography"/>
   </ds:schemaRefs>

</xml_diff>